<commit_message>
Written the model in paper
</commit_message>
<xml_diff>
--- a/Sloan_MIT_Game_Of_Trades.docx
+++ b/Sloan_MIT_Game_Of_Trades.docx
@@ -430,27 +430,7 @@
           <w:sz w:val="22"/>
           <w:szCs w:val="22"/>
         </w:rPr>
-        <w:t>"X3PA"   "X3P."   "X2P"    "X2PA"   "X2P."   "</w:t>
-      </w:r>
-      <w:proofErr w:type="spellStart"/>
-      <w:proofErr w:type="gramStart"/>
-      <w:r>
-        <w:rPr>
-          <w:rFonts w:ascii="Cambria" w:hAnsi="Cambria"/>
-          <w:sz w:val="22"/>
-          <w:szCs w:val="22"/>
-        </w:rPr>
-        <w:t>eFG</w:t>
-      </w:r>
-      <w:proofErr w:type="spellEnd"/>
-      <w:proofErr w:type="gramEnd"/>
-      <w:r>
-        <w:rPr>
-          <w:rFonts w:ascii="Cambria" w:hAnsi="Cambria"/>
-          <w:sz w:val="22"/>
-          <w:szCs w:val="22"/>
-        </w:rPr>
-        <w:t xml:space="preserve">."   "FT"     "FTA"    "FT."    "ORB"    "DRB"   </w:t>
+        <w:t xml:space="preserve">"X3PA"   "X3P."   "X2P"    "X2PA"   "X2P."   "eFG."   "FT"     "FTA"    "FT."    "ORB"    "DRB"   </w:t>
       </w:r>
     </w:p>
     <w:p>
@@ -566,397 +546,67 @@
           <w:sz w:val="22"/>
           <w:szCs w:val="22"/>
         </w:rPr>
-        <w:t>"Age"      "</w:t>
-      </w:r>
-      <w:proofErr w:type="spellStart"/>
-      <w:r>
-        <w:rPr>
-          <w:rFonts w:ascii="Cambria" w:hAnsi="Cambria"/>
-          <w:sz w:val="22"/>
-          <w:szCs w:val="22"/>
-        </w:rPr>
-        <w:t>Exp</w:t>
-      </w:r>
-      <w:proofErr w:type="spellEnd"/>
-      <w:r>
-        <w:rPr>
-          <w:rFonts w:ascii="Cambria" w:hAnsi="Cambria"/>
-          <w:sz w:val="22"/>
-          <w:szCs w:val="22"/>
-        </w:rPr>
-        <w:t>"      "</w:t>
-      </w:r>
-      <w:proofErr w:type="spellStart"/>
-      <w:r>
-        <w:rPr>
-          <w:rFonts w:ascii="Cambria" w:hAnsi="Cambria"/>
-          <w:sz w:val="22"/>
-          <w:szCs w:val="22"/>
-        </w:rPr>
-        <w:t>FGPer</w:t>
-      </w:r>
-      <w:proofErr w:type="spellEnd"/>
-      <w:r>
-        <w:rPr>
-          <w:rFonts w:ascii="Cambria" w:hAnsi="Cambria"/>
-          <w:sz w:val="22"/>
-          <w:szCs w:val="22"/>
-        </w:rPr>
-        <w:t xml:space="preserve">"    "FG3Per"   "FG2Per"  </w:t>
-      </w:r>
-    </w:p>
-    <w:p>
-      <w:pPr>
-        <w:tabs>
-          <w:tab w:val="left" w:pos="2304"/>
-        </w:tabs>
-        <w:rPr>
-          <w:rFonts w:ascii="Cambria" w:hAnsi="Cambria"/>
-          <w:sz w:val="22"/>
-          <w:szCs w:val="22"/>
-        </w:rPr>
-      </w:pPr>
-      <w:r>
-        <w:rPr>
-          <w:rFonts w:ascii="Cambria" w:hAnsi="Cambria"/>
-          <w:sz w:val="22"/>
-          <w:szCs w:val="22"/>
-        </w:rPr>
-        <w:t>"</w:t>
-      </w:r>
-      <w:proofErr w:type="spellStart"/>
-      <w:proofErr w:type="gramStart"/>
-      <w:r>
-        <w:rPr>
-          <w:rFonts w:ascii="Cambria" w:hAnsi="Cambria"/>
-          <w:sz w:val="22"/>
-          <w:szCs w:val="22"/>
-        </w:rPr>
-        <w:t>effFGPer</w:t>
-      </w:r>
-      <w:proofErr w:type="spellEnd"/>
-      <w:proofErr w:type="gramEnd"/>
-      <w:r>
-        <w:rPr>
-          <w:rFonts w:ascii="Cambria" w:hAnsi="Cambria"/>
-          <w:sz w:val="22"/>
-          <w:szCs w:val="22"/>
-        </w:rPr>
-        <w:t>" "</w:t>
-      </w:r>
-      <w:proofErr w:type="spellStart"/>
-      <w:r>
-        <w:rPr>
-          <w:rFonts w:ascii="Cambria" w:hAnsi="Cambria"/>
-          <w:sz w:val="22"/>
-          <w:szCs w:val="22"/>
-        </w:rPr>
-        <w:t>FTPer</w:t>
-      </w:r>
-      <w:proofErr w:type="spellEnd"/>
-      <w:r>
-        <w:rPr>
-          <w:rFonts w:ascii="Cambria" w:hAnsi="Cambria"/>
-          <w:sz w:val="22"/>
-          <w:szCs w:val="22"/>
-        </w:rPr>
-        <w:t>"    "</w:t>
-      </w:r>
-      <w:proofErr w:type="spellStart"/>
-      <w:r>
-        <w:rPr>
-          <w:rFonts w:ascii="Cambria" w:hAnsi="Cambria"/>
-          <w:sz w:val="22"/>
-          <w:szCs w:val="22"/>
-        </w:rPr>
-        <w:t>effMin</w:t>
-      </w:r>
-      <w:proofErr w:type="spellEnd"/>
-      <w:r>
-        <w:rPr>
-          <w:rFonts w:ascii="Cambria" w:hAnsi="Cambria"/>
-          <w:sz w:val="22"/>
-          <w:szCs w:val="22"/>
-        </w:rPr>
-        <w:t>"   "</w:t>
-      </w:r>
-      <w:proofErr w:type="spellStart"/>
-      <w:r>
-        <w:rPr>
-          <w:rFonts w:ascii="Cambria" w:hAnsi="Cambria"/>
-          <w:sz w:val="22"/>
-          <w:szCs w:val="22"/>
-        </w:rPr>
-        <w:t>effFG</w:t>
-      </w:r>
-      <w:proofErr w:type="spellEnd"/>
-      <w:r>
-        <w:rPr>
-          <w:rFonts w:ascii="Cambria" w:hAnsi="Cambria"/>
-          <w:sz w:val="22"/>
-          <w:szCs w:val="22"/>
-        </w:rPr>
-        <w:t>"    "</w:t>
-      </w:r>
-      <w:proofErr w:type="spellStart"/>
-      <w:r>
-        <w:rPr>
-          <w:rFonts w:ascii="Cambria" w:hAnsi="Cambria"/>
-          <w:sz w:val="22"/>
-          <w:szCs w:val="22"/>
-        </w:rPr>
-        <w:t>effFGA</w:t>
-      </w:r>
-      <w:proofErr w:type="spellEnd"/>
-      <w:r>
-        <w:rPr>
-          <w:rFonts w:ascii="Cambria" w:hAnsi="Cambria"/>
-          <w:sz w:val="22"/>
-          <w:szCs w:val="22"/>
-        </w:rPr>
-        <w:t xml:space="preserve">"   "eff3PM"   "eff3PA"   "eff2PM"   "eff2PA"  </w:t>
-      </w:r>
-    </w:p>
-    <w:p>
-      <w:pPr>
-        <w:tabs>
-          <w:tab w:val="left" w:pos="2304"/>
-        </w:tabs>
-        <w:rPr>
-          <w:rFonts w:ascii="Cambria" w:hAnsi="Cambria"/>
-          <w:sz w:val="22"/>
-          <w:szCs w:val="22"/>
-        </w:rPr>
-      </w:pPr>
-      <w:r>
-        <w:rPr>
-          <w:rFonts w:ascii="Cambria" w:hAnsi="Cambria"/>
-          <w:sz w:val="22"/>
-          <w:szCs w:val="22"/>
-        </w:rPr>
-        <w:t>"</w:t>
-      </w:r>
-      <w:proofErr w:type="spellStart"/>
-      <w:proofErr w:type="gramStart"/>
-      <w:r>
-        <w:rPr>
-          <w:rFonts w:ascii="Cambria" w:hAnsi="Cambria"/>
-          <w:sz w:val="22"/>
-          <w:szCs w:val="22"/>
-        </w:rPr>
-        <w:t>effFTM</w:t>
-      </w:r>
-      <w:proofErr w:type="spellEnd"/>
-      <w:proofErr w:type="gramEnd"/>
-      <w:r>
-        <w:rPr>
-          <w:rFonts w:ascii="Cambria" w:hAnsi="Cambria"/>
-          <w:sz w:val="22"/>
-          <w:szCs w:val="22"/>
-        </w:rPr>
-        <w:t>"   "</w:t>
-      </w:r>
-      <w:proofErr w:type="spellStart"/>
-      <w:r>
-        <w:rPr>
-          <w:rFonts w:ascii="Cambria" w:hAnsi="Cambria"/>
-          <w:sz w:val="22"/>
-          <w:szCs w:val="22"/>
-        </w:rPr>
-        <w:t>effFTA</w:t>
-      </w:r>
-      <w:proofErr w:type="spellEnd"/>
-      <w:r>
-        <w:rPr>
-          <w:rFonts w:ascii="Cambria" w:hAnsi="Cambria"/>
-          <w:sz w:val="22"/>
-          <w:szCs w:val="22"/>
-        </w:rPr>
-        <w:t>"   "</w:t>
-      </w:r>
-      <w:proofErr w:type="spellStart"/>
-      <w:r>
-        <w:rPr>
-          <w:rFonts w:ascii="Cambria" w:hAnsi="Cambria"/>
-          <w:sz w:val="22"/>
-          <w:szCs w:val="22"/>
-        </w:rPr>
-        <w:t>effORB</w:t>
-      </w:r>
-      <w:proofErr w:type="spellEnd"/>
-      <w:r>
-        <w:rPr>
-          <w:rFonts w:ascii="Cambria" w:hAnsi="Cambria"/>
-          <w:sz w:val="22"/>
-          <w:szCs w:val="22"/>
-        </w:rPr>
-        <w:t>"   "</w:t>
-      </w:r>
-      <w:proofErr w:type="spellStart"/>
-      <w:r>
-        <w:rPr>
-          <w:rFonts w:ascii="Cambria" w:hAnsi="Cambria"/>
-          <w:sz w:val="22"/>
-          <w:szCs w:val="22"/>
-        </w:rPr>
-        <w:t>effDRB</w:t>
-      </w:r>
-      <w:proofErr w:type="spellEnd"/>
-      <w:r>
-        <w:rPr>
-          <w:rFonts w:ascii="Cambria" w:hAnsi="Cambria"/>
-          <w:sz w:val="22"/>
-          <w:szCs w:val="22"/>
-        </w:rPr>
-        <w:t>"   "</w:t>
-      </w:r>
-      <w:proofErr w:type="spellStart"/>
-      <w:r>
-        <w:rPr>
-          <w:rFonts w:ascii="Cambria" w:hAnsi="Cambria"/>
-          <w:sz w:val="22"/>
-          <w:szCs w:val="22"/>
-        </w:rPr>
-        <w:t>effTRB</w:t>
-      </w:r>
-      <w:proofErr w:type="spellEnd"/>
-      <w:r>
-        <w:rPr>
-          <w:rFonts w:ascii="Cambria" w:hAnsi="Cambria"/>
-          <w:sz w:val="22"/>
-          <w:szCs w:val="22"/>
-        </w:rPr>
-        <w:t>"   "</w:t>
-      </w:r>
-      <w:proofErr w:type="spellStart"/>
-      <w:r>
-        <w:rPr>
-          <w:rFonts w:ascii="Cambria" w:hAnsi="Cambria"/>
-          <w:sz w:val="22"/>
-          <w:szCs w:val="22"/>
-        </w:rPr>
-        <w:t>effAST</w:t>
-      </w:r>
-      <w:proofErr w:type="spellEnd"/>
-      <w:r>
-        <w:rPr>
-          <w:rFonts w:ascii="Cambria" w:hAnsi="Cambria"/>
-          <w:sz w:val="22"/>
-          <w:szCs w:val="22"/>
-        </w:rPr>
-        <w:t>"   "</w:t>
-      </w:r>
-      <w:proofErr w:type="spellStart"/>
-      <w:r>
-        <w:rPr>
-          <w:rFonts w:ascii="Cambria" w:hAnsi="Cambria"/>
-          <w:sz w:val="22"/>
-          <w:szCs w:val="22"/>
-        </w:rPr>
-        <w:t>effSTL</w:t>
-      </w:r>
-      <w:proofErr w:type="spellEnd"/>
-      <w:r>
-        <w:rPr>
-          <w:rFonts w:ascii="Cambria" w:hAnsi="Cambria"/>
-          <w:sz w:val="22"/>
-          <w:szCs w:val="22"/>
-        </w:rPr>
-        <w:t>"   "</w:t>
-      </w:r>
-      <w:proofErr w:type="spellStart"/>
-      <w:r>
-        <w:rPr>
-          <w:rFonts w:ascii="Cambria" w:hAnsi="Cambria"/>
-          <w:sz w:val="22"/>
-          <w:szCs w:val="22"/>
-        </w:rPr>
-        <w:t>effBLK</w:t>
-      </w:r>
-      <w:proofErr w:type="spellEnd"/>
-      <w:r>
-        <w:rPr>
-          <w:rFonts w:ascii="Cambria" w:hAnsi="Cambria"/>
-          <w:sz w:val="22"/>
-          <w:szCs w:val="22"/>
-        </w:rPr>
-        <w:t>"   "</w:t>
-      </w:r>
-      <w:proofErr w:type="spellStart"/>
-      <w:r>
-        <w:rPr>
-          <w:rFonts w:ascii="Cambria" w:hAnsi="Cambria"/>
-          <w:sz w:val="22"/>
-          <w:szCs w:val="22"/>
-        </w:rPr>
-        <w:t>effTOV</w:t>
-      </w:r>
-      <w:proofErr w:type="spellEnd"/>
-      <w:r>
-        <w:rPr>
-          <w:rFonts w:ascii="Cambria" w:hAnsi="Cambria"/>
-          <w:sz w:val="22"/>
-          <w:szCs w:val="22"/>
-        </w:rPr>
-        <w:t xml:space="preserve">"  </w:t>
-      </w:r>
-    </w:p>
-    <w:p>
-      <w:pPr>
-        <w:tabs>
-          <w:tab w:val="left" w:pos="2304"/>
-        </w:tabs>
-        <w:rPr>
-          <w:rFonts w:ascii="Cambria" w:hAnsi="Cambria"/>
-          <w:sz w:val="22"/>
-          <w:szCs w:val="22"/>
-        </w:rPr>
-      </w:pPr>
-      <w:r>
-        <w:rPr>
-          <w:rFonts w:ascii="Cambria" w:hAnsi="Cambria"/>
-          <w:sz w:val="22"/>
-          <w:szCs w:val="22"/>
-        </w:rPr>
-        <w:t>"</w:t>
-      </w:r>
-      <w:proofErr w:type="spellStart"/>
-      <w:proofErr w:type="gramStart"/>
-      <w:r>
-        <w:rPr>
-          <w:rFonts w:ascii="Cambria" w:hAnsi="Cambria"/>
-          <w:sz w:val="22"/>
-          <w:szCs w:val="22"/>
-        </w:rPr>
-        <w:t>effPF</w:t>
-      </w:r>
-      <w:proofErr w:type="spellEnd"/>
-      <w:proofErr w:type="gramEnd"/>
-      <w:r>
-        <w:rPr>
-          <w:rFonts w:ascii="Cambria" w:hAnsi="Cambria"/>
-          <w:sz w:val="22"/>
-          <w:szCs w:val="22"/>
-        </w:rPr>
-        <w:t>"    "</w:t>
-      </w:r>
-      <w:proofErr w:type="spellStart"/>
-      <w:r>
-        <w:rPr>
-          <w:rFonts w:ascii="Cambria" w:hAnsi="Cambria"/>
-          <w:sz w:val="22"/>
-          <w:szCs w:val="22"/>
-        </w:rPr>
-        <w:t>effPTS</w:t>
-      </w:r>
-      <w:proofErr w:type="spellEnd"/>
-      <w:r>
-        <w:rPr>
-          <w:rFonts w:ascii="Cambria" w:hAnsi="Cambria"/>
-          <w:sz w:val="22"/>
-          <w:szCs w:val="22"/>
-        </w:rPr>
-        <w:t xml:space="preserve">" </w:t>
+        <w:t xml:space="preserve">"Age"      "Exp"      "FGPer"    "FG3Per"   "FG2Per"  </w:t>
+      </w:r>
+    </w:p>
+    <w:p>
+      <w:pPr>
+        <w:tabs>
+          <w:tab w:val="left" w:pos="2304"/>
+        </w:tabs>
+        <w:rPr>
+          <w:rFonts w:ascii="Cambria" w:hAnsi="Cambria"/>
+          <w:sz w:val="22"/>
+          <w:szCs w:val="22"/>
+        </w:rPr>
+      </w:pPr>
+      <w:r>
+        <w:rPr>
+          <w:rFonts w:ascii="Cambria" w:hAnsi="Cambria"/>
+          <w:sz w:val="22"/>
+          <w:szCs w:val="22"/>
+        </w:rPr>
+        <w:t xml:space="preserve">"effFGPer" "FTPer"    "effMin"   "effFG"    "effFGA"   "eff3PM"   "eff3PA"   "eff2PM"   "eff2PA"  </w:t>
+      </w:r>
+    </w:p>
+    <w:p>
+      <w:pPr>
+        <w:tabs>
+          <w:tab w:val="left" w:pos="2304"/>
+        </w:tabs>
+        <w:rPr>
+          <w:rFonts w:ascii="Cambria" w:hAnsi="Cambria"/>
+          <w:sz w:val="22"/>
+          <w:szCs w:val="22"/>
+        </w:rPr>
+      </w:pPr>
+      <w:r>
+        <w:rPr>
+          <w:rFonts w:ascii="Cambria" w:hAnsi="Cambria"/>
+          <w:sz w:val="22"/>
+          <w:szCs w:val="22"/>
+        </w:rPr>
+        <w:t xml:space="preserve">"effFTM"   "effFTA"   "effORB"   "effDRB"   "effTRB"   "effAST"   "effSTL"   "effBLK"   "effTOV"  </w:t>
+      </w:r>
+    </w:p>
+    <w:p>
+      <w:pPr>
+        <w:tabs>
+          <w:tab w:val="left" w:pos="2304"/>
+        </w:tabs>
+        <w:rPr>
+          <w:rFonts w:ascii="Cambria" w:hAnsi="Cambria"/>
+          <w:sz w:val="22"/>
+          <w:szCs w:val="22"/>
+        </w:rPr>
+      </w:pPr>
+      <w:r>
+        <w:rPr>
+          <w:rFonts w:ascii="Cambria" w:hAnsi="Cambria"/>
+          <w:sz w:val="22"/>
+          <w:szCs w:val="22"/>
+        </w:rPr>
+        <w:t xml:space="preserve">"effPF"    "effPTS" </w:t>
       </w:r>
     </w:p>
     <w:p>
@@ -1099,71 +749,15 @@
           <w:sz w:val="22"/>
           <w:szCs w:val="22"/>
         </w:rPr>
-        <w:t xml:space="preserve">Read historical players: From Season 1979-1980 when the </w:t>
-      </w:r>
-      <w:proofErr w:type="gramStart"/>
-      <w:r>
-        <w:rPr>
-          <w:rFonts w:ascii="Cambria" w:hAnsi="Cambria"/>
-          <w:sz w:val="22"/>
-          <w:szCs w:val="22"/>
-        </w:rPr>
-        <w:t>3 point</w:t>
-      </w:r>
-      <w:proofErr w:type="gramEnd"/>
-      <w:r>
-        <w:rPr>
-          <w:rFonts w:ascii="Cambria" w:hAnsi="Cambria"/>
-          <w:sz w:val="22"/>
-          <w:szCs w:val="22"/>
-        </w:rPr>
-        <w:t xml:space="preserve"> shoot was established. (</w:t>
-      </w:r>
-      <w:proofErr w:type="spellStart"/>
-      <w:proofErr w:type="gramStart"/>
-      <w:r>
-        <w:rPr>
-          <w:rFonts w:ascii="Cambria" w:hAnsi="Cambria"/>
-          <w:sz w:val="22"/>
-          <w:szCs w:val="22"/>
-        </w:rPr>
-        <w:t>write</w:t>
-      </w:r>
-      <w:proofErr w:type="gramEnd"/>
-      <w:r>
-        <w:rPr>
-          <w:rFonts w:ascii="Cambria" w:hAnsi="Cambria"/>
-          <w:sz w:val="22"/>
-          <w:szCs w:val="22"/>
-        </w:rPr>
-        <w:t>_playersHist.R</w:t>
-      </w:r>
-      <w:proofErr w:type="spellEnd"/>
-      <w:r>
-        <w:rPr>
-          <w:rFonts w:ascii="Cambria" w:hAnsi="Cambria"/>
-          <w:sz w:val="22"/>
-          <w:szCs w:val="22"/>
-        </w:rPr>
-        <w:t>) (</w:t>
-      </w:r>
-      <w:proofErr w:type="gramStart"/>
-      <w:r>
-        <w:rPr>
-          <w:rFonts w:ascii="Cambria" w:hAnsi="Cambria"/>
-          <w:sz w:val="22"/>
-          <w:szCs w:val="22"/>
-        </w:rPr>
-        <w:t>data</w:t>
-      </w:r>
-      <w:proofErr w:type="gramEnd"/>
-      <w:r>
-        <w:rPr>
-          <w:rFonts w:ascii="Cambria" w:hAnsi="Cambria"/>
-          <w:sz w:val="22"/>
-          <w:szCs w:val="22"/>
-        </w:rPr>
-        <w:t xml:space="preserve">: playersHist.csv) </w:t>
+        <w:t xml:space="preserve">Read historical players: From Season 1979-1980 when the 3 point shoot was established. (write_playersHist.R) (data: playersHist.csv) </w:t>
+      </w:r>
+      <w:r>
+        <w:rPr>
+          <w:rFonts w:ascii="Cambria" w:hAnsi="Cambria"/>
+          <w:sz w:val="22"/>
+          <w:szCs w:val="22"/>
+        </w:rPr>
+        <w:t>. Size: 18927 records.</w:t>
       </w:r>
     </w:p>
     <w:p>
@@ -1221,26 +815,7 @@
           <w:sz w:val="22"/>
           <w:szCs w:val="22"/>
         </w:rPr>
-        <w:t>.</w:t>
-      </w:r>
-      <w:proofErr w:type="spellStart"/>
-      <w:proofErr w:type="gramStart"/>
-      <w:r>
-        <w:rPr>
-          <w:rFonts w:ascii="Cambria" w:hAnsi="Cambria"/>
-          <w:sz w:val="22"/>
-          <w:szCs w:val="22"/>
-        </w:rPr>
-        <w:t>rename</w:t>
-      </w:r>
-      <w:proofErr w:type="gramEnd"/>
-      <w:r>
-        <w:rPr>
-          <w:rFonts w:ascii="Cambria" w:hAnsi="Cambria"/>
-          <w:sz w:val="22"/>
-          <w:szCs w:val="22"/>
-        </w:rPr>
-        <w:t>_Player</w:t>
+        <w:t>.rename_Player</w:t>
       </w:r>
       <w:r>
         <w:rPr>
@@ -1264,16 +839,7 @@
           <w:sz w:val="22"/>
           <w:szCs w:val="22"/>
         </w:rPr>
-        <w:t>.R</w:t>
-      </w:r>
-      <w:proofErr w:type="spellEnd"/>
-      <w:r>
-        <w:rPr>
-          <w:rFonts w:ascii="Cambria" w:hAnsi="Cambria"/>
-          <w:sz w:val="22"/>
-          <w:szCs w:val="22"/>
-        </w:rPr>
-        <w:t>)</w:t>
+        <w:t>.R)</w:t>
       </w:r>
       <w:r>
         <w:rPr>
@@ -1289,25 +855,7 @@
           <w:sz w:val="22"/>
           <w:szCs w:val="22"/>
         </w:rPr>
-        <w:t xml:space="preserve"> as </w:t>
-      </w:r>
-      <w:proofErr w:type="spellStart"/>
-      <w:r>
-        <w:rPr>
-          <w:rFonts w:ascii="Cambria" w:hAnsi="Cambria"/>
-          <w:sz w:val="22"/>
-          <w:szCs w:val="22"/>
-        </w:rPr>
-        <w:t>basketballreference</w:t>
-      </w:r>
-      <w:proofErr w:type="spellEnd"/>
-      <w:r>
-        <w:rPr>
-          <w:rFonts w:ascii="Cambria" w:hAnsi="Cambria"/>
-          <w:sz w:val="22"/>
-          <w:szCs w:val="22"/>
-        </w:rPr>
-        <w:t xml:space="preserve"> does not differentiate them and I use Player as primary key</w:t>
+        <w:t xml:space="preserve"> as basketballreference does not differentiate them and I use Player as primary key</w:t>
       </w:r>
       <w:r>
         <w:rPr>
@@ -1341,61 +889,31 @@
           <w:sz w:val="22"/>
           <w:szCs w:val="22"/>
         </w:rPr>
-        <w:t xml:space="preserve">Calculate stats per minute of play: </w:t>
-      </w:r>
-      <w:proofErr w:type="spellStart"/>
-      <w:r>
-        <w:rPr>
-          <w:rFonts w:ascii="Cambria" w:hAnsi="Cambria"/>
-          <w:sz w:val="22"/>
-          <w:szCs w:val="22"/>
-        </w:rPr>
-        <w:t>effStat</w:t>
-      </w:r>
-      <w:proofErr w:type="spellEnd"/>
-      <w:r>
-        <w:rPr>
-          <w:rFonts w:ascii="Cambria" w:hAnsi="Cambria"/>
-          <w:sz w:val="22"/>
-          <w:szCs w:val="22"/>
-        </w:rPr>
-        <w:t xml:space="preserve"> = Stat/MP. And </w:t>
-      </w:r>
-      <w:proofErr w:type="spellStart"/>
-      <w:r>
-        <w:rPr>
-          <w:rFonts w:ascii="Cambria" w:hAnsi="Cambria"/>
-          <w:sz w:val="22"/>
-          <w:szCs w:val="22"/>
-        </w:rPr>
-        <w:t>effMinutes</w:t>
-      </w:r>
-      <w:proofErr w:type="spellEnd"/>
-      <w:r>
-        <w:rPr>
-          <w:rFonts w:ascii="Cambria" w:hAnsi="Cambria"/>
-          <w:sz w:val="22"/>
-          <w:szCs w:val="22"/>
-        </w:rPr>
-        <w:t xml:space="preserve"> as Minutes played over total possible minutes: 82 games * 48 minutes per game. </w:t>
-      </w:r>
-      <w:proofErr w:type="spellStart"/>
-      <w:r>
-        <w:rPr>
-          <w:rFonts w:ascii="Cambria" w:hAnsi="Cambria"/>
-          <w:sz w:val="22"/>
-          <w:szCs w:val="22"/>
-        </w:rPr>
-        <w:t>effMin</w:t>
-      </w:r>
-      <w:proofErr w:type="spellEnd"/>
-      <w:r>
-        <w:rPr>
-          <w:rFonts w:ascii="Cambria" w:hAnsi="Cambria"/>
-          <w:sz w:val="22"/>
-          <w:szCs w:val="22"/>
-        </w:rPr>
-        <w:t xml:space="preserve"> = M</w:t>
+        <w:t>Calculate stats per minute of play: effStat = Stat/MP. And effMinutes as Minutes played over total possible minutes:</w:t>
+      </w:r>
+      <w:r>
+        <w:rPr>
+          <w:rFonts w:ascii="Cambria" w:hAnsi="Cambria"/>
+          <w:sz w:val="22"/>
+          <w:szCs w:val="22"/>
+        </w:rPr>
+        <w:t xml:space="preserve"> 82 games * 48 minutes per game:</w:t>
+      </w:r>
+      <w:r>
+        <w:rPr>
+          <w:rFonts w:ascii="Cambria" w:hAnsi="Cambria"/>
+          <w:sz w:val="22"/>
+          <w:szCs w:val="22"/>
+        </w:rPr>
+        <w:t xml:space="preserve"> </w:t>
+      </w:r>
+      <w:r>
+        <w:rPr>
+          <w:rFonts w:ascii="Cambria" w:hAnsi="Cambria"/>
+          <w:sz w:val="22"/>
+          <w:szCs w:val="22"/>
+        </w:rPr>
+        <w:t>effMin = M</w:t>
       </w:r>
       <w:r>
         <w:rPr>
@@ -1419,26 +937,1882 @@
           <w:sz w:val="22"/>
           <w:szCs w:val="22"/>
         </w:rPr>
+        <w:t>.team_prepareAll</w:t>
+      </w:r>
+      <w:r>
+        <w:rPr>
+          <w:rFonts w:ascii="Cambria" w:hAnsi="Cambria"/>
+          <w:sz w:val="22"/>
+          <w:szCs w:val="22"/>
+        </w:rPr>
+        <w:t>() in prepare_rosters.R)</w:t>
+      </w:r>
+      <w:r>
+        <w:rPr>
+          <w:rFonts w:ascii="Cambria" w:hAnsi="Cambria"/>
+          <w:sz w:val="22"/>
+          <w:szCs w:val="22"/>
+        </w:rPr>
+        <w:t xml:space="preserve">. Finally, adjust effMin relative to total minutes played by team. </w:t>
+      </w:r>
+      <w:r>
+        <w:rPr>
+          <w:rFonts w:ascii="Cambria" w:hAnsi="Cambria"/>
+          <w:sz w:val="22"/>
+          <w:szCs w:val="22"/>
+        </w:rPr>
+        <w:t xml:space="preserve">effMin = </w:t>
+      </w:r>
+      <w:r>
+        <w:rPr>
+          <w:rFonts w:ascii="Cambria" w:hAnsi="Cambria"/>
+          <w:sz w:val="22"/>
+          <w:szCs w:val="22"/>
+        </w:rPr>
+        <w:t>effMin/sum(effMin)</w:t>
+      </w:r>
+    </w:p>
+    <w:p>
+      <w:pPr>
+        <w:pStyle w:val="ListParagraph"/>
+        <w:numPr>
+          <w:ilvl w:val="0"/>
+          <w:numId w:val="6"/>
+        </w:numPr>
+        <w:tabs>
+          <w:tab w:val="left" w:pos="2304"/>
+        </w:tabs>
+        <w:spacing w:after="220"/>
+        <w:rPr>
+          <w:rFonts w:ascii="Cambria" w:hAnsi="Cambria"/>
+          <w:sz w:val="22"/>
+          <w:szCs w:val="22"/>
+        </w:rPr>
+      </w:pPr>
+      <w:r>
+        <w:rPr>
+          <w:rFonts w:ascii="Cambria" w:hAnsi="Cambria"/>
+          <w:sz w:val="22"/>
+          <w:szCs w:val="22"/>
+        </w:rPr>
+        <w:t>The input vectors for the neural network is the weighted average of all stats per team per season. Size: 1063 records.</w:t>
+      </w:r>
+    </w:p>
+    <w:p>
+      <w:pPr>
+        <w:pStyle w:val="ListParagraph"/>
+        <w:numPr>
+          <w:ilvl w:val="0"/>
+          <w:numId w:val="6"/>
+        </w:numPr>
+        <w:tabs>
+          <w:tab w:val="left" w:pos="2304"/>
+        </w:tabs>
+        <w:spacing w:after="220"/>
+        <w:rPr>
+          <w:rFonts w:ascii="Cambria" w:hAnsi="Cambria"/>
+          <w:sz w:val="22"/>
+          <w:szCs w:val="22"/>
+        </w:rPr>
+      </w:pPr>
+      <w:r>
+        <w:rPr>
+          <w:rFonts w:ascii="Cambria" w:hAnsi="Cambria"/>
+          <w:sz w:val="22"/>
+          <w:szCs w:val="22"/>
+        </w:rPr>
+        <w:t xml:space="preserve">Remove columns that depend linearly on others: </w:t>
+      </w:r>
+      <w:r>
+        <w:rPr>
+          <w:rFonts w:ascii="Cambria" w:hAnsi="Cambria"/>
+          <w:sz w:val="22"/>
+          <w:szCs w:val="22"/>
+        </w:rPr>
+        <w:t>FG, FGA, FG%,3P%,2P%,FT%,effFG%, effPTS</w:t>
+      </w:r>
+      <w:r>
+        <w:rPr>
+          <w:rFonts w:ascii="Cambria" w:hAnsi="Cambria"/>
+          <w:sz w:val="22"/>
+          <w:szCs w:val="22"/>
+        </w:rPr>
         <w:t>.</w:t>
       </w:r>
-      <w:proofErr w:type="spellStart"/>
-      <w:r>
-        <w:rPr>
-          <w:rFonts w:ascii="Cambria" w:hAnsi="Cambria"/>
-          <w:sz w:val="22"/>
-          <w:szCs w:val="22"/>
-        </w:rPr>
-        <w:t>team_prepareAll</w:t>
-      </w:r>
-      <w:proofErr w:type="spellEnd"/>
-      <w:r>
-        <w:rPr>
-          <w:rFonts w:ascii="Cambria" w:hAnsi="Cambria"/>
-          <w:sz w:val="22"/>
-          <w:szCs w:val="22"/>
-        </w:rPr>
-        <w:t>() in prepare_rosters.R)</w:t>
-      </w:r>
+    </w:p>
+    <w:p>
+      <w:pPr>
+        <w:pStyle w:val="ListParagraph"/>
+        <w:numPr>
+          <w:ilvl w:val="0"/>
+          <w:numId w:val="6"/>
+        </w:numPr>
+        <w:tabs>
+          <w:tab w:val="left" w:pos="2304"/>
+        </w:tabs>
+        <w:spacing w:after="220"/>
+        <w:rPr>
+          <w:rFonts w:ascii="Cambria" w:hAnsi="Cambria"/>
+          <w:sz w:val="22"/>
+          <w:szCs w:val="22"/>
+        </w:rPr>
+      </w:pPr>
+      <w:r>
+        <w:rPr>
+          <w:rFonts w:ascii="Cambria" w:hAnsi="Cambria"/>
+          <w:sz w:val="22"/>
+          <w:szCs w:val="22"/>
+        </w:rPr>
+        <w:t>S</w:t>
+      </w:r>
+      <w:r>
+        <w:rPr>
+          <w:rFonts w:ascii="Cambria" w:hAnsi="Cambria"/>
+          <w:sz w:val="22"/>
+          <w:szCs w:val="22"/>
+        </w:rPr>
+        <w:t>cale the data [0,1] for easier convergence of backpropagation algorithm</w:t>
+      </w:r>
+      <w:r>
+        <w:rPr>
+          <w:rFonts w:ascii="Cambria" w:hAnsi="Cambria"/>
+          <w:sz w:val="22"/>
+          <w:szCs w:val="22"/>
+        </w:rPr>
+        <w:t>.</w:t>
+      </w:r>
+    </w:p>
+    <w:p>
+      <w:pPr>
+        <w:pStyle w:val="ListParagraph"/>
+        <w:numPr>
+          <w:ilvl w:val="0"/>
+          <w:numId w:val="6"/>
+        </w:numPr>
+        <w:tabs>
+          <w:tab w:val="left" w:pos="2304"/>
+        </w:tabs>
+        <w:spacing w:after="220"/>
+        <w:rPr>
+          <w:rFonts w:ascii="Cambria" w:hAnsi="Cambria"/>
+          <w:sz w:val="22"/>
+          <w:szCs w:val="22"/>
+        </w:rPr>
+      </w:pPr>
+      <w:r>
+        <w:rPr>
+          <w:rFonts w:ascii="Cambria" w:hAnsi="Cambria"/>
+          <w:sz w:val="22"/>
+          <w:szCs w:val="22"/>
+        </w:rPr>
+        <w:t xml:space="preserve">Split sample in 75-25% training-testing. </w:t>
+      </w:r>
+      <w:r>
+        <w:rPr>
+          <w:rFonts w:ascii="Cambria" w:hAnsi="Cambria"/>
+          <w:sz w:val="22"/>
+          <w:szCs w:val="22"/>
+        </w:rPr>
+        <w:t>Used 10-fold c</w:t>
+      </w:r>
+      <w:r>
+        <w:rPr>
+          <w:rFonts w:ascii="Cambria" w:hAnsi="Cambria"/>
+          <w:sz w:val="22"/>
+          <w:szCs w:val="22"/>
+        </w:rPr>
+        <w:t xml:space="preserve">ross-validation with 10 repetitions (leave one out). </w:t>
+      </w:r>
+      <w:r>
+        <w:rPr>
+          <w:rFonts w:ascii="Cambria" w:hAnsi="Cambria"/>
+          <w:sz w:val="22"/>
+          <w:szCs w:val="22"/>
+        </w:rPr>
+        <w:t xml:space="preserve"> </w:t>
+      </w:r>
+    </w:p>
+    <w:p>
+      <w:pPr>
+        <w:pStyle w:val="ListParagraph"/>
+        <w:numPr>
+          <w:ilvl w:val="0"/>
+          <w:numId w:val="6"/>
+        </w:numPr>
+        <w:tabs>
+          <w:tab w:val="left" w:pos="2304"/>
+        </w:tabs>
+        <w:spacing w:after="220"/>
+        <w:rPr>
+          <w:rFonts w:ascii="Cambria" w:hAnsi="Cambria"/>
+          <w:sz w:val="22"/>
+          <w:szCs w:val="22"/>
+        </w:rPr>
+      </w:pPr>
+      <w:r>
+        <w:rPr>
+          <w:rFonts w:ascii="Cambria" w:hAnsi="Cambria"/>
+          <w:sz w:val="22"/>
+          <w:szCs w:val="22"/>
+        </w:rPr>
+        <w:t xml:space="preserve">Train a neural network with 3 layers: </w:t>
+      </w:r>
+      <w:r>
+        <w:rPr>
+          <w:rFonts w:ascii="Cambria" w:hAnsi="Cambria"/>
+          <w:sz w:val="22"/>
+          <w:szCs w:val="22"/>
+        </w:rPr>
+        <w:t>nnetGrid &lt;-  expand.grid(layer1 = c(4,5,6), layer2 = c(3,4), layer3 = c(2,3)</w:t>
+      </w:r>
+      <w:r>
+        <w:rPr>
+          <w:rFonts w:ascii="Cambria" w:hAnsi="Cambria"/>
+          <w:sz w:val="22"/>
+          <w:szCs w:val="22"/>
+        </w:rPr>
+        <w:t>)</w:t>
+      </w:r>
+      <w:r>
+        <w:rPr>
+          <w:rFonts w:ascii="Cambria" w:hAnsi="Cambria"/>
+          <w:sz w:val="22"/>
+          <w:szCs w:val="22"/>
+        </w:rPr>
+        <w:t>. Used neuralnet package under caret package in R.</w:t>
+      </w:r>
+    </w:p>
+    <w:p>
+      <w:pPr>
+        <w:pStyle w:val="ListParagraph"/>
+        <w:numPr>
+          <w:ilvl w:val="0"/>
+          <w:numId w:val="6"/>
+        </w:numPr>
+        <w:tabs>
+          <w:tab w:val="left" w:pos="2304"/>
+        </w:tabs>
+        <w:spacing w:after="220"/>
+        <w:rPr>
+          <w:rFonts w:ascii="Cambria" w:hAnsi="Cambria"/>
+          <w:sz w:val="22"/>
+          <w:szCs w:val="22"/>
+        </w:rPr>
+      </w:pPr>
+      <w:r>
+        <w:rPr>
+          <w:rFonts w:ascii="Cambria" w:hAnsi="Cambria"/>
+          <w:sz w:val="22"/>
+          <w:szCs w:val="22"/>
+        </w:rPr>
+        <w:t>Run the network twice: Same inputs, different outputs: Average points scored and average point scored ag</w:t>
+      </w:r>
+      <w:r>
+        <w:rPr>
+          <w:rFonts w:ascii="Helvetica" w:hAnsi="Helvetica" w:cs="Helvetica"/>
+        </w:rPr>
+        <w:t xml:space="preserve"> </w:t>
+      </w:r>
+      <w:r>
+        <w:rPr>
+          <w:rFonts w:ascii="Cambria" w:hAnsi="Cambria"/>
+          <w:sz w:val="22"/>
+          <w:szCs w:val="22"/>
+        </w:rPr>
+        <w:t xml:space="preserve"> ainst per team per season.</w:t>
+      </w:r>
+    </w:p>
+    <w:p>
+      <w:pPr>
+        <w:pStyle w:val="ListParagraph"/>
+        <w:tabs>
+          <w:tab w:val="left" w:pos="2304"/>
+        </w:tabs>
+        <w:spacing w:after="220"/>
+        <w:rPr>
+          <w:rFonts w:ascii="Cambria" w:hAnsi="Cambria"/>
+          <w:sz w:val="22"/>
+          <w:szCs w:val="22"/>
+        </w:rPr>
+      </w:pPr>
+    </w:p>
+    <w:p>
+      <w:pPr>
+        <w:pStyle w:val="ListParagraph"/>
+        <w:numPr>
+          <w:ilvl w:val="1"/>
+          <w:numId w:val="1"/>
+        </w:numPr>
+        <w:ind w:left="450"/>
+        <w:rPr>
+          <w:rFonts w:ascii="Cambria" w:hAnsi="Cambria"/>
+          <w:b/>
+        </w:rPr>
+      </w:pPr>
+      <w:r>
+        <w:rPr>
+          <w:rFonts w:ascii="Cambria" w:hAnsi="Cambria"/>
+          <w:b/>
+        </w:rPr>
+        <w:t>Neural N</w:t>
+      </w:r>
+      <w:r>
+        <w:rPr>
+          <w:rFonts w:ascii="Cambria" w:hAnsi="Cambria"/>
+          <w:b/>
+        </w:rPr>
+        <w:t>etwork</w:t>
+      </w:r>
+      <w:r>
+        <w:rPr>
+          <w:rFonts w:ascii="Cambria" w:hAnsi="Cambria"/>
+          <w:b/>
+        </w:rPr>
+        <w:t xml:space="preserve"> model</w:t>
+      </w:r>
+    </w:p>
+    <w:p>
+      <w:pPr>
+        <w:pStyle w:val="ListParagraph"/>
+        <w:ind w:left="450"/>
+        <w:rPr>
+          <w:rFonts w:ascii="Cambria" w:hAnsi="Cambria"/>
+          <w:b/>
+        </w:rPr>
+      </w:pPr>
+    </w:p>
+    <w:p>
+      <w:pPr>
+        <w:pStyle w:val="ListParagraph"/>
+        <w:numPr>
+          <w:ilvl w:val="2"/>
+          <w:numId w:val="1"/>
+        </w:numPr>
+        <w:ind w:left="0" w:firstLine="0"/>
+        <w:rPr>
+          <w:rFonts w:ascii="Cambria" w:hAnsi="Cambria"/>
+          <w:b/>
+        </w:rPr>
+      </w:pPr>
+      <w:r>
+        <w:rPr>
+          <w:rFonts w:ascii="Cambria" w:hAnsi="Cambria"/>
+          <w:b/>
+        </w:rPr>
+        <w:t>Offense</w:t>
+      </w:r>
+    </w:p>
+    <w:p>
+      <w:pPr>
+        <w:rPr>
+          <w:rFonts w:ascii="Cambria" w:hAnsi="Cambria"/>
+          <w:b/>
+        </w:rPr>
+      </w:pPr>
+      <w:r>
+        <w:rPr>
+          <w:rFonts w:ascii="Cambria" w:hAnsi="Cambria"/>
+          <w:noProof/>
+          <w:sz w:val="22"/>
+          <w:szCs w:val="22"/>
+        </w:rPr>
+        <w:drawing>
+          <wp:anchor distT="0" distB="0" distL="114300" distR="114300" simplePos="0" relativeHeight="251659264" behindDoc="0" locked="0" layoutInCell="1" allowOverlap="1" wp14:anchorId="70D0F654" wp14:editId="5A28EBBB">
+            <wp:simplePos x="0" y="0"/>
+            <wp:positionH relativeFrom="column">
+              <wp:posOffset>114300</wp:posOffset>
+            </wp:positionH>
+            <wp:positionV relativeFrom="paragraph">
+              <wp:posOffset>326390</wp:posOffset>
+            </wp:positionV>
+            <wp:extent cx="5717540" cy="878840"/>
+            <wp:effectExtent l="0" t="0" r="0" b="10160"/>
+            <wp:wrapSquare wrapText="bothSides"/>
+            <wp:docPr id="16" name="Picture 16"/>
+            <wp:cNvGraphicFramePr>
+              <a:graphicFrameLocks xmlns:a="http://schemas.openxmlformats.org/drawingml/2006/main" noChangeAspect="1"/>
+            </wp:cNvGraphicFramePr>
+            <a:graphic xmlns:a="http://schemas.openxmlformats.org/drawingml/2006/main">
+              <a:graphicData uri="http://schemas.openxmlformats.org/drawingml/2006/picture">
+                <pic:pic xmlns:pic="http://schemas.openxmlformats.org/drawingml/2006/picture">
+                  <pic:nvPicPr>
+                    <pic:cNvPr id="0" name="Picture 16"/>
+                    <pic:cNvPicPr>
+                      <a:picLocks noChangeAspect="1" noChangeArrowheads="1"/>
+                    </pic:cNvPicPr>
+                  </pic:nvPicPr>
+                  <pic:blipFill rotWithShape="1">
+                    <a:blip r:embed="rId9">
+                      <a:extLst>
+                        <a:ext uri="{28A0092B-C50C-407E-A947-70E740481C1C}">
+                          <a14:useLocalDpi xmlns:a14="http://schemas.microsoft.com/office/drawing/2010/main" val="0"/>
+                        </a:ext>
+                      </a:extLst>
+                    </a:blip>
+                    <a:srcRect b="31990"/>
+                    <a:stretch/>
+                  </pic:blipFill>
+                  <pic:spPr bwMode="auto">
+                    <a:xfrm>
+                      <a:off x="0" y="0"/>
+                      <a:ext cx="5717540" cy="878840"/>
+                    </a:xfrm>
+                    <a:prstGeom prst="rect">
+                      <a:avLst/>
+                    </a:prstGeom>
+                    <a:noFill/>
+                    <a:ln>
+                      <a:noFill/>
+                    </a:ln>
+                    <a:extLst>
+                      <a:ext uri="{53640926-AAD7-44d8-BBD7-CCE9431645EC}">
+                        <a14:shadowObscured xmlns:a14="http://schemas.microsoft.com/office/drawing/2010/main"/>
+                      </a:ext>
+                    </a:extLst>
+                  </pic:spPr>
+                </pic:pic>
+              </a:graphicData>
+            </a:graphic>
+            <wp14:sizeRelH relativeFrom="page">
+              <wp14:pctWidth>0</wp14:pctWidth>
+            </wp14:sizeRelH>
+            <wp14:sizeRelV relativeFrom="page">
+              <wp14:pctHeight>0</wp14:pctHeight>
+            </wp14:sizeRelV>
+          </wp:anchor>
+        </w:drawing>
+      </w:r>
+      <w:r>
+        <w:rPr>
+          <w:rFonts w:ascii="Cambria" w:hAnsi="Cambria"/>
+          <w:sz w:val="22"/>
+          <w:szCs w:val="22"/>
+        </w:rPr>
+        <w:t xml:space="preserve">Best Offense model </w:t>
+      </w:r>
+      <w:r>
+        <w:rPr>
+          <w:rFonts w:ascii="Cambria" w:hAnsi="Cambria"/>
+          <w:sz w:val="22"/>
+          <w:szCs w:val="22"/>
+        </w:rPr>
+        <w:t xml:space="preserve">(5-3-2) </w:t>
+      </w:r>
+      <w:r>
+        <w:rPr>
+          <w:rFonts w:ascii="Cambria" w:hAnsi="Cambria"/>
+          <w:sz w:val="22"/>
+          <w:szCs w:val="22"/>
+        </w:rPr>
+        <w:t>based on R-squared</w:t>
+      </w:r>
+      <w:r>
+        <w:rPr>
+          <w:rFonts w:ascii="Cambria" w:hAnsi="Cambria"/>
+          <w:sz w:val="22"/>
+          <w:szCs w:val="22"/>
+        </w:rPr>
+        <w:t>:</w:t>
+      </w:r>
+      <w:r>
+        <w:rPr>
+          <w:rFonts w:ascii="Cambria" w:hAnsi="Cambria"/>
+          <w:sz w:val="22"/>
+          <w:szCs w:val="22"/>
+        </w:rPr>
+        <w:t xml:space="preserve"> top 3 results</w:t>
+      </w:r>
+    </w:p>
+    <w:p>
+      <w:pPr>
+        <w:rPr>
+          <w:rFonts w:ascii="Cambria" w:hAnsi="Cambria"/>
+          <w:b/>
+        </w:rPr>
+      </w:pPr>
+    </w:p>
+    <w:p>
+      <w:pPr>
+        <w:tabs>
+          <w:tab w:val="left" w:pos="2304"/>
+        </w:tabs>
+        <w:spacing w:after="220"/>
+        <w:rPr>
+          <w:rFonts w:ascii="Cambria" w:hAnsi="Cambria"/>
+          <w:sz w:val="22"/>
+          <w:szCs w:val="22"/>
+        </w:rPr>
+      </w:pPr>
+      <w:r>
+        <w:rPr>
+          <w:rFonts w:ascii="Helvetica" w:hAnsi="Helvetica" w:cs="Helvetica"/>
+          <w:noProof/>
+        </w:rPr>
+        <w:drawing>
+          <wp:anchor distT="0" distB="0" distL="114300" distR="114300" simplePos="0" relativeHeight="251661312" behindDoc="0" locked="0" layoutInCell="1" allowOverlap="1" wp14:anchorId="3964CD6D" wp14:editId="36E1A424">
+            <wp:simplePos x="0" y="0"/>
+            <wp:positionH relativeFrom="column">
+              <wp:posOffset>2171700</wp:posOffset>
+            </wp:positionH>
+            <wp:positionV relativeFrom="paragraph">
+              <wp:posOffset>12065</wp:posOffset>
+            </wp:positionV>
+            <wp:extent cx="3647440" cy="1361440"/>
+            <wp:effectExtent l="0" t="0" r="10160" b="10160"/>
+            <wp:wrapSquare wrapText="bothSides"/>
+            <wp:docPr id="17" name="Picture 17"/>
+            <wp:cNvGraphicFramePr>
+              <a:graphicFrameLocks xmlns:a="http://schemas.openxmlformats.org/drawingml/2006/main" noChangeAspect="1"/>
+            </wp:cNvGraphicFramePr>
+            <a:graphic xmlns:a="http://schemas.openxmlformats.org/drawingml/2006/main">
+              <a:graphicData uri="http://schemas.openxmlformats.org/drawingml/2006/picture">
+                <pic:pic xmlns:pic="http://schemas.openxmlformats.org/drawingml/2006/picture">
+                  <pic:nvPicPr>
+                    <pic:cNvPr id="0" name="Picture 17"/>
+                    <pic:cNvPicPr>
+                      <a:picLocks noChangeAspect="1" noChangeArrowheads="1"/>
+                    </pic:cNvPicPr>
+                  </pic:nvPicPr>
+                  <pic:blipFill rotWithShape="1">
+                    <a:blip r:embed="rId10">
+                      <a:extLst>
+                        <a:ext uri="{28A0092B-C50C-407E-A947-70E740481C1C}">
+                          <a14:useLocalDpi xmlns:a14="http://schemas.microsoft.com/office/drawing/2010/main" val="0"/>
+                        </a:ext>
+                      </a:extLst>
+                    </a:blip>
+                    <a:srcRect t="20694" b="4861"/>
+                    <a:stretch/>
+                  </pic:blipFill>
+                  <pic:spPr bwMode="auto">
+                    <a:xfrm>
+                      <a:off x="0" y="0"/>
+                      <a:ext cx="3647440" cy="1361440"/>
+                    </a:xfrm>
+                    <a:prstGeom prst="rect">
+                      <a:avLst/>
+                    </a:prstGeom>
+                    <a:noFill/>
+                    <a:ln>
+                      <a:noFill/>
+                    </a:ln>
+                    <a:extLst>
+                      <a:ext uri="{53640926-AAD7-44d8-BBD7-CCE9431645EC}">
+                        <a14:shadowObscured xmlns:a14="http://schemas.microsoft.com/office/drawing/2010/main"/>
+                      </a:ext>
+                    </a:extLst>
+                  </pic:spPr>
+                </pic:pic>
+              </a:graphicData>
+            </a:graphic>
+            <wp14:sizeRelH relativeFrom="page">
+              <wp14:pctWidth>0</wp14:pctWidth>
+            </wp14:sizeRelH>
+            <wp14:sizeRelV relativeFrom="page">
+              <wp14:pctHeight>0</wp14:pctHeight>
+            </wp14:sizeRelV>
+          </wp:anchor>
+        </w:drawing>
+      </w:r>
+      <w:r>
+        <w:rPr>
+          <w:rFonts w:ascii="Cambria" w:hAnsi="Cambria"/>
+          <w:sz w:val="22"/>
+          <w:szCs w:val="22"/>
+        </w:rPr>
+        <w:t>Fit on testing data (25% = 266 observations)</w:t>
+      </w:r>
+    </w:p>
+    <w:p>
+      <w:pPr>
+        <w:rPr>
+          <w:rFonts w:ascii="Cambria" w:hAnsi="Cambria"/>
+          <w:b/>
+        </w:rPr>
+      </w:pPr>
+    </w:p>
+    <w:p>
+      <w:pPr>
+        <w:rPr>
+          <w:rFonts w:ascii="Cambria" w:hAnsi="Cambria"/>
+          <w:b/>
+        </w:rPr>
+      </w:pPr>
+    </w:p>
+    <w:p>
+      <w:pPr>
+        <w:rPr>
+          <w:rFonts w:ascii="Cambria" w:hAnsi="Cambria"/>
+          <w:b/>
+        </w:rPr>
+      </w:pPr>
+    </w:p>
+    <w:p>
+      <w:pPr>
+        <w:rPr>
+          <w:rFonts w:ascii="Cambria" w:hAnsi="Cambria"/>
+          <w:b/>
+        </w:rPr>
+      </w:pPr>
+    </w:p>
+    <w:p>
+      <w:pPr>
+        <w:rPr>
+          <w:rFonts w:ascii="Cambria" w:hAnsi="Cambria"/>
+          <w:b/>
+        </w:rPr>
+      </w:pPr>
+    </w:p>
+    <w:p>
+      <w:pPr>
+        <w:rPr>
+          <w:rFonts w:ascii="Cambria" w:hAnsi="Cambria"/>
+          <w:b/>
+        </w:rPr>
+      </w:pPr>
+    </w:p>
+    <w:p>
+      <w:pPr>
+        <w:tabs>
+          <w:tab w:val="left" w:pos="2304"/>
+        </w:tabs>
+        <w:spacing w:after="220"/>
+        <w:rPr>
+          <w:rFonts w:ascii="Helvetica" w:hAnsi="Helvetica" w:cs="Helvetica"/>
+          <w:noProof/>
+        </w:rPr>
+      </w:pPr>
+      <w:r>
+        <w:rPr>
+          <w:rFonts w:ascii="Cambria" w:hAnsi="Cambria"/>
+          <w:sz w:val="22"/>
+          <w:szCs w:val="22"/>
+        </w:rPr>
+        <w:t>The Network</w:t>
+      </w:r>
+      <w:r>
+        <w:rPr>
+          <w:rFonts w:ascii="Helvetica" w:hAnsi="Helvetica" w:cs="Helvetica"/>
+          <w:noProof/>
+        </w:rPr>
+        <w:t xml:space="preserve"> </w:t>
+      </w:r>
+    </w:p>
+    <w:p>
+      <w:pPr>
+        <w:rPr>
+          <w:rFonts w:ascii="Cambria" w:hAnsi="Cambria"/>
+          <w:b/>
+        </w:rPr>
+      </w:pPr>
+      <w:r>
+        <w:rPr>
+          <w:rFonts w:ascii="Helvetica" w:hAnsi="Helvetica" w:cs="Helvetica"/>
+          <w:noProof/>
+        </w:rPr>
+        <w:drawing>
+          <wp:anchor distT="0" distB="0" distL="114300" distR="114300" simplePos="0" relativeHeight="251660288" behindDoc="0" locked="0" layoutInCell="1" allowOverlap="1" wp14:anchorId="4D4B08F8" wp14:editId="5899563E">
+            <wp:simplePos x="0" y="0"/>
+            <wp:positionH relativeFrom="column">
+              <wp:posOffset>571500</wp:posOffset>
+            </wp:positionH>
+            <wp:positionV relativeFrom="paragraph">
+              <wp:posOffset>64135</wp:posOffset>
+            </wp:positionV>
+            <wp:extent cx="4935855" cy="3884930"/>
+            <wp:effectExtent l="0" t="0" r="0" b="1270"/>
+            <wp:wrapSquare wrapText="bothSides"/>
+            <wp:docPr id="1" name="Picture 1"/>
+            <wp:cNvGraphicFramePr>
+              <a:graphicFrameLocks xmlns:a="http://schemas.openxmlformats.org/drawingml/2006/main" noChangeAspect="1"/>
+            </wp:cNvGraphicFramePr>
+            <a:graphic xmlns:a="http://schemas.openxmlformats.org/drawingml/2006/main">
+              <a:graphicData uri="http://schemas.openxmlformats.org/drawingml/2006/picture">
+                <pic:pic xmlns:pic="http://schemas.openxmlformats.org/drawingml/2006/picture">
+                  <pic:nvPicPr>
+                    <pic:cNvPr id="0" name="Picture 1"/>
+                    <pic:cNvPicPr>
+                      <a:picLocks noChangeAspect="1" noChangeArrowheads="1"/>
+                    </pic:cNvPicPr>
+                  </pic:nvPicPr>
+                  <pic:blipFill>
+                    <a:blip r:embed="rId11">
+                      <a:extLst>
+                        <a:ext uri="{28A0092B-C50C-407E-A947-70E740481C1C}">
+                          <a14:useLocalDpi xmlns:a14="http://schemas.microsoft.com/office/drawing/2010/main" val="0"/>
+                        </a:ext>
+                      </a:extLst>
+                    </a:blip>
+                    <a:srcRect/>
+                    <a:stretch>
+                      <a:fillRect/>
+                    </a:stretch>
+                  </pic:blipFill>
+                  <pic:spPr bwMode="auto">
+                    <a:xfrm>
+                      <a:off x="0" y="0"/>
+                      <a:ext cx="4935855" cy="3884930"/>
+                    </a:xfrm>
+                    <a:prstGeom prst="rect">
+                      <a:avLst/>
+                    </a:prstGeom>
+                    <a:noFill/>
+                    <a:ln>
+                      <a:noFill/>
+                    </a:ln>
+                  </pic:spPr>
+                </pic:pic>
+              </a:graphicData>
+            </a:graphic>
+            <wp14:sizeRelH relativeFrom="page">
+              <wp14:pctWidth>0</wp14:pctWidth>
+            </wp14:sizeRelH>
+            <wp14:sizeRelV relativeFrom="page">
+              <wp14:pctHeight>0</wp14:pctHeight>
+            </wp14:sizeRelV>
+          </wp:anchor>
+        </w:drawing>
+      </w:r>
+    </w:p>
+    <w:p>
+      <w:pPr>
+        <w:rPr>
+          <w:rFonts w:ascii="Cambria" w:hAnsi="Cambria"/>
+          <w:b/>
+        </w:rPr>
+      </w:pPr>
+    </w:p>
+    <w:p>
+      <w:pPr>
+        <w:rPr>
+          <w:rFonts w:ascii="Cambria" w:hAnsi="Cambria"/>
+          <w:b/>
+        </w:rPr>
+      </w:pPr>
+    </w:p>
+    <w:p>
+      <w:pPr>
+        <w:rPr>
+          <w:rFonts w:ascii="Cambria" w:hAnsi="Cambria"/>
+          <w:b/>
+        </w:rPr>
+      </w:pPr>
+    </w:p>
+    <w:p>
+      <w:pPr>
+        <w:rPr>
+          <w:rFonts w:ascii="Cambria" w:hAnsi="Cambria"/>
+          <w:b/>
+        </w:rPr>
+      </w:pPr>
+    </w:p>
+    <w:p>
+      <w:pPr>
+        <w:rPr>
+          <w:rFonts w:ascii="Cambria" w:hAnsi="Cambria"/>
+          <w:b/>
+        </w:rPr>
+      </w:pPr>
+    </w:p>
+    <w:p>
+      <w:pPr>
+        <w:rPr>
+          <w:rFonts w:ascii="Cambria" w:hAnsi="Cambria"/>
+          <w:b/>
+        </w:rPr>
+      </w:pPr>
+    </w:p>
+    <w:p>
+      <w:pPr>
+        <w:rPr>
+          <w:rFonts w:ascii="Cambria" w:hAnsi="Cambria"/>
+          <w:b/>
+        </w:rPr>
+      </w:pPr>
+    </w:p>
+    <w:p>
+      <w:pPr>
+        <w:rPr>
+          <w:rFonts w:ascii="Cambria" w:hAnsi="Cambria"/>
+          <w:b/>
+        </w:rPr>
+      </w:pPr>
+    </w:p>
+    <w:p>
+      <w:pPr>
+        <w:rPr>
+          <w:rFonts w:ascii="Cambria" w:hAnsi="Cambria"/>
+          <w:b/>
+        </w:rPr>
+      </w:pPr>
+    </w:p>
+    <w:p>
+      <w:pPr>
+        <w:rPr>
+          <w:rFonts w:ascii="Cambria" w:hAnsi="Cambria"/>
+          <w:b/>
+        </w:rPr>
+      </w:pPr>
+    </w:p>
+    <w:p>
+      <w:pPr>
+        <w:rPr>
+          <w:rFonts w:ascii="Cambria" w:hAnsi="Cambria"/>
+          <w:b/>
+        </w:rPr>
+      </w:pPr>
+    </w:p>
+    <w:p>
+      <w:pPr>
+        <w:rPr>
+          <w:rFonts w:ascii="Cambria" w:hAnsi="Cambria"/>
+          <w:b/>
+        </w:rPr>
+      </w:pPr>
+    </w:p>
+    <w:p>
+      <w:pPr>
+        <w:rPr>
+          <w:rFonts w:ascii="Cambria" w:hAnsi="Cambria"/>
+          <w:b/>
+        </w:rPr>
+      </w:pPr>
+    </w:p>
+    <w:p>
+      <w:pPr>
+        <w:rPr>
+          <w:rFonts w:ascii="Cambria" w:hAnsi="Cambria"/>
+          <w:b/>
+        </w:rPr>
+      </w:pPr>
+    </w:p>
+    <w:p>
+      <w:pPr>
+        <w:pStyle w:val="ListParagraph"/>
+        <w:numPr>
+          <w:ilvl w:val="2"/>
+          <w:numId w:val="1"/>
+        </w:numPr>
+        <w:ind w:left="0" w:firstLine="0"/>
+        <w:rPr>
+          <w:rFonts w:ascii="Cambria" w:hAnsi="Cambria"/>
+          <w:b/>
+        </w:rPr>
+      </w:pPr>
+      <w:r>
+        <w:rPr>
+          <w:rFonts w:ascii="Cambria" w:hAnsi="Cambria"/>
+          <w:b/>
+        </w:rPr>
+        <w:t>Defense</w:t>
+      </w:r>
+    </w:p>
+    <w:p>
+      <w:pPr>
+        <w:tabs>
+          <w:tab w:val="left" w:pos="2304"/>
+        </w:tabs>
+        <w:spacing w:after="220"/>
+        <w:rPr>
+          <w:rFonts w:ascii="Cambria" w:hAnsi="Cambria"/>
+          <w:sz w:val="22"/>
+          <w:szCs w:val="22"/>
+        </w:rPr>
+      </w:pPr>
+      <w:r>
+        <w:rPr>
+          <w:rFonts w:ascii="Cambria" w:hAnsi="Cambria"/>
+          <w:sz w:val="22"/>
+          <w:szCs w:val="22"/>
+        </w:rPr>
+        <w:t>Same drill for the defense network. Here the results:</w:t>
+      </w:r>
+    </w:p>
+    <w:p>
+      <w:pPr>
+        <w:tabs>
+          <w:tab w:val="left" w:pos="2304"/>
+        </w:tabs>
+        <w:spacing w:after="220"/>
+        <w:rPr>
+          <w:rFonts w:ascii="Cambria" w:hAnsi="Cambria"/>
+          <w:sz w:val="22"/>
+          <w:szCs w:val="22"/>
+        </w:rPr>
+      </w:pPr>
+      <w:r>
+        <w:rPr>
+          <w:rFonts w:ascii="Cambria" w:hAnsi="Cambria"/>
+          <w:noProof/>
+          <w:sz w:val="22"/>
+          <w:szCs w:val="22"/>
+        </w:rPr>
+        <w:drawing>
+          <wp:anchor distT="0" distB="0" distL="114300" distR="114300" simplePos="0" relativeHeight="251662336" behindDoc="0" locked="0" layoutInCell="1" allowOverlap="1" wp14:anchorId="15C1C534" wp14:editId="58AA6E3B">
+            <wp:simplePos x="0" y="0"/>
+            <wp:positionH relativeFrom="column">
+              <wp:posOffset>0</wp:posOffset>
+            </wp:positionH>
+            <wp:positionV relativeFrom="paragraph">
+              <wp:posOffset>1270</wp:posOffset>
+            </wp:positionV>
+            <wp:extent cx="5943600" cy="909320"/>
+            <wp:effectExtent l="0" t="0" r="0" b="5080"/>
+            <wp:wrapSquare wrapText="bothSides"/>
+            <wp:docPr id="19" name="Picture 19"/>
+            <wp:cNvGraphicFramePr>
+              <a:graphicFrameLocks xmlns:a="http://schemas.openxmlformats.org/drawingml/2006/main" noChangeAspect="1"/>
+            </wp:cNvGraphicFramePr>
+            <a:graphic xmlns:a="http://schemas.openxmlformats.org/drawingml/2006/main">
+              <a:graphicData uri="http://schemas.openxmlformats.org/drawingml/2006/picture">
+                <pic:pic xmlns:pic="http://schemas.openxmlformats.org/drawingml/2006/picture">
+                  <pic:nvPicPr>
+                    <pic:cNvPr id="0" name="Picture 19"/>
+                    <pic:cNvPicPr>
+                      <a:picLocks noChangeAspect="1" noChangeArrowheads="1"/>
+                    </pic:cNvPicPr>
+                  </pic:nvPicPr>
+                  <pic:blipFill>
+                    <a:blip r:embed="rId12">
+                      <a:extLst>
+                        <a:ext uri="{28A0092B-C50C-407E-A947-70E740481C1C}">
+                          <a14:useLocalDpi xmlns:a14="http://schemas.microsoft.com/office/drawing/2010/main" val="0"/>
+                        </a:ext>
+                      </a:extLst>
+                    </a:blip>
+                    <a:srcRect/>
+                    <a:stretch>
+                      <a:fillRect/>
+                    </a:stretch>
+                  </pic:blipFill>
+                  <pic:spPr bwMode="auto">
+                    <a:xfrm>
+                      <a:off x="0" y="0"/>
+                      <a:ext cx="5943600" cy="909320"/>
+                    </a:xfrm>
+                    <a:prstGeom prst="rect">
+                      <a:avLst/>
+                    </a:prstGeom>
+                    <a:noFill/>
+                    <a:ln>
+                      <a:noFill/>
+                    </a:ln>
+                  </pic:spPr>
+                </pic:pic>
+              </a:graphicData>
+            </a:graphic>
+            <wp14:sizeRelH relativeFrom="page">
+              <wp14:pctWidth>0</wp14:pctWidth>
+            </wp14:sizeRelH>
+            <wp14:sizeRelV relativeFrom="page">
+              <wp14:pctHeight>0</wp14:pctHeight>
+            </wp14:sizeRelV>
+          </wp:anchor>
+        </w:drawing>
+      </w:r>
+    </w:p>
+    <w:p>
+      <w:pPr>
+        <w:tabs>
+          <w:tab w:val="left" w:pos="2304"/>
+        </w:tabs>
+        <w:spacing w:after="220"/>
+        <w:rPr>
+          <w:rFonts w:ascii="Cambria" w:hAnsi="Cambria"/>
+          <w:sz w:val="22"/>
+          <w:szCs w:val="22"/>
+        </w:rPr>
+      </w:pPr>
+      <w:r>
+        <w:rPr>
+          <w:rFonts w:ascii="Helvetica" w:hAnsi="Helvetica" w:cs="Helvetica"/>
+          <w:noProof/>
+        </w:rPr>
+        <w:drawing>
+          <wp:anchor distT="0" distB="0" distL="114300" distR="114300" simplePos="0" relativeHeight="251663360" behindDoc="0" locked="0" layoutInCell="1" allowOverlap="1" wp14:anchorId="044574D0" wp14:editId="7B753788">
+            <wp:simplePos x="0" y="0"/>
+            <wp:positionH relativeFrom="column">
+              <wp:posOffset>2514600</wp:posOffset>
+            </wp:positionH>
+            <wp:positionV relativeFrom="paragraph">
+              <wp:posOffset>72390</wp:posOffset>
+            </wp:positionV>
+            <wp:extent cx="3434080" cy="1341120"/>
+            <wp:effectExtent l="0" t="0" r="0" b="5080"/>
+            <wp:wrapSquare wrapText="bothSides"/>
+            <wp:docPr id="20" name="Picture 20"/>
+            <wp:cNvGraphicFramePr>
+              <a:graphicFrameLocks xmlns:a="http://schemas.openxmlformats.org/drawingml/2006/main" noChangeAspect="1"/>
+            </wp:cNvGraphicFramePr>
+            <a:graphic xmlns:a="http://schemas.openxmlformats.org/drawingml/2006/main">
+              <a:graphicData uri="http://schemas.openxmlformats.org/drawingml/2006/picture">
+                <pic:pic xmlns:pic="http://schemas.openxmlformats.org/drawingml/2006/picture">
+                  <pic:nvPicPr>
+                    <pic:cNvPr id="0" name="Picture 20"/>
+                    <pic:cNvPicPr>
+                      <a:picLocks noChangeAspect="1" noChangeArrowheads="1"/>
+                    </pic:cNvPicPr>
+                  </pic:nvPicPr>
+                  <pic:blipFill rotWithShape="1">
+                    <a:blip r:embed="rId13">
+                      <a:extLst>
+                        <a:ext uri="{28A0092B-C50C-407E-A947-70E740481C1C}">
+                          <a14:useLocalDpi xmlns:a14="http://schemas.microsoft.com/office/drawing/2010/main" val="0"/>
+                        </a:ext>
+                      </a:extLst>
+                    </a:blip>
+                    <a:srcRect t="19963" b="3654"/>
+                    <a:stretch/>
+                  </pic:blipFill>
+                  <pic:spPr bwMode="auto">
+                    <a:xfrm>
+                      <a:off x="0" y="0"/>
+                      <a:ext cx="3434080" cy="1341120"/>
+                    </a:xfrm>
+                    <a:prstGeom prst="rect">
+                      <a:avLst/>
+                    </a:prstGeom>
+                    <a:noFill/>
+                    <a:ln>
+                      <a:noFill/>
+                    </a:ln>
+                    <a:extLst>
+                      <a:ext uri="{53640926-AAD7-44d8-BBD7-CCE9431645EC}">
+                        <a14:shadowObscured xmlns:a14="http://schemas.microsoft.com/office/drawing/2010/main"/>
+                      </a:ext>
+                    </a:extLst>
+                  </pic:spPr>
+                </pic:pic>
+              </a:graphicData>
+            </a:graphic>
+            <wp14:sizeRelH relativeFrom="page">
+              <wp14:pctWidth>0</wp14:pctWidth>
+            </wp14:sizeRelH>
+            <wp14:sizeRelV relativeFrom="page">
+              <wp14:pctHeight>0</wp14:pctHeight>
+            </wp14:sizeRelV>
+          </wp:anchor>
+        </w:drawing>
+      </w:r>
+      <w:r>
+        <w:rPr>
+          <w:rFonts w:ascii="Cambria" w:hAnsi="Cambria"/>
+          <w:sz w:val="22"/>
+          <w:szCs w:val="22"/>
+        </w:rPr>
+        <w:t>Clearly not a great fit but still good enough.</w:t>
+      </w:r>
+    </w:p>
+    <w:p>
+      <w:pPr>
+        <w:tabs>
+          <w:tab w:val="left" w:pos="2304"/>
+        </w:tabs>
+        <w:spacing w:after="220"/>
+        <w:rPr>
+          <w:rFonts w:ascii="Cambria" w:hAnsi="Cambria"/>
+          <w:sz w:val="22"/>
+          <w:szCs w:val="22"/>
+        </w:rPr>
+      </w:pPr>
+    </w:p>
+    <w:p>
+      <w:pPr>
+        <w:tabs>
+          <w:tab w:val="left" w:pos="2304"/>
+        </w:tabs>
+        <w:spacing w:after="220"/>
+        <w:rPr>
+          <w:rFonts w:ascii="Cambria" w:hAnsi="Cambria"/>
+          <w:sz w:val="22"/>
+          <w:szCs w:val="22"/>
+        </w:rPr>
+      </w:pPr>
+    </w:p>
+    <w:p>
+      <w:pPr>
+        <w:tabs>
+          <w:tab w:val="left" w:pos="2304"/>
+        </w:tabs>
+        <w:spacing w:after="220"/>
+        <w:rPr>
+          <w:rFonts w:ascii="Cambria" w:hAnsi="Cambria"/>
+          <w:sz w:val="22"/>
+          <w:szCs w:val="22"/>
+        </w:rPr>
+      </w:pPr>
+    </w:p>
+    <w:p>
+      <w:pPr>
+        <w:tabs>
+          <w:tab w:val="left" w:pos="2304"/>
+        </w:tabs>
+        <w:spacing w:after="220"/>
+        <w:rPr>
+          <w:rFonts w:ascii="Helvetica" w:hAnsi="Helvetica" w:cs="Helvetica"/>
+          <w:noProof/>
+        </w:rPr>
+      </w:pPr>
+    </w:p>
+    <w:p>
+      <w:pPr>
+        <w:pStyle w:val="ListParagraph"/>
+        <w:numPr>
+          <w:ilvl w:val="1"/>
+          <w:numId w:val="1"/>
+        </w:numPr>
+        <w:rPr>
+          <w:rFonts w:ascii="Cambria" w:hAnsi="Cambria"/>
+          <w:b/>
+        </w:rPr>
+      </w:pPr>
+      <w:r>
+        <w:rPr>
+          <w:rFonts w:ascii="Cambria" w:hAnsi="Cambria"/>
+          <w:b/>
+        </w:rPr>
+        <w:t>Probability</w:t>
+      </w:r>
+      <w:r>
+        <w:rPr>
+          <w:rFonts w:ascii="Cambria" w:hAnsi="Cambria"/>
+          <w:b/>
+        </w:rPr>
+        <w:t xml:space="preserve"> model</w:t>
+      </w:r>
+    </w:p>
+    <w:p>
+      <w:pPr>
+        <w:tabs>
+          <w:tab w:val="left" w:pos="2304"/>
+        </w:tabs>
+        <w:spacing w:after="220"/>
+        <w:rPr>
+          <w:rFonts w:ascii="Cambria" w:hAnsi="Cambria"/>
+          <w:sz w:val="22"/>
+          <w:szCs w:val="22"/>
+        </w:rPr>
+      </w:pPr>
+      <w:r>
+        <w:rPr>
+          <w:rFonts w:ascii="Cambria" w:hAnsi="Cambria"/>
+          <w:sz w:val="22"/>
+          <w:szCs w:val="22"/>
+        </w:rPr>
+        <w:t>Now that I have a way to estimate team</w:t>
+      </w:r>
+      <w:r>
+        <w:rPr>
+          <w:rFonts w:ascii="Cambria" w:hAnsi="Cambria"/>
+          <w:sz w:val="22"/>
+          <w:szCs w:val="22"/>
+        </w:rPr>
+        <w:t>’s</w:t>
+      </w:r>
+      <w:r>
+        <w:rPr>
+          <w:rFonts w:ascii="Cambria" w:hAnsi="Cambria"/>
+          <w:sz w:val="22"/>
+          <w:szCs w:val="22"/>
+        </w:rPr>
+        <w:t xml:space="preserve"> offensive and defensive powers (average points), I can plug those into a Normal distribution probability. The choice for the Normal distribution is obvious if we explore the density of points scored by teams </w:t>
+      </w:r>
+      <w:r>
+        <w:rPr>
+          <w:rFonts w:ascii="Cambria" w:hAnsi="Cambria"/>
+          <w:sz w:val="22"/>
+          <w:szCs w:val="22"/>
+        </w:rPr>
+        <w:t>in the last 8 seasons</w:t>
+      </w:r>
+      <w:r>
+        <w:rPr>
+          <w:rFonts w:ascii="Cambria" w:hAnsi="Cambria"/>
+          <w:sz w:val="22"/>
+          <w:szCs w:val="22"/>
+        </w:rPr>
+        <w:t>:</w:t>
+      </w:r>
+      <w:r>
+        <w:rPr>
+          <w:rFonts w:ascii="Cambria" w:hAnsi="Cambria"/>
+          <w:sz w:val="22"/>
+          <w:szCs w:val="22"/>
+        </w:rPr>
+        <w:t xml:space="preserve"> (since 2009-2010)</w:t>
+      </w:r>
+    </w:p>
+    <w:p>
+      <w:pPr>
+        <w:tabs>
+          <w:tab w:val="left" w:pos="2304"/>
+        </w:tabs>
+        <w:spacing w:after="220"/>
+        <w:rPr>
+          <w:rFonts w:ascii="Helvetica" w:hAnsi="Helvetica" w:cs="Helvetica"/>
+          <w:noProof/>
+        </w:rPr>
+      </w:pPr>
+      <w:r>
+        <w:rPr>
+          <w:rFonts w:ascii="Helvetica" w:hAnsi="Helvetica" w:cs="Helvetica"/>
+          <w:noProof/>
+        </w:rPr>
+        <w:drawing>
+          <wp:anchor distT="0" distB="0" distL="114300" distR="114300" simplePos="0" relativeHeight="251664384" behindDoc="0" locked="0" layoutInCell="1" allowOverlap="1" wp14:anchorId="399005BD" wp14:editId="7D8ED657">
+            <wp:simplePos x="0" y="0"/>
+            <wp:positionH relativeFrom="column">
+              <wp:posOffset>1143000</wp:posOffset>
+            </wp:positionH>
+            <wp:positionV relativeFrom="paragraph">
+              <wp:posOffset>89535</wp:posOffset>
+            </wp:positionV>
+            <wp:extent cx="3429000" cy="2057400"/>
+            <wp:effectExtent l="0" t="0" r="0" b="0"/>
+            <wp:wrapSquare wrapText="bothSides"/>
+            <wp:docPr id="22" name="Picture 22"/>
+            <wp:cNvGraphicFramePr>
+              <a:graphicFrameLocks xmlns:a="http://schemas.openxmlformats.org/drawingml/2006/main" noChangeAspect="1"/>
+            </wp:cNvGraphicFramePr>
+            <a:graphic xmlns:a="http://schemas.openxmlformats.org/drawingml/2006/main">
+              <a:graphicData uri="http://schemas.openxmlformats.org/drawingml/2006/picture">
+                <pic:pic xmlns:pic="http://schemas.openxmlformats.org/drawingml/2006/picture">
+                  <pic:nvPicPr>
+                    <pic:cNvPr id="0" name="Picture 22"/>
+                    <pic:cNvPicPr>
+                      <a:picLocks noChangeAspect="1" noChangeArrowheads="1"/>
+                    </pic:cNvPicPr>
+                  </pic:nvPicPr>
+                  <pic:blipFill>
+                    <a:blip r:embed="rId14">
+                      <a:extLst>
+                        <a:ext uri="{28A0092B-C50C-407E-A947-70E740481C1C}">
+                          <a14:useLocalDpi xmlns:a14="http://schemas.microsoft.com/office/drawing/2010/main" val="0"/>
+                        </a:ext>
+                      </a:extLst>
+                    </a:blip>
+                    <a:srcRect/>
+                    <a:stretch>
+                      <a:fillRect/>
+                    </a:stretch>
+                  </pic:blipFill>
+                  <pic:spPr bwMode="auto">
+                    <a:xfrm>
+                      <a:off x="0" y="0"/>
+                      <a:ext cx="3429000" cy="2057400"/>
+                    </a:xfrm>
+                    <a:prstGeom prst="rect">
+                      <a:avLst/>
+                    </a:prstGeom>
+                    <a:noFill/>
+                    <a:ln>
+                      <a:noFill/>
+                    </a:ln>
+                  </pic:spPr>
+                </pic:pic>
+              </a:graphicData>
+            </a:graphic>
+            <wp14:sizeRelH relativeFrom="page">
+              <wp14:pctWidth>0</wp14:pctWidth>
+            </wp14:sizeRelH>
+            <wp14:sizeRelV relativeFrom="page">
+              <wp14:pctHeight>0</wp14:pctHeight>
+            </wp14:sizeRelV>
+          </wp:anchor>
+        </w:drawing>
+      </w:r>
+    </w:p>
+    <w:p>
+      <w:pPr>
+        <w:tabs>
+          <w:tab w:val="left" w:pos="2304"/>
+        </w:tabs>
+        <w:spacing w:after="220"/>
+        <w:rPr>
+          <w:rFonts w:ascii="Helvetica" w:hAnsi="Helvetica" w:cs="Helvetica"/>
+          <w:noProof/>
+        </w:rPr>
+      </w:pPr>
+    </w:p>
+    <w:p>
+      <w:pPr>
+        <w:tabs>
+          <w:tab w:val="left" w:pos="2304"/>
+        </w:tabs>
+        <w:spacing w:after="220"/>
+        <w:rPr>
+          <w:rFonts w:ascii="Helvetica" w:hAnsi="Helvetica" w:cs="Helvetica"/>
+          <w:noProof/>
+        </w:rPr>
+      </w:pPr>
+    </w:p>
+    <w:p>
+      <w:pPr>
+        <w:tabs>
+          <w:tab w:val="left" w:pos="2304"/>
+        </w:tabs>
+        <w:spacing w:after="220"/>
+        <w:rPr>
+          <w:rFonts w:ascii="Helvetica" w:hAnsi="Helvetica" w:cs="Helvetica"/>
+          <w:noProof/>
+        </w:rPr>
+      </w:pPr>
+    </w:p>
+    <w:p>
+      <w:pPr>
+        <w:tabs>
+          <w:tab w:val="left" w:pos="2304"/>
+        </w:tabs>
+        <w:spacing w:after="220"/>
+        <w:rPr>
+          <w:rFonts w:ascii="Helvetica" w:hAnsi="Helvetica" w:cs="Helvetica"/>
+          <w:noProof/>
+        </w:rPr>
+      </w:pPr>
+    </w:p>
+    <w:p>
+      <w:pPr>
+        <w:tabs>
+          <w:tab w:val="left" w:pos="2304"/>
+        </w:tabs>
+        <w:spacing w:after="220"/>
+        <w:rPr>
+          <w:rFonts w:ascii="Helvetica" w:hAnsi="Helvetica" w:cs="Helvetica"/>
+          <w:noProof/>
+        </w:rPr>
+      </w:pPr>
+    </w:p>
+    <w:p>
+      <w:pPr>
+        <w:tabs>
+          <w:tab w:val="left" w:pos="2304"/>
+        </w:tabs>
+        <w:spacing w:after="220"/>
+        <w:rPr>
+          <w:rFonts w:ascii="Helvetica" w:hAnsi="Helvetica" w:cs="Helvetica"/>
+          <w:noProof/>
+        </w:rPr>
+      </w:pPr>
+    </w:p>
+    <w:p>
+      <w:pPr>
+        <w:tabs>
+          <w:tab w:val="left" w:pos="2304"/>
+        </w:tabs>
+        <w:spacing w:after="220"/>
+        <w:rPr>
+          <w:rFonts w:ascii="Cambria" w:hAnsi="Cambria"/>
+          <w:sz w:val="22"/>
+          <w:szCs w:val="22"/>
+        </w:rPr>
+      </w:pPr>
+      <w:r>
+        <w:rPr>
+          <w:rFonts w:ascii="Cambria" w:hAnsi="Cambria"/>
+          <w:sz w:val="22"/>
+          <w:szCs w:val="22"/>
+        </w:rPr>
+        <w:t xml:space="preserve">Where </w:t>
+      </w:r>
+      <w:r>
+        <w:rPr>
+          <w:rFonts w:ascii="Cambria" w:hAnsi="Cambria"/>
+          <w:sz w:val="22"/>
+          <w:szCs w:val="22"/>
+        </w:rPr>
+        <w:t>the blue density corresponds to points scored by home teams and red to away teams</w:t>
+      </w:r>
+      <w:r>
+        <w:rPr>
+          <w:rFonts w:ascii="Cambria" w:hAnsi="Cambria"/>
+          <w:sz w:val="22"/>
+          <w:szCs w:val="22"/>
+        </w:rPr>
+        <w:t>. Empirically, we can then assume that</w:t>
+      </w:r>
+      <w:r>
+        <w:rPr>
+          <w:rFonts w:ascii="Cambria" w:hAnsi="Cambria"/>
+          <w:sz w:val="22"/>
+          <w:szCs w:val="22"/>
+        </w:rPr>
+        <w:t xml:space="preserve"> the average points scored are 100.41 with a standard deviation of: 12.16</w:t>
+      </w:r>
+      <w:r>
+        <w:rPr>
+          <w:rFonts w:ascii="Cambria" w:hAnsi="Cambria"/>
+          <w:sz w:val="22"/>
+          <w:szCs w:val="22"/>
+        </w:rPr>
+        <w:t xml:space="preserve"> pretty much consistent for home and away teams (sigmaH = 12.13, sigma = 12.0). </w:t>
+      </w:r>
+      <w:r>
+        <w:rPr>
+          <w:rFonts w:ascii="Cambria" w:hAnsi="Cambria"/>
+          <w:sz w:val="22"/>
+          <w:szCs w:val="22"/>
+        </w:rPr>
+        <w:t>For the sake of simplicity I will assume the sd is constant across the board which allows me to fully determine the probability model for both Offense and Defense for a given team:</w:t>
+      </w:r>
+    </w:p>
+    <w:p>
+      <w:pPr>
+        <w:tabs>
+          <w:tab w:val="left" w:pos="2304"/>
+        </w:tabs>
+        <w:spacing w:after="220"/>
+        <w:rPr>
+          <w:rFonts w:ascii="Cambria" w:hAnsi="Cambria"/>
+          <w:sz w:val="22"/>
+          <w:szCs w:val="22"/>
+        </w:rPr>
+      </w:pPr>
+      <w:r>
+        <w:rPr>
+          <w:rFonts w:ascii="Cambria" w:hAnsi="Cambria"/>
+          <w:sz w:val="22"/>
+          <w:szCs w:val="22"/>
+        </w:rPr>
+        <w:t>$\Large{X \sim \mathrm{N}(\hat{\mu}_O,\hat{\sigma})}$</w:t>
+      </w:r>
+    </w:p>
+    <w:p>
+      <w:pPr>
+        <w:pStyle w:val="ListParagraph"/>
+        <w:numPr>
+          <w:ilvl w:val="1"/>
+          <w:numId w:val="1"/>
+        </w:numPr>
+        <w:rPr>
+          <w:rFonts w:ascii="Cambria" w:hAnsi="Cambria"/>
+          <w:b/>
+        </w:rPr>
+      </w:pPr>
+      <w:r>
+        <w:rPr>
+          <w:rFonts w:ascii="Cambria" w:hAnsi="Cambria"/>
+          <w:b/>
+        </w:rPr>
+        <w:t>Wins</w:t>
+      </w:r>
+    </w:p>
+    <w:p>
+      <w:pPr>
+        <w:tabs>
+          <w:tab w:val="left" w:pos="2304"/>
+        </w:tabs>
+        <w:spacing w:after="220"/>
+        <w:rPr>
+          <w:rFonts w:ascii="Cambria" w:hAnsi="Cambria"/>
+          <w:sz w:val="22"/>
+          <w:szCs w:val="22"/>
+        </w:rPr>
+      </w:pPr>
+      <w:r>
+        <w:rPr>
+          <w:rFonts w:ascii="Cambria" w:hAnsi="Cambria"/>
+          <w:sz w:val="22"/>
+          <w:szCs w:val="22"/>
+        </w:rPr>
+        <w:t xml:space="preserve">Now that I can compute how many points does a team score or get scored on average, </w:t>
+      </w:r>
+      <w:r>
+        <w:rPr>
+          <w:rFonts w:ascii="Cambria" w:hAnsi="Cambria"/>
+          <w:sz w:val="22"/>
+          <w:szCs w:val="22"/>
+        </w:rPr>
+        <w:t xml:space="preserve">I </w:t>
+      </w:r>
+      <w:r>
+        <w:rPr>
+          <w:rFonts w:ascii="Cambria" w:hAnsi="Cambria"/>
+          <w:sz w:val="22"/>
+          <w:szCs w:val="22"/>
+        </w:rPr>
+        <w:t xml:space="preserve">will </w:t>
+      </w:r>
+      <w:r>
+        <w:rPr>
+          <w:rFonts w:ascii="Cambria" w:hAnsi="Cambria"/>
+          <w:sz w:val="22"/>
+          <w:szCs w:val="22"/>
+        </w:rPr>
+        <w:t xml:space="preserve">calculate </w:t>
+      </w:r>
+      <w:r>
+        <w:rPr>
+          <w:rFonts w:ascii="Cambria" w:hAnsi="Cambria"/>
+          <w:sz w:val="22"/>
+          <w:szCs w:val="22"/>
+        </w:rPr>
+        <w:t xml:space="preserve">how many wins </w:t>
+      </w:r>
+      <w:r>
+        <w:rPr>
+          <w:rFonts w:ascii="Cambria" w:hAnsi="Cambria"/>
+          <w:sz w:val="22"/>
+          <w:szCs w:val="22"/>
+        </w:rPr>
+        <w:t>those o</w:t>
+      </w:r>
+      <w:r>
+        <w:rPr>
+          <w:rFonts w:ascii="Cambria" w:hAnsi="Cambria"/>
+          <w:sz w:val="22"/>
+          <w:szCs w:val="22"/>
+        </w:rPr>
+        <w:t xml:space="preserve">ffensive and defensive powers award. </w:t>
+      </w:r>
+      <w:r>
+        <w:rPr>
+          <w:rFonts w:ascii="Cambria" w:hAnsi="Cambria"/>
+          <w:sz w:val="22"/>
+          <w:szCs w:val="22"/>
+        </w:rPr>
+        <w:t xml:space="preserve">Let’s suppose teamA plays against teamB. </w:t>
+      </w:r>
+      <w:r>
+        <w:rPr>
+          <w:rFonts w:ascii="Cambria" w:hAnsi="Cambria"/>
+          <w:sz w:val="22"/>
+          <w:szCs w:val="22"/>
+        </w:rPr>
+        <w:t>Let’s also suppose teamA is the home team. I know how many points teamA scores on average, call it: ptsA. Empirically we saw in 3.2. that home teams score 1.46 more points than average, thus, ptsA* = ptsA + 1.46. Next, I need to</w:t>
+      </w:r>
+      <w:r>
+        <w:rPr>
+          <w:rFonts w:ascii="Cambria" w:hAnsi="Cambria"/>
+          <w:sz w:val="22"/>
+          <w:szCs w:val="22"/>
+        </w:rPr>
+        <w:t xml:space="preserve"> consider teamB defensive power, call it: pts_agB. The higher the defensive power is, the worst the defense is (as opposed to offense). So, I will add this number to teamA’s offensive power: ptsA** = ptsA* + pts_agB. This will give me an astronomical number of points scored or a basketball game, which will be cancelled out when I calculate teamB’s offense. But in order to not just calculate the win probability but also simulate a plausible score between these 2 teams, I will subtract the overall average points (100.41) from that number. So, here’s how I calculate the points teamA will score against teamB when teamA is the home team:</w:t>
+      </w:r>
+    </w:p>
+    <w:p>
+      <w:pPr>
+        <w:tabs>
+          <w:tab w:val="left" w:pos="2304"/>
+        </w:tabs>
+        <w:spacing w:after="220"/>
+        <w:rPr>
+          <w:rFonts w:ascii="Cambria" w:hAnsi="Cambria"/>
+          <w:sz w:val="22"/>
+          <w:szCs w:val="22"/>
+        </w:rPr>
+      </w:pPr>
+      <w:r>
+        <w:rPr>
+          <w:rFonts w:ascii="Cambria" w:hAnsi="Cambria"/>
+          <w:sz w:val="22"/>
+          <w:szCs w:val="22"/>
+        </w:rPr>
+        <w:t>ptsA_final = ptsA + home_court_coeff + pts_agB – overallPtsAvg</w:t>
+      </w:r>
+    </w:p>
+    <w:p>
+      <w:pPr>
+        <w:tabs>
+          <w:tab w:val="left" w:pos="2304"/>
+        </w:tabs>
+        <w:spacing w:after="220"/>
+        <w:rPr>
+          <w:rFonts w:ascii="Cambria" w:hAnsi="Cambria"/>
+          <w:sz w:val="22"/>
+          <w:szCs w:val="22"/>
+        </w:rPr>
+      </w:pPr>
+      <w:r>
+        <w:rPr>
+          <w:rFonts w:ascii="Cambria" w:hAnsi="Cambria"/>
+          <w:sz w:val="22"/>
+          <w:szCs w:val="22"/>
+        </w:rPr>
+        <w:t>And for teamB as the away team:</w:t>
+      </w:r>
+    </w:p>
+    <w:p>
+      <w:pPr>
+        <w:tabs>
+          <w:tab w:val="left" w:pos="2304"/>
+        </w:tabs>
+        <w:spacing w:after="220"/>
+        <w:rPr>
+          <w:rFonts w:ascii="Cambria" w:hAnsi="Cambria"/>
+          <w:sz w:val="22"/>
+          <w:szCs w:val="22"/>
+        </w:rPr>
+      </w:pPr>
+      <w:r>
+        <w:rPr>
+          <w:rFonts w:ascii="Cambria" w:hAnsi="Cambria"/>
+          <w:sz w:val="22"/>
+          <w:szCs w:val="22"/>
+        </w:rPr>
+        <w:t>ptsB</w:t>
+      </w:r>
+      <w:r>
+        <w:rPr>
+          <w:rFonts w:ascii="Cambria" w:hAnsi="Cambria"/>
+          <w:sz w:val="22"/>
+          <w:szCs w:val="22"/>
+        </w:rPr>
+        <w:t xml:space="preserve">_final = </w:t>
+      </w:r>
+      <w:r>
+        <w:rPr>
+          <w:rFonts w:ascii="Cambria" w:hAnsi="Cambria"/>
+          <w:sz w:val="22"/>
+          <w:szCs w:val="22"/>
+        </w:rPr>
+        <w:t>ptsB -</w:t>
+      </w:r>
+      <w:r>
+        <w:rPr>
+          <w:rFonts w:ascii="Cambria" w:hAnsi="Cambria"/>
+          <w:sz w:val="22"/>
+          <w:szCs w:val="22"/>
+        </w:rPr>
+        <w:t xml:space="preserve"> home_court_coeff + </w:t>
+      </w:r>
+      <w:r>
+        <w:rPr>
+          <w:rFonts w:ascii="Cambria" w:hAnsi="Cambria"/>
+          <w:sz w:val="22"/>
+          <w:szCs w:val="22"/>
+        </w:rPr>
+        <w:t>pts_agA</w:t>
+      </w:r>
+      <w:r>
+        <w:rPr>
+          <w:rFonts w:ascii="Cambria" w:hAnsi="Cambria"/>
+          <w:sz w:val="22"/>
+          <w:szCs w:val="22"/>
+        </w:rPr>
+        <w:t xml:space="preserve"> – overallPtsAvg</w:t>
+      </w:r>
+    </w:p>
+    <w:p>
+      <w:pPr>
+        <w:tabs>
+          <w:tab w:val="left" w:pos="2304"/>
+        </w:tabs>
+        <w:spacing w:after="220"/>
+        <w:rPr>
+          <w:rFonts w:ascii="Cambria" w:hAnsi="Cambria"/>
+          <w:sz w:val="22"/>
+          <w:szCs w:val="22"/>
+        </w:rPr>
+      </w:pPr>
+      <w:r>
+        <w:rPr>
+          <w:rFonts w:ascii="Cambria" w:hAnsi="Cambria"/>
+          <w:sz w:val="22"/>
+          <w:szCs w:val="22"/>
+        </w:rPr>
+        <w:lastRenderedPageBreak/>
+        <w:t>Now I can plug these 2 measures as the means of Normal distributions with the same sd = 12.16 and can calculate the probability of teamA beating teamB:</w:t>
+      </w:r>
+    </w:p>
+    <w:p>
+      <w:pPr>
+        <w:tabs>
+          <w:tab w:val="left" w:pos="2304"/>
+        </w:tabs>
+        <w:spacing w:after="220"/>
+        <w:rPr>
+          <w:rFonts w:ascii="Cambria" w:hAnsi="Cambria"/>
+          <w:sz w:val="22"/>
+          <w:szCs w:val="22"/>
+        </w:rPr>
+      </w:pPr>
+      <w:r>
+        <w:rPr>
+          <w:rFonts w:ascii="Cambria" w:hAnsi="Cambria"/>
+          <w:sz w:val="22"/>
+          <w:szCs w:val="22"/>
+        </w:rPr>
+        <w:t xml:space="preserve">Let X = </w:t>
+      </w:r>
+      <w:r>
+        <w:rPr>
+          <w:rFonts w:ascii="Cambria" w:hAnsi="Cambria"/>
+          <w:sz w:val="22"/>
+          <w:szCs w:val="22"/>
+        </w:rPr>
+        <w:t>N(ptsA_final,sd)</w:t>
+      </w:r>
+      <w:r>
+        <w:rPr>
+          <w:rFonts w:ascii="Cambria" w:hAnsi="Cambria"/>
+          <w:sz w:val="22"/>
+          <w:szCs w:val="22"/>
+        </w:rPr>
+        <w:t xml:space="preserve"> and Y = </w:t>
+      </w:r>
+      <w:r>
+        <w:rPr>
+          <w:rFonts w:ascii="Cambria" w:hAnsi="Cambria"/>
+          <w:sz w:val="22"/>
+          <w:szCs w:val="22"/>
+        </w:rPr>
+        <w:t>N(ptsB_final,sd)</w:t>
+      </w:r>
+      <w:r>
+        <w:rPr>
+          <w:rFonts w:ascii="Cambria" w:hAnsi="Cambria"/>
+          <w:sz w:val="22"/>
+          <w:szCs w:val="22"/>
+        </w:rPr>
+        <w:t xml:space="preserve"> random variables. Then:</w:t>
+      </w:r>
+    </w:p>
+    <w:p>
+      <w:pPr>
+        <w:tabs>
+          <w:tab w:val="left" w:pos="2304"/>
+        </w:tabs>
+        <w:spacing w:after="220"/>
+        <w:rPr>
+          <w:rFonts w:ascii="Cambria" w:hAnsi="Cambria"/>
+          <w:sz w:val="22"/>
+          <w:szCs w:val="22"/>
+        </w:rPr>
+      </w:pPr>
+      <w:r>
+        <w:rPr>
+          <w:rFonts w:ascii="Cambria" w:hAnsi="Cambria"/>
+          <w:sz w:val="22"/>
+          <w:szCs w:val="22"/>
+        </w:rPr>
+        <w:t>P(teamA beats teamB) = P(X &gt; Y) = P(X-Y &gt; 0) = P(N(</w:t>
+      </w:r>
+      <w:r>
+        <w:rPr>
+          <w:rFonts w:ascii="Cambria" w:hAnsi="Cambria"/>
+          <w:sz w:val="22"/>
+          <w:szCs w:val="22"/>
+        </w:rPr>
+        <w:t>ptsA_final</w:t>
+      </w:r>
+      <w:r>
+        <w:rPr>
+          <w:rFonts w:ascii="Cambria" w:hAnsi="Cambria"/>
+          <w:sz w:val="22"/>
+          <w:szCs w:val="22"/>
+        </w:rPr>
+        <w:t>-</w:t>
+      </w:r>
+      <w:r>
+        <w:rPr>
+          <w:rFonts w:ascii="Cambria" w:hAnsi="Cambria"/>
+          <w:sz w:val="22"/>
+          <w:szCs w:val="22"/>
+        </w:rPr>
+        <w:t xml:space="preserve"> </w:t>
+      </w:r>
+      <w:r>
+        <w:rPr>
+          <w:rFonts w:ascii="Cambria" w:hAnsi="Cambria"/>
+          <w:sz w:val="22"/>
+          <w:szCs w:val="22"/>
+        </w:rPr>
+        <w:t>ptsB_final</w:t>
+      </w:r>
+      <w:r>
+        <w:rPr>
+          <w:rFonts w:ascii="Cambria" w:hAnsi="Cambria"/>
+          <w:sz w:val="22"/>
+          <w:szCs w:val="22"/>
+        </w:rPr>
+        <w:t>,sqrt(2)*sd) &gt; 0)</w:t>
+      </w:r>
+    </w:p>
+    <w:p>
+      <w:pPr>
+        <w:pStyle w:val="ListParagraph"/>
+        <w:numPr>
+          <w:ilvl w:val="1"/>
+          <w:numId w:val="1"/>
+        </w:numPr>
+        <w:rPr>
+          <w:rFonts w:ascii="Cambria" w:hAnsi="Cambria"/>
+          <w:b/>
+        </w:rPr>
+      </w:pPr>
+      <w:r>
+        <w:rPr>
+          <w:rFonts w:ascii="Cambria" w:hAnsi="Cambria"/>
+          <w:b/>
+        </w:rPr>
+        <w:t>Building the roster</w:t>
+      </w:r>
+    </w:p>
+    <w:p>
+      <w:pPr>
+        <w:tabs>
+          <w:tab w:val="left" w:pos="2304"/>
+        </w:tabs>
+        <w:spacing w:after="220"/>
+        <w:rPr>
+          <w:rFonts w:ascii="Cambria" w:hAnsi="Cambria"/>
+          <w:sz w:val="22"/>
+          <w:szCs w:val="22"/>
+        </w:rPr>
+      </w:pPr>
+      <w:r>
+        <w:rPr>
+          <w:rFonts w:ascii="Cambria" w:hAnsi="Cambria"/>
+          <w:sz w:val="22"/>
+          <w:szCs w:val="22"/>
+        </w:rPr>
+        <w:t xml:space="preserve">So far, I used historical data to build a model that computes </w:t>
+      </w:r>
+      <w:r>
+        <w:rPr>
+          <w:rFonts w:ascii="Cambria" w:hAnsi="Cambria"/>
+          <w:sz w:val="22"/>
+          <w:szCs w:val="22"/>
+        </w:rPr>
+        <w:t xml:space="preserve">win probabilities based on team’s offense and defense. But, for this to be useful I need to be able to predict these offensive and defensive powers based on the players that make each team at a given point and their skills. In this section I explain the methodology </w:t>
+      </w:r>
+      <w:r>
+        <w:rPr>
+          <w:rFonts w:ascii="Cambria" w:hAnsi="Cambria"/>
+          <w:sz w:val="22"/>
+          <w:szCs w:val="22"/>
+        </w:rPr>
+        <w:t xml:space="preserve">I use to </w:t>
+      </w:r>
+      <w:r>
+        <w:rPr>
+          <w:rFonts w:ascii="Cambria" w:hAnsi="Cambria"/>
+          <w:sz w:val="22"/>
+          <w:szCs w:val="22"/>
+        </w:rPr>
+        <w:t>build a team’s roster</w:t>
+      </w:r>
+      <w:r>
+        <w:rPr>
+          <w:rFonts w:ascii="Cambria" w:hAnsi="Cambria"/>
+          <w:sz w:val="22"/>
+          <w:szCs w:val="22"/>
+        </w:rPr>
+        <w:t>.</w:t>
+      </w:r>
+    </w:p>
+    <w:p>
+      <w:pPr>
+        <w:tabs>
+          <w:tab w:val="left" w:pos="2304"/>
+        </w:tabs>
+        <w:spacing w:after="220"/>
+        <w:rPr>
+          <w:rFonts w:ascii="Cambria" w:hAnsi="Cambria"/>
+          <w:sz w:val="22"/>
+          <w:szCs w:val="22"/>
+        </w:rPr>
+      </w:pPr>
       <w:bookmarkStart w:id="0" w:name="_GoBack"/>
       <w:bookmarkEnd w:id="0"/>
     </w:p>
@@ -1467,31 +2841,495 @@
           <w:szCs w:val="22"/>
         </w:rPr>
       </w:pPr>
-      <w:r>
-        <w:rPr>
-          <w:rFonts w:ascii="Cambria" w:hAnsi="Cambria"/>
-          <w:sz w:val="22"/>
-          <w:szCs w:val="22"/>
-        </w:rPr>
-        <w:t xml:space="preserve">• A Normal distribution is centered </w:t>
-      </w:r>
-      <w:proofErr w:type="gramStart"/>
-      <w:r>
-        <w:rPr>
-          <w:rFonts w:ascii="Cambria" w:hAnsi="Cambria"/>
-          <w:sz w:val="22"/>
-          <w:szCs w:val="22"/>
-        </w:rPr>
-        <w:t>around</w:t>
-      </w:r>
-      <w:proofErr w:type="gramEnd"/>
-      <w:r>
-        <w:rPr>
-          <w:rFonts w:ascii="Cambria" w:hAnsi="Cambria"/>
-          <w:sz w:val="22"/>
-          <w:szCs w:val="22"/>
-        </w:rPr>
-        <w:t xml:space="preserve"> each team’s estimated power (offense and defense) and a fixed common</w:t>
+    </w:p>
+    <w:p>
+      <w:pPr>
+        <w:tabs>
+          <w:tab w:val="left" w:pos="2304"/>
+        </w:tabs>
+        <w:spacing w:after="220"/>
+        <w:rPr>
+          <w:rFonts w:ascii="Cambria" w:hAnsi="Cambria"/>
+          <w:b/>
+        </w:rPr>
+      </w:pPr>
+    </w:p>
+    <w:p>
+      <w:pPr>
+        <w:tabs>
+          <w:tab w:val="left" w:pos="2304"/>
+        </w:tabs>
+        <w:spacing w:after="220"/>
+        <w:rPr>
+          <w:rFonts w:ascii="Helvetica" w:hAnsi="Helvetica" w:cs="Helvetica"/>
+          <w:noProof/>
+        </w:rPr>
+      </w:pPr>
+    </w:p>
+    <w:p>
+      <w:pPr>
+        <w:tabs>
+          <w:tab w:val="left" w:pos="2304"/>
+        </w:tabs>
+        <w:spacing w:after="220"/>
+        <w:rPr>
+          <w:rFonts w:ascii="Helvetica" w:hAnsi="Helvetica" w:cs="Helvetica"/>
+          <w:noProof/>
+        </w:rPr>
+      </w:pPr>
+    </w:p>
+    <w:p>
+      <w:pPr>
+        <w:tabs>
+          <w:tab w:val="left" w:pos="2304"/>
+        </w:tabs>
+        <w:spacing w:after="220"/>
+        <w:rPr>
+          <w:rFonts w:ascii="Helvetica" w:hAnsi="Helvetica" w:cs="Helvetica"/>
+          <w:noProof/>
+        </w:rPr>
+      </w:pPr>
+    </w:p>
+    <w:p>
+      <w:pPr>
+        <w:tabs>
+          <w:tab w:val="left" w:pos="2304"/>
+        </w:tabs>
+        <w:spacing w:after="220"/>
+        <w:rPr>
+          <w:rFonts w:ascii="Helvetica" w:hAnsi="Helvetica" w:cs="Helvetica"/>
+          <w:noProof/>
+        </w:rPr>
+      </w:pPr>
+    </w:p>
+    <w:p>
+      <w:pPr>
+        <w:tabs>
+          <w:tab w:val="left" w:pos="2304"/>
+        </w:tabs>
+        <w:spacing w:after="220"/>
+        <w:rPr>
+          <w:rFonts w:ascii="Helvetica" w:hAnsi="Helvetica" w:cs="Helvetica"/>
+          <w:noProof/>
+        </w:rPr>
+      </w:pPr>
+    </w:p>
+    <w:p>
+      <w:pPr>
+        <w:tabs>
+          <w:tab w:val="left" w:pos="2304"/>
+        </w:tabs>
+        <w:spacing w:after="220"/>
+        <w:rPr>
+          <w:rFonts w:ascii="Helvetica" w:hAnsi="Helvetica" w:cs="Helvetica"/>
+          <w:noProof/>
+        </w:rPr>
+      </w:pPr>
+    </w:p>
+    <w:p>
+      <w:pPr>
+        <w:tabs>
+          <w:tab w:val="left" w:pos="2304"/>
+        </w:tabs>
+        <w:spacing w:after="220"/>
+        <w:rPr>
+          <w:rFonts w:ascii="Helvetica" w:hAnsi="Helvetica" w:cs="Helvetica"/>
+          <w:noProof/>
+        </w:rPr>
+      </w:pPr>
+    </w:p>
+    <w:p>
+      <w:pPr>
+        <w:tabs>
+          <w:tab w:val="left" w:pos="2304"/>
+        </w:tabs>
+        <w:spacing w:after="220"/>
+        <w:rPr>
+          <w:rFonts w:ascii="Helvetica" w:hAnsi="Helvetica" w:cs="Helvetica"/>
+          <w:noProof/>
+        </w:rPr>
+      </w:pPr>
+    </w:p>
+    <w:p>
+      <w:pPr>
+        <w:tabs>
+          <w:tab w:val="left" w:pos="2304"/>
+        </w:tabs>
+        <w:spacing w:after="220"/>
+        <w:rPr>
+          <w:rFonts w:ascii="Helvetica" w:hAnsi="Helvetica" w:cs="Helvetica"/>
+          <w:noProof/>
+        </w:rPr>
+      </w:pPr>
+    </w:p>
+    <w:p>
+      <w:pPr>
+        <w:tabs>
+          <w:tab w:val="left" w:pos="2304"/>
+        </w:tabs>
+        <w:spacing w:after="220"/>
+        <w:rPr>
+          <w:rFonts w:ascii="Helvetica" w:hAnsi="Helvetica" w:cs="Helvetica"/>
+          <w:noProof/>
+        </w:rPr>
+      </w:pPr>
+    </w:p>
+    <w:p>
+      <w:pPr>
+        <w:tabs>
+          <w:tab w:val="left" w:pos="2304"/>
+        </w:tabs>
+        <w:spacing w:after="220"/>
+        <w:rPr>
+          <w:rFonts w:ascii="Helvetica" w:hAnsi="Helvetica" w:cs="Helvetica"/>
+          <w:noProof/>
+        </w:rPr>
+      </w:pPr>
+    </w:p>
+    <w:p>
+      <w:pPr>
+        <w:tabs>
+          <w:tab w:val="left" w:pos="2304"/>
+        </w:tabs>
+        <w:spacing w:after="220"/>
+        <w:rPr>
+          <w:rFonts w:ascii="Cambria" w:hAnsi="Cambria"/>
+          <w:sz w:val="22"/>
+          <w:szCs w:val="22"/>
+        </w:rPr>
+      </w:pPr>
+    </w:p>
+    <w:p>
+      <w:pPr>
+        <w:tabs>
+          <w:tab w:val="left" w:pos="2304"/>
+        </w:tabs>
+        <w:spacing w:after="220"/>
+        <w:rPr>
+          <w:rFonts w:ascii="Cambria" w:hAnsi="Cambria"/>
+          <w:sz w:val="22"/>
+          <w:szCs w:val="22"/>
+        </w:rPr>
+      </w:pPr>
+    </w:p>
+    <w:p>
+      <w:pPr>
+        <w:tabs>
+          <w:tab w:val="left" w:pos="2304"/>
+        </w:tabs>
+        <w:spacing w:after="220"/>
+        <w:rPr>
+          <w:rFonts w:ascii="Cambria" w:hAnsi="Cambria"/>
+          <w:sz w:val="22"/>
+          <w:szCs w:val="22"/>
+        </w:rPr>
+      </w:pPr>
+    </w:p>
+    <w:p>
+      <w:pPr>
+        <w:tabs>
+          <w:tab w:val="left" w:pos="2304"/>
+        </w:tabs>
+        <w:spacing w:after="220"/>
+        <w:rPr>
+          <w:rFonts w:ascii="Cambria" w:hAnsi="Cambria"/>
+          <w:sz w:val="22"/>
+          <w:szCs w:val="22"/>
+        </w:rPr>
+      </w:pPr>
+    </w:p>
+    <w:p>
+      <w:pPr>
+        <w:tabs>
+          <w:tab w:val="left" w:pos="2304"/>
+        </w:tabs>
+        <w:spacing w:after="220"/>
+        <w:rPr>
+          <w:rFonts w:ascii="Cambria" w:hAnsi="Cambria"/>
+          <w:sz w:val="22"/>
+          <w:szCs w:val="22"/>
+        </w:rPr>
+      </w:pPr>
+    </w:p>
+    <w:p>
+      <w:pPr>
+        <w:tabs>
+          <w:tab w:val="left" w:pos="2304"/>
+        </w:tabs>
+        <w:spacing w:after="220"/>
+        <w:rPr>
+          <w:rFonts w:ascii="Cambria" w:hAnsi="Cambria"/>
+          <w:sz w:val="22"/>
+          <w:szCs w:val="22"/>
+        </w:rPr>
+      </w:pPr>
+    </w:p>
+    <w:p>
+      <w:pPr>
+        <w:tabs>
+          <w:tab w:val="left" w:pos="2304"/>
+        </w:tabs>
+        <w:spacing w:after="220"/>
+        <w:rPr>
+          <w:rFonts w:ascii="Cambria" w:hAnsi="Cambria"/>
+          <w:sz w:val="22"/>
+          <w:szCs w:val="22"/>
+        </w:rPr>
+      </w:pPr>
+    </w:p>
+    <w:p>
+      <w:pPr>
+        <w:tabs>
+          <w:tab w:val="left" w:pos="2304"/>
+        </w:tabs>
+        <w:spacing w:after="220"/>
+        <w:rPr>
+          <w:rFonts w:ascii="Cambria" w:hAnsi="Cambria"/>
+          <w:sz w:val="22"/>
+          <w:szCs w:val="22"/>
+        </w:rPr>
+      </w:pPr>
+    </w:p>
+    <w:p>
+      <w:pPr>
+        <w:tabs>
+          <w:tab w:val="left" w:pos="2304"/>
+        </w:tabs>
+        <w:spacing w:after="220"/>
+        <w:rPr>
+          <w:rFonts w:ascii="Cambria" w:hAnsi="Cambria"/>
+          <w:sz w:val="22"/>
+          <w:szCs w:val="22"/>
+        </w:rPr>
+      </w:pPr>
+    </w:p>
+    <w:p>
+      <w:pPr>
+        <w:tabs>
+          <w:tab w:val="left" w:pos="2304"/>
+        </w:tabs>
+        <w:spacing w:after="220"/>
+        <w:rPr>
+          <w:rFonts w:ascii="Cambria" w:hAnsi="Cambria"/>
+          <w:sz w:val="22"/>
+          <w:szCs w:val="22"/>
+        </w:rPr>
+      </w:pPr>
+    </w:p>
+    <w:p>
+      <w:pPr>
+        <w:tabs>
+          <w:tab w:val="left" w:pos="2304"/>
+        </w:tabs>
+        <w:spacing w:after="220"/>
+        <w:rPr>
+          <w:rFonts w:ascii="Cambria" w:hAnsi="Cambria"/>
+          <w:sz w:val="22"/>
+          <w:szCs w:val="22"/>
+        </w:rPr>
+      </w:pPr>
+    </w:p>
+    <w:p>
+      <w:pPr>
+        <w:tabs>
+          <w:tab w:val="left" w:pos="2304"/>
+        </w:tabs>
+        <w:spacing w:after="220"/>
+        <w:rPr>
+          <w:rFonts w:ascii="Cambria" w:hAnsi="Cambria"/>
+          <w:sz w:val="22"/>
+          <w:szCs w:val="22"/>
+        </w:rPr>
+      </w:pPr>
+    </w:p>
+    <w:p>
+      <w:pPr>
+        <w:tabs>
+          <w:tab w:val="left" w:pos="2304"/>
+        </w:tabs>
+        <w:spacing w:after="220"/>
+        <w:rPr>
+          <w:rFonts w:ascii="Cambria" w:hAnsi="Cambria"/>
+          <w:sz w:val="22"/>
+          <w:szCs w:val="22"/>
+        </w:rPr>
+      </w:pPr>
+    </w:p>
+    <w:p>
+      <w:pPr>
+        <w:tabs>
+          <w:tab w:val="left" w:pos="2304"/>
+        </w:tabs>
+        <w:spacing w:after="220"/>
+        <w:rPr>
+          <w:rFonts w:ascii="Cambria" w:hAnsi="Cambria"/>
+          <w:sz w:val="22"/>
+          <w:szCs w:val="22"/>
+        </w:rPr>
+      </w:pPr>
+    </w:p>
+    <w:p>
+      <w:pPr>
+        <w:tabs>
+          <w:tab w:val="left" w:pos="2304"/>
+        </w:tabs>
+        <w:spacing w:after="220"/>
+        <w:rPr>
+          <w:rFonts w:ascii="Cambria" w:hAnsi="Cambria"/>
+          <w:sz w:val="22"/>
+          <w:szCs w:val="22"/>
+        </w:rPr>
+      </w:pPr>
+    </w:p>
+    <w:p>
+      <w:pPr>
+        <w:tabs>
+          <w:tab w:val="left" w:pos="2304"/>
+        </w:tabs>
+        <w:spacing w:after="220"/>
+        <w:rPr>
+          <w:rFonts w:ascii="Cambria" w:hAnsi="Cambria"/>
+          <w:sz w:val="22"/>
+          <w:szCs w:val="22"/>
+        </w:rPr>
+      </w:pPr>
+    </w:p>
+    <w:p>
+      <w:pPr>
+        <w:tabs>
+          <w:tab w:val="left" w:pos="2304"/>
+        </w:tabs>
+        <w:spacing w:after="220"/>
+        <w:rPr>
+          <w:rFonts w:ascii="Cambria" w:hAnsi="Cambria"/>
+          <w:sz w:val="22"/>
+          <w:szCs w:val="22"/>
+        </w:rPr>
+      </w:pPr>
+    </w:p>
+    <w:p>
+      <w:pPr>
+        <w:tabs>
+          <w:tab w:val="left" w:pos="2304"/>
+        </w:tabs>
+        <w:spacing w:after="220"/>
+        <w:rPr>
+          <w:rFonts w:ascii="Cambria" w:hAnsi="Cambria"/>
+          <w:sz w:val="22"/>
+          <w:szCs w:val="22"/>
+        </w:rPr>
+      </w:pPr>
+    </w:p>
+    <w:p>
+      <w:pPr>
+        <w:tabs>
+          <w:tab w:val="left" w:pos="2304"/>
+        </w:tabs>
+        <w:spacing w:after="220"/>
+        <w:rPr>
+          <w:rFonts w:ascii="Cambria" w:hAnsi="Cambria"/>
+          <w:sz w:val="22"/>
+          <w:szCs w:val="22"/>
+        </w:rPr>
+      </w:pPr>
+    </w:p>
+    <w:p>
+      <w:pPr>
+        <w:tabs>
+          <w:tab w:val="left" w:pos="2304"/>
+        </w:tabs>
+        <w:spacing w:after="220"/>
+        <w:rPr>
+          <w:rFonts w:ascii="Cambria" w:hAnsi="Cambria"/>
+          <w:sz w:val="22"/>
+          <w:szCs w:val="22"/>
+        </w:rPr>
+      </w:pPr>
+    </w:p>
+    <w:p>
+      <w:pPr>
+        <w:tabs>
+          <w:tab w:val="left" w:pos="2304"/>
+        </w:tabs>
+        <w:spacing w:after="220"/>
+        <w:rPr>
+          <w:rFonts w:ascii="Cambria" w:hAnsi="Cambria"/>
+          <w:sz w:val="22"/>
+          <w:szCs w:val="22"/>
+        </w:rPr>
+      </w:pPr>
+    </w:p>
+    <w:p>
+      <w:pPr>
+        <w:tabs>
+          <w:tab w:val="left" w:pos="2304"/>
+        </w:tabs>
+        <w:spacing w:after="220"/>
+        <w:rPr>
+          <w:rFonts w:ascii="Cambria" w:hAnsi="Cambria"/>
+          <w:sz w:val="22"/>
+          <w:szCs w:val="22"/>
+        </w:rPr>
+      </w:pPr>
+    </w:p>
+    <w:p>
+      <w:pPr>
+        <w:tabs>
+          <w:tab w:val="left" w:pos="2304"/>
+        </w:tabs>
+        <w:spacing w:after="220"/>
+        <w:rPr>
+          <w:rFonts w:ascii="Cambria" w:hAnsi="Cambria"/>
+          <w:sz w:val="22"/>
+          <w:szCs w:val="22"/>
+        </w:rPr>
+      </w:pPr>
+    </w:p>
+    <w:p>
+      <w:pPr>
+        <w:tabs>
+          <w:tab w:val="left" w:pos="2304"/>
+        </w:tabs>
+        <w:spacing w:after="220"/>
+        <w:rPr>
+          <w:rFonts w:ascii="Cambria" w:hAnsi="Cambria"/>
+          <w:sz w:val="22"/>
+          <w:szCs w:val="22"/>
+        </w:rPr>
+      </w:pPr>
+    </w:p>
+    <w:p>
+      <w:pPr>
+        <w:tabs>
+          <w:tab w:val="left" w:pos="2304"/>
+        </w:tabs>
+        <w:spacing w:after="220"/>
+        <w:rPr>
+          <w:rFonts w:ascii="Cambria" w:hAnsi="Cambria"/>
+          <w:sz w:val="22"/>
+          <w:szCs w:val="22"/>
+        </w:rPr>
+      </w:pPr>
+    </w:p>
+    <w:p>
+      <w:pPr>
+        <w:tabs>
+          <w:tab w:val="left" w:pos="2304"/>
+        </w:tabs>
+        <w:spacing w:after="220"/>
+        <w:rPr>
+          <w:rFonts w:ascii="Cambria" w:hAnsi="Cambria"/>
+          <w:sz w:val="22"/>
+          <w:szCs w:val="22"/>
+        </w:rPr>
+      </w:pPr>
+      <w:r>
+        <w:rPr>
+          <w:rFonts w:ascii="Cambria" w:hAnsi="Cambria"/>
+          <w:sz w:val="22"/>
+          <w:szCs w:val="22"/>
+        </w:rPr>
+        <w:t>• A Normal distribution is centered around each team’s estimated power (offense and defense) and a fixed common</w:t>
       </w:r>
       <w:r>
         <w:rPr>
@@ -1525,9 +3363,8 @@
           <w:sz w:val="22"/>
           <w:szCs w:val="22"/>
         </w:rPr>
-        <w:t>• Player similarity by age is computed using t-SNE algorithm which also allows for 2-D visualization of the data</w:t>
-      </w:r>
-      <w:proofErr w:type="gramStart"/>
+        <w:t>• Player similarity by age is computed using t-SNE algorithm which also allows for 2-D visualization of the data.</w:t>
+      </w:r>
       <w:r>
         <w:rPr>
           <w:rFonts w:ascii="Cambria" w:hAnsi="Cambria"/>
@@ -1536,66 +3373,40 @@
         </w:rPr>
         <w:t>.</w:t>
       </w:r>
-      <w:r>
-        <w:rPr>
-          <w:rFonts w:ascii="Cambria" w:hAnsi="Cambria"/>
-          <w:sz w:val="22"/>
-          <w:szCs w:val="22"/>
-        </w:rPr>
-        <w:t>.</w:t>
-      </w:r>
-      <w:proofErr w:type="gramEnd"/>
-    </w:p>
-    <w:p>
-      <w:pPr>
-        <w:tabs>
-          <w:tab w:val="left" w:pos="2304"/>
-        </w:tabs>
-        <w:spacing w:after="220"/>
-        <w:rPr>
-          <w:rFonts w:ascii="Cambria" w:hAnsi="Cambria"/>
-          <w:sz w:val="22"/>
-          <w:szCs w:val="22"/>
-        </w:rPr>
-      </w:pPr>
-    </w:p>
-    <w:p>
-      <w:pPr>
-        <w:tabs>
-          <w:tab w:val="left" w:pos="2304"/>
-        </w:tabs>
-        <w:spacing w:after="220"/>
-        <w:rPr>
-          <w:rFonts w:ascii="Cambria" w:hAnsi="Cambria"/>
-          <w:sz w:val="22"/>
-          <w:szCs w:val="22"/>
-        </w:rPr>
-      </w:pPr>
-      <w:r>
-        <w:rPr>
-          <w:rFonts w:ascii="Cambria" w:hAnsi="Cambria"/>
-          <w:sz w:val="22"/>
-          <w:szCs w:val="22"/>
-        </w:rPr>
-        <w:t xml:space="preserve">As conference policy, we do not support </w:t>
-      </w:r>
-      <w:proofErr w:type="spellStart"/>
-      <w:r>
-        <w:rPr>
-          <w:rFonts w:ascii="Cambria" w:hAnsi="Cambria"/>
-          <w:sz w:val="22"/>
-          <w:szCs w:val="22"/>
-        </w:rPr>
-        <w:t>LaTeX</w:t>
-      </w:r>
-      <w:proofErr w:type="spellEnd"/>
-      <w:r>
-        <w:rPr>
-          <w:rFonts w:ascii="Cambria" w:hAnsi="Cambria"/>
-          <w:sz w:val="22"/>
-          <w:szCs w:val="22"/>
-        </w:rPr>
-        <w:t>, so we ask that you use this template instead. We understand that math typesetting can be more cumbersome in MS Word, but we suggest using MS Word’s equation editor. Equations will look like this:</w:t>
+    </w:p>
+    <w:p>
+      <w:pPr>
+        <w:tabs>
+          <w:tab w:val="left" w:pos="2304"/>
+        </w:tabs>
+        <w:spacing w:after="220"/>
+        <w:rPr>
+          <w:rFonts w:ascii="Cambria" w:hAnsi="Cambria"/>
+          <w:sz w:val="22"/>
+          <w:szCs w:val="22"/>
+        </w:rPr>
+      </w:pPr>
+    </w:p>
+    <w:p>
+      <w:pPr>
+        <w:tabs>
+          <w:tab w:val="left" w:pos="2304"/>
+        </w:tabs>
+        <w:spacing w:after="220"/>
+        <w:rPr>
+          <w:rFonts w:ascii="Cambria" w:hAnsi="Cambria"/>
+          <w:sz w:val="22"/>
+          <w:szCs w:val="22"/>
+        </w:rPr>
+      </w:pPr>
+      <w:r>
+        <w:rPr>
+          <w:rFonts w:ascii="Cambria" w:hAnsi="Cambria"/>
+          <w:sz w:val="22"/>
+          <w:szCs w:val="22"/>
+        </w:rPr>
+        <w:lastRenderedPageBreak/>
+        <w:t>As conference policy, we do not support LaTeX, so we ask that you use this template instead. We understand that math typesetting can be more cumbersome in MS Word, but we suggest using MS Word’s equation editor. Equations will look like this:</w:t>
       </w:r>
     </w:p>
     <w:tbl>
@@ -2296,7 +4107,7 @@
         </w:rPr>
         <w:t xml:space="preserve"> table, and the equation numbers are inserted using fields. See </w:t>
       </w:r>
-      <w:hyperlink r:id="rId9" w:history="1">
+      <w:hyperlink r:id="rId15" w:history="1">
         <w:r>
           <w:rPr>
             <w:rStyle w:val="Hyperlink"/>
@@ -2355,7 +4166,7 @@
         <w:pStyle w:val="ListParagraph"/>
         <w:numPr>
           <w:ilvl w:val="0"/>
-          <w:numId w:val="1"/>
+          <w:numId w:val="7"/>
         </w:numPr>
         <w:tabs>
           <w:tab w:val="left" w:pos="2304"/>
@@ -2413,7 +4224,7 @@
         <w:pStyle w:val="ListParagraph"/>
         <w:numPr>
           <w:ilvl w:val="0"/>
-          <w:numId w:val="1"/>
+          <w:numId w:val="7"/>
         </w:numPr>
         <w:tabs>
           <w:tab w:val="left" w:pos="2304"/>
@@ -2432,7 +4243,6 @@
           <w:sz w:val="32"/>
           <w:szCs w:val="32"/>
         </w:rPr>
-        <w:lastRenderedPageBreak/>
         <w:t>Section</w:t>
       </w:r>
     </w:p>
@@ -2456,7 +4266,7 @@
         <w:pStyle w:val="ListParagraph"/>
         <w:numPr>
           <w:ilvl w:val="1"/>
-          <w:numId w:val="1"/>
+          <w:numId w:val="7"/>
         </w:numPr>
         <w:ind w:left="450"/>
         <w:rPr>
@@ -2523,7 +4333,7 @@
         <w:pStyle w:val="ListParagraph"/>
         <w:numPr>
           <w:ilvl w:val="2"/>
-          <w:numId w:val="1"/>
+          <w:numId w:val="7"/>
         </w:numPr>
         <w:ind w:left="540"/>
         <w:rPr>
@@ -2571,18 +4381,8 @@
           <w:sz w:val="22"/>
           <w:szCs w:val="22"/>
         </w:rPr>
-        <w:t xml:space="preserve">This is the first paragraph of the body of text under the first subsection of the first main section. Subsections can be nested as far as you want, though the </w:t>
-      </w:r>
-      <w:proofErr w:type="gramStart"/>
-      <w:r>
-        <w:rPr>
-          <w:rFonts w:ascii="Cambria" w:hAnsi="Cambria"/>
-          <w:sz w:val="22"/>
-          <w:szCs w:val="22"/>
-        </w:rPr>
-        <w:t>font for the subsection headers remain</w:t>
-      </w:r>
-      <w:proofErr w:type="gramEnd"/>
+        <w:t>This is the first paragraph of the body of text under the first subsection of the first main section. Subsections can be nested as far as you want, though the font for the subsection headers remain</w:t>
+      </w:r>
       <w:r>
         <w:rPr>
           <w:rFonts w:ascii="Cambria" w:hAnsi="Cambria"/>
@@ -2621,7 +4421,7 @@
         <w:pStyle w:val="ListParagraph"/>
         <w:numPr>
           <w:ilvl w:val="1"/>
-          <w:numId w:val="1"/>
+          <w:numId w:val="7"/>
         </w:numPr>
         <w:ind w:left="450"/>
         <w:rPr>
@@ -2654,33 +4454,15 @@
           <w:sz w:val="22"/>
           <w:szCs w:val="22"/>
         </w:rPr>
-        <w:t xml:space="preserve">This is the first paragraph of the body of text under the first subsection of the first main </w:t>
-      </w:r>
-      <w:proofErr w:type="spellStart"/>
-      <w:r>
-        <w:rPr>
-          <w:rFonts w:ascii="Cambria" w:hAnsi="Cambria"/>
-          <w:sz w:val="22"/>
-          <w:szCs w:val="22"/>
-        </w:rPr>
-        <w:t>section</w:t>
-      </w:r>
-      <w:r>
-        <w:rPr>
-          <w:rFonts w:ascii="Cambria" w:hAnsi="Cambria"/>
-          <w:sz w:val="22"/>
-          <w:szCs w:val="22"/>
-        </w:rPr>
-        <w:t>This</w:t>
-      </w:r>
-      <w:proofErr w:type="spellEnd"/>
-      <w:r>
-        <w:rPr>
-          <w:rFonts w:ascii="Cambria" w:hAnsi="Cambria"/>
-          <w:sz w:val="22"/>
-          <w:szCs w:val="22"/>
-        </w:rPr>
-        <w:t xml:space="preserve"> is the body of text under the </w:t>
+        <w:t>This is the first paragraph of the body of text under the first subsection of the first main section</w:t>
+      </w:r>
+      <w:r>
+        <w:rPr>
+          <w:rFonts w:ascii="Cambria" w:hAnsi="Cambria"/>
+          <w:sz w:val="22"/>
+          <w:szCs w:val="22"/>
+        </w:rPr>
+        <w:t xml:space="preserve">This is the body of text under the </w:t>
       </w:r>
       <w:r>
         <w:rPr>
@@ -2991,9 +4773,9 @@
       </w:r>
     </w:p>
     <w:sectPr>
-      <w:headerReference w:type="default" r:id="rId10"/>
-      <w:footerReference w:type="even" r:id="rId11"/>
-      <w:footerReference w:type="default" r:id="rId12"/>
+      <w:headerReference w:type="default" r:id="rId16"/>
+      <w:footerReference w:type="even" r:id="rId17"/>
+      <w:footerReference w:type="default" r:id="rId18"/>
       <w:pgSz w:w="12240" w:h="15840"/>
       <w:pgMar w:top="1584" w:right="1440" w:bottom="1728" w:left="1440" w:header="720" w:footer="720" w:gutter="0"/>
       <w:cols w:space="720"/>
@@ -3097,7 +4879,7 @@
         <w:rFonts w:ascii="Cambria" w:hAnsi="Cambria"/>
         <w:noProof/>
       </w:rPr>
-      <w:t>2</w:t>
+      <w:t>7</w:t>
     </w:r>
     <w:r>
       <w:rPr>
@@ -3486,6 +5268,95 @@
 <file path=word/numbering.xml><?xml version="1.0" encoding="utf-8"?>
 <w:numbering xmlns:wpc="http://schemas.microsoft.com/office/word/2010/wordprocessingCanvas" xmlns:mo="http://schemas.microsoft.com/office/mac/office/2008/main" xmlns:mc="http://schemas.openxmlformats.org/markup-compatibility/2006" xmlns:mv="urn:schemas-microsoft-com:mac:vml" xmlns:o="urn:schemas-microsoft-com:office:office" xmlns:r="http://schemas.openxmlformats.org/officeDocument/2006/relationships" xmlns:m="http://schemas.openxmlformats.org/officeDocument/2006/math" xmlns:v="urn:schemas-microsoft-com:vml" xmlns:wp14="http://schemas.microsoft.com/office/word/2010/wordprocessingDrawing" xmlns:wp="http://schemas.openxmlformats.org/drawingml/2006/wordprocessingDrawing" xmlns:w10="urn:schemas-microsoft-com:office:word" xmlns:w="http://schemas.openxmlformats.org/wordprocessingml/2006/main" xmlns:w14="http://schemas.microsoft.com/office/word/2010/wordml" xmlns:wpg="http://schemas.microsoft.com/office/word/2010/wordprocessingGroup" xmlns:wpi="http://schemas.microsoft.com/office/word/2010/wordprocessingInk" xmlns:wne="http://schemas.microsoft.com/office/word/2006/wordml" xmlns:wps="http://schemas.microsoft.com/office/word/2010/wordprocessingShape" mc:Ignorable="w14 wp14">
   <w:abstractNum w:abstractNumId="0">
+    <w:nsid w:val="1C1928B5"/>
+    <w:multiLevelType w:val="multilevel"/>
+    <w:tmpl w:val="0409001F"/>
+    <w:lvl w:ilvl="0">
+      <w:start w:val="1"/>
+      <w:numFmt w:val="decimal"/>
+      <w:lvlText w:val="%1."/>
+      <w:lvlJc w:val="left"/>
+      <w:pPr>
+        <w:ind w:left="360" w:hanging="360"/>
+      </w:pPr>
+      <w:rPr>
+        <w:rFonts w:hint="default"/>
+      </w:rPr>
+    </w:lvl>
+    <w:lvl w:ilvl="1">
+      <w:start w:val="1"/>
+      <w:numFmt w:val="decimal"/>
+      <w:lvlText w:val="%1.%2."/>
+      <w:lvlJc w:val="left"/>
+      <w:pPr>
+        <w:ind w:left="432" w:hanging="432"/>
+      </w:pPr>
+    </w:lvl>
+    <w:lvl w:ilvl="2">
+      <w:start w:val="1"/>
+      <w:numFmt w:val="decimal"/>
+      <w:lvlText w:val="%1.%2.%3."/>
+      <w:lvlJc w:val="left"/>
+      <w:pPr>
+        <w:ind w:left="1224" w:hanging="504"/>
+      </w:pPr>
+    </w:lvl>
+    <w:lvl w:ilvl="3">
+      <w:start w:val="1"/>
+      <w:numFmt w:val="decimal"/>
+      <w:lvlText w:val="%1.%2.%3.%4."/>
+      <w:lvlJc w:val="left"/>
+      <w:pPr>
+        <w:ind w:left="1728" w:hanging="648"/>
+      </w:pPr>
+    </w:lvl>
+    <w:lvl w:ilvl="4">
+      <w:start w:val="1"/>
+      <w:numFmt w:val="decimal"/>
+      <w:lvlText w:val="%1.%2.%3.%4.%5."/>
+      <w:lvlJc w:val="left"/>
+      <w:pPr>
+        <w:ind w:left="2232" w:hanging="792"/>
+      </w:pPr>
+    </w:lvl>
+    <w:lvl w:ilvl="5">
+      <w:start w:val="1"/>
+      <w:numFmt w:val="decimal"/>
+      <w:lvlText w:val="%1.%2.%3.%4.%5.%6."/>
+      <w:lvlJc w:val="left"/>
+      <w:pPr>
+        <w:ind w:left="2736" w:hanging="936"/>
+      </w:pPr>
+    </w:lvl>
+    <w:lvl w:ilvl="6">
+      <w:start w:val="1"/>
+      <w:numFmt w:val="decimal"/>
+      <w:lvlText w:val="%1.%2.%3.%4.%5.%6.%7."/>
+      <w:lvlJc w:val="left"/>
+      <w:pPr>
+        <w:ind w:left="3240" w:hanging="1080"/>
+      </w:pPr>
+    </w:lvl>
+    <w:lvl w:ilvl="7">
+      <w:start w:val="1"/>
+      <w:numFmt w:val="decimal"/>
+      <w:lvlText w:val="%1.%2.%3.%4.%5.%6.%7.%8."/>
+      <w:lvlJc w:val="left"/>
+      <w:pPr>
+        <w:ind w:left="3744" w:hanging="1224"/>
+      </w:pPr>
+    </w:lvl>
+    <w:lvl w:ilvl="8">
+      <w:start w:val="1"/>
+      <w:numFmt w:val="decimal"/>
+      <w:lvlText w:val="%1.%2.%3.%4.%5.%6.%7.%8.%9."/>
+      <w:lvlJc w:val="left"/>
+      <w:pPr>
+        <w:ind w:left="4320" w:hanging="1440"/>
+      </w:pPr>
+    </w:lvl>
+  </w:abstractNum>
+  <w:abstractNum w:abstractNumId="1">
     <w:nsid w:val="3A64587C"/>
     <w:multiLevelType w:val="hybridMultilevel"/>
     <w:tmpl w:val="526AFE54"/>
@@ -3574,7 +5445,96 @@
       </w:pPr>
     </w:lvl>
   </w:abstractNum>
-  <w:abstractNum w:abstractNumId="1">
+  <w:abstractNum w:abstractNumId="2">
+    <w:nsid w:val="54E2275A"/>
+    <w:multiLevelType w:val="multilevel"/>
+    <w:tmpl w:val="0409001F"/>
+    <w:lvl w:ilvl="0">
+      <w:start w:val="1"/>
+      <w:numFmt w:val="decimal"/>
+      <w:lvlText w:val="%1."/>
+      <w:lvlJc w:val="left"/>
+      <w:pPr>
+        <w:ind w:left="360" w:hanging="360"/>
+      </w:pPr>
+      <w:rPr>
+        <w:rFonts w:hint="default"/>
+      </w:rPr>
+    </w:lvl>
+    <w:lvl w:ilvl="1">
+      <w:start w:val="1"/>
+      <w:numFmt w:val="decimal"/>
+      <w:lvlText w:val="%1.%2."/>
+      <w:lvlJc w:val="left"/>
+      <w:pPr>
+        <w:ind w:left="792" w:hanging="432"/>
+      </w:pPr>
+    </w:lvl>
+    <w:lvl w:ilvl="2">
+      <w:start w:val="1"/>
+      <w:numFmt w:val="decimal"/>
+      <w:lvlText w:val="%1.%2.%3."/>
+      <w:lvlJc w:val="left"/>
+      <w:pPr>
+        <w:ind w:left="1224" w:hanging="504"/>
+      </w:pPr>
+    </w:lvl>
+    <w:lvl w:ilvl="3">
+      <w:start w:val="1"/>
+      <w:numFmt w:val="decimal"/>
+      <w:lvlText w:val="%1.%2.%3.%4."/>
+      <w:lvlJc w:val="left"/>
+      <w:pPr>
+        <w:ind w:left="1728" w:hanging="648"/>
+      </w:pPr>
+    </w:lvl>
+    <w:lvl w:ilvl="4">
+      <w:start w:val="1"/>
+      <w:numFmt w:val="decimal"/>
+      <w:lvlText w:val="%1.%2.%3.%4.%5."/>
+      <w:lvlJc w:val="left"/>
+      <w:pPr>
+        <w:ind w:left="2232" w:hanging="792"/>
+      </w:pPr>
+    </w:lvl>
+    <w:lvl w:ilvl="5">
+      <w:start w:val="1"/>
+      <w:numFmt w:val="decimal"/>
+      <w:lvlText w:val="%1.%2.%3.%4.%5.%6."/>
+      <w:lvlJc w:val="left"/>
+      <w:pPr>
+        <w:ind w:left="2736" w:hanging="936"/>
+      </w:pPr>
+    </w:lvl>
+    <w:lvl w:ilvl="6">
+      <w:start w:val="1"/>
+      <w:numFmt w:val="decimal"/>
+      <w:lvlText w:val="%1.%2.%3.%4.%5.%6.%7."/>
+      <w:lvlJc w:val="left"/>
+      <w:pPr>
+        <w:ind w:left="3240" w:hanging="1080"/>
+      </w:pPr>
+    </w:lvl>
+    <w:lvl w:ilvl="7">
+      <w:start w:val="1"/>
+      <w:numFmt w:val="decimal"/>
+      <w:lvlText w:val="%1.%2.%3.%4.%5.%6.%7.%8."/>
+      <w:lvlJc w:val="left"/>
+      <w:pPr>
+        <w:ind w:left="3744" w:hanging="1224"/>
+      </w:pPr>
+    </w:lvl>
+    <w:lvl w:ilvl="8">
+      <w:start w:val="1"/>
+      <w:numFmt w:val="decimal"/>
+      <w:lvlText w:val="%1.%2.%3.%4.%5.%6.%7.%8.%9."/>
+      <w:lvlJc w:val="left"/>
+      <w:pPr>
+        <w:ind w:left="4320" w:hanging="1440"/>
+      </w:pPr>
+    </w:lvl>
+  </w:abstractNum>
+  <w:abstractNum w:abstractNumId="3">
     <w:nsid w:val="595424C6"/>
     <w:multiLevelType w:val="multilevel"/>
     <w:tmpl w:val="0409001F"/>
@@ -3663,7 +5623,7 @@
       </w:pPr>
     </w:lvl>
   </w:abstractNum>
-  <w:abstractNum w:abstractNumId="2">
+  <w:abstractNum w:abstractNumId="4">
     <w:nsid w:val="5F46487C"/>
     <w:multiLevelType w:val="multilevel"/>
     <w:tmpl w:val="0409001F"/>
@@ -3685,7 +5645,7 @@
       <w:lvlText w:val="%1.%2."/>
       <w:lvlJc w:val="left"/>
       <w:pPr>
-        <w:ind w:left="792" w:hanging="432"/>
+        <w:ind w:left="432" w:hanging="432"/>
       </w:pPr>
     </w:lvl>
     <w:lvl w:ilvl="2">
@@ -3752,7 +5712,7 @@
       </w:pPr>
     </w:lvl>
   </w:abstractNum>
-  <w:abstractNum w:abstractNumId="3">
+  <w:abstractNum w:abstractNumId="5">
     <w:nsid w:val="6B195EB7"/>
     <w:multiLevelType w:val="multilevel"/>
     <w:tmpl w:val="0409001F"/>
@@ -3841,7 +5801,7 @@
       </w:pPr>
     </w:lvl>
   </w:abstractNum>
-  <w:abstractNum w:abstractNumId="4">
+  <w:abstractNum w:abstractNumId="6">
     <w:nsid w:val="6BCB11EE"/>
     <w:multiLevelType w:val="hybridMultilevel"/>
     <w:tmpl w:val="32F8E0B2"/>
@@ -3857,7 +5817,7 @@
         <w:rFonts w:ascii="Cambria" w:eastAsiaTheme="minorHAnsi" w:hAnsi="Cambria" w:cstheme="minorBidi" w:hint="default"/>
       </w:rPr>
     </w:lvl>
-    <w:lvl w:ilvl="1" w:tplc="04090003" w:tentative="1">
+    <w:lvl w:ilvl="1" w:tplc="04090003">
       <w:start w:val="1"/>
       <w:numFmt w:val="bullet"/>
       <w:lvlText w:val="o"/>
@@ -3954,7 +5914,7 @@
       </w:rPr>
     </w:lvl>
   </w:abstractNum>
-  <w:abstractNum w:abstractNumId="5">
+  <w:abstractNum w:abstractNumId="7">
     <w:nsid w:val="6CAC5E33"/>
     <w:multiLevelType w:val="multilevel"/>
     <w:tmpl w:val="0409001F"/>
@@ -4044,22 +6004,28 @@
     </w:lvl>
   </w:abstractNum>
   <w:num w:numId="1">
+    <w:abstractNumId w:val="4"/>
+  </w:num>
+  <w:num w:numId="2">
+    <w:abstractNumId w:val="1"/>
+  </w:num>
+  <w:num w:numId="3">
+    <w:abstractNumId w:val="5"/>
+  </w:num>
+  <w:num w:numId="4">
+    <w:abstractNumId w:val="3"/>
+  </w:num>
+  <w:num w:numId="5">
+    <w:abstractNumId w:val="7"/>
+  </w:num>
+  <w:num w:numId="6">
+    <w:abstractNumId w:val="6"/>
+  </w:num>
+  <w:num w:numId="7">
     <w:abstractNumId w:val="2"/>
   </w:num>
-  <w:num w:numId="2">
+  <w:num w:numId="8">
     <w:abstractNumId w:val="0"/>
-  </w:num>
-  <w:num w:numId="3">
-    <w:abstractNumId w:val="3"/>
-  </w:num>
-  <w:num w:numId="4">
-    <w:abstractNumId w:val="1"/>
-  </w:num>
-  <w:num w:numId="5">
-    <w:abstractNumId w:val="5"/>
-  </w:num>
-  <w:num w:numId="6">
-    <w:abstractNumId w:val="4"/>
   </w:num>
 </w:numbering>
 </file>
@@ -5058,7 +7024,7 @@
 </file>
 
 <file path=customXml/itemProps1.xml><?xml version="1.0" encoding="utf-8"?>
-<ds:datastoreItem xmlns:ds="http://schemas.openxmlformats.org/officeDocument/2006/customXml" ds:itemID="{C23404D4-AE7A-4845-A3FE-DB1667E16119}">
+<ds:datastoreItem xmlns:ds="http://schemas.openxmlformats.org/officeDocument/2006/customXml" ds:itemID="{EE8E42F6-0BFC-C647-8CD3-5386FDE638A4}">
   <ds:schemaRefs>
     <ds:schemaRef ds:uri="http://schemas.openxmlformats.org/officeDocument/2006/bibliography"/>
   </ds:schemaRefs>

</xml_diff>

<commit_message>
More edits to paper
</commit_message>
<xml_diff>
--- a/Sloan_MIT_Game_Of_Trades.docx
+++ b/Sloan_MIT_Game_Of_Trades.docx
@@ -6478,6 +6478,249 @@
         </w:rPr>
         <w:t>)</w:t>
       </w:r>
+      <w:r>
+        <w:rPr>
+          <w:rFonts w:ascii="Cambria" w:hAnsi="Cambria"/>
+          <w:sz w:val="22"/>
+          <w:szCs w:val="22"/>
+        </w:rPr>
+        <w:t>. Still, this is not realistic in most cases, as college players tend to play way fewer minutes on their rookie year than they would in college. To account for this discrepancies we can take a look at the percentage of minute reduction experienced by rookie NBA college player</w:t>
+      </w:r>
+      <w:r>
+        <w:rPr>
+          <w:rFonts w:ascii="Cambria" w:hAnsi="Cambria"/>
+          <w:sz w:val="22"/>
+          <w:szCs w:val="22"/>
+        </w:rPr>
+        <w:t xml:space="preserve">s according to their draft pick. Data covers the last 20 years and it’s limited to players who played at least 30 games in their rookie year. Clearly, being a lower draft pick guarantees higher usage on the rookie year. </w:t>
+      </w:r>
+      <w:r>
+        <w:rPr>
+          <w:rFonts w:ascii="Cambria" w:hAnsi="Cambria"/>
+          <w:sz w:val="22"/>
+          <w:szCs w:val="22"/>
+        </w:rPr>
+        <w:t>Subsequently, I add the pick round to my dataset and adjust effective min</w:t>
+      </w:r>
+      <w:r>
+        <w:rPr>
+          <w:rFonts w:ascii="Cambria" w:hAnsi="Cambria"/>
+          <w:sz w:val="22"/>
+          <w:szCs w:val="22"/>
+        </w:rPr>
+        <w:t xml:space="preserve">utes based on the </w:t>
+      </w:r>
+      <w:r>
+        <w:rPr>
+          <w:rFonts w:ascii="Cambria" w:hAnsi="Cambria"/>
+          <w:sz w:val="22"/>
+          <w:szCs w:val="22"/>
+        </w:rPr>
+        <w:t>chart</w:t>
+      </w:r>
+      <w:r>
+        <w:rPr>
+          <w:rFonts w:ascii="Cambria" w:hAnsi="Cambria"/>
+          <w:sz w:val="22"/>
+          <w:szCs w:val="22"/>
+        </w:rPr>
+        <w:t xml:space="preserve"> below</w:t>
+      </w:r>
+      <w:r>
+        <w:rPr>
+          <w:rFonts w:ascii="Cambria" w:hAnsi="Cambria"/>
+          <w:sz w:val="22"/>
+          <w:szCs w:val="22"/>
+        </w:rPr>
+        <w:t>:</w:t>
+      </w:r>
+    </w:p>
+    <w:p>
+      <w:pPr>
+        <w:tabs>
+          <w:tab w:val="left" w:pos="2304"/>
+        </w:tabs>
+        <w:spacing w:after="220"/>
+        <w:rPr>
+          <w:rFonts w:ascii="Cambria" w:hAnsi="Cambria"/>
+          <w:sz w:val="22"/>
+          <w:szCs w:val="22"/>
+        </w:rPr>
+      </w:pPr>
+      <w:r>
+        <w:rPr>
+          <w:rFonts w:ascii="Cambria" w:hAnsi="Cambria"/>
+          <w:noProof/>
+          <w:sz w:val="22"/>
+          <w:szCs w:val="22"/>
+        </w:rPr>
+        <w:drawing>
+          <wp:anchor distT="0" distB="0" distL="114300" distR="114300" simplePos="0" relativeHeight="251665408" behindDoc="0" locked="0" layoutInCell="1" allowOverlap="1" wp14:anchorId="4127FF8C" wp14:editId="3DF704B6">
+            <wp:simplePos x="0" y="0"/>
+            <wp:positionH relativeFrom="column">
+              <wp:posOffset>1371600</wp:posOffset>
+            </wp:positionH>
+            <wp:positionV relativeFrom="paragraph">
+              <wp:posOffset>111125</wp:posOffset>
+            </wp:positionV>
+            <wp:extent cx="3428365" cy="2510790"/>
+            <wp:effectExtent l="0" t="0" r="635" b="3810"/>
+            <wp:wrapSquare wrapText="bothSides"/>
+            <wp:docPr id="4" name="Picture 1"/>
+            <wp:cNvGraphicFramePr>
+              <a:graphicFrameLocks xmlns:a="http://schemas.openxmlformats.org/drawingml/2006/main" noChangeAspect="1"/>
+            </wp:cNvGraphicFramePr>
+            <a:graphic xmlns:a="http://schemas.openxmlformats.org/drawingml/2006/main">
+              <a:graphicData uri="http://schemas.openxmlformats.org/drawingml/2006/picture">
+                <pic:pic xmlns:pic="http://schemas.openxmlformats.org/drawingml/2006/picture">
+                  <pic:nvPicPr>
+                    <pic:cNvPr id="0" name="Picture 1"/>
+                    <pic:cNvPicPr>
+                      <a:picLocks noChangeAspect="1" noChangeArrowheads="1"/>
+                    </pic:cNvPicPr>
+                  </pic:nvPicPr>
+                  <pic:blipFill>
+                    <a:blip r:embed="rId15">
+                      <a:extLst>
+                        <a:ext uri="{28A0092B-C50C-407E-A947-70E740481C1C}">
+                          <a14:useLocalDpi xmlns:a14="http://schemas.microsoft.com/office/drawing/2010/main" val="0"/>
+                        </a:ext>
+                      </a:extLst>
+                    </a:blip>
+                    <a:srcRect/>
+                    <a:stretch>
+                      <a:fillRect/>
+                    </a:stretch>
+                  </pic:blipFill>
+                  <pic:spPr bwMode="auto">
+                    <a:xfrm>
+                      <a:off x="0" y="0"/>
+                      <a:ext cx="3428365" cy="2510790"/>
+                    </a:xfrm>
+                    <a:prstGeom prst="rect">
+                      <a:avLst/>
+                    </a:prstGeom>
+                    <a:noFill/>
+                    <a:ln>
+                      <a:noFill/>
+                    </a:ln>
+                  </pic:spPr>
+                </pic:pic>
+              </a:graphicData>
+            </a:graphic>
+            <wp14:sizeRelH relativeFrom="page">
+              <wp14:pctWidth>0</wp14:pctWidth>
+            </wp14:sizeRelH>
+            <wp14:sizeRelV relativeFrom="page">
+              <wp14:pctHeight>0</wp14:pctHeight>
+            </wp14:sizeRelV>
+          </wp:anchor>
+        </w:drawing>
+      </w:r>
+    </w:p>
+    <w:p>
+      <w:pPr>
+        <w:tabs>
+          <w:tab w:val="left" w:pos="2304"/>
+        </w:tabs>
+        <w:spacing w:after="220"/>
+        <w:rPr>
+          <w:rFonts w:ascii="Cambria" w:hAnsi="Cambria"/>
+          <w:sz w:val="22"/>
+          <w:szCs w:val="22"/>
+        </w:rPr>
+      </w:pPr>
+    </w:p>
+    <w:p>
+      <w:pPr>
+        <w:tabs>
+          <w:tab w:val="left" w:pos="2304"/>
+        </w:tabs>
+        <w:spacing w:after="220"/>
+        <w:rPr>
+          <w:rFonts w:ascii="Cambria" w:hAnsi="Cambria"/>
+          <w:sz w:val="22"/>
+          <w:szCs w:val="22"/>
+        </w:rPr>
+      </w:pPr>
+    </w:p>
+    <w:p>
+      <w:pPr>
+        <w:tabs>
+          <w:tab w:val="left" w:pos="2304"/>
+        </w:tabs>
+        <w:spacing w:after="220"/>
+        <w:rPr>
+          <w:rFonts w:ascii="Cambria" w:hAnsi="Cambria"/>
+          <w:sz w:val="22"/>
+          <w:szCs w:val="22"/>
+        </w:rPr>
+      </w:pPr>
+    </w:p>
+    <w:p>
+      <w:pPr>
+        <w:tabs>
+          <w:tab w:val="left" w:pos="2304"/>
+        </w:tabs>
+        <w:spacing w:after="220"/>
+        <w:rPr>
+          <w:rFonts w:ascii="Cambria" w:hAnsi="Cambria"/>
+          <w:sz w:val="22"/>
+          <w:szCs w:val="22"/>
+        </w:rPr>
+      </w:pPr>
+    </w:p>
+    <w:p>
+      <w:pPr>
+        <w:tabs>
+          <w:tab w:val="left" w:pos="2304"/>
+        </w:tabs>
+        <w:spacing w:after="220"/>
+        <w:rPr>
+          <w:rFonts w:ascii="Cambria" w:hAnsi="Cambria"/>
+          <w:sz w:val="22"/>
+          <w:szCs w:val="22"/>
+        </w:rPr>
+      </w:pPr>
+    </w:p>
+    <w:p>
+      <w:pPr>
+        <w:tabs>
+          <w:tab w:val="left" w:pos="2304"/>
+        </w:tabs>
+        <w:spacing w:after="220"/>
+        <w:rPr>
+          <w:rFonts w:ascii="Cambria" w:hAnsi="Cambria"/>
+          <w:sz w:val="22"/>
+          <w:szCs w:val="22"/>
+        </w:rPr>
+      </w:pPr>
+    </w:p>
+    <w:p>
+      <w:pPr>
+        <w:tabs>
+          <w:tab w:val="left" w:pos="2304"/>
+        </w:tabs>
+        <w:spacing w:after="220"/>
+        <w:rPr>
+          <w:rFonts w:ascii="Cambria" w:hAnsi="Cambria"/>
+          <w:sz w:val="22"/>
+          <w:szCs w:val="22"/>
+        </w:rPr>
+      </w:pPr>
+    </w:p>
+    <w:p>
+      <w:pPr>
+        <w:tabs>
+          <w:tab w:val="left" w:pos="2304"/>
+        </w:tabs>
+        <w:spacing w:after="220"/>
+        <w:rPr>
+          <w:rFonts w:ascii="Cambria" w:hAnsi="Cambria"/>
+          <w:sz w:val="22"/>
+          <w:szCs w:val="22"/>
+        </w:rPr>
+      </w:pPr>
     </w:p>
     <w:p>
       <w:pPr>
@@ -6516,6 +6759,252 @@
     </w:p>
     <w:p>
       <w:pPr>
+        <w:tabs>
+          <w:tab w:val="left" w:pos="2304"/>
+        </w:tabs>
+        <w:spacing w:after="220"/>
+        <w:rPr>
+          <w:rFonts w:ascii="Cambria" w:hAnsi="Cambria"/>
+          <w:sz w:val="22"/>
+          <w:szCs w:val="22"/>
+        </w:rPr>
+      </w:pPr>
+      <w:r>
+        <w:t xml:space="preserve">At the start of a new season, in particular October 20 2017, rosters are mostly final so the starting point as the list of current players participating in the new NBA season is </w:t>
+      </w:r>
+      <w:r>
+        <w:t>c</w:t>
+      </w:r>
+      <w:r>
+        <w:rPr>
+          <w:rFonts w:ascii="Cambria" w:hAnsi="Cambria"/>
+          <w:sz w:val="22"/>
+          <w:szCs w:val="22"/>
+        </w:rPr>
+        <w:t>urrent_rosters</w:t>
+      </w:r>
+      <w:r>
+        <w:rPr>
+          <w:rFonts w:ascii="Cambria" w:hAnsi="Cambria"/>
+          <w:sz w:val="22"/>
+          <w:szCs w:val="22"/>
+        </w:rPr>
+        <w:t>.csv</w:t>
+      </w:r>
+      <w:r>
+        <w:rPr>
+          <w:rFonts w:ascii="Cambria" w:hAnsi="Cambria"/>
+          <w:sz w:val="22"/>
+          <w:szCs w:val="22"/>
+        </w:rPr>
+        <w:t xml:space="preserve"> </w:t>
+      </w:r>
+      <w:r>
+        <w:rPr>
+          <w:rFonts w:ascii="Cambria" w:hAnsi="Cambria"/>
+          <w:sz w:val="22"/>
+          <w:szCs w:val="22"/>
+        </w:rPr>
+        <w:t xml:space="preserve">which </w:t>
+      </w:r>
+      <w:r>
+        <w:rPr>
+          <w:rFonts w:ascii="Cambria" w:hAnsi="Cambria"/>
+          <w:sz w:val="22"/>
+          <w:szCs w:val="22"/>
+        </w:rPr>
+        <w:t xml:space="preserve">contains players and teams as of </w:t>
+      </w:r>
+      <w:proofErr w:type="spellStart"/>
+      <w:r>
+        <w:rPr>
+          <w:rFonts w:ascii="Cambria" w:hAnsi="Cambria"/>
+          <w:sz w:val="22"/>
+          <w:szCs w:val="22"/>
+        </w:rPr>
+        <w:t>Otober</w:t>
+      </w:r>
+      <w:proofErr w:type="spellEnd"/>
+      <w:r>
+        <w:rPr>
+          <w:rFonts w:ascii="Cambria" w:hAnsi="Cambria"/>
+          <w:sz w:val="22"/>
+          <w:szCs w:val="22"/>
+        </w:rPr>
+        <w:t xml:space="preserve"> 20 2017, that is right at the start of the new season</w:t>
+      </w:r>
+      <w:r>
+        <w:rPr>
+          <w:rFonts w:ascii="Cambria" w:hAnsi="Cambria"/>
+          <w:sz w:val="22"/>
+          <w:szCs w:val="22"/>
+        </w:rPr>
+        <w:t xml:space="preserve"> and it’s obtained from</w:t>
+      </w:r>
+      <w:proofErr w:type="gramStart"/>
+      <w:r>
+        <w:rPr>
+          <w:rFonts w:ascii="Cambria" w:hAnsi="Cambria"/>
+          <w:sz w:val="22"/>
+          <w:szCs w:val="22"/>
+        </w:rPr>
+        <w:t>: .</w:t>
+      </w:r>
+      <w:proofErr w:type="spellStart"/>
+      <w:r>
+        <w:rPr>
+          <w:rFonts w:ascii="Cambria" w:hAnsi="Cambria"/>
+          <w:sz w:val="22"/>
+          <w:szCs w:val="22"/>
+        </w:rPr>
+        <w:t>getLatestRosters</w:t>
+      </w:r>
+      <w:proofErr w:type="spellEnd"/>
+      <w:proofErr w:type="gramEnd"/>
+      <w:r>
+        <w:rPr>
+          <w:rFonts w:ascii="Cambria" w:hAnsi="Cambria"/>
+          <w:sz w:val="22"/>
+          <w:szCs w:val="22"/>
+        </w:rPr>
+        <w:t>(</w:t>
+      </w:r>
+      <w:proofErr w:type="spellStart"/>
+      <w:r>
+        <w:rPr>
+          <w:rFonts w:ascii="Cambria" w:hAnsi="Cambria"/>
+          <w:sz w:val="22"/>
+          <w:szCs w:val="22"/>
+        </w:rPr>
+        <w:t>thisSeason</w:t>
+      </w:r>
+      <w:proofErr w:type="spellEnd"/>
+      <w:r>
+        <w:rPr>
+          <w:rFonts w:ascii="Cambria" w:hAnsi="Cambria"/>
+          <w:sz w:val="22"/>
+          <w:szCs w:val="22"/>
+        </w:rPr>
+        <w:t xml:space="preserve">="2017",previousSeason = FALSE) from </w:t>
+      </w:r>
+      <w:proofErr w:type="spellStart"/>
+      <w:r>
+        <w:rPr>
+          <w:rFonts w:ascii="Cambria" w:hAnsi="Cambria"/>
+          <w:sz w:val="22"/>
+          <w:szCs w:val="22"/>
+        </w:rPr>
+        <w:t>write_teams_predicted_stats_new_season.R</w:t>
+      </w:r>
+      <w:proofErr w:type="spellEnd"/>
+    </w:p>
+    <w:p>
+      <w:pPr>
+        <w:tabs>
+          <w:tab w:val="left" w:pos="2304"/>
+        </w:tabs>
+        <w:spacing w:after="220"/>
+        <w:rPr>
+          <w:rFonts w:ascii="Cambria" w:hAnsi="Cambria"/>
+          <w:sz w:val="22"/>
+          <w:szCs w:val="22"/>
+        </w:rPr>
+      </w:pPr>
+      <w:r>
+        <w:rPr>
+          <w:rFonts w:ascii="Cambria" w:hAnsi="Cambria"/>
+          <w:sz w:val="22"/>
+          <w:szCs w:val="22"/>
+        </w:rPr>
+        <w:t>Now I will merge this file with the previously calculated stats for returning NBA players and rookie players described in 3.5.1 and 3.5.2.</w:t>
+      </w:r>
+      <w:r>
+        <w:rPr>
+          <w:rFonts w:ascii="Cambria" w:hAnsi="Cambria"/>
+          <w:sz w:val="22"/>
+          <w:szCs w:val="22"/>
+        </w:rPr>
+        <w:t xml:space="preserve"> If everything worked well, there will only be non-matching players because of spelling differences. In case not, and there are still players who were added last minute after we run 3.5.1 and 3.5.2, then we can run</w:t>
+      </w:r>
+      <w:proofErr w:type="gramStart"/>
+      <w:r>
+        <w:rPr>
+          <w:rFonts w:ascii="Cambria" w:hAnsi="Cambria"/>
+          <w:sz w:val="22"/>
+          <w:szCs w:val="22"/>
+        </w:rPr>
+        <w:t>: .</w:t>
+      </w:r>
+      <w:proofErr w:type="spellStart"/>
+      <w:r>
+        <w:rPr>
+          <w:rFonts w:ascii="Cambria" w:hAnsi="Cambria"/>
+          <w:sz w:val="22"/>
+          <w:szCs w:val="22"/>
+        </w:rPr>
+        <w:t>computePredictedPlayerStats</w:t>
+      </w:r>
+      <w:proofErr w:type="gramEnd"/>
+      <w:r>
+        <w:rPr>
+          <w:rFonts w:ascii="Cambria" w:hAnsi="Cambria"/>
+          <w:sz w:val="22"/>
+          <w:szCs w:val="22"/>
+        </w:rPr>
+        <w:t>_Leftovers</w:t>
+      </w:r>
+      <w:proofErr w:type="spellEnd"/>
+      <w:r>
+        <w:rPr>
+          <w:rFonts w:ascii="Cambria" w:hAnsi="Cambria"/>
+          <w:sz w:val="22"/>
+          <w:szCs w:val="22"/>
+        </w:rPr>
+        <w:t xml:space="preserve">() # from </w:t>
+      </w:r>
+      <w:proofErr w:type="spellStart"/>
+      <w:r>
+        <w:rPr>
+          <w:rFonts w:ascii="Cambria" w:hAnsi="Cambria"/>
+          <w:sz w:val="22"/>
+          <w:szCs w:val="22"/>
+        </w:rPr>
+        <w:t>compute_PredictedLeftovers.R</w:t>
+      </w:r>
+      <w:proofErr w:type="spellEnd"/>
+      <w:r>
+        <w:rPr>
+          <w:rFonts w:ascii="Cambria" w:hAnsi="Cambria"/>
+          <w:sz w:val="22"/>
+          <w:szCs w:val="22"/>
+        </w:rPr>
+        <w:t>.</w:t>
+      </w:r>
+    </w:p>
+    <w:p>
+      <w:pPr>
+        <w:tabs>
+          <w:tab w:val="left" w:pos="2304"/>
+        </w:tabs>
+        <w:spacing w:after="220"/>
+        <w:rPr>
+          <w:rFonts w:ascii="Cambria" w:hAnsi="Cambria"/>
+          <w:sz w:val="22"/>
+          <w:szCs w:val="22"/>
+        </w:rPr>
+      </w:pPr>
+      <w:r>
+        <w:rPr>
+          <w:rFonts w:ascii="Cambria" w:hAnsi="Cambria"/>
+          <w:sz w:val="22"/>
+          <w:szCs w:val="22"/>
+        </w:rPr>
+        <w:lastRenderedPageBreak/>
+        <w:t>These are the unmatched players due to spelling differences:</w:t>
+      </w:r>
+    </w:p>
+    <w:p>
+      <w:pPr>
         <w:pStyle w:val="ListParagraph"/>
         <w:tabs>
           <w:tab w:val="left" w:pos="2304"/>
@@ -6527,852 +7016,916 @@
           <w:szCs w:val="22"/>
         </w:rPr>
       </w:pPr>
-      <w:r>
-        <w:t xml:space="preserve">At the start of a new season, in particular October 20 2017, rosters are mostly final so the starting point as the list of current players participating in the new NBA season is </w:t>
-      </w:r>
-      <w:r>
-        <w:t>c</w:t>
-      </w:r>
-      <w:r>
-        <w:rPr>
-          <w:rFonts w:ascii="Cambria" w:hAnsi="Cambria"/>
-          <w:sz w:val="22"/>
-          <w:szCs w:val="22"/>
-        </w:rPr>
-        <w:t>urrent_rosters</w:t>
-      </w:r>
-      <w:r>
-        <w:rPr>
-          <w:rFonts w:ascii="Cambria" w:hAnsi="Cambria"/>
-          <w:sz w:val="22"/>
-          <w:szCs w:val="22"/>
-        </w:rPr>
-        <w:t>.csv</w:t>
-      </w:r>
-      <w:r>
-        <w:rPr>
-          <w:rFonts w:ascii="Cambria" w:hAnsi="Cambria"/>
-          <w:sz w:val="22"/>
-          <w:szCs w:val="22"/>
-        </w:rPr>
+      <w:proofErr w:type="spellStart"/>
+      <w:proofErr w:type="gramStart"/>
+      <w:r>
+        <w:rPr>
+          <w:rFonts w:ascii="Cambria" w:hAnsi="Cambria"/>
+          <w:sz w:val="22"/>
+          <w:szCs w:val="22"/>
+        </w:rPr>
+        <w:t>current</w:t>
+      </w:r>
+      <w:proofErr w:type="gramEnd"/>
+      <w:r>
+        <w:rPr>
+          <w:rFonts w:ascii="Cambria" w:hAnsi="Cambria"/>
+          <w:sz w:val="22"/>
+          <w:szCs w:val="22"/>
+        </w:rPr>
+        <w:t>_rosters</w:t>
+      </w:r>
+      <w:proofErr w:type="spellEnd"/>
+      <w:r>
+        <w:rPr>
+          <w:rFonts w:ascii="Cambria" w:hAnsi="Cambria"/>
+          <w:sz w:val="22"/>
+          <w:szCs w:val="22"/>
+        </w:rPr>
+        <w:t>[which(</w:t>
+      </w:r>
+      <w:proofErr w:type="spellStart"/>
+      <w:r>
+        <w:rPr>
+          <w:rFonts w:ascii="Cambria" w:hAnsi="Cambria"/>
+          <w:sz w:val="22"/>
+          <w:szCs w:val="22"/>
+        </w:rPr>
+        <w:t>current_rosters$Player</w:t>
+      </w:r>
+      <w:proofErr w:type="spellEnd"/>
+      <w:r>
+        <w:rPr>
+          <w:rFonts w:ascii="Cambria" w:hAnsi="Cambria"/>
+          <w:sz w:val="22"/>
+          <w:szCs w:val="22"/>
+        </w:rPr>
+        <w:t xml:space="preserve"> == "Gary Payton II"),]$Player &lt;- "Gary Payton 2"</w:t>
+      </w:r>
+    </w:p>
+    <w:p>
+      <w:pPr>
+        <w:pStyle w:val="ListParagraph"/>
+        <w:tabs>
+          <w:tab w:val="left" w:pos="2304"/>
+        </w:tabs>
+        <w:spacing w:after="220"/>
+        <w:rPr>
+          <w:rFonts w:ascii="Cambria" w:hAnsi="Cambria"/>
+          <w:sz w:val="22"/>
+          <w:szCs w:val="22"/>
+        </w:rPr>
+      </w:pPr>
+      <w:proofErr w:type="spellStart"/>
+      <w:proofErr w:type="gramStart"/>
+      <w:r>
+        <w:rPr>
+          <w:rFonts w:ascii="Cambria" w:hAnsi="Cambria"/>
+          <w:sz w:val="22"/>
+          <w:szCs w:val="22"/>
+        </w:rPr>
+        <w:t>current</w:t>
+      </w:r>
+      <w:proofErr w:type="gramEnd"/>
+      <w:r>
+        <w:rPr>
+          <w:rFonts w:ascii="Cambria" w:hAnsi="Cambria"/>
+          <w:sz w:val="22"/>
+          <w:szCs w:val="22"/>
+        </w:rPr>
+        <w:t>_rosters</w:t>
+      </w:r>
+      <w:proofErr w:type="spellEnd"/>
+      <w:r>
+        <w:rPr>
+          <w:rFonts w:ascii="Cambria" w:hAnsi="Cambria"/>
+          <w:sz w:val="22"/>
+          <w:szCs w:val="22"/>
+        </w:rPr>
+        <w:t>[which(</w:t>
+      </w:r>
+      <w:proofErr w:type="spellStart"/>
+      <w:r>
+        <w:rPr>
+          <w:rFonts w:ascii="Cambria" w:hAnsi="Cambria"/>
+          <w:sz w:val="22"/>
+          <w:szCs w:val="22"/>
+        </w:rPr>
+        <w:t>current_rosters$Player</w:t>
+      </w:r>
+      <w:proofErr w:type="spellEnd"/>
+      <w:r>
+        <w:rPr>
+          <w:rFonts w:ascii="Cambria" w:hAnsi="Cambria"/>
+          <w:sz w:val="22"/>
+          <w:szCs w:val="22"/>
+        </w:rPr>
+        <w:t xml:space="preserve"> == "Glenn Robinson III"),]$Player &lt;- "Glenn Robinson 2"</w:t>
+      </w:r>
+    </w:p>
+    <w:p>
+      <w:pPr>
+        <w:pStyle w:val="ListParagraph"/>
+        <w:tabs>
+          <w:tab w:val="left" w:pos="2304"/>
+        </w:tabs>
+        <w:spacing w:after="220"/>
+        <w:rPr>
+          <w:rFonts w:ascii="Cambria" w:hAnsi="Cambria"/>
+          <w:sz w:val="22"/>
+          <w:szCs w:val="22"/>
+        </w:rPr>
+      </w:pPr>
+      <w:proofErr w:type="spellStart"/>
+      <w:proofErr w:type="gramStart"/>
+      <w:r>
+        <w:rPr>
+          <w:rFonts w:ascii="Cambria" w:hAnsi="Cambria"/>
+          <w:sz w:val="22"/>
+          <w:szCs w:val="22"/>
+        </w:rPr>
+        <w:t>current</w:t>
+      </w:r>
+      <w:proofErr w:type="gramEnd"/>
+      <w:r>
+        <w:rPr>
+          <w:rFonts w:ascii="Cambria" w:hAnsi="Cambria"/>
+          <w:sz w:val="22"/>
+          <w:szCs w:val="22"/>
+        </w:rPr>
+        <w:t>_rosters</w:t>
+      </w:r>
+      <w:proofErr w:type="spellEnd"/>
+      <w:r>
+        <w:rPr>
+          <w:rFonts w:ascii="Cambria" w:hAnsi="Cambria"/>
+          <w:sz w:val="22"/>
+          <w:szCs w:val="22"/>
+        </w:rPr>
+        <w:t>[which(</w:t>
+      </w:r>
+      <w:proofErr w:type="spellStart"/>
+      <w:r>
+        <w:rPr>
+          <w:rFonts w:ascii="Cambria" w:hAnsi="Cambria"/>
+          <w:sz w:val="22"/>
+          <w:szCs w:val="22"/>
+        </w:rPr>
+        <w:t>current_rosters$Player</w:t>
+      </w:r>
+      <w:proofErr w:type="spellEnd"/>
+      <w:r>
+        <w:rPr>
+          <w:rFonts w:ascii="Cambria" w:hAnsi="Cambria"/>
+          <w:sz w:val="22"/>
+          <w:szCs w:val="22"/>
+        </w:rPr>
+        <w:t xml:space="preserve"> == "Kelly </w:t>
+      </w:r>
+      <w:proofErr w:type="spellStart"/>
+      <w:r>
+        <w:rPr>
+          <w:rFonts w:ascii="Cambria" w:hAnsi="Cambria"/>
+          <w:sz w:val="22"/>
+          <w:szCs w:val="22"/>
+        </w:rPr>
+        <w:t>Oubre</w:t>
+      </w:r>
+      <w:proofErr w:type="spellEnd"/>
+      <w:r>
+        <w:rPr>
+          <w:rFonts w:ascii="Cambria" w:hAnsi="Cambria"/>
+          <w:sz w:val="22"/>
+          <w:szCs w:val="22"/>
+        </w:rPr>
+        <w:t xml:space="preserve"> Jr."),]$Player &lt;- "Kelly </w:t>
+      </w:r>
+      <w:proofErr w:type="spellStart"/>
+      <w:r>
+        <w:rPr>
+          <w:rFonts w:ascii="Cambria" w:hAnsi="Cambria"/>
+          <w:sz w:val="22"/>
+          <w:szCs w:val="22"/>
+        </w:rPr>
+        <w:t>Oubre</w:t>
+      </w:r>
+      <w:proofErr w:type="spellEnd"/>
+      <w:r>
+        <w:rPr>
+          <w:rFonts w:ascii="Cambria" w:hAnsi="Cambria"/>
+          <w:sz w:val="22"/>
+          <w:szCs w:val="22"/>
+        </w:rPr>
+        <w:t>"</w:t>
+      </w:r>
+    </w:p>
+    <w:p>
+      <w:pPr>
+        <w:pStyle w:val="ListParagraph"/>
+        <w:tabs>
+          <w:tab w:val="left" w:pos="2304"/>
+        </w:tabs>
+        <w:spacing w:after="220"/>
+        <w:rPr>
+          <w:rFonts w:ascii="Cambria" w:hAnsi="Cambria"/>
+          <w:sz w:val="22"/>
+          <w:szCs w:val="22"/>
+        </w:rPr>
+      </w:pPr>
+      <w:proofErr w:type="spellStart"/>
+      <w:proofErr w:type="gramStart"/>
+      <w:r>
+        <w:rPr>
+          <w:rFonts w:ascii="Cambria" w:hAnsi="Cambria"/>
+          <w:sz w:val="22"/>
+          <w:szCs w:val="22"/>
+        </w:rPr>
+        <w:t>current</w:t>
+      </w:r>
+      <w:proofErr w:type="gramEnd"/>
+      <w:r>
+        <w:rPr>
+          <w:rFonts w:ascii="Cambria" w:hAnsi="Cambria"/>
+          <w:sz w:val="22"/>
+          <w:szCs w:val="22"/>
+        </w:rPr>
+        <w:t>_rosters</w:t>
+      </w:r>
+      <w:proofErr w:type="spellEnd"/>
+      <w:r>
+        <w:rPr>
+          <w:rFonts w:ascii="Cambria" w:hAnsi="Cambria"/>
+          <w:sz w:val="22"/>
+          <w:szCs w:val="22"/>
+        </w:rPr>
+        <w:t>[which(</w:t>
+      </w:r>
+      <w:proofErr w:type="spellStart"/>
+      <w:r>
+        <w:rPr>
+          <w:rFonts w:ascii="Cambria" w:hAnsi="Cambria"/>
+          <w:sz w:val="22"/>
+          <w:szCs w:val="22"/>
+        </w:rPr>
+        <w:t>current_rosters$Player</w:t>
+      </w:r>
+      <w:proofErr w:type="spellEnd"/>
+      <w:r>
+        <w:rPr>
+          <w:rFonts w:ascii="Cambria" w:hAnsi="Cambria"/>
+          <w:sz w:val="22"/>
+          <w:szCs w:val="22"/>
+        </w:rPr>
+        <w:t xml:space="preserve"> == "Nene"),]$Player &lt;- "Nene </w:t>
+      </w:r>
+      <w:proofErr w:type="spellStart"/>
+      <w:r>
+        <w:rPr>
+          <w:rFonts w:ascii="Cambria" w:hAnsi="Cambria"/>
+          <w:sz w:val="22"/>
+          <w:szCs w:val="22"/>
+        </w:rPr>
+        <w:t>Hilario</w:t>
+      </w:r>
+      <w:proofErr w:type="spellEnd"/>
+      <w:r>
+        <w:rPr>
+          <w:rFonts w:ascii="Cambria" w:hAnsi="Cambria"/>
+          <w:sz w:val="22"/>
+          <w:szCs w:val="22"/>
+        </w:rPr>
+        <w:t>"</w:t>
+      </w:r>
+    </w:p>
+    <w:p>
+      <w:pPr>
+        <w:pStyle w:val="ListParagraph"/>
+        <w:tabs>
+          <w:tab w:val="left" w:pos="2304"/>
+        </w:tabs>
+        <w:spacing w:after="220"/>
+        <w:rPr>
+          <w:rFonts w:ascii="Cambria" w:hAnsi="Cambria"/>
+          <w:sz w:val="22"/>
+          <w:szCs w:val="22"/>
+        </w:rPr>
+      </w:pPr>
+      <w:proofErr w:type="spellStart"/>
+      <w:proofErr w:type="gramStart"/>
+      <w:r>
+        <w:rPr>
+          <w:rFonts w:ascii="Cambria" w:hAnsi="Cambria"/>
+          <w:sz w:val="22"/>
+          <w:szCs w:val="22"/>
+        </w:rPr>
+        <w:t>current</w:t>
+      </w:r>
+      <w:proofErr w:type="gramEnd"/>
+      <w:r>
+        <w:rPr>
+          <w:rFonts w:ascii="Cambria" w:hAnsi="Cambria"/>
+          <w:sz w:val="22"/>
+          <w:szCs w:val="22"/>
+        </w:rPr>
+        <w:t>_rosters</w:t>
+      </w:r>
+      <w:proofErr w:type="spellEnd"/>
+      <w:r>
+        <w:rPr>
+          <w:rFonts w:ascii="Cambria" w:hAnsi="Cambria"/>
+          <w:sz w:val="22"/>
+          <w:szCs w:val="22"/>
+        </w:rPr>
+        <w:t>[which(</w:t>
+      </w:r>
+      <w:proofErr w:type="spellStart"/>
+      <w:r>
+        <w:rPr>
+          <w:rFonts w:ascii="Cambria" w:hAnsi="Cambria"/>
+          <w:sz w:val="22"/>
+          <w:szCs w:val="22"/>
+        </w:rPr>
+        <w:t>current_rosters$Player</w:t>
+      </w:r>
+      <w:proofErr w:type="spellEnd"/>
+      <w:r>
+        <w:rPr>
+          <w:rFonts w:ascii="Cambria" w:hAnsi="Cambria"/>
+          <w:sz w:val="22"/>
+          <w:szCs w:val="22"/>
+        </w:rPr>
+        <w:t xml:space="preserve"> == "</w:t>
+      </w:r>
+      <w:proofErr w:type="spellStart"/>
+      <w:r>
+        <w:rPr>
+          <w:rFonts w:ascii="Cambria" w:hAnsi="Cambria"/>
+          <w:sz w:val="22"/>
+          <w:szCs w:val="22"/>
+        </w:rPr>
+        <w:t>Taurean</w:t>
+      </w:r>
+      <w:proofErr w:type="spellEnd"/>
+      <w:r>
+        <w:rPr>
+          <w:rFonts w:ascii="Cambria" w:hAnsi="Cambria"/>
+          <w:sz w:val="22"/>
+          <w:szCs w:val="22"/>
+        </w:rPr>
+        <w:t xml:space="preserve"> Prince"),]$Player &lt;- "</w:t>
+      </w:r>
+      <w:proofErr w:type="spellStart"/>
+      <w:r>
+        <w:rPr>
+          <w:rFonts w:ascii="Cambria" w:hAnsi="Cambria"/>
+          <w:sz w:val="22"/>
+          <w:szCs w:val="22"/>
+        </w:rPr>
+        <w:t>Taurean</w:t>
+      </w:r>
+      <w:proofErr w:type="spellEnd"/>
+      <w:r>
+        <w:rPr>
+          <w:rFonts w:ascii="Cambria" w:hAnsi="Cambria"/>
+          <w:sz w:val="22"/>
+          <w:szCs w:val="22"/>
+        </w:rPr>
+        <w:t xml:space="preserve"> Waller-Prince"</w:t>
+      </w:r>
+    </w:p>
+    <w:p>
+      <w:pPr>
+        <w:pStyle w:val="ListParagraph"/>
+        <w:tabs>
+          <w:tab w:val="left" w:pos="2304"/>
+        </w:tabs>
+        <w:spacing w:after="220"/>
+        <w:rPr>
+          <w:rFonts w:ascii="Cambria" w:hAnsi="Cambria"/>
+          <w:sz w:val="22"/>
+          <w:szCs w:val="22"/>
+        </w:rPr>
+      </w:pPr>
+      <w:proofErr w:type="spellStart"/>
+      <w:proofErr w:type="gramStart"/>
+      <w:r>
+        <w:rPr>
+          <w:rFonts w:ascii="Cambria" w:hAnsi="Cambria"/>
+          <w:sz w:val="22"/>
+          <w:szCs w:val="22"/>
+        </w:rPr>
+        <w:t>current</w:t>
+      </w:r>
+      <w:proofErr w:type="gramEnd"/>
+      <w:r>
+        <w:rPr>
+          <w:rFonts w:ascii="Cambria" w:hAnsi="Cambria"/>
+          <w:sz w:val="22"/>
+          <w:szCs w:val="22"/>
+        </w:rPr>
+        <w:t>_rosters</w:t>
+      </w:r>
+      <w:proofErr w:type="spellEnd"/>
+      <w:r>
+        <w:rPr>
+          <w:rFonts w:ascii="Cambria" w:hAnsi="Cambria"/>
+          <w:sz w:val="22"/>
+          <w:szCs w:val="22"/>
+        </w:rPr>
+        <w:t>[which(</w:t>
+      </w:r>
+      <w:proofErr w:type="spellStart"/>
+      <w:r>
+        <w:rPr>
+          <w:rFonts w:ascii="Cambria" w:hAnsi="Cambria"/>
+          <w:sz w:val="22"/>
+          <w:szCs w:val="22"/>
+        </w:rPr>
+        <w:t>current_rosters$Player</w:t>
+      </w:r>
+      <w:proofErr w:type="spellEnd"/>
+      <w:r>
+        <w:rPr>
+          <w:rFonts w:ascii="Cambria" w:hAnsi="Cambria"/>
+          <w:sz w:val="22"/>
+          <w:szCs w:val="22"/>
+        </w:rPr>
+        <w:t xml:space="preserve"> == "Tim Hardaway"),]$Player &lt;- "Tim Hardaway 2"</w:t>
+      </w:r>
+    </w:p>
+    <w:p>
+      <w:pPr>
+        <w:pStyle w:val="ListParagraph"/>
+        <w:tabs>
+          <w:tab w:val="left" w:pos="2304"/>
+        </w:tabs>
+        <w:spacing w:after="220"/>
+        <w:rPr>
+          <w:rFonts w:ascii="Cambria" w:hAnsi="Cambria"/>
+          <w:sz w:val="22"/>
+          <w:szCs w:val="22"/>
+        </w:rPr>
+      </w:pPr>
+      <w:proofErr w:type="spellStart"/>
+      <w:proofErr w:type="gramStart"/>
+      <w:r>
+        <w:rPr>
+          <w:rFonts w:ascii="Cambria" w:hAnsi="Cambria"/>
+          <w:sz w:val="22"/>
+          <w:szCs w:val="22"/>
+        </w:rPr>
+        <w:t>current</w:t>
+      </w:r>
+      <w:proofErr w:type="gramEnd"/>
+      <w:r>
+        <w:rPr>
+          <w:rFonts w:ascii="Cambria" w:hAnsi="Cambria"/>
+          <w:sz w:val="22"/>
+          <w:szCs w:val="22"/>
+        </w:rPr>
+        <w:t>_rosters</w:t>
+      </w:r>
+      <w:proofErr w:type="spellEnd"/>
+      <w:r>
+        <w:rPr>
+          <w:rFonts w:ascii="Cambria" w:hAnsi="Cambria"/>
+          <w:sz w:val="22"/>
+          <w:szCs w:val="22"/>
+        </w:rPr>
+        <w:t>[which(</w:t>
+      </w:r>
+      <w:proofErr w:type="spellStart"/>
+      <w:r>
+        <w:rPr>
+          <w:rFonts w:ascii="Cambria" w:hAnsi="Cambria"/>
+          <w:sz w:val="22"/>
+          <w:szCs w:val="22"/>
+        </w:rPr>
+        <w:t>current_rosters$Player</w:t>
+      </w:r>
+      <w:proofErr w:type="spellEnd"/>
+      <w:r>
+        <w:rPr>
+          <w:rFonts w:ascii="Cambria" w:hAnsi="Cambria"/>
+          <w:sz w:val="22"/>
+          <w:szCs w:val="22"/>
+        </w:rPr>
+        <w:t xml:space="preserve"> == "Sheldon Mac"),]$Player &lt;- "Sheldon McClellan"</w:t>
+      </w:r>
+    </w:p>
+    <w:p>
+      <w:pPr>
+        <w:pStyle w:val="ListParagraph"/>
+        <w:tabs>
+          <w:tab w:val="left" w:pos="2304"/>
+        </w:tabs>
+        <w:spacing w:after="220"/>
+        <w:rPr>
+          <w:rFonts w:ascii="Cambria" w:hAnsi="Cambria"/>
+          <w:sz w:val="22"/>
+          <w:szCs w:val="22"/>
+        </w:rPr>
+      </w:pPr>
+    </w:p>
+    <w:p>
+      <w:pPr>
+        <w:pStyle w:val="ListParagraph"/>
+        <w:numPr>
+          <w:ilvl w:val="2"/>
+          <w:numId w:val="1"/>
+        </w:numPr>
+        <w:ind w:left="540"/>
+        <w:rPr>
+          <w:rFonts w:ascii="Cambria" w:hAnsi="Cambria"/>
+          <w:b/>
+        </w:rPr>
+      </w:pPr>
+      <w:r>
+        <w:rPr>
+          <w:rFonts w:ascii="Cambria" w:hAnsi="Cambria"/>
+          <w:b/>
+        </w:rPr>
+        <w:t>Adjusting player usage</w:t>
+      </w:r>
+      <w:r>
+        <w:rPr>
+          <w:rFonts w:ascii="Cambria" w:hAnsi="Cambria"/>
+          <w:b/>
+        </w:rPr>
+        <w:t xml:space="preserve"> at team level</w:t>
+      </w:r>
+    </w:p>
+    <w:p>
+      <w:pPr>
+        <w:tabs>
+          <w:tab w:val="left" w:pos="2304"/>
+          <w:tab w:val="right" w:pos="9360"/>
+        </w:tabs>
+        <w:spacing w:after="220"/>
+      </w:pPr>
+      <w:r>
+        <w:rPr>
+          <w:rFonts w:ascii="Helvetica" w:hAnsi="Helvetica" w:cs="Helvetica"/>
+          <w:noProof/>
+        </w:rPr>
+        <w:drawing>
+          <wp:anchor distT="0" distB="0" distL="114300" distR="114300" simplePos="0" relativeHeight="251667456" behindDoc="0" locked="0" layoutInCell="1" allowOverlap="1" wp14:anchorId="12006E4F" wp14:editId="5974A90A">
+            <wp:simplePos x="0" y="0"/>
+            <wp:positionH relativeFrom="column">
+              <wp:posOffset>2971800</wp:posOffset>
+            </wp:positionH>
+            <wp:positionV relativeFrom="paragraph">
+              <wp:posOffset>1391285</wp:posOffset>
+            </wp:positionV>
+            <wp:extent cx="2893060" cy="1943100"/>
+            <wp:effectExtent l="0" t="0" r="2540" b="12700"/>
+            <wp:wrapSquare wrapText="bothSides"/>
+            <wp:docPr id="7" name="Picture 4"/>
+            <wp:cNvGraphicFramePr>
+              <a:graphicFrameLocks xmlns:a="http://schemas.openxmlformats.org/drawingml/2006/main" noChangeAspect="1"/>
+            </wp:cNvGraphicFramePr>
+            <a:graphic xmlns:a="http://schemas.openxmlformats.org/drawingml/2006/main">
+              <a:graphicData uri="http://schemas.openxmlformats.org/drawingml/2006/picture">
+                <pic:pic xmlns:pic="http://schemas.openxmlformats.org/drawingml/2006/picture">
+                  <pic:nvPicPr>
+                    <pic:cNvPr id="0" name="Picture 4"/>
+                    <pic:cNvPicPr>
+                      <a:picLocks noChangeAspect="1" noChangeArrowheads="1"/>
+                    </pic:cNvPicPr>
+                  </pic:nvPicPr>
+                  <pic:blipFill>
+                    <a:blip r:embed="rId16">
+                      <a:extLst>
+                        <a:ext uri="{28A0092B-C50C-407E-A947-70E740481C1C}">
+                          <a14:useLocalDpi xmlns:a14="http://schemas.microsoft.com/office/drawing/2010/main" val="0"/>
+                        </a:ext>
+                      </a:extLst>
+                    </a:blip>
+                    <a:srcRect/>
+                    <a:stretch>
+                      <a:fillRect/>
+                    </a:stretch>
+                  </pic:blipFill>
+                  <pic:spPr bwMode="auto">
+                    <a:xfrm>
+                      <a:off x="0" y="0"/>
+                      <a:ext cx="2893060" cy="1943100"/>
+                    </a:xfrm>
+                    <a:prstGeom prst="rect">
+                      <a:avLst/>
+                    </a:prstGeom>
+                    <a:noFill/>
+                    <a:ln>
+                      <a:noFill/>
+                    </a:ln>
+                  </pic:spPr>
+                </pic:pic>
+              </a:graphicData>
+            </a:graphic>
+            <wp14:sizeRelH relativeFrom="page">
+              <wp14:pctWidth>0</wp14:pctWidth>
+            </wp14:sizeRelH>
+            <wp14:sizeRelV relativeFrom="page">
+              <wp14:pctHeight>0</wp14:pctHeight>
+            </wp14:sizeRelV>
+          </wp:anchor>
+        </w:drawing>
+      </w:r>
+      <w:r>
+        <w:t xml:space="preserve">So far the computed statistics and effective minutes of play were computed individually for each player regardless of the team they play for. Needless to say, teams </w:t>
+      </w:r>
+      <w:r>
+        <w:t>composed of</w:t>
+      </w:r>
+      <w:r>
+        <w:t xml:space="preserve"> many players </w:t>
+      </w:r>
+      <w:r>
+        <w:t xml:space="preserve">playing heavy minutes will easily create an unbalance. The first step would be to transform minutes of play into percentage of </w:t>
+      </w:r>
+      <w:proofErr w:type="gramStart"/>
+      <w:r>
+        <w:t>play time</w:t>
+      </w:r>
+      <w:proofErr w:type="gramEnd"/>
+      <w:r>
+        <w:t xml:space="preserve"> with respect with total team minutes. This method will balance out the minutes but may not yet reflect a realistic distribution of minutes. Empirically, this is what the average distribution of playing time looks like:</w:t>
+      </w:r>
+    </w:p>
+    <w:p>
+      <w:pPr>
+        <w:tabs>
+          <w:tab w:val="left" w:pos="2304"/>
+          <w:tab w:val="right" w:pos="9360"/>
+        </w:tabs>
+        <w:spacing w:after="220"/>
+        <w:rPr>
+          <w:rFonts w:ascii="Cambria" w:hAnsi="Cambria"/>
+          <w:sz w:val="22"/>
+          <w:szCs w:val="22"/>
+        </w:rPr>
+      </w:pPr>
+      <w:r>
         <w:t xml:space="preserve"> </w:t>
       </w:r>
       <w:r>
         <w:rPr>
-          <w:rFonts w:ascii="Cambria" w:hAnsi="Cambria"/>
-          <w:sz w:val="22"/>
-          <w:szCs w:val="22"/>
-        </w:rPr>
-        <w:t xml:space="preserve">which </w:t>
-      </w:r>
-      <w:r>
-        <w:rPr>
-          <w:rFonts w:ascii="Cambria" w:hAnsi="Cambria"/>
-          <w:sz w:val="22"/>
-          <w:szCs w:val="22"/>
-        </w:rPr>
-        <w:t xml:space="preserve">contains players and teams as of </w:t>
-      </w:r>
-      <w:proofErr w:type="spellStart"/>
-      <w:r>
-        <w:rPr>
-          <w:rFonts w:ascii="Cambria" w:hAnsi="Cambria"/>
-          <w:sz w:val="22"/>
-          <w:szCs w:val="22"/>
-        </w:rPr>
-        <w:t>Otober</w:t>
-      </w:r>
-      <w:proofErr w:type="spellEnd"/>
-      <w:r>
-        <w:rPr>
-          <w:rFonts w:ascii="Cambria" w:hAnsi="Cambria"/>
-          <w:sz w:val="22"/>
-          <w:szCs w:val="22"/>
-        </w:rPr>
-        <w:t xml:space="preserve"> 20 2017, that is right at the start of the new season</w:t>
-      </w:r>
-      <w:r>
-        <w:rPr>
-          <w:rFonts w:ascii="Cambria" w:hAnsi="Cambria"/>
-          <w:sz w:val="22"/>
-          <w:szCs w:val="22"/>
-        </w:rPr>
-        <w:t xml:space="preserve"> and it’s obtained from</w:t>
-      </w:r>
-      <w:proofErr w:type="gramStart"/>
-      <w:r>
-        <w:rPr>
-          <w:rFonts w:ascii="Cambria" w:hAnsi="Cambria"/>
-          <w:sz w:val="22"/>
-          <w:szCs w:val="22"/>
-        </w:rPr>
-        <w:t xml:space="preserve">: </w:t>
-      </w:r>
-      <w:r>
-        <w:rPr>
-          <w:rFonts w:ascii="Cambria" w:hAnsi="Cambria"/>
-          <w:sz w:val="22"/>
-          <w:szCs w:val="22"/>
-        </w:rPr>
-        <w:t>.</w:t>
-      </w:r>
-      <w:proofErr w:type="spellStart"/>
-      <w:r>
-        <w:rPr>
-          <w:rFonts w:ascii="Cambria" w:hAnsi="Cambria"/>
-          <w:sz w:val="22"/>
-          <w:szCs w:val="22"/>
-        </w:rPr>
-        <w:t>getLatestRosters</w:t>
-      </w:r>
-      <w:proofErr w:type="spellEnd"/>
-      <w:proofErr w:type="gramEnd"/>
-      <w:r>
-        <w:rPr>
-          <w:rFonts w:ascii="Cambria" w:hAnsi="Cambria"/>
-          <w:sz w:val="22"/>
-          <w:szCs w:val="22"/>
-        </w:rPr>
-        <w:t>(</w:t>
-      </w:r>
-      <w:proofErr w:type="spellStart"/>
-      <w:r>
-        <w:rPr>
-          <w:rFonts w:ascii="Cambria" w:hAnsi="Cambria"/>
-          <w:sz w:val="22"/>
-          <w:szCs w:val="22"/>
-        </w:rPr>
-        <w:t>thisSeason</w:t>
-      </w:r>
-      <w:proofErr w:type="spellEnd"/>
-      <w:r>
-        <w:rPr>
-          <w:rFonts w:ascii="Cambria" w:hAnsi="Cambria"/>
-          <w:sz w:val="22"/>
-          <w:szCs w:val="22"/>
-        </w:rPr>
-        <w:t>="2017",previousSeason = FALSE)</w:t>
-      </w:r>
-      <w:r>
-        <w:rPr>
-          <w:rFonts w:ascii="Cambria" w:hAnsi="Cambria"/>
-          <w:sz w:val="22"/>
-          <w:szCs w:val="22"/>
-        </w:rPr>
-        <w:t xml:space="preserve"> from </w:t>
-      </w:r>
-      <w:proofErr w:type="spellStart"/>
-      <w:r>
-        <w:rPr>
-          <w:rFonts w:ascii="Cambria" w:hAnsi="Cambria"/>
-          <w:sz w:val="22"/>
-          <w:szCs w:val="22"/>
-        </w:rPr>
-        <w:t>write_teams_predicted_stats_new_season.R</w:t>
-      </w:r>
-      <w:proofErr w:type="spellEnd"/>
-    </w:p>
-    <w:p>
-      <w:pPr>
-        <w:pStyle w:val="ListParagraph"/>
-        <w:tabs>
-          <w:tab w:val="left" w:pos="2304"/>
-        </w:tabs>
-        <w:spacing w:after="220"/>
-        <w:rPr>
-          <w:rFonts w:ascii="Cambria" w:hAnsi="Cambria"/>
-          <w:sz w:val="22"/>
-          <w:szCs w:val="22"/>
-        </w:rPr>
-      </w:pPr>
-    </w:p>
-    <w:p>
-      <w:pPr>
-        <w:pStyle w:val="ListParagraph"/>
-        <w:tabs>
-          <w:tab w:val="left" w:pos="2304"/>
-        </w:tabs>
-        <w:spacing w:after="220"/>
-        <w:rPr>
-          <w:rFonts w:ascii="Cambria" w:hAnsi="Cambria"/>
-          <w:sz w:val="22"/>
-          <w:szCs w:val="22"/>
-        </w:rPr>
-      </w:pPr>
-      <w:r>
-        <w:rPr>
-          <w:rFonts w:ascii="Cambria" w:hAnsi="Cambria"/>
-          <w:sz w:val="22"/>
-          <w:szCs w:val="22"/>
-        </w:rPr>
-        <w:t>Now I will merge this file with the previously calculated stats for returning NBA players and rookie players described in 3.5.1 and 3.5.2.</w:t>
-      </w:r>
-      <w:r>
-        <w:rPr>
-          <w:rFonts w:ascii="Cambria" w:hAnsi="Cambria"/>
-          <w:sz w:val="22"/>
-          <w:szCs w:val="22"/>
-        </w:rPr>
-        <w:t xml:space="preserve"> If everything worked well, there will only be non-matching players because of spelling differences. In case not, and there are still players who were added last minute after we run 3.5.1 and 3.5.2, then we can run</w:t>
-      </w:r>
-      <w:proofErr w:type="gramStart"/>
-      <w:r>
-        <w:rPr>
-          <w:rFonts w:ascii="Cambria" w:hAnsi="Cambria"/>
-          <w:sz w:val="22"/>
-          <w:szCs w:val="22"/>
-        </w:rPr>
-        <w:t xml:space="preserve">: </w:t>
-      </w:r>
-      <w:r>
-        <w:rPr>
-          <w:rFonts w:ascii="Cambria" w:hAnsi="Cambria"/>
-          <w:sz w:val="22"/>
-          <w:szCs w:val="22"/>
-        </w:rPr>
-        <w:t>.</w:t>
-      </w:r>
-      <w:proofErr w:type="spellStart"/>
-      <w:r>
-        <w:rPr>
-          <w:rFonts w:ascii="Cambria" w:hAnsi="Cambria"/>
-          <w:sz w:val="22"/>
-          <w:szCs w:val="22"/>
-        </w:rPr>
-        <w:t>computePredictedPlayerStats</w:t>
-      </w:r>
-      <w:proofErr w:type="gramEnd"/>
-      <w:r>
-        <w:rPr>
-          <w:rFonts w:ascii="Cambria" w:hAnsi="Cambria"/>
-          <w:sz w:val="22"/>
-          <w:szCs w:val="22"/>
-        </w:rPr>
-        <w:t>_Leftovers</w:t>
-      </w:r>
-      <w:proofErr w:type="spellEnd"/>
-      <w:r>
-        <w:rPr>
-          <w:rFonts w:ascii="Cambria" w:hAnsi="Cambria"/>
-          <w:sz w:val="22"/>
-          <w:szCs w:val="22"/>
-        </w:rPr>
-        <w:t xml:space="preserve">() # from </w:t>
-      </w:r>
-      <w:proofErr w:type="spellStart"/>
-      <w:r>
-        <w:rPr>
-          <w:rFonts w:ascii="Cambria" w:hAnsi="Cambria"/>
-          <w:sz w:val="22"/>
-          <w:szCs w:val="22"/>
-        </w:rPr>
-        <w:t>compute_PredictedLeftovers.R</w:t>
-      </w:r>
-      <w:proofErr w:type="spellEnd"/>
-      <w:r>
-        <w:rPr>
-          <w:rFonts w:ascii="Cambria" w:hAnsi="Cambria"/>
-          <w:sz w:val="22"/>
-          <w:szCs w:val="22"/>
-        </w:rPr>
-        <w:t>.</w:t>
-      </w:r>
-    </w:p>
-    <w:p>
-      <w:pPr>
-        <w:pStyle w:val="ListParagraph"/>
-        <w:tabs>
-          <w:tab w:val="left" w:pos="2304"/>
-        </w:tabs>
-        <w:spacing w:after="220"/>
-        <w:rPr>
-          <w:rFonts w:ascii="Cambria" w:hAnsi="Cambria"/>
-          <w:sz w:val="22"/>
-          <w:szCs w:val="22"/>
-        </w:rPr>
-      </w:pPr>
-    </w:p>
-    <w:p>
-      <w:pPr>
-        <w:pStyle w:val="ListParagraph"/>
-        <w:tabs>
-          <w:tab w:val="left" w:pos="2304"/>
-        </w:tabs>
-        <w:spacing w:after="220"/>
-        <w:rPr>
-          <w:rFonts w:ascii="Cambria" w:hAnsi="Cambria"/>
-          <w:sz w:val="22"/>
-          <w:szCs w:val="22"/>
-        </w:rPr>
-      </w:pPr>
-      <w:r>
-        <w:rPr>
-          <w:rFonts w:ascii="Cambria" w:hAnsi="Cambria"/>
-          <w:sz w:val="22"/>
-          <w:szCs w:val="22"/>
-        </w:rPr>
-        <w:t>These are the unmatched players due to spelling differences:</w:t>
-      </w:r>
-    </w:p>
-    <w:p>
-      <w:pPr>
-        <w:pStyle w:val="ListParagraph"/>
-        <w:tabs>
-          <w:tab w:val="left" w:pos="2304"/>
-        </w:tabs>
-        <w:spacing w:after="220"/>
-        <w:rPr>
-          <w:rFonts w:ascii="Cambria" w:hAnsi="Cambria"/>
-          <w:sz w:val="22"/>
-          <w:szCs w:val="22"/>
-        </w:rPr>
-      </w:pPr>
-      <w:proofErr w:type="spellStart"/>
-      <w:proofErr w:type="gramStart"/>
-      <w:r>
-        <w:rPr>
-          <w:rFonts w:ascii="Cambria" w:hAnsi="Cambria"/>
-          <w:sz w:val="22"/>
-          <w:szCs w:val="22"/>
-        </w:rPr>
-        <w:t>current</w:t>
-      </w:r>
-      <w:proofErr w:type="gramEnd"/>
-      <w:r>
-        <w:rPr>
-          <w:rFonts w:ascii="Cambria" w:hAnsi="Cambria"/>
-          <w:sz w:val="22"/>
-          <w:szCs w:val="22"/>
-        </w:rPr>
-        <w:t>_rosters</w:t>
-      </w:r>
-      <w:proofErr w:type="spellEnd"/>
-      <w:r>
-        <w:rPr>
-          <w:rFonts w:ascii="Cambria" w:hAnsi="Cambria"/>
-          <w:sz w:val="22"/>
-          <w:szCs w:val="22"/>
-        </w:rPr>
-        <w:t>[which(</w:t>
-      </w:r>
-      <w:proofErr w:type="spellStart"/>
-      <w:r>
-        <w:rPr>
-          <w:rFonts w:ascii="Cambria" w:hAnsi="Cambria"/>
-          <w:sz w:val="22"/>
-          <w:szCs w:val="22"/>
-        </w:rPr>
-        <w:t>current_rosters$Player</w:t>
-      </w:r>
-      <w:proofErr w:type="spellEnd"/>
-      <w:r>
-        <w:rPr>
-          <w:rFonts w:ascii="Cambria" w:hAnsi="Cambria"/>
-          <w:sz w:val="22"/>
-          <w:szCs w:val="22"/>
-        </w:rPr>
-        <w:t xml:space="preserve"> == "Gary Payton II"),]$Player &lt;- "Gary Payton 2"</w:t>
-      </w:r>
-    </w:p>
-    <w:p>
-      <w:pPr>
-        <w:pStyle w:val="ListParagraph"/>
-        <w:tabs>
-          <w:tab w:val="left" w:pos="2304"/>
-        </w:tabs>
-        <w:spacing w:after="220"/>
-        <w:rPr>
-          <w:rFonts w:ascii="Cambria" w:hAnsi="Cambria"/>
-          <w:sz w:val="22"/>
-          <w:szCs w:val="22"/>
-        </w:rPr>
-      </w:pPr>
-      <w:proofErr w:type="spellStart"/>
-      <w:proofErr w:type="gramStart"/>
-      <w:r>
-        <w:rPr>
-          <w:rFonts w:ascii="Cambria" w:hAnsi="Cambria"/>
-          <w:sz w:val="22"/>
-          <w:szCs w:val="22"/>
-        </w:rPr>
-        <w:t>current</w:t>
-      </w:r>
-      <w:proofErr w:type="gramEnd"/>
-      <w:r>
-        <w:rPr>
-          <w:rFonts w:ascii="Cambria" w:hAnsi="Cambria"/>
-          <w:sz w:val="22"/>
-          <w:szCs w:val="22"/>
-        </w:rPr>
-        <w:t>_rosters</w:t>
-      </w:r>
-      <w:proofErr w:type="spellEnd"/>
-      <w:r>
-        <w:rPr>
-          <w:rFonts w:ascii="Cambria" w:hAnsi="Cambria"/>
-          <w:sz w:val="22"/>
-          <w:szCs w:val="22"/>
-        </w:rPr>
-        <w:t>[which(</w:t>
-      </w:r>
-      <w:proofErr w:type="spellStart"/>
-      <w:r>
-        <w:rPr>
-          <w:rFonts w:ascii="Cambria" w:hAnsi="Cambria"/>
-          <w:sz w:val="22"/>
-          <w:szCs w:val="22"/>
-        </w:rPr>
-        <w:t>current_rosters$Player</w:t>
-      </w:r>
-      <w:proofErr w:type="spellEnd"/>
-      <w:r>
-        <w:rPr>
-          <w:rFonts w:ascii="Cambria" w:hAnsi="Cambria"/>
-          <w:sz w:val="22"/>
-          <w:szCs w:val="22"/>
-        </w:rPr>
-        <w:t xml:space="preserve"> == "Glenn Robinson III"),]$Player &lt;- "Glenn Robinson 2"</w:t>
-      </w:r>
-    </w:p>
-    <w:p>
-      <w:pPr>
-        <w:pStyle w:val="ListParagraph"/>
-        <w:tabs>
-          <w:tab w:val="left" w:pos="2304"/>
-        </w:tabs>
-        <w:spacing w:after="220"/>
-        <w:rPr>
-          <w:rFonts w:ascii="Cambria" w:hAnsi="Cambria"/>
-          <w:sz w:val="22"/>
-          <w:szCs w:val="22"/>
-        </w:rPr>
-      </w:pPr>
-      <w:proofErr w:type="spellStart"/>
-      <w:proofErr w:type="gramStart"/>
-      <w:r>
-        <w:rPr>
-          <w:rFonts w:ascii="Cambria" w:hAnsi="Cambria"/>
-          <w:sz w:val="22"/>
-          <w:szCs w:val="22"/>
-        </w:rPr>
-        <w:t>current</w:t>
-      </w:r>
-      <w:proofErr w:type="gramEnd"/>
-      <w:r>
-        <w:rPr>
-          <w:rFonts w:ascii="Cambria" w:hAnsi="Cambria"/>
-          <w:sz w:val="22"/>
-          <w:szCs w:val="22"/>
-        </w:rPr>
-        <w:t>_rosters</w:t>
-      </w:r>
-      <w:proofErr w:type="spellEnd"/>
-      <w:r>
-        <w:rPr>
-          <w:rFonts w:ascii="Cambria" w:hAnsi="Cambria"/>
-          <w:sz w:val="22"/>
-          <w:szCs w:val="22"/>
-        </w:rPr>
-        <w:t>[which(</w:t>
-      </w:r>
-      <w:proofErr w:type="spellStart"/>
-      <w:r>
-        <w:rPr>
-          <w:rFonts w:ascii="Cambria" w:hAnsi="Cambria"/>
-          <w:sz w:val="22"/>
-          <w:szCs w:val="22"/>
-        </w:rPr>
-        <w:t>current_rosters$Player</w:t>
-      </w:r>
-      <w:proofErr w:type="spellEnd"/>
-      <w:r>
-        <w:rPr>
-          <w:rFonts w:ascii="Cambria" w:hAnsi="Cambria"/>
-          <w:sz w:val="22"/>
-          <w:szCs w:val="22"/>
-        </w:rPr>
-        <w:t xml:space="preserve"> == "Kelly </w:t>
-      </w:r>
-      <w:proofErr w:type="spellStart"/>
-      <w:r>
-        <w:rPr>
-          <w:rFonts w:ascii="Cambria" w:hAnsi="Cambria"/>
-          <w:sz w:val="22"/>
-          <w:szCs w:val="22"/>
-        </w:rPr>
-        <w:t>Oubre</w:t>
-      </w:r>
-      <w:proofErr w:type="spellEnd"/>
-      <w:r>
-        <w:rPr>
-          <w:rFonts w:ascii="Cambria" w:hAnsi="Cambria"/>
-          <w:sz w:val="22"/>
-          <w:szCs w:val="22"/>
-        </w:rPr>
-        <w:t xml:space="preserve"> Jr."),]$Player &lt;- "Kelly </w:t>
-      </w:r>
-      <w:proofErr w:type="spellStart"/>
-      <w:r>
-        <w:rPr>
-          <w:rFonts w:ascii="Cambria" w:hAnsi="Cambria"/>
-          <w:sz w:val="22"/>
-          <w:szCs w:val="22"/>
-        </w:rPr>
-        <w:t>Oubre</w:t>
-      </w:r>
-      <w:proofErr w:type="spellEnd"/>
-      <w:r>
-        <w:rPr>
-          <w:rFonts w:ascii="Cambria" w:hAnsi="Cambria"/>
-          <w:sz w:val="22"/>
-          <w:szCs w:val="22"/>
-        </w:rPr>
-        <w:t>"</w:t>
-      </w:r>
-    </w:p>
-    <w:p>
-      <w:pPr>
-        <w:pStyle w:val="ListParagraph"/>
-        <w:tabs>
-          <w:tab w:val="left" w:pos="2304"/>
-        </w:tabs>
-        <w:spacing w:after="220"/>
-        <w:rPr>
-          <w:rFonts w:ascii="Cambria" w:hAnsi="Cambria"/>
-          <w:sz w:val="22"/>
-          <w:szCs w:val="22"/>
-        </w:rPr>
-      </w:pPr>
-      <w:proofErr w:type="spellStart"/>
-      <w:proofErr w:type="gramStart"/>
-      <w:r>
-        <w:rPr>
-          <w:rFonts w:ascii="Cambria" w:hAnsi="Cambria"/>
-          <w:sz w:val="22"/>
-          <w:szCs w:val="22"/>
-        </w:rPr>
-        <w:t>current</w:t>
-      </w:r>
-      <w:proofErr w:type="gramEnd"/>
-      <w:r>
-        <w:rPr>
-          <w:rFonts w:ascii="Cambria" w:hAnsi="Cambria"/>
-          <w:sz w:val="22"/>
-          <w:szCs w:val="22"/>
-        </w:rPr>
-        <w:t>_rosters</w:t>
-      </w:r>
-      <w:proofErr w:type="spellEnd"/>
-      <w:r>
-        <w:rPr>
-          <w:rFonts w:ascii="Cambria" w:hAnsi="Cambria"/>
-          <w:sz w:val="22"/>
-          <w:szCs w:val="22"/>
-        </w:rPr>
-        <w:t>[which(</w:t>
-      </w:r>
-      <w:proofErr w:type="spellStart"/>
-      <w:r>
-        <w:rPr>
-          <w:rFonts w:ascii="Cambria" w:hAnsi="Cambria"/>
-          <w:sz w:val="22"/>
-          <w:szCs w:val="22"/>
-        </w:rPr>
-        <w:t>current_rosters$Player</w:t>
-      </w:r>
-      <w:proofErr w:type="spellEnd"/>
-      <w:r>
-        <w:rPr>
-          <w:rFonts w:ascii="Cambria" w:hAnsi="Cambria"/>
-          <w:sz w:val="22"/>
-          <w:szCs w:val="22"/>
-        </w:rPr>
-        <w:t xml:space="preserve"> == "Nene"),]$Player &lt;- "Nene </w:t>
-      </w:r>
-      <w:proofErr w:type="spellStart"/>
-      <w:r>
-        <w:rPr>
-          <w:rFonts w:ascii="Cambria" w:hAnsi="Cambria"/>
-          <w:sz w:val="22"/>
-          <w:szCs w:val="22"/>
-        </w:rPr>
-        <w:t>Hilario</w:t>
-      </w:r>
-      <w:proofErr w:type="spellEnd"/>
-      <w:r>
-        <w:rPr>
-          <w:rFonts w:ascii="Cambria" w:hAnsi="Cambria"/>
-          <w:sz w:val="22"/>
-          <w:szCs w:val="22"/>
-        </w:rPr>
-        <w:t>"</w:t>
-      </w:r>
-    </w:p>
-    <w:p>
-      <w:pPr>
-        <w:pStyle w:val="ListParagraph"/>
-        <w:tabs>
-          <w:tab w:val="left" w:pos="2304"/>
-        </w:tabs>
-        <w:spacing w:after="220"/>
-        <w:rPr>
-          <w:rFonts w:ascii="Cambria" w:hAnsi="Cambria"/>
-          <w:sz w:val="22"/>
-          <w:szCs w:val="22"/>
-        </w:rPr>
-      </w:pPr>
-      <w:proofErr w:type="spellStart"/>
-      <w:proofErr w:type="gramStart"/>
-      <w:r>
-        <w:rPr>
-          <w:rFonts w:ascii="Cambria" w:hAnsi="Cambria"/>
-          <w:sz w:val="22"/>
-          <w:szCs w:val="22"/>
-        </w:rPr>
-        <w:t>current</w:t>
-      </w:r>
-      <w:proofErr w:type="gramEnd"/>
-      <w:r>
-        <w:rPr>
-          <w:rFonts w:ascii="Cambria" w:hAnsi="Cambria"/>
-          <w:sz w:val="22"/>
-          <w:szCs w:val="22"/>
-        </w:rPr>
-        <w:t>_rosters</w:t>
-      </w:r>
-      <w:proofErr w:type="spellEnd"/>
-      <w:r>
-        <w:rPr>
-          <w:rFonts w:ascii="Cambria" w:hAnsi="Cambria"/>
-          <w:sz w:val="22"/>
-          <w:szCs w:val="22"/>
-        </w:rPr>
-        <w:t>[which(</w:t>
-      </w:r>
-      <w:proofErr w:type="spellStart"/>
-      <w:r>
-        <w:rPr>
-          <w:rFonts w:ascii="Cambria" w:hAnsi="Cambria"/>
-          <w:sz w:val="22"/>
-          <w:szCs w:val="22"/>
-        </w:rPr>
-        <w:t>current_rosters$Player</w:t>
-      </w:r>
-      <w:proofErr w:type="spellEnd"/>
-      <w:r>
-        <w:rPr>
-          <w:rFonts w:ascii="Cambria" w:hAnsi="Cambria"/>
-          <w:sz w:val="22"/>
-          <w:szCs w:val="22"/>
-        </w:rPr>
-        <w:t xml:space="preserve"> == "</w:t>
-      </w:r>
-      <w:proofErr w:type="spellStart"/>
-      <w:r>
-        <w:rPr>
-          <w:rFonts w:ascii="Cambria" w:hAnsi="Cambria"/>
-          <w:sz w:val="22"/>
-          <w:szCs w:val="22"/>
-        </w:rPr>
-        <w:t>Taurean</w:t>
-      </w:r>
-      <w:proofErr w:type="spellEnd"/>
-      <w:r>
-        <w:rPr>
-          <w:rFonts w:ascii="Cambria" w:hAnsi="Cambria"/>
-          <w:sz w:val="22"/>
-          <w:szCs w:val="22"/>
-        </w:rPr>
-        <w:t xml:space="preserve"> Prince"),]$Player &lt;- "</w:t>
-      </w:r>
-      <w:proofErr w:type="spellStart"/>
-      <w:r>
-        <w:rPr>
-          <w:rFonts w:ascii="Cambria" w:hAnsi="Cambria"/>
-          <w:sz w:val="22"/>
-          <w:szCs w:val="22"/>
-        </w:rPr>
-        <w:t>Taurean</w:t>
-      </w:r>
-      <w:proofErr w:type="spellEnd"/>
-      <w:r>
-        <w:rPr>
-          <w:rFonts w:ascii="Cambria" w:hAnsi="Cambria"/>
-          <w:sz w:val="22"/>
-          <w:szCs w:val="22"/>
-        </w:rPr>
-        <w:t xml:space="preserve"> Waller-Prince"</w:t>
-      </w:r>
-    </w:p>
-    <w:p>
-      <w:pPr>
-        <w:pStyle w:val="ListParagraph"/>
-        <w:tabs>
-          <w:tab w:val="left" w:pos="2304"/>
-        </w:tabs>
-        <w:spacing w:after="220"/>
-        <w:rPr>
-          <w:rFonts w:ascii="Cambria" w:hAnsi="Cambria"/>
-          <w:sz w:val="22"/>
-          <w:szCs w:val="22"/>
-        </w:rPr>
-      </w:pPr>
-      <w:proofErr w:type="spellStart"/>
-      <w:proofErr w:type="gramStart"/>
-      <w:r>
-        <w:rPr>
-          <w:rFonts w:ascii="Cambria" w:hAnsi="Cambria"/>
-          <w:sz w:val="22"/>
-          <w:szCs w:val="22"/>
-        </w:rPr>
-        <w:t>current</w:t>
-      </w:r>
-      <w:proofErr w:type="gramEnd"/>
-      <w:r>
-        <w:rPr>
-          <w:rFonts w:ascii="Cambria" w:hAnsi="Cambria"/>
-          <w:sz w:val="22"/>
-          <w:szCs w:val="22"/>
-        </w:rPr>
-        <w:t>_rosters</w:t>
-      </w:r>
-      <w:proofErr w:type="spellEnd"/>
-      <w:r>
-        <w:rPr>
-          <w:rFonts w:ascii="Cambria" w:hAnsi="Cambria"/>
-          <w:sz w:val="22"/>
-          <w:szCs w:val="22"/>
-        </w:rPr>
-        <w:t>[which(</w:t>
-      </w:r>
-      <w:proofErr w:type="spellStart"/>
-      <w:r>
-        <w:rPr>
-          <w:rFonts w:ascii="Cambria" w:hAnsi="Cambria"/>
-          <w:sz w:val="22"/>
-          <w:szCs w:val="22"/>
-        </w:rPr>
-        <w:t>current_rosters$Player</w:t>
-      </w:r>
-      <w:proofErr w:type="spellEnd"/>
-      <w:r>
-        <w:rPr>
-          <w:rFonts w:ascii="Cambria" w:hAnsi="Cambria"/>
-          <w:sz w:val="22"/>
-          <w:szCs w:val="22"/>
-        </w:rPr>
-        <w:t xml:space="preserve"> == "Tim Hardaway"),]$Player &lt;- "Tim Hardaway 2"</w:t>
-      </w:r>
-    </w:p>
-    <w:p>
-      <w:pPr>
-        <w:pStyle w:val="ListParagraph"/>
-        <w:tabs>
-          <w:tab w:val="left" w:pos="2304"/>
-        </w:tabs>
-        <w:spacing w:after="220"/>
-        <w:rPr>
-          <w:rFonts w:ascii="Cambria" w:hAnsi="Cambria"/>
-          <w:sz w:val="22"/>
-          <w:szCs w:val="22"/>
-        </w:rPr>
-      </w:pPr>
-      <w:proofErr w:type="spellStart"/>
-      <w:proofErr w:type="gramStart"/>
-      <w:r>
-        <w:rPr>
-          <w:rFonts w:ascii="Cambria" w:hAnsi="Cambria"/>
-          <w:sz w:val="22"/>
-          <w:szCs w:val="22"/>
-        </w:rPr>
-        <w:t>current</w:t>
-      </w:r>
-      <w:proofErr w:type="gramEnd"/>
-      <w:r>
-        <w:rPr>
-          <w:rFonts w:ascii="Cambria" w:hAnsi="Cambria"/>
-          <w:sz w:val="22"/>
-          <w:szCs w:val="22"/>
-        </w:rPr>
-        <w:t>_rosters</w:t>
-      </w:r>
-      <w:proofErr w:type="spellEnd"/>
-      <w:r>
-        <w:rPr>
-          <w:rFonts w:ascii="Cambria" w:hAnsi="Cambria"/>
-          <w:sz w:val="22"/>
-          <w:szCs w:val="22"/>
-        </w:rPr>
-        <w:t>[which(</w:t>
-      </w:r>
-      <w:proofErr w:type="spellStart"/>
-      <w:r>
-        <w:rPr>
-          <w:rFonts w:ascii="Cambria" w:hAnsi="Cambria"/>
-          <w:sz w:val="22"/>
-          <w:szCs w:val="22"/>
-        </w:rPr>
-        <w:t>current_rosters$Player</w:t>
-      </w:r>
-      <w:proofErr w:type="spellEnd"/>
-      <w:r>
-        <w:rPr>
-          <w:rFonts w:ascii="Cambria" w:hAnsi="Cambria"/>
-          <w:sz w:val="22"/>
-          <w:szCs w:val="22"/>
-        </w:rPr>
-        <w:t xml:space="preserve"> == "Sheldon Mac"),]$Player &lt;- "Sheldon McClellan"</w:t>
-      </w:r>
+          <w:rFonts w:ascii="Helvetica" w:hAnsi="Helvetica" w:cs="Helvetica"/>
+          <w:noProof/>
+        </w:rPr>
+        <w:drawing>
+          <wp:anchor distT="0" distB="0" distL="114300" distR="114300" simplePos="0" relativeHeight="251666432" behindDoc="0" locked="0" layoutInCell="1" allowOverlap="1" wp14:anchorId="5898803B" wp14:editId="17E22365">
+            <wp:simplePos x="0" y="0"/>
+            <wp:positionH relativeFrom="column">
+              <wp:posOffset>31750</wp:posOffset>
+            </wp:positionH>
+            <wp:positionV relativeFrom="paragraph">
+              <wp:posOffset>635</wp:posOffset>
+            </wp:positionV>
+            <wp:extent cx="2827020" cy="1898650"/>
+            <wp:effectExtent l="0" t="0" r="0" b="6350"/>
+            <wp:wrapSquare wrapText="bothSides"/>
+            <wp:docPr id="6" name="Picture 2"/>
+            <wp:cNvGraphicFramePr>
+              <a:graphicFrameLocks xmlns:a="http://schemas.openxmlformats.org/drawingml/2006/main" noChangeAspect="1"/>
+            </wp:cNvGraphicFramePr>
+            <a:graphic xmlns:a="http://schemas.openxmlformats.org/drawingml/2006/main">
+              <a:graphicData uri="http://schemas.openxmlformats.org/drawingml/2006/picture">
+                <pic:pic xmlns:pic="http://schemas.openxmlformats.org/drawingml/2006/picture">
+                  <pic:nvPicPr>
+                    <pic:cNvPr id="0" name="Picture 2"/>
+                    <pic:cNvPicPr>
+                      <a:picLocks noChangeAspect="1" noChangeArrowheads="1"/>
+                    </pic:cNvPicPr>
+                  </pic:nvPicPr>
+                  <pic:blipFill>
+                    <a:blip r:embed="rId17">
+                      <a:extLst>
+                        <a:ext uri="{28A0092B-C50C-407E-A947-70E740481C1C}">
+                          <a14:useLocalDpi xmlns:a14="http://schemas.microsoft.com/office/drawing/2010/main" val="0"/>
+                        </a:ext>
+                      </a:extLst>
+                    </a:blip>
+                    <a:srcRect/>
+                    <a:stretch>
+                      <a:fillRect/>
+                    </a:stretch>
+                  </pic:blipFill>
+                  <pic:spPr bwMode="auto">
+                    <a:xfrm>
+                      <a:off x="0" y="0"/>
+                      <a:ext cx="2827020" cy="1898650"/>
+                    </a:xfrm>
+                    <a:prstGeom prst="rect">
+                      <a:avLst/>
+                    </a:prstGeom>
+                    <a:noFill/>
+                    <a:ln>
+                      <a:noFill/>
+                    </a:ln>
+                  </pic:spPr>
+                </pic:pic>
+              </a:graphicData>
+            </a:graphic>
+            <wp14:sizeRelH relativeFrom="page">
+              <wp14:pctWidth>0</wp14:pctWidth>
+            </wp14:sizeRelH>
+            <wp14:sizeRelV relativeFrom="page">
+              <wp14:pctHeight>0</wp14:pctHeight>
+            </wp14:sizeRelV>
+          </wp:anchor>
+        </w:drawing>
+      </w:r>
+      <w:r>
+        <w:rPr>
+          <w:rFonts w:ascii="Helvetica" w:hAnsi="Helvetica" w:cs="Helvetica"/>
+        </w:rPr>
+        <w:t xml:space="preserve"> </w:t>
+      </w:r>
+      <w:r>
+        <w:rPr>
+          <w:rFonts w:ascii="Cambria" w:hAnsi="Cambria"/>
+          <w:sz w:val="22"/>
+          <w:szCs w:val="22"/>
+        </w:rPr>
+        <w:tab/>
+      </w:r>
+    </w:p>
+    <w:p>
+      <w:pPr>
+        <w:tabs>
+          <w:tab w:val="left" w:pos="2304"/>
+        </w:tabs>
+        <w:spacing w:after="220"/>
+        <w:rPr>
+          <w:rFonts w:ascii="Cambria" w:hAnsi="Cambria"/>
+          <w:sz w:val="22"/>
+          <w:szCs w:val="22"/>
+        </w:rPr>
+      </w:pPr>
       <w:bookmarkStart w:id="0" w:name="_GoBack"/>
       <w:bookmarkEnd w:id="0"/>
-    </w:p>
-    <w:p>
-      <w:pPr>
-        <w:tabs>
-          <w:tab w:val="left" w:pos="2304"/>
-          <w:tab w:val="right" w:pos="9360"/>
-        </w:tabs>
-        <w:spacing w:after="220"/>
-        <w:rPr>
-          <w:rFonts w:ascii="Cambria" w:hAnsi="Cambria"/>
-          <w:sz w:val="22"/>
-          <w:szCs w:val="22"/>
-        </w:rPr>
-      </w:pPr>
-      <w:r>
-        <w:rPr>
-          <w:rFonts w:ascii="Cambria" w:hAnsi="Cambria"/>
-          <w:sz w:val="22"/>
-          <w:szCs w:val="22"/>
-        </w:rPr>
-        <w:tab/>
-      </w:r>
-    </w:p>
-    <w:p>
-      <w:pPr>
-        <w:tabs>
-          <w:tab w:val="left" w:pos="2304"/>
-        </w:tabs>
-        <w:spacing w:after="220"/>
-        <w:rPr>
-          <w:rFonts w:ascii="Cambria" w:hAnsi="Cambria"/>
-          <w:sz w:val="22"/>
-          <w:szCs w:val="22"/>
-        </w:rPr>
-      </w:pPr>
-    </w:p>
-    <w:p>
-      <w:pPr>
-        <w:tabs>
-          <w:tab w:val="left" w:pos="2304"/>
-        </w:tabs>
-        <w:spacing w:after="220"/>
-        <w:rPr>
-          <w:rFonts w:ascii="Cambria" w:hAnsi="Cambria"/>
-          <w:sz w:val="22"/>
-          <w:szCs w:val="22"/>
-        </w:rPr>
-      </w:pPr>
+      <w:r>
+        <w:rPr>
+          <w:rFonts w:ascii="Cambria" w:hAnsi="Cambria"/>
+          <w:noProof/>
+          <w:sz w:val="22"/>
+          <w:szCs w:val="22"/>
+        </w:rPr>
+        <w:drawing>
+          <wp:anchor distT="0" distB="0" distL="114300" distR="114300" simplePos="0" relativeHeight="251669504" behindDoc="0" locked="0" layoutInCell="1" allowOverlap="1" wp14:anchorId="4DAD91D2" wp14:editId="3D42C770">
+            <wp:simplePos x="0" y="0"/>
+            <wp:positionH relativeFrom="column">
+              <wp:posOffset>2514600</wp:posOffset>
+            </wp:positionH>
+            <wp:positionV relativeFrom="paragraph">
+              <wp:posOffset>219075</wp:posOffset>
+            </wp:positionV>
+            <wp:extent cx="1205230" cy="2190115"/>
+            <wp:effectExtent l="0" t="0" r="0" b="0"/>
+            <wp:wrapSquare wrapText="bothSides"/>
+            <wp:docPr id="9" name="Picture 7"/>
+            <wp:cNvGraphicFramePr>
+              <a:graphicFrameLocks xmlns:a="http://schemas.openxmlformats.org/drawingml/2006/main" noChangeAspect="1"/>
+            </wp:cNvGraphicFramePr>
+            <a:graphic xmlns:a="http://schemas.openxmlformats.org/drawingml/2006/main">
+              <a:graphicData uri="http://schemas.openxmlformats.org/drawingml/2006/picture">
+                <pic:pic xmlns:pic="http://schemas.openxmlformats.org/drawingml/2006/picture">
+                  <pic:nvPicPr>
+                    <pic:cNvPr id="0" name="Picture 7"/>
+                    <pic:cNvPicPr>
+                      <a:picLocks noChangeAspect="1" noChangeArrowheads="1"/>
+                    </pic:cNvPicPr>
+                  </pic:nvPicPr>
+                  <pic:blipFill>
+                    <a:blip r:embed="rId18">
+                      <a:extLst>
+                        <a:ext uri="{28A0092B-C50C-407E-A947-70E740481C1C}">
+                          <a14:useLocalDpi xmlns:a14="http://schemas.microsoft.com/office/drawing/2010/main" val="0"/>
+                        </a:ext>
+                      </a:extLst>
+                    </a:blip>
+                    <a:srcRect/>
+                    <a:stretch>
+                      <a:fillRect/>
+                    </a:stretch>
+                  </pic:blipFill>
+                  <pic:spPr bwMode="auto">
+                    <a:xfrm>
+                      <a:off x="0" y="0"/>
+                      <a:ext cx="1205230" cy="2190115"/>
+                    </a:xfrm>
+                    <a:prstGeom prst="rect">
+                      <a:avLst/>
+                    </a:prstGeom>
+                    <a:noFill/>
+                    <a:ln>
+                      <a:noFill/>
+                    </a:ln>
+                  </pic:spPr>
+                </pic:pic>
+              </a:graphicData>
+            </a:graphic>
+            <wp14:sizeRelH relativeFrom="page">
+              <wp14:pctWidth>0</wp14:pctWidth>
+            </wp14:sizeRelH>
+            <wp14:sizeRelV relativeFrom="page">
+              <wp14:pctHeight>0</wp14:pctHeight>
+            </wp14:sizeRelV>
+          </wp:anchor>
+        </w:drawing>
+      </w:r>
+      <w:r>
+        <w:rPr>
+          <w:rFonts w:ascii="Cambria" w:hAnsi="Cambria"/>
+          <w:noProof/>
+          <w:sz w:val="22"/>
+          <w:szCs w:val="22"/>
+        </w:rPr>
+        <w:drawing>
+          <wp:anchor distT="0" distB="0" distL="114300" distR="114300" simplePos="0" relativeHeight="251668480" behindDoc="0" locked="0" layoutInCell="1" allowOverlap="1" wp14:anchorId="3625BD0A" wp14:editId="427FE7B0">
+            <wp:simplePos x="0" y="0"/>
+            <wp:positionH relativeFrom="column">
+              <wp:posOffset>1028700</wp:posOffset>
+            </wp:positionH>
+            <wp:positionV relativeFrom="paragraph">
+              <wp:posOffset>219075</wp:posOffset>
+            </wp:positionV>
+            <wp:extent cx="1324610" cy="2192020"/>
+            <wp:effectExtent l="0" t="0" r="0" b="0"/>
+            <wp:wrapSquare wrapText="bothSides"/>
+            <wp:docPr id="8" name="Picture 6"/>
+            <wp:cNvGraphicFramePr>
+              <a:graphicFrameLocks xmlns:a="http://schemas.openxmlformats.org/drawingml/2006/main" noChangeAspect="1"/>
+            </wp:cNvGraphicFramePr>
+            <a:graphic xmlns:a="http://schemas.openxmlformats.org/drawingml/2006/main">
+              <a:graphicData uri="http://schemas.openxmlformats.org/drawingml/2006/picture">
+                <pic:pic xmlns:pic="http://schemas.openxmlformats.org/drawingml/2006/picture">
+                  <pic:nvPicPr>
+                    <pic:cNvPr id="0" name="Picture 6"/>
+                    <pic:cNvPicPr>
+                      <a:picLocks noChangeAspect="1" noChangeArrowheads="1"/>
+                    </pic:cNvPicPr>
+                  </pic:nvPicPr>
+                  <pic:blipFill>
+                    <a:blip r:embed="rId19">
+                      <a:extLst>
+                        <a:ext uri="{28A0092B-C50C-407E-A947-70E740481C1C}">
+                          <a14:useLocalDpi xmlns:a14="http://schemas.microsoft.com/office/drawing/2010/main" val="0"/>
+                        </a:ext>
+                      </a:extLst>
+                    </a:blip>
+                    <a:srcRect/>
+                    <a:stretch>
+                      <a:fillRect/>
+                    </a:stretch>
+                  </pic:blipFill>
+                  <pic:spPr bwMode="auto">
+                    <a:xfrm>
+                      <a:off x="0" y="0"/>
+                      <a:ext cx="1324610" cy="2192020"/>
+                    </a:xfrm>
+                    <a:prstGeom prst="rect">
+                      <a:avLst/>
+                    </a:prstGeom>
+                    <a:noFill/>
+                    <a:ln>
+                      <a:noFill/>
+                    </a:ln>
+                  </pic:spPr>
+                </pic:pic>
+              </a:graphicData>
+            </a:graphic>
+            <wp14:sizeRelH relativeFrom="page">
+              <wp14:pctWidth>0</wp14:pctWidth>
+            </wp14:sizeRelH>
+            <wp14:sizeRelV relativeFrom="page">
+              <wp14:pctHeight>0</wp14:pctHeight>
+            </wp14:sizeRelV>
+          </wp:anchor>
+        </w:drawing>
+      </w:r>
+    </w:p>
+    <w:p>
+      <w:pPr>
+        <w:tabs>
+          <w:tab w:val="left" w:pos="2304"/>
+        </w:tabs>
+        <w:spacing w:after="220"/>
+        <w:rPr>
+          <w:rFonts w:ascii="Cambria" w:hAnsi="Cambria"/>
+          <w:sz w:val="22"/>
+          <w:szCs w:val="22"/>
+        </w:rPr>
+      </w:pPr>
+      <w:r>
+        <w:rPr>
+          <w:rFonts w:ascii="Cambria" w:hAnsi="Cambria"/>
+          <w:sz w:val="22"/>
+          <w:szCs w:val="22"/>
+        </w:rPr>
+        <w:t xml:space="preserve"> </w:t>
+      </w:r>
     </w:p>
     <w:p>
       <w:pPr>
@@ -8656,7 +9209,7 @@
         </w:rPr>
         <w:t xml:space="preserve"> table, and the equation numbers are inserted using fields. See </w:t>
       </w:r>
-      <w:hyperlink r:id="rId15" w:history="1">
+      <w:hyperlink r:id="rId20" w:history="1">
         <w:r>
           <w:rPr>
             <w:rStyle w:val="Hyperlink"/>
@@ -8765,6 +9318,7 @@
           <w:sz w:val="22"/>
           <w:szCs w:val="22"/>
         </w:rPr>
+        <w:lastRenderedPageBreak/>
         <w:t>This is the body of text under the third main section.</w:t>
       </w:r>
     </w:p>
@@ -9340,9 +9894,9 @@
       </w:r>
     </w:p>
     <w:sectPr>
-      <w:headerReference w:type="default" r:id="rId16"/>
-      <w:footerReference w:type="even" r:id="rId17"/>
-      <w:footerReference w:type="default" r:id="rId18"/>
+      <w:headerReference w:type="default" r:id="rId21"/>
+      <w:footerReference w:type="even" r:id="rId22"/>
+      <w:footerReference w:type="default" r:id="rId23"/>
       <w:pgSz w:w="12240" w:h="15840"/>
       <w:pgMar w:top="1584" w:right="1440" w:bottom="1728" w:left="1440" w:header="720" w:footer="720" w:gutter="0"/>
       <w:cols w:space="720"/>
@@ -9446,7 +10000,7 @@
         <w:rFonts w:ascii="Cambria" w:hAnsi="Cambria"/>
         <w:noProof/>
       </w:rPr>
-      <w:t>7</w:t>
+      <w:t>9</w:t>
     </w:r>
     <w:r>
       <w:rPr>
@@ -12051,7 +12605,7 @@
 </file>
 
 <file path=customXml/itemProps1.xml><?xml version="1.0" encoding="utf-8"?>
-<ds:datastoreItem xmlns:ds="http://schemas.openxmlformats.org/officeDocument/2006/customXml" ds:itemID="{59F81A2B-5746-E84F-A863-67B4B648B3CA}">
+<ds:datastoreItem xmlns:ds="http://schemas.openxmlformats.org/officeDocument/2006/customXml" ds:itemID="{3BA87F9D-D4B1-044B-8938-E158597A6F4B}">
   <ds:schemaRefs>
     <ds:schemaRef ds:uri="http://schemas.openxmlformats.org/officeDocument/2006/bibliography"/>
   </ds:schemaRefs>

</xml_diff>

<commit_message>
Started The Trade section
</commit_message>
<xml_diff>
--- a/Sloan_MIT_Game_Of_Trades.docx
+++ b/Sloan_MIT_Game_Of_Trades.docx
@@ -1317,7 +1317,7 @@
           <w:szCs w:val="22"/>
         </w:rPr>
         <w:drawing>
-          <wp:anchor distT="0" distB="0" distL="114300" distR="114300" simplePos="0" relativeHeight="251659264" behindDoc="0" locked="0" layoutInCell="1" allowOverlap="1" wp14:anchorId="70D0F654" wp14:editId="5A28EBBB">
+          <wp:anchor distT="0" distB="0" distL="114300" distR="114300" simplePos="0" relativeHeight="251639808" behindDoc="0" locked="0" layoutInCell="1" allowOverlap="1" wp14:anchorId="70D0F654" wp14:editId="62F0C4A2">
             <wp:simplePos x="0" y="0"/>
             <wp:positionH relativeFrom="column">
               <wp:posOffset>114300</wp:posOffset>
@@ -1449,7 +1449,7 @@
           <w:noProof/>
         </w:rPr>
         <w:drawing>
-          <wp:anchor distT="0" distB="0" distL="114300" distR="114300" simplePos="0" relativeHeight="251661312" behindDoc="0" locked="0" layoutInCell="1" allowOverlap="1" wp14:anchorId="3964CD6D" wp14:editId="36E1A424">
+          <wp:anchor distT="0" distB="0" distL="114300" distR="114300" simplePos="0" relativeHeight="251641856" behindDoc="0" locked="0" layoutInCell="1" allowOverlap="1" wp14:anchorId="3964CD6D" wp14:editId="49B46121">
             <wp:simplePos x="0" y="0"/>
             <wp:positionH relativeFrom="column">
               <wp:posOffset>2171700</wp:posOffset>
@@ -1611,7 +1611,7 @@
           <w:noProof/>
         </w:rPr>
         <w:drawing>
-          <wp:anchor distT="0" distB="0" distL="114300" distR="114300" simplePos="0" relativeHeight="251660288" behindDoc="0" locked="0" layoutInCell="1" allowOverlap="1" wp14:anchorId="4D4B08F8" wp14:editId="5899563E">
+          <wp:anchor distT="0" distB="0" distL="114300" distR="114300" simplePos="0" relativeHeight="251640832" behindDoc="0" locked="0" layoutInCell="1" allowOverlap="1" wp14:anchorId="4D4B08F8" wp14:editId="27FF1D82">
             <wp:simplePos x="0" y="0"/>
             <wp:positionH relativeFrom="column">
               <wp:posOffset>571500</wp:posOffset>
@@ -1848,7 +1848,7 @@
           <w:szCs w:val="22"/>
         </w:rPr>
         <w:drawing>
-          <wp:anchor distT="0" distB="0" distL="114300" distR="114300" simplePos="0" relativeHeight="251662336" behindDoc="0" locked="0" layoutInCell="1" allowOverlap="1" wp14:anchorId="15C1C534" wp14:editId="58AA6E3B">
+          <wp:anchor distT="0" distB="0" distL="114300" distR="114300" simplePos="0" relativeHeight="251642880" behindDoc="0" locked="0" layoutInCell="1" allowOverlap="1" wp14:anchorId="15C1C534" wp14:editId="011BDAFF">
             <wp:simplePos x="0" y="0"/>
             <wp:positionH relativeFrom="column">
               <wp:posOffset>0</wp:posOffset>
@@ -1929,7 +1929,7 @@
           <w:noProof/>
         </w:rPr>
         <w:drawing>
-          <wp:anchor distT="0" distB="0" distL="114300" distR="114300" simplePos="0" relativeHeight="251663360" behindDoc="0" locked="0" layoutInCell="1" allowOverlap="1" wp14:anchorId="044574D0" wp14:editId="7B753788">
+          <wp:anchor distT="0" distB="0" distL="114300" distR="114300" simplePos="0" relativeHeight="251643904" behindDoc="0" locked="0" layoutInCell="1" allowOverlap="1" wp14:anchorId="044574D0" wp14:editId="24AD2927">
             <wp:simplePos x="0" y="0"/>
             <wp:positionH relativeFrom="column">
               <wp:posOffset>2514600</wp:posOffset>
@@ -2159,7 +2159,7 @@
           <w:noProof/>
         </w:rPr>
         <w:drawing>
-          <wp:anchor distT="0" distB="0" distL="114300" distR="114300" simplePos="0" relativeHeight="251664384" behindDoc="0" locked="0" layoutInCell="1" allowOverlap="1" wp14:anchorId="399005BD" wp14:editId="7D8ED657">
+          <wp:anchor distT="0" distB="0" distL="114300" distR="114300" simplePos="0" relativeHeight="251644928" behindDoc="0" locked="0" layoutInCell="1" allowOverlap="1" wp14:anchorId="399005BD" wp14:editId="22107FB5">
             <wp:simplePos x="0" y="0"/>
             <wp:positionH relativeFrom="column">
               <wp:posOffset>1143000</wp:posOffset>
@@ -2706,8 +2706,11 @@
         </w:rPr>
       </w:pPr>
       <w:r>
+        <w:rPr>
+          <w:noProof/>
+        </w:rPr>
         <w:drawing>
-          <wp:anchor distT="0" distB="0" distL="114300" distR="114300" simplePos="0" relativeHeight="251671552" behindDoc="0" locked="0" layoutInCell="1" allowOverlap="1" wp14:anchorId="1A07E8A1" wp14:editId="4CF03FF2">
+          <wp:anchor distT="0" distB="0" distL="114300" distR="114300" simplePos="0" relativeHeight="251653120" behindDoc="0" locked="0" layoutInCell="1" allowOverlap="1" wp14:anchorId="1A07E8A1" wp14:editId="6E000D1E">
             <wp:simplePos x="0" y="0"/>
             <wp:positionH relativeFrom="column">
               <wp:posOffset>0</wp:posOffset>
@@ -2838,7 +2841,7 @@
           <w:szCs w:val="22"/>
         </w:rPr>
         <w:drawing>
-          <wp:inline distT="0" distB="0" distL="0" distR="0" wp14:anchorId="6DD7B163" wp14:editId="266BE094">
+          <wp:inline distT="0" distB="0" distL="0" distR="0" wp14:anchorId="6DD7B163" wp14:editId="13042F99">
             <wp:extent cx="5943526" cy="1860697"/>
             <wp:effectExtent l="0" t="0" r="635" b="0"/>
             <wp:docPr id="11" name="Picture 8"/>
@@ -4555,7 +4558,7 @@
           <w:szCs w:val="22"/>
         </w:rPr>
         <w:drawing>
-          <wp:anchor distT="0" distB="0" distL="114300" distR="114300" simplePos="0" relativeHeight="251665408" behindDoc="0" locked="0" layoutInCell="1" allowOverlap="1" wp14:anchorId="4127FF8C" wp14:editId="3DF704B6">
+          <wp:anchor distT="0" distB="0" distL="114300" distR="114300" simplePos="0" relativeHeight="251645952" behindDoc="0" locked="0" layoutInCell="1" allowOverlap="1" wp14:anchorId="4127FF8C" wp14:editId="22A2CDD6">
             <wp:simplePos x="0" y="0"/>
             <wp:positionH relativeFrom="column">
               <wp:posOffset>1371600</wp:posOffset>
@@ -5095,7 +5098,7 @@
           <w:szCs w:val="22"/>
         </w:rPr>
         <w:drawing>
-          <wp:anchor distT="0" distB="0" distL="114300" distR="114300" simplePos="0" relativeHeight="251668480" behindDoc="0" locked="0" layoutInCell="1" allowOverlap="1" wp14:anchorId="3625BD0A" wp14:editId="4AF9DE0F">
+          <wp:anchor distT="0" distB="0" distL="114300" distR="114300" simplePos="0" relativeHeight="251650048" behindDoc="0" locked="0" layoutInCell="1" allowOverlap="1" wp14:anchorId="3625BD0A" wp14:editId="5ABF48A2">
             <wp:simplePos x="0" y="0"/>
             <wp:positionH relativeFrom="column">
               <wp:posOffset>3314700</wp:posOffset>
@@ -5210,7 +5213,7 @@
           <w:noProof/>
         </w:rPr>
         <w:drawing>
-          <wp:anchor distT="0" distB="0" distL="114300" distR="114300" simplePos="0" relativeHeight="251666432" behindDoc="0" locked="0" layoutInCell="1" allowOverlap="1" wp14:anchorId="5898803B" wp14:editId="50F0EA4A">
+          <wp:anchor distT="0" distB="0" distL="114300" distR="114300" simplePos="0" relativeHeight="251648000" behindDoc="0" locked="0" layoutInCell="1" allowOverlap="1" wp14:anchorId="5898803B" wp14:editId="77524A09">
             <wp:simplePos x="0" y="0"/>
             <wp:positionH relativeFrom="column">
               <wp:posOffset>114300</wp:posOffset>
@@ -5370,7 +5373,7 @@
           <w:szCs w:val="22"/>
         </w:rPr>
         <w:drawing>
-          <wp:anchor distT="0" distB="0" distL="114300" distR="114300" simplePos="0" relativeHeight="251669504" behindDoc="0" locked="0" layoutInCell="1" allowOverlap="1" wp14:anchorId="4DAD91D2" wp14:editId="22917529">
+          <wp:anchor distT="0" distB="0" distL="114300" distR="114300" simplePos="0" relativeHeight="251651072" behindDoc="0" locked="0" layoutInCell="1" allowOverlap="1" wp14:anchorId="4DAD91D2" wp14:editId="2AEF3DA5">
             <wp:simplePos x="0" y="0"/>
             <wp:positionH relativeFrom="column">
               <wp:posOffset>3314700</wp:posOffset>
@@ -5441,7 +5444,7 @@
           <w:noProof/>
         </w:rPr>
         <w:drawing>
-          <wp:anchor distT="0" distB="0" distL="114300" distR="114300" simplePos="0" relativeHeight="251667456" behindDoc="0" locked="0" layoutInCell="1" allowOverlap="1" wp14:anchorId="12006E4F" wp14:editId="24DA7E3A">
+          <wp:anchor distT="0" distB="0" distL="114300" distR="114300" simplePos="0" relativeHeight="251649024" behindDoc="0" locked="0" layoutInCell="1" allowOverlap="1" wp14:anchorId="12006E4F" wp14:editId="371CBEE1">
             <wp:simplePos x="0" y="0"/>
             <wp:positionH relativeFrom="column">
               <wp:posOffset>114300</wp:posOffset>
@@ -5823,7 +5826,7 @@
           <w:szCs w:val="22"/>
         </w:rPr>
         <w:drawing>
-          <wp:anchor distT="0" distB="0" distL="114300" distR="114300" simplePos="0" relativeHeight="251672576" behindDoc="0" locked="0" layoutInCell="1" allowOverlap="1" wp14:anchorId="5F7614C2" wp14:editId="1AAC5FE3">
+          <wp:anchor distT="0" distB="0" distL="114300" distR="114300" simplePos="0" relativeHeight="251654144" behindDoc="0" locked="0" layoutInCell="1" allowOverlap="1" wp14:anchorId="5F7614C2" wp14:editId="64D392B4">
             <wp:simplePos x="0" y="0"/>
             <wp:positionH relativeFrom="column">
               <wp:posOffset>0</wp:posOffset>
@@ -6014,7 +6017,7 @@
           <w:noProof/>
         </w:rPr>
         <w:drawing>
-          <wp:inline distT="0" distB="0" distL="0" distR="0" wp14:anchorId="001CD779" wp14:editId="04F62E12">
+          <wp:inline distT="0" distB="0" distL="0" distR="0" wp14:anchorId="001CD779" wp14:editId="23B002D8">
             <wp:extent cx="5943600" cy="2718250"/>
             <wp:effectExtent l="0" t="0" r="0" b="0"/>
             <wp:docPr id="13" name="Picture 10"/>
@@ -6065,7 +6068,6 @@
     </w:p>
     <w:p>
       <w:pPr>
-        <w:ind w:left="36"/>
         <w:rPr>
           <w:rFonts w:ascii="Cambria" w:hAnsi="Cambria"/>
           <w:b/>
@@ -6090,51 +6092,6 @@
           <w:rFonts w:ascii="Cambria" w:hAnsi="Cambria"/>
           <w:b/>
         </w:rPr>
-        <w:t>Similar teams</w:t>
-      </w:r>
-    </w:p>
-    <w:p>
-      <w:pPr>
-        <w:rPr>
-          <w:rFonts w:ascii="Cambria" w:hAnsi="Cambria"/>
-          <w:b/>
-        </w:rPr>
-      </w:pPr>
-      <w:r>
-        <w:rPr>
-          <w:rFonts w:ascii="Cambria" w:hAnsi="Cambria"/>
-          <w:sz w:val="22"/>
-          <w:szCs w:val="22"/>
-        </w:rPr>
-        <w:t>ensively</w:t>
-      </w:r>
-    </w:p>
-    <w:p>
-      <w:pPr>
-        <w:rPr>
-          <w:rFonts w:ascii="Cambria" w:hAnsi="Cambria"/>
-          <w:b/>
-        </w:rPr>
-      </w:pPr>
-    </w:p>
-    <w:p>
-      <w:pPr>
-        <w:pStyle w:val="ListParagraph"/>
-        <w:numPr>
-          <w:ilvl w:val="2"/>
-          <w:numId w:val="1"/>
-        </w:numPr>
-        <w:ind w:left="540"/>
-        <w:rPr>
-          <w:rFonts w:ascii="Cambria" w:hAnsi="Cambria"/>
-          <w:b/>
-        </w:rPr>
-      </w:pPr>
-      <w:r>
-        <w:rPr>
-          <w:rFonts w:ascii="Cambria" w:hAnsi="Cambria"/>
-          <w:b/>
-        </w:rPr>
         <w:t>Team t-SNE map</w:t>
       </w:r>
     </w:p>
@@ -6154,7 +6111,7 @@
           <w:szCs w:val="22"/>
         </w:rPr>
         <w:drawing>
-          <wp:anchor distT="0" distB="0" distL="114300" distR="114300" simplePos="0" relativeHeight="251673600" behindDoc="0" locked="0" layoutInCell="1" allowOverlap="1" wp14:anchorId="2918C387" wp14:editId="53CAEC1E">
+          <wp:anchor distT="0" distB="0" distL="114300" distR="114300" simplePos="0" relativeHeight="251662336" behindDoc="0" locked="0" layoutInCell="1" allowOverlap="1" wp14:anchorId="7524B2A4" wp14:editId="3269F12F">
             <wp:simplePos x="0" y="0"/>
             <wp:positionH relativeFrom="column">
               <wp:posOffset>0</wp:posOffset>
@@ -6165,7 +6122,7 @@
             <wp:extent cx="5943600" cy="2967990"/>
             <wp:effectExtent l="0" t="0" r="0" b="3810"/>
             <wp:wrapSquare wrapText="bothSides"/>
-            <wp:docPr id="15" name="Picture 12"/>
+            <wp:docPr id="31" name="Picture 12"/>
             <wp:cNvGraphicFramePr>
               <a:graphicFrameLocks xmlns:a="http://schemas.openxmlformats.org/drawingml/2006/main" noChangeAspect="1"/>
             </wp:cNvGraphicFramePr>
@@ -6222,41 +6179,34 @@
           <w:sz w:val="22"/>
           <w:szCs w:val="22"/>
         </w:rPr>
-        <w:t xml:space="preserve">Using t-SNE I can plot each player on a 2-D map and perform different exploratory and analytical analysis. This is how Cleveland players are distributed based on t-SNE. Colors correspond to K-means cluster of size 10. </w:t>
-      </w:r>
-    </w:p>
-    <w:p>
-      <w:pPr>
-        <w:rPr>
-          <w:rFonts w:ascii="Cambria" w:hAnsi="Cambria"/>
-          <w:sz w:val="22"/>
-          <w:szCs w:val="22"/>
-        </w:rPr>
-      </w:pPr>
-    </w:p>
-    <w:p>
-      <w:pPr>
-        <w:rPr>
-          <w:rFonts w:ascii="Cambria" w:hAnsi="Cambria"/>
-          <w:sz w:val="22"/>
-          <w:szCs w:val="22"/>
-        </w:rPr>
-      </w:pPr>
-      <w:r>
-        <w:rPr>
-          <w:rFonts w:ascii="Cambria" w:hAnsi="Cambria"/>
-          <w:sz w:val="22"/>
-          <w:szCs w:val="22"/>
-        </w:rPr>
-        <w:t xml:space="preserve">I </w:t>
-      </w:r>
-      <w:r>
-        <w:rPr>
-          <w:rFonts w:ascii="Cambria" w:hAnsi="Cambria"/>
-          <w:sz w:val="22"/>
-          <w:szCs w:val="22"/>
-        </w:rPr>
-        <w:t>could add more clusters or reduce the number of them. Clusters represent different types of players and in order to make a more informed decision on how many clusters (or player types) exist in the league, I can look at the stats that define each of the clusters. If we stick to 10 clusters:</w:t>
+        <w:t>Using t-SNE I can plot each player on a 2-D map and perform different exploratory and analytical analysis. This is how Cleveland players are distributed based on t-SNE. Colors correspond to K-means cluster of size 10 and size of balloons to player usage</w:t>
+      </w:r>
+    </w:p>
+    <w:p>
+      <w:pPr>
+        <w:rPr>
+          <w:rFonts w:ascii="Cambria" w:hAnsi="Cambria"/>
+          <w:sz w:val="22"/>
+          <w:szCs w:val="22"/>
+        </w:rPr>
+      </w:pPr>
+    </w:p>
+    <w:p>
+      <w:pPr>
+        <w:rPr>
+          <w:rFonts w:ascii="Cambria" w:hAnsi="Cambria"/>
+          <w:sz w:val="22"/>
+          <w:szCs w:val="22"/>
+        </w:rPr>
+      </w:pPr>
+      <w:r>
+        <w:rPr>
+          <w:rFonts w:ascii="Cambria" w:hAnsi="Cambria"/>
+          <w:sz w:val="22"/>
+          <w:szCs w:val="22"/>
+        </w:rPr>
+        <w:lastRenderedPageBreak/>
+        <w:t>I could add more clusters or reduce the number of them. Clusters represent different types of players and in order to make a more informed decision on how many clusters (or player types) exist in the league, I can look at the stats that define each of the clusters. If we stick to 10 clusters:</w:t>
       </w:r>
     </w:p>
     <w:p>
@@ -6284,7 +6234,7 @@
           <w:szCs w:val="22"/>
         </w:rPr>
         <w:drawing>
-          <wp:anchor distT="0" distB="0" distL="114300" distR="114300" simplePos="0" relativeHeight="251674624" behindDoc="0" locked="0" layoutInCell="1" allowOverlap="1" wp14:anchorId="6B92104F" wp14:editId="4AAE0494">
+          <wp:anchor distT="0" distB="0" distL="114300" distR="114300" simplePos="0" relativeHeight="251655168" behindDoc="0" locked="0" layoutInCell="1" allowOverlap="1" wp14:anchorId="672B3E06" wp14:editId="25567450">
             <wp:simplePos x="0" y="0"/>
             <wp:positionH relativeFrom="column">
               <wp:posOffset>0</wp:posOffset>
@@ -6295,7 +6245,7 @@
             <wp:extent cx="5943600" cy="1433830"/>
             <wp:effectExtent l="0" t="0" r="0" b="0"/>
             <wp:wrapSquare wrapText="bothSides"/>
-            <wp:docPr id="18" name="Picture 13"/>
+            <wp:docPr id="32" name="Picture 13"/>
             <wp:cNvGraphicFramePr>
               <a:graphicFrameLocks xmlns:a="http://schemas.openxmlformats.org/drawingml/2006/main" noChangeAspect="1"/>
             </wp:cNvGraphicFramePr>
@@ -6352,15 +6302,7 @@
           <w:sz w:val="22"/>
           <w:szCs w:val="22"/>
         </w:rPr>
-        <w:t xml:space="preserve">This shows LeBron is placed in the same cluster (2) as Channing Frye. A closer inspection shows that </w:t>
-      </w:r>
-      <w:r>
-        <w:rPr>
-          <w:rFonts w:ascii="Cambria" w:hAnsi="Cambria"/>
-          <w:sz w:val="22"/>
-          <w:szCs w:val="22"/>
-        </w:rPr>
-        <w:t>this is the group of veteran players that play low minutes and shoot from long range and assist but don’t have great percentages and don’t rebound, steal or block very often.</w:t>
+        <w:t>This shows LeBron is placed in the same cluster (2) as Channing Frye. A closer inspection shows that this is the group of veteran players that play low minutes and shoot from long range and assist but don’t have great percentages and don’t rebound, steal or block very often.</w:t>
       </w:r>
     </w:p>
     <w:p>
@@ -6379,7 +6321,77 @@
           <w:szCs w:val="22"/>
         </w:rPr>
         <w:drawing>
-          <wp:anchor distT="0" distB="0" distL="114300" distR="114300" simplePos="0" relativeHeight="251676672" behindDoc="0" locked="0" layoutInCell="1" allowOverlap="1" wp14:anchorId="192EA59B" wp14:editId="3C6270BA">
+          <wp:anchor distT="0" distB="0" distL="114300" distR="114300" simplePos="0" relativeHeight="251660288" behindDoc="0" locked="0" layoutInCell="1" allowOverlap="1" wp14:anchorId="2D427194" wp14:editId="00B8EB8C">
+            <wp:simplePos x="0" y="0"/>
+            <wp:positionH relativeFrom="column">
+              <wp:posOffset>0</wp:posOffset>
+            </wp:positionH>
+            <wp:positionV relativeFrom="paragraph">
+              <wp:posOffset>2016760</wp:posOffset>
+            </wp:positionV>
+            <wp:extent cx="5937250" cy="2984500"/>
+            <wp:effectExtent l="0" t="0" r="6350" b="6350"/>
+            <wp:wrapSquare wrapText="bothSides"/>
+            <wp:docPr id="33" name="Picture 33"/>
+            <wp:cNvGraphicFramePr>
+              <a:graphicFrameLocks xmlns:a="http://schemas.openxmlformats.org/drawingml/2006/main" noChangeAspect="1"/>
+            </wp:cNvGraphicFramePr>
+            <a:graphic xmlns:a="http://schemas.openxmlformats.org/drawingml/2006/main">
+              <a:graphicData uri="http://schemas.openxmlformats.org/drawingml/2006/picture">
+                <pic:pic xmlns:pic="http://schemas.openxmlformats.org/drawingml/2006/picture">
+                  <pic:nvPicPr>
+                    <pic:cNvPr id="0" name="Picture 4"/>
+                    <pic:cNvPicPr>
+                      <a:picLocks noChangeAspect="1" noChangeArrowheads="1"/>
+                    </pic:cNvPicPr>
+                  </pic:nvPicPr>
+                  <pic:blipFill>
+                    <a:blip r:embed="rId26">
+                      <a:extLst>
+                        <a:ext uri="{28A0092B-C50C-407E-A947-70E740481C1C}">
+                          <a14:useLocalDpi xmlns:a14="http://schemas.microsoft.com/office/drawing/2010/main" val="0"/>
+                        </a:ext>
+                      </a:extLst>
+                    </a:blip>
+                    <a:srcRect/>
+                    <a:stretch>
+                      <a:fillRect/>
+                    </a:stretch>
+                  </pic:blipFill>
+                  <pic:spPr bwMode="auto">
+                    <a:xfrm>
+                      <a:off x="0" y="0"/>
+                      <a:ext cx="5937250" cy="2984500"/>
+                    </a:xfrm>
+                    <a:prstGeom prst="rect">
+                      <a:avLst/>
+                    </a:prstGeom>
+                    <a:noFill/>
+                    <a:ln>
+                      <a:noFill/>
+                    </a:ln>
+                  </pic:spPr>
+                </pic:pic>
+              </a:graphicData>
+            </a:graphic>
+            <wp14:sizeRelH relativeFrom="page">
+              <wp14:pctWidth>0</wp14:pctWidth>
+            </wp14:sizeRelH>
+            <wp14:sizeRelV relativeFrom="page">
+              <wp14:pctHeight>0</wp14:pctHeight>
+            </wp14:sizeRelV>
+          </wp:anchor>
+        </w:drawing>
+      </w:r>
+      <w:r>
+        <w:rPr>
+          <w:rFonts w:ascii="Cambria" w:hAnsi="Cambria"/>
+          <w:noProof/>
+          <w:sz w:val="22"/>
+          <w:szCs w:val="22"/>
+        </w:rPr>
+        <w:drawing>
+          <wp:anchor distT="0" distB="0" distL="114300" distR="114300" simplePos="0" relativeHeight="251656192" behindDoc="0" locked="0" layoutInCell="1" allowOverlap="1" wp14:anchorId="0EA7C52F" wp14:editId="5130FC1A">
             <wp:simplePos x="0" y="0"/>
             <wp:positionH relativeFrom="column">
               <wp:posOffset>0</wp:posOffset>
@@ -6390,7 +6402,7 @@
             <wp:extent cx="5943600" cy="179070"/>
             <wp:effectExtent l="0" t="0" r="0" b="0"/>
             <wp:wrapSquare wrapText="bothSides"/>
-            <wp:docPr id="21" name="Picture 13"/>
+            <wp:docPr id="34" name="Picture 13"/>
             <wp:cNvGraphicFramePr>
               <a:graphicFrameLocks xmlns:a="http://schemas.openxmlformats.org/drawingml/2006/main" noChangeAspect="1"/>
             </wp:cNvGraphicFramePr>
@@ -6461,7 +6473,7 @@
           <w:szCs w:val="22"/>
         </w:rPr>
         <w:drawing>
-          <wp:anchor distT="0" distB="0" distL="114300" distR="114300" simplePos="0" relativeHeight="251680768" behindDoc="0" locked="0" layoutInCell="1" allowOverlap="1" wp14:anchorId="636913A0" wp14:editId="6713CE07">
+          <wp:anchor distT="0" distB="0" distL="114300" distR="114300" simplePos="0" relativeHeight="251659264" behindDoc="0" locked="0" layoutInCell="1" allowOverlap="1" wp14:anchorId="3B222993" wp14:editId="5F444BA9">
             <wp:simplePos x="0" y="0"/>
             <wp:positionH relativeFrom="column">
               <wp:posOffset>0</wp:posOffset>
@@ -6472,7 +6484,7 @@
             <wp:extent cx="5943600" cy="394970"/>
             <wp:effectExtent l="0" t="0" r="0" b="11430"/>
             <wp:wrapSquare wrapText="bothSides"/>
-            <wp:docPr id="25" name="Picture 15"/>
+            <wp:docPr id="35" name="Picture 15"/>
             <wp:cNvGraphicFramePr>
               <a:graphicFrameLocks xmlns:a="http://schemas.openxmlformats.org/drawingml/2006/main" noChangeAspect="1"/>
             </wp:cNvGraphicFramePr>
@@ -6486,7 +6498,7 @@
                     </pic:cNvPicPr>
                   </pic:nvPicPr>
                   <pic:blipFill>
-                    <a:blip r:embed="rId26">
+                    <a:blip r:embed="rId27">
                       <a:extLst>
                         <a:ext uri="{28A0092B-C50C-407E-A947-70E740481C1C}">
                           <a14:useLocalDpi xmlns:a14="http://schemas.microsoft.com/office/drawing/2010/main" val="0"/>
@@ -6531,7 +6543,7 @@
           <w:szCs w:val="22"/>
         </w:rPr>
         <w:drawing>
-          <wp:anchor distT="0" distB="0" distL="114300" distR="114300" simplePos="0" relativeHeight="251679744" behindDoc="0" locked="0" layoutInCell="1" allowOverlap="1" wp14:anchorId="4EEB376B" wp14:editId="7195EA84">
+          <wp:anchor distT="0" distB="0" distL="114300" distR="114300" simplePos="0" relativeHeight="251658240" behindDoc="0" locked="0" layoutInCell="1" allowOverlap="1" wp14:anchorId="5E288DC2" wp14:editId="5A176C02">
             <wp:simplePos x="0" y="0"/>
             <wp:positionH relativeFrom="column">
               <wp:posOffset>0</wp:posOffset>
@@ -6542,7 +6554,7 @@
             <wp:extent cx="5943600" cy="363220"/>
             <wp:effectExtent l="0" t="0" r="0" b="0"/>
             <wp:wrapSquare wrapText="bothSides"/>
-            <wp:docPr id="24" name="Picture 14"/>
+            <wp:docPr id="36" name="Picture 14"/>
             <wp:cNvGraphicFramePr>
               <a:graphicFrameLocks xmlns:a="http://schemas.openxmlformats.org/drawingml/2006/main" noChangeAspect="1"/>
             </wp:cNvGraphicFramePr>
@@ -6556,7 +6568,7 @@
                     </pic:cNvPicPr>
                   </pic:nvPicPr>
                   <pic:blipFill>
-                    <a:blip r:embed="rId27">
+                    <a:blip r:embed="rId28">
                       <a:extLst>
                         <a:ext uri="{28A0092B-C50C-407E-A947-70E740481C1C}">
                           <a14:useLocalDpi xmlns:a14="http://schemas.microsoft.com/office/drawing/2010/main" val="0"/>
@@ -6601,7 +6613,7 @@
           <w:szCs w:val="22"/>
         </w:rPr>
         <w:drawing>
-          <wp:anchor distT="0" distB="0" distL="114300" distR="114300" simplePos="0" relativeHeight="251678720" behindDoc="0" locked="0" layoutInCell="1" allowOverlap="1" wp14:anchorId="49AFAFDA" wp14:editId="16AACF33">
+          <wp:anchor distT="0" distB="0" distL="114300" distR="114300" simplePos="0" relativeHeight="251657216" behindDoc="0" locked="0" layoutInCell="1" allowOverlap="1" wp14:anchorId="4656630D" wp14:editId="4F976BDB">
             <wp:simplePos x="0" y="0"/>
             <wp:positionH relativeFrom="column">
               <wp:posOffset>0</wp:posOffset>
@@ -6612,7 +6624,7 @@
             <wp:extent cx="5943600" cy="158750"/>
             <wp:effectExtent l="0" t="0" r="0" b="0"/>
             <wp:wrapSquare wrapText="bothSides"/>
-            <wp:docPr id="23" name="Picture 13"/>
+            <wp:docPr id="37" name="Picture 13"/>
             <wp:cNvGraphicFramePr>
               <a:graphicFrameLocks xmlns:a="http://schemas.openxmlformats.org/drawingml/2006/main" noChangeAspect="1"/>
             </wp:cNvGraphicFramePr>
@@ -6681,187 +6693,261 @@
           <w:sz w:val="22"/>
           <w:szCs w:val="22"/>
         </w:rPr>
-        <w:t xml:space="preserve">My view is a higher number of cluster will possibly represent better the player typology. </w:t>
-      </w:r>
-      <w:r>
-        <w:rPr>
-          <w:rFonts w:ascii="Cambria" w:hAnsi="Cambria"/>
-          <w:sz w:val="22"/>
-          <w:szCs w:val="22"/>
-        </w:rPr>
-        <w:t>See now for 15 clusters:</w:t>
-      </w:r>
-      <w:bookmarkStart w:id="0" w:name="_GoBack"/>
-      <w:bookmarkEnd w:id="0"/>
-    </w:p>
-    <w:p>
-      <w:pPr>
-        <w:rPr>
-          <w:rFonts w:ascii="Cambria" w:hAnsi="Cambria"/>
-          <w:sz w:val="22"/>
-          <w:szCs w:val="22"/>
-        </w:rPr>
-      </w:pPr>
-    </w:p>
-    <w:p>
-      <w:pPr>
-        <w:rPr>
-          <w:rFonts w:ascii="Cambria" w:hAnsi="Cambria"/>
-          <w:sz w:val="22"/>
-          <w:szCs w:val="22"/>
-        </w:rPr>
-      </w:pPr>
-    </w:p>
-    <w:p>
-      <w:pPr>
-        <w:rPr>
-          <w:rFonts w:ascii="Cambria" w:hAnsi="Cambria"/>
-          <w:sz w:val="22"/>
-          <w:szCs w:val="22"/>
-        </w:rPr>
-      </w:pPr>
-    </w:p>
-    <w:p>
-      <w:pPr>
-        <w:rPr>
-          <w:rFonts w:ascii="Cambria" w:hAnsi="Cambria"/>
-          <w:sz w:val="22"/>
-          <w:szCs w:val="22"/>
-        </w:rPr>
-      </w:pPr>
-    </w:p>
-    <w:p>
-      <w:pPr>
-        <w:rPr>
-          <w:rFonts w:ascii="Cambria" w:hAnsi="Cambria"/>
-          <w:sz w:val="22"/>
-          <w:szCs w:val="22"/>
-        </w:rPr>
-      </w:pPr>
-    </w:p>
-    <w:p>
-      <w:pPr>
-        <w:rPr>
-          <w:rFonts w:ascii="Cambria" w:hAnsi="Cambria"/>
-          <w:sz w:val="22"/>
-          <w:szCs w:val="22"/>
-        </w:rPr>
-      </w:pPr>
-    </w:p>
-    <w:p>
-      <w:pPr>
-        <w:rPr>
-          <w:rFonts w:ascii="Cambria" w:hAnsi="Cambria"/>
-          <w:sz w:val="22"/>
-          <w:szCs w:val="22"/>
-        </w:rPr>
-      </w:pPr>
-    </w:p>
-    <w:p>
-      <w:pPr>
-        <w:rPr>
-          <w:rFonts w:ascii="Cambria" w:hAnsi="Cambria"/>
-          <w:sz w:val="22"/>
-          <w:szCs w:val="22"/>
-        </w:rPr>
-      </w:pPr>
-    </w:p>
-    <w:p>
-      <w:pPr>
-        <w:rPr>
-          <w:rFonts w:ascii="Cambria" w:hAnsi="Cambria"/>
-          <w:sz w:val="22"/>
-          <w:szCs w:val="22"/>
-        </w:rPr>
-      </w:pPr>
-    </w:p>
-    <w:p>
-      <w:pPr>
-        <w:rPr>
-          <w:rFonts w:ascii="Cambria" w:hAnsi="Cambria"/>
-          <w:sz w:val="22"/>
-          <w:szCs w:val="22"/>
-        </w:rPr>
-      </w:pPr>
-    </w:p>
-    <w:p>
-      <w:pPr>
-        <w:rPr>
-          <w:rFonts w:ascii="Cambria" w:hAnsi="Cambria"/>
-          <w:sz w:val="22"/>
-          <w:szCs w:val="22"/>
-        </w:rPr>
-      </w:pPr>
-    </w:p>
-    <w:p>
-      <w:pPr>
-        <w:rPr>
-          <w:rFonts w:ascii="Cambria" w:hAnsi="Cambria"/>
-          <w:sz w:val="22"/>
-          <w:szCs w:val="22"/>
-        </w:rPr>
-      </w:pPr>
-    </w:p>
-    <w:p>
-      <w:pPr>
-        <w:rPr>
-          <w:rFonts w:ascii="Cambria" w:hAnsi="Cambria"/>
-          <w:sz w:val="22"/>
-          <w:szCs w:val="22"/>
-        </w:rPr>
-      </w:pPr>
-    </w:p>
-    <w:p>
-      <w:pPr>
-        <w:rPr>
-          <w:rFonts w:ascii="Cambria" w:hAnsi="Cambria"/>
-          <w:sz w:val="22"/>
-          <w:szCs w:val="22"/>
-        </w:rPr>
-      </w:pPr>
-    </w:p>
-    <w:p>
-      <w:pPr>
-        <w:rPr>
-          <w:rFonts w:ascii="Cambria" w:hAnsi="Cambria"/>
-          <w:sz w:val="22"/>
-          <w:szCs w:val="22"/>
-        </w:rPr>
-      </w:pPr>
-    </w:p>
-    <w:p>
-      <w:pPr>
-        <w:rPr>
-          <w:rFonts w:ascii="Cambria" w:hAnsi="Cambria"/>
-          <w:sz w:val="22"/>
-          <w:szCs w:val="22"/>
-        </w:rPr>
-      </w:pPr>
-    </w:p>
-    <w:p>
-      <w:pPr>
-        <w:rPr>
-          <w:rFonts w:ascii="Cambria" w:hAnsi="Cambria"/>
-          <w:sz w:val="22"/>
-          <w:szCs w:val="22"/>
-        </w:rPr>
-      </w:pPr>
-    </w:p>
-    <w:p>
-      <w:pPr>
-        <w:rPr>
-          <w:rFonts w:ascii="Cambria" w:hAnsi="Cambria"/>
-          <w:sz w:val="22"/>
-          <w:szCs w:val="22"/>
-        </w:rPr>
-      </w:pPr>
-    </w:p>
-    <w:p>
-      <w:pPr>
-        <w:rPr>
-          <w:rFonts w:ascii="Cambria" w:hAnsi="Cambria"/>
-          <w:sz w:val="22"/>
-          <w:szCs w:val="22"/>
+        <w:t xml:space="preserve">In my view a higher number of clusters will possibly represent the player typology better. See now for 15 clusters how LeBron is no longer associated with Fry but now with Jae Crowder. </w:t>
+      </w:r>
+    </w:p>
+    <w:p>
+      <w:pPr>
+        <w:rPr>
+          <w:rFonts w:ascii="Cambria" w:hAnsi="Cambria"/>
+          <w:sz w:val="22"/>
+          <w:szCs w:val="22"/>
+        </w:rPr>
+      </w:pPr>
+    </w:p>
+    <w:p>
+      <w:pPr>
+        <w:rPr>
+          <w:rFonts w:ascii="Cambria" w:hAnsi="Cambria"/>
+          <w:sz w:val="22"/>
+          <w:szCs w:val="22"/>
+        </w:rPr>
+      </w:pPr>
+      <w:r>
+        <w:rPr>
+          <w:rFonts w:ascii="Cambria" w:hAnsi="Cambria"/>
+          <w:sz w:val="22"/>
+          <w:szCs w:val="22"/>
+        </w:rPr>
+        <w:lastRenderedPageBreak/>
+        <w:t>Still not what one would expect. An interesting analysis would be to identify weak areas in a team and the type of player in the market that would fill that gap. I already know Cleveland’s weakness is in the rebounding, blocking and stealing areas on the defensive end but also needs to improve field gold percentages on the offensive end. If we look at the 15-cluster k-means detail, these are the cluster with better of those:</w:t>
+      </w:r>
+    </w:p>
+    <w:p>
+      <w:pPr>
+        <w:rPr>
+          <w:rFonts w:ascii="Cambria" w:hAnsi="Cambria"/>
+          <w:sz w:val="22"/>
+          <w:szCs w:val="22"/>
+        </w:rPr>
+      </w:pPr>
+    </w:p>
+    <w:p>
+      <w:pPr>
+        <w:rPr>
+          <w:rFonts w:ascii="Cambria" w:hAnsi="Cambria"/>
+          <w:sz w:val="22"/>
+          <w:szCs w:val="22"/>
+        </w:rPr>
+      </w:pPr>
+      <w:r>
+        <w:rPr>
+          <w:rFonts w:ascii="Cambria" w:hAnsi="Cambria"/>
+          <w:sz w:val="22"/>
+          <w:szCs w:val="22"/>
+        </w:rPr>
+        <w:t>Clusters 11, 7, 15 and 14 fit the bill perfectly as almost all of those categories are green:</w:t>
+      </w:r>
+    </w:p>
+    <w:p>
+      <w:pPr>
+        <w:rPr>
+          <w:rFonts w:ascii="Cambria" w:hAnsi="Cambria"/>
+          <w:sz w:val="22"/>
+          <w:szCs w:val="22"/>
+        </w:rPr>
+      </w:pPr>
+      <w:r>
+        <w:rPr>
+          <w:rFonts w:ascii="Cambria" w:hAnsi="Cambria"/>
+          <w:noProof/>
+          <w:sz w:val="22"/>
+          <w:szCs w:val="22"/>
+        </w:rPr>
+        <w:drawing>
+          <wp:inline distT="0" distB="0" distL="0" distR="0" wp14:anchorId="7F002521" wp14:editId="7F11964F">
+            <wp:extent cx="5937250" cy="488950"/>
+            <wp:effectExtent l="0" t="0" r="6350" b="6350"/>
+            <wp:docPr id="38" name="Picture 38"/>
+            <wp:cNvGraphicFramePr>
+              <a:graphicFrameLocks xmlns:a="http://schemas.openxmlformats.org/drawingml/2006/main" noChangeAspect="1"/>
+            </wp:cNvGraphicFramePr>
+            <a:graphic xmlns:a="http://schemas.openxmlformats.org/drawingml/2006/main">
+              <a:graphicData uri="http://schemas.openxmlformats.org/drawingml/2006/picture">
+                <pic:pic xmlns:pic="http://schemas.openxmlformats.org/drawingml/2006/picture">
+                  <pic:nvPicPr>
+                    <pic:cNvPr id="0" name="Picture 5"/>
+                    <pic:cNvPicPr>
+                      <a:picLocks noChangeAspect="1" noChangeArrowheads="1"/>
+                    </pic:cNvPicPr>
+                  </pic:nvPicPr>
+                  <pic:blipFill>
+                    <a:blip r:embed="rId29">
+                      <a:extLst>
+                        <a:ext uri="{28A0092B-C50C-407E-A947-70E740481C1C}">
+                          <a14:useLocalDpi xmlns:a14="http://schemas.microsoft.com/office/drawing/2010/main" val="0"/>
+                        </a:ext>
+                      </a:extLst>
+                    </a:blip>
+                    <a:srcRect/>
+                    <a:stretch>
+                      <a:fillRect/>
+                    </a:stretch>
+                  </pic:blipFill>
+                  <pic:spPr bwMode="auto">
+                    <a:xfrm>
+                      <a:off x="0" y="0"/>
+                      <a:ext cx="5937250" cy="488950"/>
+                    </a:xfrm>
+                    <a:prstGeom prst="rect">
+                      <a:avLst/>
+                    </a:prstGeom>
+                    <a:noFill/>
+                    <a:ln>
+                      <a:noFill/>
+                    </a:ln>
+                  </pic:spPr>
+                </pic:pic>
+              </a:graphicData>
+            </a:graphic>
+          </wp:inline>
+        </w:drawing>
+      </w:r>
+    </w:p>
+    <w:p>
+      <w:pPr>
+        <w:rPr>
+          <w:rFonts w:ascii="Cambria" w:hAnsi="Cambria"/>
+          <w:sz w:val="22"/>
+          <w:szCs w:val="22"/>
+        </w:rPr>
+      </w:pPr>
+    </w:p>
+    <w:p>
+      <w:pPr>
+        <w:rPr>
+          <w:rFonts w:ascii="Cambria" w:hAnsi="Cambria"/>
+          <w:sz w:val="22"/>
+          <w:szCs w:val="22"/>
+        </w:rPr>
+      </w:pPr>
+      <w:r>
+        <w:rPr>
+          <w:rFonts w:ascii="Cambria" w:hAnsi="Cambria"/>
+          <w:sz w:val="22"/>
+          <w:szCs w:val="22"/>
+        </w:rPr>
+        <w:t>Now I look at how Cleveland players are distributed across clusters in headcount and by usage which is more important, as we saw, to estimate wins:</w:t>
+      </w:r>
+    </w:p>
+    <w:p>
+      <w:pPr>
+        <w:rPr>
+          <w:rFonts w:ascii="Cambria" w:hAnsi="Cambria"/>
+          <w:sz w:val="22"/>
+          <w:szCs w:val="22"/>
+        </w:rPr>
+      </w:pPr>
+      <w:r>
+        <w:rPr>
+          <w:rFonts w:ascii="Cambria" w:hAnsi="Cambria"/>
+          <w:noProof/>
+          <w:sz w:val="22"/>
+          <w:szCs w:val="22"/>
+        </w:rPr>
+        <w:drawing>
+          <wp:anchor distT="0" distB="0" distL="114300" distR="114300" simplePos="0" relativeHeight="251663360" behindDoc="0" locked="0" layoutInCell="1" allowOverlap="1" wp14:anchorId="068EB096" wp14:editId="60C04829">
+            <wp:simplePos x="0" y="0"/>
+            <wp:positionH relativeFrom="column">
+              <wp:posOffset>0</wp:posOffset>
+            </wp:positionH>
+            <wp:positionV relativeFrom="paragraph">
+              <wp:posOffset>1905</wp:posOffset>
+            </wp:positionV>
+            <wp:extent cx="3035300" cy="1568450"/>
+            <wp:effectExtent l="0" t="0" r="0" b="0"/>
+            <wp:wrapSquare wrapText="bothSides"/>
+            <wp:docPr id="39" name="Picture 39"/>
+            <wp:cNvGraphicFramePr>
+              <a:graphicFrameLocks xmlns:a="http://schemas.openxmlformats.org/drawingml/2006/main" noChangeAspect="1"/>
+            </wp:cNvGraphicFramePr>
+            <a:graphic xmlns:a="http://schemas.openxmlformats.org/drawingml/2006/main">
+              <a:graphicData uri="http://schemas.openxmlformats.org/drawingml/2006/picture">
+                <pic:pic xmlns:pic="http://schemas.openxmlformats.org/drawingml/2006/picture">
+                  <pic:nvPicPr>
+                    <pic:cNvPr id="0" name="Picture 6"/>
+                    <pic:cNvPicPr>
+                      <a:picLocks noChangeAspect="1" noChangeArrowheads="1"/>
+                    </pic:cNvPicPr>
+                  </pic:nvPicPr>
+                  <pic:blipFill>
+                    <a:blip r:embed="rId30">
+                      <a:extLst>
+                        <a:ext uri="{28A0092B-C50C-407E-A947-70E740481C1C}">
+                          <a14:useLocalDpi xmlns:a14="http://schemas.microsoft.com/office/drawing/2010/main" val="0"/>
+                        </a:ext>
+                      </a:extLst>
+                    </a:blip>
+                    <a:srcRect/>
+                    <a:stretch>
+                      <a:fillRect/>
+                    </a:stretch>
+                  </pic:blipFill>
+                  <pic:spPr bwMode="auto">
+                    <a:xfrm>
+                      <a:off x="0" y="0"/>
+                      <a:ext cx="3035300" cy="1568450"/>
+                    </a:xfrm>
+                    <a:prstGeom prst="rect">
+                      <a:avLst/>
+                    </a:prstGeom>
+                    <a:noFill/>
+                    <a:ln>
+                      <a:noFill/>
+                    </a:ln>
+                  </pic:spPr>
+                </pic:pic>
+              </a:graphicData>
+            </a:graphic>
+            <wp14:sizeRelH relativeFrom="page">
+              <wp14:pctWidth>0</wp14:pctWidth>
+            </wp14:sizeRelH>
+            <wp14:sizeRelV relativeFrom="page">
+              <wp14:pctHeight>0</wp14:pctHeight>
+            </wp14:sizeRelV>
+          </wp:anchor>
+        </w:drawing>
+      </w:r>
+    </w:p>
+    <w:p>
+      <w:pPr>
+        <w:rPr>
+          <w:rFonts w:ascii="Cambria" w:hAnsi="Cambria"/>
+          <w:b/>
+        </w:rPr>
+      </w:pPr>
+      <w:r>
+        <w:rPr>
+          <w:rFonts w:ascii="Cambria" w:hAnsi="Cambria"/>
+          <w:sz w:val="22"/>
+          <w:szCs w:val="22"/>
+        </w:rPr>
+        <w:t>Except for cluster 11, filled by Tristan Thompson and minimally by Ante Zizic, the rest of the clusters are not represented. I will go into more detail on how to look for players that fit a team’s needs. For now, I will move on to team similarities as an alternative way of assessing the potential of a team.</w:t>
+      </w:r>
+    </w:p>
+    <w:p>
+      <w:pPr>
+        <w:rPr>
+          <w:rFonts w:ascii="Cambria" w:hAnsi="Cambria"/>
+          <w:b/>
+        </w:rPr>
+      </w:pPr>
+    </w:p>
+    <w:p>
+      <w:pPr>
+        <w:rPr>
+          <w:rFonts w:ascii="Cambria" w:hAnsi="Cambria"/>
+          <w:b/>
         </w:rPr>
       </w:pPr>
     </w:p>
@@ -6891,7 +6977,979 @@
           <w:rFonts w:ascii="Cambria" w:hAnsi="Cambria"/>
           <w:b/>
         </w:rPr>
-        <w:t>Cluster analysis</w:t>
+        <w:t>Team similarity</w:t>
+      </w:r>
+    </w:p>
+    <w:p>
+      <w:pPr>
+        <w:rPr>
+          <w:rFonts w:ascii="Cambria" w:hAnsi="Cambria"/>
+          <w:sz w:val="22"/>
+          <w:szCs w:val="22"/>
+        </w:rPr>
+      </w:pPr>
+      <w:r>
+        <w:rPr>
+          <w:rFonts w:ascii="Cambria" w:hAnsi="Cambria"/>
+          <w:sz w:val="22"/>
+          <w:szCs w:val="22"/>
+        </w:rPr>
+        <w:t>When looking at teams’</w:t>
+      </w:r>
+      <w:r>
+        <w:rPr>
+          <w:rFonts w:ascii="Cambria" w:hAnsi="Cambria"/>
+          <w:sz w:val="22"/>
+          <w:szCs w:val="22"/>
+        </w:rPr>
+        <w:t xml:space="preserve"> rosters and structure there is always a reference, the gold standard if you like. </w:t>
+      </w:r>
+      <w:r>
+        <w:rPr>
+          <w:rFonts w:ascii="Cambria" w:hAnsi="Cambria"/>
+          <w:sz w:val="22"/>
+          <w:szCs w:val="22"/>
+        </w:rPr>
+        <w:t>Arguably,</w:t>
+      </w:r>
+      <w:r>
+        <w:rPr>
+          <w:rFonts w:ascii="Cambria" w:hAnsi="Cambria"/>
+          <w:sz w:val="22"/>
+          <w:szCs w:val="22"/>
+        </w:rPr>
+        <w:t xml:space="preserve"> in 2017</w:t>
+      </w:r>
+      <w:r>
+        <w:rPr>
+          <w:rFonts w:ascii="Cambria" w:hAnsi="Cambria"/>
+          <w:sz w:val="22"/>
+          <w:szCs w:val="22"/>
+        </w:rPr>
+        <w:t>,</w:t>
+      </w:r>
+      <w:r>
+        <w:rPr>
+          <w:rFonts w:ascii="Cambria" w:hAnsi="Cambria"/>
+          <w:sz w:val="22"/>
+          <w:szCs w:val="22"/>
+        </w:rPr>
+        <w:t xml:space="preserve"> this is</w:t>
+      </w:r>
+      <w:r>
+        <w:rPr>
+          <w:rFonts w:ascii="Cambria" w:hAnsi="Cambria"/>
+          <w:sz w:val="22"/>
+          <w:szCs w:val="22"/>
+        </w:rPr>
+        <w:t xml:space="preserve"> </w:t>
+      </w:r>
+      <w:r>
+        <w:rPr>
+          <w:rFonts w:ascii="Cambria" w:hAnsi="Cambria"/>
+          <w:sz w:val="22"/>
+          <w:szCs w:val="22"/>
+        </w:rPr>
+        <w:t xml:space="preserve">the </w:t>
+      </w:r>
+      <w:r>
+        <w:rPr>
+          <w:rFonts w:ascii="Cambria" w:hAnsi="Cambria"/>
+          <w:sz w:val="22"/>
+          <w:szCs w:val="22"/>
+        </w:rPr>
+        <w:t xml:space="preserve">Golden State </w:t>
+      </w:r>
+      <w:r>
+        <w:rPr>
+          <w:rFonts w:ascii="Cambria" w:hAnsi="Cambria"/>
+          <w:sz w:val="22"/>
+          <w:szCs w:val="22"/>
+        </w:rPr>
+        <w:t xml:space="preserve">Warriors </w:t>
+      </w:r>
+      <w:r>
+        <w:rPr>
+          <w:rFonts w:ascii="Cambria" w:hAnsi="Cambria"/>
+          <w:sz w:val="22"/>
+          <w:szCs w:val="22"/>
+        </w:rPr>
+        <w:t>and my model seems to back this up:</w:t>
+      </w:r>
+    </w:p>
+    <w:p>
+      <w:pPr>
+        <w:rPr>
+          <w:rFonts w:ascii="Cambria" w:hAnsi="Cambria"/>
+          <w:sz w:val="22"/>
+          <w:szCs w:val="22"/>
+        </w:rPr>
+      </w:pPr>
+    </w:p>
+    <w:p>
+      <w:pPr>
+        <w:rPr>
+          <w:rFonts w:ascii="Cambria" w:hAnsi="Cambria"/>
+          <w:sz w:val="22"/>
+          <w:szCs w:val="22"/>
+        </w:rPr>
+      </w:pPr>
+      <w:r>
+        <w:rPr>
+          <w:rFonts w:ascii="Cambria" w:hAnsi="Cambria"/>
+          <w:noProof/>
+          <w:sz w:val="22"/>
+          <w:szCs w:val="22"/>
+        </w:rPr>
+        <w:drawing>
+          <wp:inline distT="0" distB="0" distL="0" distR="0" wp14:anchorId="6C863BD4" wp14:editId="4B9D49A6">
+            <wp:extent cx="5937250" cy="3143250"/>
+            <wp:effectExtent l="0" t="0" r="6350" b="0"/>
+            <wp:docPr id="40" name="Picture 40"/>
+            <wp:cNvGraphicFramePr>
+              <a:graphicFrameLocks xmlns:a="http://schemas.openxmlformats.org/drawingml/2006/main" noChangeAspect="1"/>
+            </wp:cNvGraphicFramePr>
+            <a:graphic xmlns:a="http://schemas.openxmlformats.org/drawingml/2006/main">
+              <a:graphicData uri="http://schemas.openxmlformats.org/drawingml/2006/picture">
+                <pic:pic xmlns:pic="http://schemas.openxmlformats.org/drawingml/2006/picture">
+                  <pic:nvPicPr>
+                    <pic:cNvPr id="0" name="Picture 7"/>
+                    <pic:cNvPicPr>
+                      <a:picLocks noChangeAspect="1" noChangeArrowheads="1"/>
+                    </pic:cNvPicPr>
+                  </pic:nvPicPr>
+                  <pic:blipFill>
+                    <a:blip r:embed="rId31">
+                      <a:extLst>
+                        <a:ext uri="{28A0092B-C50C-407E-A947-70E740481C1C}">
+                          <a14:useLocalDpi xmlns:a14="http://schemas.microsoft.com/office/drawing/2010/main" val="0"/>
+                        </a:ext>
+                      </a:extLst>
+                    </a:blip>
+                    <a:srcRect/>
+                    <a:stretch>
+                      <a:fillRect/>
+                    </a:stretch>
+                  </pic:blipFill>
+                  <pic:spPr bwMode="auto">
+                    <a:xfrm>
+                      <a:off x="0" y="0"/>
+                      <a:ext cx="5937250" cy="3143250"/>
+                    </a:xfrm>
+                    <a:prstGeom prst="rect">
+                      <a:avLst/>
+                    </a:prstGeom>
+                    <a:noFill/>
+                    <a:ln>
+                      <a:noFill/>
+                    </a:ln>
+                  </pic:spPr>
+                </pic:pic>
+              </a:graphicData>
+            </a:graphic>
+          </wp:inline>
+        </w:drawing>
+      </w:r>
+      <w:r>
+        <w:rPr>
+          <w:rFonts w:ascii="Cambria" w:hAnsi="Cambria"/>
+          <w:sz w:val="22"/>
+          <w:szCs w:val="22"/>
+        </w:rPr>
+        <w:t xml:space="preserve"> </w:t>
+      </w:r>
+      <w:r>
+        <w:rPr>
+          <w:rFonts w:ascii="Cambria" w:hAnsi="Cambria"/>
+          <w:sz w:val="22"/>
+          <w:szCs w:val="22"/>
+        </w:rPr>
+        <w:t xml:space="preserve"> </w:t>
+      </w:r>
+      <w:r>
+        <w:rPr>
+          <w:rFonts w:ascii="Cambria" w:hAnsi="Cambria"/>
+          <w:sz w:val="22"/>
+          <w:szCs w:val="22"/>
+        </w:rPr>
+        <w:t xml:space="preserve"> </w:t>
+      </w:r>
+    </w:p>
+    <w:p>
+      <w:pPr>
+        <w:rPr>
+          <w:rFonts w:ascii="Cambria" w:hAnsi="Cambria"/>
+          <w:sz w:val="22"/>
+          <w:szCs w:val="22"/>
+        </w:rPr>
+      </w:pPr>
+    </w:p>
+    <w:p>
+      <w:pPr>
+        <w:rPr>
+          <w:rFonts w:ascii="Cambria" w:hAnsi="Cambria"/>
+          <w:sz w:val="22"/>
+          <w:szCs w:val="22"/>
+        </w:rPr>
+      </w:pPr>
+      <w:r>
+        <w:rPr>
+          <w:rFonts w:ascii="Cambria" w:hAnsi="Cambria"/>
+          <w:sz w:val="22"/>
+          <w:szCs w:val="22"/>
+        </w:rPr>
+        <w:t xml:space="preserve">As expected it’s green across the board and they’re number one in wins. </w:t>
+      </w:r>
+      <w:r>
+        <w:rPr>
+          <w:rFonts w:ascii="Cambria" w:hAnsi="Cambria"/>
+          <w:sz w:val="22"/>
+          <w:szCs w:val="22"/>
+        </w:rPr>
+        <w:t xml:space="preserve">They’re not perfect and they probably should improve on the free throw area but not much else. </w:t>
+      </w:r>
+      <w:r>
+        <w:rPr>
+          <w:rFonts w:ascii="Cambria" w:hAnsi="Cambria"/>
+          <w:sz w:val="22"/>
+          <w:szCs w:val="22"/>
+        </w:rPr>
+        <w:t>I would argue whatever shape they show on the t-SNE map should be close to an optimal distribution in the 2-D space.</w:t>
+      </w:r>
+      <w:r>
+        <w:rPr>
+          <w:rFonts w:ascii="Cambria" w:hAnsi="Cambria"/>
+          <w:sz w:val="22"/>
+          <w:szCs w:val="22"/>
+        </w:rPr>
+        <w:t xml:space="preserve"> Here’s Golden State’s distribution</w:t>
+      </w:r>
+      <w:r>
+        <w:rPr>
+          <w:rFonts w:ascii="Cambria" w:hAnsi="Cambria"/>
+          <w:sz w:val="22"/>
+          <w:szCs w:val="22"/>
+        </w:rPr>
+        <w:t xml:space="preserve"> vs the rest of the teams</w:t>
+      </w:r>
+      <w:r>
+        <w:rPr>
+          <w:rFonts w:ascii="Cambria" w:hAnsi="Cambria"/>
+          <w:sz w:val="22"/>
+          <w:szCs w:val="22"/>
+        </w:rPr>
+        <w:t xml:space="preserve"> colored by 15 K-means clusters</w:t>
+      </w:r>
+      <w:r>
+        <w:rPr>
+          <w:rFonts w:ascii="Cambria" w:hAnsi="Cambria"/>
+          <w:sz w:val="22"/>
+          <w:szCs w:val="22"/>
+        </w:rPr>
+        <w:t>:</w:t>
+      </w:r>
+    </w:p>
+    <w:p>
+      <w:pPr>
+        <w:rPr>
+          <w:rFonts w:ascii="Cambria" w:hAnsi="Cambria"/>
+          <w:sz w:val="22"/>
+          <w:szCs w:val="22"/>
+        </w:rPr>
+      </w:pPr>
+    </w:p>
+    <w:p>
+      <w:pPr>
+        <w:rPr>
+          <w:rFonts w:ascii="Cambria" w:hAnsi="Cambria"/>
+          <w:sz w:val="22"/>
+          <w:szCs w:val="22"/>
+        </w:rPr>
+      </w:pPr>
+      <w:r>
+        <w:rPr>
+          <w:rFonts w:ascii="Cambria" w:hAnsi="Cambria"/>
+          <w:noProof/>
+          <w:sz w:val="22"/>
+          <w:szCs w:val="22"/>
+        </w:rPr>
+        <w:drawing>
+          <wp:anchor distT="0" distB="0" distL="114300" distR="114300" simplePos="0" relativeHeight="251646976" behindDoc="0" locked="0" layoutInCell="1" allowOverlap="1" wp14:anchorId="55595D43" wp14:editId="6C1F4FB3">
+            <wp:simplePos x="0" y="0"/>
+            <wp:positionH relativeFrom="column">
+              <wp:posOffset>0</wp:posOffset>
+            </wp:positionH>
+            <wp:positionV relativeFrom="paragraph">
+              <wp:posOffset>3423285</wp:posOffset>
+            </wp:positionV>
+            <wp:extent cx="1739900" cy="1153160"/>
+            <wp:effectExtent l="0" t="0" r="0" b="8890"/>
+            <wp:wrapSquare wrapText="bothSides"/>
+            <wp:docPr id="42" name="Picture 42"/>
+            <wp:cNvGraphicFramePr>
+              <a:graphicFrameLocks xmlns:a="http://schemas.openxmlformats.org/drawingml/2006/main" noChangeAspect="1"/>
+            </wp:cNvGraphicFramePr>
+            <a:graphic xmlns:a="http://schemas.openxmlformats.org/drawingml/2006/main">
+              <a:graphicData uri="http://schemas.openxmlformats.org/drawingml/2006/picture">
+                <pic:pic xmlns:pic="http://schemas.openxmlformats.org/drawingml/2006/picture">
+                  <pic:nvPicPr>
+                    <pic:cNvPr id="0" name="Picture 9"/>
+                    <pic:cNvPicPr>
+                      <a:picLocks noChangeAspect="1" noChangeArrowheads="1"/>
+                    </pic:cNvPicPr>
+                  </pic:nvPicPr>
+                  <pic:blipFill>
+                    <a:blip r:embed="rId32">
+                      <a:extLst>
+                        <a:ext uri="{28A0092B-C50C-407E-A947-70E740481C1C}">
+                          <a14:useLocalDpi xmlns:a14="http://schemas.microsoft.com/office/drawing/2010/main" val="0"/>
+                        </a:ext>
+                      </a:extLst>
+                    </a:blip>
+                    <a:srcRect/>
+                    <a:stretch>
+                      <a:fillRect/>
+                    </a:stretch>
+                  </pic:blipFill>
+                  <pic:spPr bwMode="auto">
+                    <a:xfrm>
+                      <a:off x="0" y="0"/>
+                      <a:ext cx="1739900" cy="1153160"/>
+                    </a:xfrm>
+                    <a:prstGeom prst="rect">
+                      <a:avLst/>
+                    </a:prstGeom>
+                    <a:noFill/>
+                    <a:ln>
+                      <a:noFill/>
+                    </a:ln>
+                  </pic:spPr>
+                </pic:pic>
+              </a:graphicData>
+            </a:graphic>
+            <wp14:sizeRelH relativeFrom="page">
+              <wp14:pctWidth>0</wp14:pctWidth>
+            </wp14:sizeRelH>
+            <wp14:sizeRelV relativeFrom="page">
+              <wp14:pctHeight>0</wp14:pctHeight>
+            </wp14:sizeRelV>
+          </wp:anchor>
+        </w:drawing>
+      </w:r>
+      <w:r>
+        <w:rPr>
+          <w:rFonts w:ascii="Cambria" w:hAnsi="Cambria"/>
+          <w:noProof/>
+          <w:sz w:val="22"/>
+          <w:szCs w:val="22"/>
+        </w:rPr>
+        <w:drawing>
+          <wp:anchor distT="0" distB="0" distL="114300" distR="114300" simplePos="0" relativeHeight="251637760" behindDoc="0" locked="0" layoutInCell="1" allowOverlap="1" wp14:anchorId="2C8284FF" wp14:editId="08418389">
+            <wp:simplePos x="0" y="0"/>
+            <wp:positionH relativeFrom="column">
+              <wp:posOffset>0</wp:posOffset>
+            </wp:positionH>
+            <wp:positionV relativeFrom="paragraph">
+              <wp:posOffset>0</wp:posOffset>
+            </wp:positionV>
+            <wp:extent cx="5937250" cy="3257550"/>
+            <wp:effectExtent l="0" t="0" r="6350" b="0"/>
+            <wp:wrapSquare wrapText="bothSides"/>
+            <wp:docPr id="41" name="Picture 41"/>
+            <wp:cNvGraphicFramePr>
+              <a:graphicFrameLocks xmlns:a="http://schemas.openxmlformats.org/drawingml/2006/main" noChangeAspect="1"/>
+            </wp:cNvGraphicFramePr>
+            <a:graphic xmlns:a="http://schemas.openxmlformats.org/drawingml/2006/main">
+              <a:graphicData uri="http://schemas.openxmlformats.org/drawingml/2006/picture">
+                <pic:pic xmlns:pic="http://schemas.openxmlformats.org/drawingml/2006/picture">
+                  <pic:nvPicPr>
+                    <pic:cNvPr id="0" name="Picture 8"/>
+                    <pic:cNvPicPr>
+                      <a:picLocks noChangeAspect="1" noChangeArrowheads="1"/>
+                    </pic:cNvPicPr>
+                  </pic:nvPicPr>
+                  <pic:blipFill>
+                    <a:blip r:embed="rId33">
+                      <a:extLst>
+                        <a:ext uri="{28A0092B-C50C-407E-A947-70E740481C1C}">
+                          <a14:useLocalDpi xmlns:a14="http://schemas.microsoft.com/office/drawing/2010/main" val="0"/>
+                        </a:ext>
+                      </a:extLst>
+                    </a:blip>
+                    <a:srcRect/>
+                    <a:stretch>
+                      <a:fillRect/>
+                    </a:stretch>
+                  </pic:blipFill>
+                  <pic:spPr bwMode="auto">
+                    <a:xfrm>
+                      <a:off x="0" y="0"/>
+                      <a:ext cx="5937250" cy="3257550"/>
+                    </a:xfrm>
+                    <a:prstGeom prst="rect">
+                      <a:avLst/>
+                    </a:prstGeom>
+                    <a:noFill/>
+                    <a:ln>
+                      <a:noFill/>
+                    </a:ln>
+                  </pic:spPr>
+                </pic:pic>
+              </a:graphicData>
+            </a:graphic>
+            <wp14:sizeRelH relativeFrom="page">
+              <wp14:pctWidth>0</wp14:pctWidth>
+            </wp14:sizeRelH>
+            <wp14:sizeRelV relativeFrom="page">
+              <wp14:pctHeight>0</wp14:pctHeight>
+            </wp14:sizeRelV>
+          </wp:anchor>
+        </w:drawing>
+      </w:r>
+      <w:r>
+        <w:rPr>
+          <w:rFonts w:ascii="Cambria" w:hAnsi="Cambria"/>
+          <w:sz w:val="22"/>
+          <w:szCs w:val="22"/>
+        </w:rPr>
+        <w:t>A closer look at GSW vs Cleveland:</w:t>
+      </w:r>
+    </w:p>
+    <w:p>
+      <w:pPr>
+        <w:rPr>
+          <w:rFonts w:ascii="Cambria" w:hAnsi="Cambria"/>
+          <w:sz w:val="22"/>
+          <w:szCs w:val="22"/>
+        </w:rPr>
+      </w:pPr>
+      <w:r>
+        <w:rPr>
+          <w:rFonts w:ascii="Cambria" w:hAnsi="Cambria"/>
+          <w:noProof/>
+          <w:sz w:val="22"/>
+          <w:szCs w:val="22"/>
+        </w:rPr>
+        <w:drawing>
+          <wp:anchor distT="0" distB="0" distL="114300" distR="114300" simplePos="0" relativeHeight="251652096" behindDoc="0" locked="0" layoutInCell="1" allowOverlap="1" wp14:anchorId="3650CDBC" wp14:editId="545FDBD6">
+            <wp:simplePos x="0" y="0"/>
+            <wp:positionH relativeFrom="column">
+              <wp:posOffset>2660650</wp:posOffset>
+            </wp:positionH>
+            <wp:positionV relativeFrom="paragraph">
+              <wp:posOffset>59690</wp:posOffset>
+            </wp:positionV>
+            <wp:extent cx="374015" cy="2432050"/>
+            <wp:effectExtent l="0" t="0" r="6985" b="6350"/>
+            <wp:wrapSquare wrapText="bothSides"/>
+            <wp:docPr id="44" name="Picture 44"/>
+            <wp:cNvGraphicFramePr>
+              <a:graphicFrameLocks xmlns:a="http://schemas.openxmlformats.org/drawingml/2006/main" noChangeAspect="1"/>
+            </wp:cNvGraphicFramePr>
+            <a:graphic xmlns:a="http://schemas.openxmlformats.org/drawingml/2006/main">
+              <a:graphicData uri="http://schemas.openxmlformats.org/drawingml/2006/picture">
+                <pic:pic xmlns:pic="http://schemas.openxmlformats.org/drawingml/2006/picture">
+                  <pic:nvPicPr>
+                    <pic:cNvPr id="0" name="Picture 11"/>
+                    <pic:cNvPicPr>
+                      <a:picLocks noChangeAspect="1" noChangeArrowheads="1"/>
+                    </pic:cNvPicPr>
+                  </pic:nvPicPr>
+                  <pic:blipFill>
+                    <a:blip r:embed="rId34">
+                      <a:extLst>
+                        <a:ext uri="{28A0092B-C50C-407E-A947-70E740481C1C}">
+                          <a14:useLocalDpi xmlns:a14="http://schemas.microsoft.com/office/drawing/2010/main" val="0"/>
+                        </a:ext>
+                      </a:extLst>
+                    </a:blip>
+                    <a:srcRect/>
+                    <a:stretch>
+                      <a:fillRect/>
+                    </a:stretch>
+                  </pic:blipFill>
+                  <pic:spPr bwMode="auto">
+                    <a:xfrm>
+                      <a:off x="0" y="0"/>
+                      <a:ext cx="374015" cy="2432050"/>
+                    </a:xfrm>
+                    <a:prstGeom prst="rect">
+                      <a:avLst/>
+                    </a:prstGeom>
+                    <a:noFill/>
+                    <a:ln>
+                      <a:noFill/>
+                    </a:ln>
+                  </pic:spPr>
+                </pic:pic>
+              </a:graphicData>
+            </a:graphic>
+            <wp14:sizeRelH relativeFrom="page">
+              <wp14:pctWidth>0</wp14:pctWidth>
+            </wp14:sizeRelH>
+            <wp14:sizeRelV relativeFrom="page">
+              <wp14:pctHeight>0</wp14:pctHeight>
+            </wp14:sizeRelV>
+          </wp:anchor>
+        </w:drawing>
+      </w:r>
+      <w:r>
+        <w:rPr>
+          <w:rFonts w:ascii="Cambria" w:hAnsi="Cambria"/>
+          <w:noProof/>
+          <w:sz w:val="22"/>
+          <w:szCs w:val="22"/>
+        </w:rPr>
+        <w:drawing>
+          <wp:anchor distT="0" distB="0" distL="114300" distR="114300" simplePos="0" relativeHeight="251638784" behindDoc="0" locked="0" layoutInCell="1" allowOverlap="1" wp14:anchorId="0B029008" wp14:editId="7C817C00">
+            <wp:simplePos x="0" y="0"/>
+            <wp:positionH relativeFrom="column">
+              <wp:posOffset>456565</wp:posOffset>
+            </wp:positionH>
+            <wp:positionV relativeFrom="paragraph">
+              <wp:posOffset>6350</wp:posOffset>
+            </wp:positionV>
+            <wp:extent cx="1795780" cy="1149350"/>
+            <wp:effectExtent l="0" t="0" r="0" b="0"/>
+            <wp:wrapSquare wrapText="bothSides"/>
+            <wp:docPr id="43" name="Picture 43"/>
+            <wp:cNvGraphicFramePr>
+              <a:graphicFrameLocks xmlns:a="http://schemas.openxmlformats.org/drawingml/2006/main" noChangeAspect="1"/>
+            </wp:cNvGraphicFramePr>
+            <a:graphic xmlns:a="http://schemas.openxmlformats.org/drawingml/2006/main">
+              <a:graphicData uri="http://schemas.openxmlformats.org/drawingml/2006/picture">
+                <pic:pic xmlns:pic="http://schemas.openxmlformats.org/drawingml/2006/picture">
+                  <pic:nvPicPr>
+                    <pic:cNvPr id="0" name="Picture 10"/>
+                    <pic:cNvPicPr>
+                      <a:picLocks noChangeAspect="1" noChangeArrowheads="1"/>
+                    </pic:cNvPicPr>
+                  </pic:nvPicPr>
+                  <pic:blipFill>
+                    <a:blip r:embed="rId35">
+                      <a:extLst>
+                        <a:ext uri="{28A0092B-C50C-407E-A947-70E740481C1C}">
+                          <a14:useLocalDpi xmlns:a14="http://schemas.microsoft.com/office/drawing/2010/main" val="0"/>
+                        </a:ext>
+                      </a:extLst>
+                    </a:blip>
+                    <a:srcRect/>
+                    <a:stretch>
+                      <a:fillRect/>
+                    </a:stretch>
+                  </pic:blipFill>
+                  <pic:spPr bwMode="auto">
+                    <a:xfrm>
+                      <a:off x="0" y="0"/>
+                      <a:ext cx="1795780" cy="1149350"/>
+                    </a:xfrm>
+                    <a:prstGeom prst="rect">
+                      <a:avLst/>
+                    </a:prstGeom>
+                    <a:noFill/>
+                    <a:ln>
+                      <a:noFill/>
+                    </a:ln>
+                  </pic:spPr>
+                </pic:pic>
+              </a:graphicData>
+            </a:graphic>
+            <wp14:sizeRelH relativeFrom="page">
+              <wp14:pctWidth>0</wp14:pctWidth>
+            </wp14:sizeRelH>
+            <wp14:sizeRelV relativeFrom="page">
+              <wp14:pctHeight>0</wp14:pctHeight>
+            </wp14:sizeRelV>
+          </wp:anchor>
+        </w:drawing>
+      </w:r>
+    </w:p>
+    <w:p>
+      <w:pPr>
+        <w:rPr>
+          <w:rFonts w:ascii="Cambria" w:hAnsi="Cambria"/>
+          <w:sz w:val="22"/>
+          <w:szCs w:val="22"/>
+        </w:rPr>
+      </w:pPr>
+    </w:p>
+    <w:p>
+      <w:pPr>
+        <w:rPr>
+          <w:rFonts w:ascii="Cambria" w:hAnsi="Cambria"/>
+          <w:sz w:val="22"/>
+          <w:szCs w:val="22"/>
+        </w:rPr>
+      </w:pPr>
+    </w:p>
+    <w:p>
+      <w:pPr>
+        <w:rPr>
+          <w:rFonts w:ascii="Cambria" w:hAnsi="Cambria"/>
+          <w:sz w:val="22"/>
+          <w:szCs w:val="22"/>
+        </w:rPr>
+      </w:pPr>
+    </w:p>
+    <w:p>
+      <w:pPr>
+        <w:rPr>
+          <w:rFonts w:ascii="Cambria" w:hAnsi="Cambria"/>
+          <w:sz w:val="22"/>
+          <w:szCs w:val="22"/>
+        </w:rPr>
+      </w:pPr>
+    </w:p>
+    <w:p>
+      <w:pPr>
+        <w:rPr>
+          <w:rFonts w:ascii="Cambria" w:hAnsi="Cambria"/>
+          <w:sz w:val="22"/>
+          <w:szCs w:val="22"/>
+        </w:rPr>
+      </w:pPr>
+    </w:p>
+    <w:p>
+      <w:pPr>
+        <w:rPr>
+          <w:rFonts w:ascii="Cambria" w:hAnsi="Cambria"/>
+          <w:sz w:val="22"/>
+          <w:szCs w:val="22"/>
+        </w:rPr>
+      </w:pPr>
+    </w:p>
+    <w:p>
+      <w:pPr>
+        <w:rPr>
+          <w:rFonts w:ascii="Cambria" w:hAnsi="Cambria"/>
+          <w:sz w:val="22"/>
+          <w:szCs w:val="22"/>
+        </w:rPr>
+      </w:pPr>
+      <w:r>
+        <w:rPr>
+          <w:rFonts w:ascii="Cambria" w:hAnsi="Cambria"/>
+          <w:noProof/>
+          <w:sz w:val="22"/>
+          <w:szCs w:val="22"/>
+        </w:rPr>
+        <w:drawing>
+          <wp:anchor distT="0" distB="0" distL="114300" distR="114300" simplePos="0" relativeHeight="251664384" behindDoc="0" locked="0" layoutInCell="1" allowOverlap="1" wp14:anchorId="7606B762" wp14:editId="0E7F1559">
+            <wp:simplePos x="0" y="0"/>
+            <wp:positionH relativeFrom="column">
+              <wp:posOffset>501650</wp:posOffset>
+            </wp:positionH>
+            <wp:positionV relativeFrom="paragraph">
+              <wp:posOffset>50165</wp:posOffset>
+            </wp:positionV>
+            <wp:extent cx="1683385" cy="1254125"/>
+            <wp:effectExtent l="0" t="0" r="0" b="3175"/>
+            <wp:wrapSquare wrapText="bothSides"/>
+            <wp:docPr id="48" name="Picture 48"/>
+            <wp:cNvGraphicFramePr>
+              <a:graphicFrameLocks xmlns:a="http://schemas.openxmlformats.org/drawingml/2006/main" noChangeAspect="1"/>
+            </wp:cNvGraphicFramePr>
+            <a:graphic xmlns:a="http://schemas.openxmlformats.org/drawingml/2006/main">
+              <a:graphicData uri="http://schemas.openxmlformats.org/drawingml/2006/picture">
+                <pic:pic xmlns:pic="http://schemas.openxmlformats.org/drawingml/2006/picture">
+                  <pic:nvPicPr>
+                    <pic:cNvPr id="0" name="Picture 14"/>
+                    <pic:cNvPicPr>
+                      <a:picLocks noChangeAspect="1" noChangeArrowheads="1"/>
+                    </pic:cNvPicPr>
+                  </pic:nvPicPr>
+                  <pic:blipFill>
+                    <a:blip r:embed="rId36">
+                      <a:extLst>
+                        <a:ext uri="{28A0092B-C50C-407E-A947-70E740481C1C}">
+                          <a14:useLocalDpi xmlns:a14="http://schemas.microsoft.com/office/drawing/2010/main" val="0"/>
+                        </a:ext>
+                      </a:extLst>
+                    </a:blip>
+                    <a:srcRect/>
+                    <a:stretch>
+                      <a:fillRect/>
+                    </a:stretch>
+                  </pic:blipFill>
+                  <pic:spPr bwMode="auto">
+                    <a:xfrm>
+                      <a:off x="0" y="0"/>
+                      <a:ext cx="1683385" cy="1254125"/>
+                    </a:xfrm>
+                    <a:prstGeom prst="rect">
+                      <a:avLst/>
+                    </a:prstGeom>
+                    <a:noFill/>
+                    <a:ln>
+                      <a:noFill/>
+                    </a:ln>
+                  </pic:spPr>
+                </pic:pic>
+              </a:graphicData>
+            </a:graphic>
+            <wp14:sizeRelH relativeFrom="page">
+              <wp14:pctWidth>0</wp14:pctWidth>
+            </wp14:sizeRelH>
+            <wp14:sizeRelV relativeFrom="page">
+              <wp14:pctHeight>0</wp14:pctHeight>
+            </wp14:sizeRelV>
+          </wp:anchor>
+        </w:drawing>
+      </w:r>
+      <w:r>
+        <w:rPr>
+          <w:rFonts w:ascii="Cambria" w:hAnsi="Cambria"/>
+          <w:noProof/>
+          <w:sz w:val="22"/>
+          <w:szCs w:val="22"/>
+        </w:rPr>
+        <w:drawing>
+          <wp:anchor distT="0" distB="0" distL="114300" distR="114300" simplePos="0" relativeHeight="251661312" behindDoc="0" locked="0" layoutInCell="1" allowOverlap="1" wp14:anchorId="6FF2F8E1" wp14:editId="3C62A8DC">
+            <wp:simplePos x="0" y="0"/>
+            <wp:positionH relativeFrom="column">
+              <wp:posOffset>-1854200</wp:posOffset>
+            </wp:positionH>
+            <wp:positionV relativeFrom="paragraph">
+              <wp:posOffset>50165</wp:posOffset>
+            </wp:positionV>
+            <wp:extent cx="1693545" cy="1250950"/>
+            <wp:effectExtent l="0" t="0" r="1905" b="6350"/>
+            <wp:wrapSquare wrapText="bothSides"/>
+            <wp:docPr id="45" name="Picture 45"/>
+            <wp:cNvGraphicFramePr>
+              <a:graphicFrameLocks xmlns:a="http://schemas.openxmlformats.org/drawingml/2006/main" noChangeAspect="1"/>
+            </wp:cNvGraphicFramePr>
+            <a:graphic xmlns:a="http://schemas.openxmlformats.org/drawingml/2006/main">
+              <a:graphicData uri="http://schemas.openxmlformats.org/drawingml/2006/picture">
+                <pic:pic xmlns:pic="http://schemas.openxmlformats.org/drawingml/2006/picture">
+                  <pic:nvPicPr>
+                    <pic:cNvPr id="0" name="Picture 12"/>
+                    <pic:cNvPicPr>
+                      <a:picLocks noChangeAspect="1" noChangeArrowheads="1"/>
+                    </pic:cNvPicPr>
+                  </pic:nvPicPr>
+                  <pic:blipFill>
+                    <a:blip r:embed="rId37">
+                      <a:extLst>
+                        <a:ext uri="{28A0092B-C50C-407E-A947-70E740481C1C}">
+                          <a14:useLocalDpi xmlns:a14="http://schemas.microsoft.com/office/drawing/2010/main" val="0"/>
+                        </a:ext>
+                      </a:extLst>
+                    </a:blip>
+                    <a:srcRect/>
+                    <a:stretch>
+                      <a:fillRect/>
+                    </a:stretch>
+                  </pic:blipFill>
+                  <pic:spPr bwMode="auto">
+                    <a:xfrm>
+                      <a:off x="0" y="0"/>
+                      <a:ext cx="1693545" cy="1250950"/>
+                    </a:xfrm>
+                    <a:prstGeom prst="rect">
+                      <a:avLst/>
+                    </a:prstGeom>
+                    <a:noFill/>
+                    <a:ln>
+                      <a:noFill/>
+                    </a:ln>
+                  </pic:spPr>
+                </pic:pic>
+              </a:graphicData>
+            </a:graphic>
+            <wp14:sizeRelH relativeFrom="page">
+              <wp14:pctWidth>0</wp14:pctWidth>
+            </wp14:sizeRelH>
+            <wp14:sizeRelV relativeFrom="page">
+              <wp14:pctHeight>0</wp14:pctHeight>
+            </wp14:sizeRelV>
+          </wp:anchor>
+        </w:drawing>
+      </w:r>
+    </w:p>
+    <w:p>
+      <w:pPr>
+        <w:rPr>
+          <w:rFonts w:ascii="Cambria" w:hAnsi="Cambria"/>
+          <w:sz w:val="22"/>
+          <w:szCs w:val="22"/>
+        </w:rPr>
+      </w:pPr>
+    </w:p>
+    <w:p>
+      <w:pPr>
+        <w:rPr>
+          <w:rFonts w:ascii="Cambria" w:hAnsi="Cambria"/>
+          <w:sz w:val="22"/>
+          <w:szCs w:val="22"/>
+        </w:rPr>
+      </w:pPr>
+    </w:p>
+    <w:p>
+      <w:pPr>
+        <w:rPr>
+          <w:rFonts w:ascii="Cambria" w:hAnsi="Cambria"/>
+          <w:sz w:val="22"/>
+          <w:szCs w:val="22"/>
+        </w:rPr>
+      </w:pPr>
+    </w:p>
+    <w:p>
+      <w:pPr>
+        <w:rPr>
+          <w:rFonts w:ascii="Cambria" w:hAnsi="Cambria"/>
+          <w:sz w:val="22"/>
+          <w:szCs w:val="22"/>
+        </w:rPr>
+      </w:pPr>
+    </w:p>
+    <w:p>
+      <w:pPr>
+        <w:rPr>
+          <w:rFonts w:ascii="Cambria" w:hAnsi="Cambria"/>
+          <w:sz w:val="22"/>
+          <w:szCs w:val="22"/>
+        </w:rPr>
+      </w:pPr>
+    </w:p>
+    <w:p>
+      <w:pPr>
+        <w:rPr>
+          <w:rFonts w:ascii="Cambria" w:hAnsi="Cambria"/>
+          <w:sz w:val="22"/>
+          <w:szCs w:val="22"/>
+        </w:rPr>
+      </w:pPr>
+    </w:p>
+    <w:p>
+      <w:pPr>
+        <w:rPr>
+          <w:rFonts w:ascii="Cambria" w:hAnsi="Cambria"/>
+          <w:sz w:val="22"/>
+          <w:szCs w:val="22"/>
+        </w:rPr>
+      </w:pPr>
+    </w:p>
+    <w:p>
+      <w:pPr>
+        <w:rPr>
+          <w:rFonts w:ascii="Cambria" w:hAnsi="Cambria"/>
+          <w:sz w:val="22"/>
+          <w:szCs w:val="22"/>
+        </w:rPr>
+      </w:pPr>
+    </w:p>
+    <w:p>
+      <w:pPr>
+        <w:rPr>
+          <w:rFonts w:ascii="Cambria" w:hAnsi="Cambria"/>
+          <w:sz w:val="22"/>
+          <w:szCs w:val="22"/>
+        </w:rPr>
+      </w:pPr>
+      <w:r>
+        <w:rPr>
+          <w:rFonts w:ascii="Cambria" w:hAnsi="Cambria"/>
+          <w:sz w:val="22"/>
+          <w:szCs w:val="22"/>
+        </w:rPr>
+        <w:t>Totally different shapes, both winning teams but clearly GSW has been more successful lately. They seem to concentrate almost 50% of t</w:t>
+      </w:r>
+      <w:r>
+        <w:rPr>
+          <w:rFonts w:ascii="Cambria" w:hAnsi="Cambria"/>
+          <w:sz w:val="22"/>
+          <w:szCs w:val="22"/>
+        </w:rPr>
+        <w:t xml:space="preserve">heir usage on clusters 8 and 6 against barely 20% for Cleveland. </w:t>
+      </w:r>
+      <w:r>
+        <w:rPr>
+          <w:rFonts w:ascii="Cambria" w:hAnsi="Cambria"/>
+          <w:sz w:val="22"/>
+          <w:szCs w:val="22"/>
+        </w:rPr>
+        <w:t>I can look at what defines those clusters:</w:t>
+      </w:r>
+    </w:p>
+    <w:p>
+      <w:pPr>
+        <w:rPr>
+          <w:rFonts w:ascii="Cambria" w:hAnsi="Cambria"/>
+          <w:sz w:val="22"/>
+          <w:szCs w:val="22"/>
+        </w:rPr>
+      </w:pPr>
+      <w:r>
+        <w:rPr>
+          <w:rFonts w:ascii="Cambria" w:hAnsi="Cambria"/>
+          <w:noProof/>
+          <w:sz w:val="22"/>
+          <w:szCs w:val="22"/>
+        </w:rPr>
+        <w:lastRenderedPageBreak/>
+        <w:drawing>
+          <wp:anchor distT="0" distB="0" distL="114300" distR="114300" simplePos="0" relativeHeight="251667456" behindDoc="0" locked="0" layoutInCell="1" allowOverlap="1" wp14:anchorId="13B6F683" wp14:editId="2FF4DC3C">
+            <wp:simplePos x="0" y="0"/>
+            <wp:positionH relativeFrom="column">
+              <wp:posOffset>0</wp:posOffset>
+            </wp:positionH>
+            <wp:positionV relativeFrom="paragraph">
+              <wp:posOffset>0</wp:posOffset>
+            </wp:positionV>
+            <wp:extent cx="5556250" cy="504825"/>
+            <wp:effectExtent l="0" t="0" r="6350" b="9525"/>
+            <wp:wrapSquare wrapText="bothSides"/>
+            <wp:docPr id="50" name="Picture 50"/>
+            <wp:cNvGraphicFramePr>
+              <a:graphicFrameLocks xmlns:a="http://schemas.openxmlformats.org/drawingml/2006/main" noChangeAspect="1"/>
+            </wp:cNvGraphicFramePr>
+            <a:graphic xmlns:a="http://schemas.openxmlformats.org/drawingml/2006/main">
+              <a:graphicData uri="http://schemas.openxmlformats.org/drawingml/2006/picture">
+                <pic:pic xmlns:pic="http://schemas.openxmlformats.org/drawingml/2006/picture">
+                  <pic:nvPicPr>
+                    <pic:cNvPr id="0" name="Picture 16"/>
+                    <pic:cNvPicPr>
+                      <a:picLocks noChangeAspect="1" noChangeArrowheads="1"/>
+                    </pic:cNvPicPr>
+                  </pic:nvPicPr>
+                  <pic:blipFill>
+                    <a:blip r:embed="rId38">
+                      <a:extLst>
+                        <a:ext uri="{28A0092B-C50C-407E-A947-70E740481C1C}">
+                          <a14:useLocalDpi xmlns:a14="http://schemas.microsoft.com/office/drawing/2010/main" val="0"/>
+                        </a:ext>
+                      </a:extLst>
+                    </a:blip>
+                    <a:srcRect/>
+                    <a:stretch>
+                      <a:fillRect/>
+                    </a:stretch>
+                  </pic:blipFill>
+                  <pic:spPr bwMode="auto">
+                    <a:xfrm>
+                      <a:off x="0" y="0"/>
+                      <a:ext cx="5556250" cy="504825"/>
+                    </a:xfrm>
+                    <a:prstGeom prst="rect">
+                      <a:avLst/>
+                    </a:prstGeom>
+                    <a:noFill/>
+                    <a:ln>
+                      <a:noFill/>
+                    </a:ln>
+                  </pic:spPr>
+                </pic:pic>
+              </a:graphicData>
+            </a:graphic>
+            <wp14:sizeRelH relativeFrom="page">
+              <wp14:pctWidth>0</wp14:pctWidth>
+            </wp14:sizeRelH>
+            <wp14:sizeRelV relativeFrom="page">
+              <wp14:pctHeight>0</wp14:pctHeight>
+            </wp14:sizeRelV>
+          </wp:anchor>
+        </w:drawing>
       </w:r>
     </w:p>
     <w:p>
@@ -6909,40 +7967,577 @@
           <w:b/>
         </w:rPr>
       </w:pPr>
-    </w:p>
-    <w:p>
-      <w:pPr>
-        <w:ind w:left="18"/>
-        <w:rPr>
-          <w:rFonts w:ascii="Cambria" w:hAnsi="Cambria"/>
-          <w:sz w:val="22"/>
-          <w:szCs w:val="22"/>
-        </w:rPr>
-      </w:pPr>
-    </w:p>
-    <w:p>
-      <w:pPr>
-        <w:ind w:left="18"/>
-        <w:rPr>
-          <w:rFonts w:ascii="Cambria" w:hAnsi="Cambria"/>
-          <w:sz w:val="22"/>
-          <w:szCs w:val="22"/>
-        </w:rPr>
-      </w:pPr>
-    </w:p>
-    <w:p>
-      <w:pPr>
-        <w:ind w:left="18"/>
-        <w:rPr>
-          <w:rFonts w:ascii="Cambria" w:hAnsi="Cambria"/>
-          <w:sz w:val="22"/>
-          <w:szCs w:val="22"/>
-        </w:rPr>
-      </w:pPr>
-    </w:p>
-    <w:p>
-      <w:pPr>
-        <w:ind w:left="18"/>
+      <w:r>
+        <w:rPr>
+          <w:rFonts w:ascii="Cambria" w:hAnsi="Cambria"/>
+          <w:noProof/>
+          <w:sz w:val="22"/>
+          <w:szCs w:val="22"/>
+        </w:rPr>
+        <w:drawing>
+          <wp:anchor distT="0" distB="0" distL="114300" distR="114300" simplePos="0" relativeHeight="251668480" behindDoc="0" locked="0" layoutInCell="1" allowOverlap="1" wp14:anchorId="653A0D58" wp14:editId="5FB1BB3E">
+            <wp:simplePos x="0" y="0"/>
+            <wp:positionH relativeFrom="column">
+              <wp:posOffset>-5676900</wp:posOffset>
+            </wp:positionH>
+            <wp:positionV relativeFrom="paragraph">
+              <wp:posOffset>235585</wp:posOffset>
+            </wp:positionV>
+            <wp:extent cx="5937250" cy="444500"/>
+            <wp:effectExtent l="0" t="0" r="6350" b="0"/>
+            <wp:wrapSquare wrapText="bothSides"/>
+            <wp:docPr id="51" name="Picture 51"/>
+            <wp:cNvGraphicFramePr>
+              <a:graphicFrameLocks xmlns:a="http://schemas.openxmlformats.org/drawingml/2006/main" noChangeAspect="1"/>
+            </wp:cNvGraphicFramePr>
+            <a:graphic xmlns:a="http://schemas.openxmlformats.org/drawingml/2006/main">
+              <a:graphicData uri="http://schemas.openxmlformats.org/drawingml/2006/picture">
+                <pic:pic xmlns:pic="http://schemas.openxmlformats.org/drawingml/2006/picture">
+                  <pic:nvPicPr>
+                    <pic:cNvPr id="0" name="Picture 17"/>
+                    <pic:cNvPicPr>
+                      <a:picLocks noChangeAspect="1" noChangeArrowheads="1"/>
+                    </pic:cNvPicPr>
+                  </pic:nvPicPr>
+                  <pic:blipFill>
+                    <a:blip r:embed="rId39">
+                      <a:extLst>
+                        <a:ext uri="{28A0092B-C50C-407E-A947-70E740481C1C}">
+                          <a14:useLocalDpi xmlns:a14="http://schemas.microsoft.com/office/drawing/2010/main" val="0"/>
+                        </a:ext>
+                      </a:extLst>
+                    </a:blip>
+                    <a:srcRect/>
+                    <a:stretch>
+                      <a:fillRect/>
+                    </a:stretch>
+                  </pic:blipFill>
+                  <pic:spPr bwMode="auto">
+                    <a:xfrm>
+                      <a:off x="0" y="0"/>
+                      <a:ext cx="5937250" cy="444500"/>
+                    </a:xfrm>
+                    <a:prstGeom prst="rect">
+                      <a:avLst/>
+                    </a:prstGeom>
+                    <a:noFill/>
+                    <a:ln>
+                      <a:noFill/>
+                    </a:ln>
+                  </pic:spPr>
+                </pic:pic>
+              </a:graphicData>
+            </a:graphic>
+            <wp14:sizeRelH relativeFrom="page">
+              <wp14:pctWidth>0</wp14:pctWidth>
+            </wp14:sizeRelH>
+            <wp14:sizeRelV relativeFrom="page">
+              <wp14:pctHeight>0</wp14:pctHeight>
+            </wp14:sizeRelV>
+          </wp:anchor>
+        </w:drawing>
+      </w:r>
+    </w:p>
+    <w:p>
+      <w:pPr>
+        <w:tabs>
+          <w:tab w:val="left" w:pos="2304"/>
+        </w:tabs>
+        <w:spacing w:after="220"/>
+        <w:rPr>
+          <w:rFonts w:ascii="Cambria" w:hAnsi="Cambria"/>
+          <w:sz w:val="22"/>
+          <w:szCs w:val="22"/>
+        </w:rPr>
+      </w:pPr>
+      <w:r>
+        <w:rPr>
+          <w:rFonts w:ascii="Cambria" w:hAnsi="Cambria"/>
+          <w:sz w:val="22"/>
+          <w:szCs w:val="22"/>
+        </w:rPr>
+        <w:t>Cluster 8 corresponds to heavily offensive players, high in scoring and field goal percentage and playing heavy minutes. Unsurprisingly Steph Curry, Klay Thompson and Draymond Green belong to it</w:t>
+      </w:r>
+      <w:r>
+        <w:rPr>
+          <w:rFonts w:ascii="Cambria" w:hAnsi="Cambria"/>
+          <w:sz w:val="22"/>
+          <w:szCs w:val="22"/>
+        </w:rPr>
+        <w:t>, or LeBron and Jae Crowder in Cleveland</w:t>
+      </w:r>
+      <w:r>
+        <w:rPr>
+          <w:rFonts w:ascii="Cambria" w:hAnsi="Cambria"/>
+          <w:sz w:val="22"/>
+          <w:szCs w:val="22"/>
+        </w:rPr>
+        <w:t xml:space="preserve">. On the other hand, cluster 6 is also characterized by 3-point shooters </w:t>
+      </w:r>
+      <w:r>
+        <w:rPr>
+          <w:rFonts w:ascii="Cambria" w:hAnsi="Cambria"/>
+          <w:sz w:val="22"/>
+          <w:szCs w:val="22"/>
+        </w:rPr>
+        <w:t>who</w:t>
+      </w:r>
+      <w:r>
+        <w:rPr>
+          <w:rFonts w:ascii="Cambria" w:hAnsi="Cambria"/>
+          <w:sz w:val="22"/>
+          <w:szCs w:val="22"/>
+        </w:rPr>
+        <w:t xml:space="preserve"> </w:t>
+      </w:r>
+      <w:r>
+        <w:rPr>
+          <w:rFonts w:ascii="Cambria" w:hAnsi="Cambria"/>
+          <w:sz w:val="22"/>
+          <w:szCs w:val="22"/>
+        </w:rPr>
+        <w:t>play</w:t>
+      </w:r>
+      <w:r>
+        <w:rPr>
+          <w:rFonts w:ascii="Cambria" w:hAnsi="Cambria"/>
+          <w:sz w:val="22"/>
+          <w:szCs w:val="22"/>
+        </w:rPr>
+        <w:t xml:space="preserve"> fewer minutes, more experienced players </w:t>
+      </w:r>
+      <w:r>
+        <w:rPr>
+          <w:rFonts w:ascii="Cambria" w:hAnsi="Cambria"/>
+          <w:sz w:val="22"/>
+          <w:szCs w:val="22"/>
+        </w:rPr>
+        <w:t xml:space="preserve">(Age over 31 on average) </w:t>
+      </w:r>
+      <w:r>
+        <w:rPr>
+          <w:rFonts w:ascii="Cambria" w:hAnsi="Cambria"/>
+          <w:sz w:val="22"/>
+          <w:szCs w:val="22"/>
+        </w:rPr>
+        <w:t>with good defensive skills. This is the realm of</w:t>
+      </w:r>
+      <w:r>
+        <w:rPr>
+          <w:rFonts w:ascii="Cambria" w:hAnsi="Cambria"/>
+          <w:sz w:val="22"/>
+          <w:szCs w:val="22"/>
+        </w:rPr>
+        <w:t xml:space="preserve"> Shaun Livingston</w:t>
+      </w:r>
+      <w:r>
+        <w:rPr>
+          <w:rFonts w:ascii="Cambria" w:hAnsi="Cambria"/>
+          <w:sz w:val="22"/>
+          <w:szCs w:val="22"/>
+        </w:rPr>
+        <w:t xml:space="preserve">, </w:t>
+      </w:r>
+      <w:r>
+        <w:rPr>
+          <w:rFonts w:ascii="Cambria" w:hAnsi="Cambria"/>
+          <w:sz w:val="22"/>
+          <w:szCs w:val="22"/>
+        </w:rPr>
+        <w:t>David West</w:t>
+      </w:r>
+      <w:r>
+        <w:rPr>
+          <w:rFonts w:ascii="Cambria" w:hAnsi="Cambria"/>
+          <w:sz w:val="22"/>
+          <w:szCs w:val="22"/>
+        </w:rPr>
+        <w:t xml:space="preserve"> or Nick Young versus Channing Fry in Cleveland. </w:t>
+      </w:r>
+      <w:r>
+        <w:rPr>
+          <w:rFonts w:ascii="Cambria" w:hAnsi="Cambria"/>
+          <w:sz w:val="22"/>
+          <w:szCs w:val="22"/>
+        </w:rPr>
+        <w:t xml:space="preserve">This analysis could continue in many different ways and it’s a lot of fun exploring the data. </w:t>
+      </w:r>
+    </w:p>
+    <w:p>
+      <w:pPr>
+        <w:tabs>
+          <w:tab w:val="left" w:pos="2304"/>
+        </w:tabs>
+        <w:spacing w:after="220"/>
+        <w:rPr>
+          <w:rFonts w:ascii="Cambria" w:hAnsi="Cambria"/>
+          <w:sz w:val="22"/>
+          <w:szCs w:val="22"/>
+        </w:rPr>
+      </w:pPr>
+      <w:r>
+        <w:rPr>
+          <w:rFonts w:ascii="Cambria" w:hAnsi="Cambria"/>
+          <w:sz w:val="22"/>
+          <w:szCs w:val="22"/>
+        </w:rPr>
+        <w:t xml:space="preserve">It’s really hard to measure the dissimilarity of shapes by just looking at the 2-D maps so </w:t>
+      </w:r>
+      <w:r>
+        <w:rPr>
+          <w:rFonts w:ascii="Cambria" w:hAnsi="Cambria"/>
+          <w:sz w:val="22"/>
+          <w:szCs w:val="22"/>
+        </w:rPr>
+        <w:t xml:space="preserve">I wanted to give an analytical measure. For this purpose I use a distance measure based on the Bhattacharyya </w:t>
+      </w:r>
+      <w:r>
+        <w:rPr>
+          <w:rFonts w:ascii="Cambria" w:hAnsi="Cambria"/>
+          <w:sz w:val="22"/>
+          <w:szCs w:val="22"/>
+        </w:rPr>
+        <w:t>distance</w:t>
+      </w:r>
+      <w:r>
+        <w:rPr>
+          <w:rFonts w:ascii="Cambria" w:hAnsi="Cambria"/>
+          <w:sz w:val="22"/>
+          <w:szCs w:val="22"/>
+        </w:rPr>
+        <w:t xml:space="preserve"> to compare probability distributions</w:t>
+      </w:r>
+      <w:r>
+        <w:rPr>
+          <w:rFonts w:ascii="Cambria" w:hAnsi="Cambria"/>
+          <w:sz w:val="22"/>
+          <w:szCs w:val="22"/>
+        </w:rPr>
+        <w:t xml:space="preserve">. </w:t>
+      </w:r>
+    </w:p>
+    <w:p>
+      <w:pPr>
+        <w:tabs>
+          <w:tab w:val="left" w:pos="2304"/>
+        </w:tabs>
+        <w:spacing w:after="220"/>
+        <w:rPr>
+          <w:rFonts w:ascii="Cambria" w:hAnsi="Cambria"/>
+          <w:sz w:val="22"/>
+          <w:szCs w:val="22"/>
+        </w:rPr>
+      </w:pPr>
+      <w:r>
+        <w:rPr>
+          <w:rFonts w:ascii="Cambria" w:hAnsi="Cambria"/>
+          <w:sz w:val="22"/>
+          <w:szCs w:val="22"/>
+        </w:rPr>
+        <w:t>Formula goes here</w:t>
+      </w:r>
+    </w:p>
+    <w:p>
+      <w:pPr>
+        <w:tabs>
+          <w:tab w:val="left" w:pos="2304"/>
+        </w:tabs>
+        <w:spacing w:after="220"/>
+        <w:rPr>
+          <w:rFonts w:ascii="Cambria" w:hAnsi="Cambria"/>
+          <w:sz w:val="22"/>
+          <w:szCs w:val="22"/>
+        </w:rPr>
+      </w:pPr>
+      <w:r>
+        <w:rPr>
+          <w:rFonts w:ascii="Cambria" w:hAnsi="Cambria"/>
+          <w:sz w:val="22"/>
+          <w:szCs w:val="22"/>
+        </w:rPr>
+        <w:t xml:space="preserve">A visual exploration tells me that, for instance, San Antonio or the Clippers have a very different shape from Golden State. The </w:t>
+      </w:r>
+      <w:r>
+        <w:rPr>
+          <w:rFonts w:ascii="Cambria" w:hAnsi="Cambria"/>
+          <w:sz w:val="22"/>
+          <w:szCs w:val="22"/>
+        </w:rPr>
+        <w:t xml:space="preserve">analytical results confirm this. Besides, Cleveland is the furthest apart team which doesn’t mean much in terms of wins, only that they have 2 different winning styles. Actually, one of the closest teams to Golden State is Phoenix which my model predicts a very low number of wins. </w:t>
+      </w:r>
+    </w:p>
+    <w:p>
+      <w:pPr>
+        <w:tabs>
+          <w:tab w:val="left" w:pos="2304"/>
+        </w:tabs>
+        <w:spacing w:after="220"/>
+        <w:rPr>
+          <w:rFonts w:ascii="Cambria" w:hAnsi="Cambria"/>
+          <w:sz w:val="22"/>
+          <w:szCs w:val="22"/>
+        </w:rPr>
+      </w:pPr>
+      <w:r>
+        <w:rPr>
+          <w:rFonts w:ascii="Cambria" w:hAnsi="Cambria"/>
+          <w:noProof/>
+          <w:sz w:val="22"/>
+          <w:szCs w:val="22"/>
+        </w:rPr>
+        <w:drawing>
+          <wp:anchor distT="0" distB="0" distL="114300" distR="114300" simplePos="0" relativeHeight="251671552" behindDoc="0" locked="0" layoutInCell="1" allowOverlap="1" wp14:anchorId="50623FD8" wp14:editId="4069245F">
+            <wp:simplePos x="0" y="0"/>
+            <wp:positionH relativeFrom="column">
+              <wp:posOffset>921</wp:posOffset>
+            </wp:positionH>
+            <wp:positionV relativeFrom="paragraph">
+              <wp:posOffset>4445</wp:posOffset>
+            </wp:positionV>
+            <wp:extent cx="4095750" cy="2724763"/>
+            <wp:effectExtent l="0" t="0" r="0" b="0"/>
+            <wp:wrapSquare wrapText="bothSides"/>
+            <wp:docPr id="52" name="Picture 52"/>
+            <wp:cNvGraphicFramePr>
+              <a:graphicFrameLocks xmlns:a="http://schemas.openxmlformats.org/drawingml/2006/main" noChangeAspect="1"/>
+            </wp:cNvGraphicFramePr>
+            <a:graphic xmlns:a="http://schemas.openxmlformats.org/drawingml/2006/main">
+              <a:graphicData uri="http://schemas.openxmlformats.org/drawingml/2006/picture">
+                <pic:pic xmlns:pic="http://schemas.openxmlformats.org/drawingml/2006/picture">
+                  <pic:nvPicPr>
+                    <pic:cNvPr id="0" name="Picture 18"/>
+                    <pic:cNvPicPr>
+                      <a:picLocks noChangeAspect="1" noChangeArrowheads="1"/>
+                    </pic:cNvPicPr>
+                  </pic:nvPicPr>
+                  <pic:blipFill>
+                    <a:blip r:embed="rId40">
+                      <a:extLst>
+                        <a:ext uri="{28A0092B-C50C-407E-A947-70E740481C1C}">
+                          <a14:useLocalDpi xmlns:a14="http://schemas.microsoft.com/office/drawing/2010/main" val="0"/>
+                        </a:ext>
+                      </a:extLst>
+                    </a:blip>
+                    <a:srcRect/>
+                    <a:stretch>
+                      <a:fillRect/>
+                    </a:stretch>
+                  </pic:blipFill>
+                  <pic:spPr bwMode="auto">
+                    <a:xfrm>
+                      <a:off x="0" y="0"/>
+                      <a:ext cx="4095750" cy="2724763"/>
+                    </a:xfrm>
+                    <a:prstGeom prst="rect">
+                      <a:avLst/>
+                    </a:prstGeom>
+                    <a:noFill/>
+                    <a:ln>
+                      <a:noFill/>
+                    </a:ln>
+                  </pic:spPr>
+                </pic:pic>
+              </a:graphicData>
+            </a:graphic>
+            <wp14:sizeRelH relativeFrom="page">
+              <wp14:pctWidth>0</wp14:pctWidth>
+            </wp14:sizeRelH>
+            <wp14:sizeRelV relativeFrom="page">
+              <wp14:pctHeight>0</wp14:pctHeight>
+            </wp14:sizeRelV>
+          </wp:anchor>
+        </w:drawing>
+      </w:r>
+    </w:p>
+    <w:p>
+      <w:pPr>
+        <w:tabs>
+          <w:tab w:val="left" w:pos="2304"/>
+        </w:tabs>
+        <w:spacing w:after="220"/>
+        <w:rPr>
+          <w:rFonts w:ascii="Cambria" w:hAnsi="Cambria"/>
+          <w:sz w:val="22"/>
+          <w:szCs w:val="22"/>
+        </w:rPr>
+      </w:pPr>
+    </w:p>
+    <w:p>
+      <w:pPr>
+        <w:tabs>
+          <w:tab w:val="left" w:pos="2304"/>
+        </w:tabs>
+        <w:spacing w:after="220"/>
+        <w:rPr>
+          <w:rFonts w:ascii="Cambria" w:hAnsi="Cambria"/>
+          <w:sz w:val="22"/>
+          <w:szCs w:val="22"/>
+        </w:rPr>
+      </w:pPr>
+    </w:p>
+    <w:p>
+      <w:pPr>
+        <w:tabs>
+          <w:tab w:val="left" w:pos="2304"/>
+        </w:tabs>
+        <w:spacing w:after="220"/>
+        <w:rPr>
+          <w:rFonts w:ascii="Cambria" w:hAnsi="Cambria"/>
+          <w:sz w:val="22"/>
+          <w:szCs w:val="22"/>
+        </w:rPr>
+      </w:pPr>
+    </w:p>
+    <w:p>
+      <w:pPr>
+        <w:tabs>
+          <w:tab w:val="left" w:pos="2304"/>
+        </w:tabs>
+        <w:spacing w:after="220"/>
+        <w:rPr>
+          <w:rFonts w:ascii="Cambria" w:hAnsi="Cambria"/>
+          <w:sz w:val="22"/>
+          <w:szCs w:val="22"/>
+        </w:rPr>
+      </w:pPr>
+    </w:p>
+    <w:p>
+      <w:pPr>
+        <w:tabs>
+          <w:tab w:val="left" w:pos="2304"/>
+        </w:tabs>
+        <w:spacing w:after="220"/>
+        <w:rPr>
+          <w:rFonts w:ascii="Cambria" w:hAnsi="Cambria"/>
+          <w:sz w:val="22"/>
+          <w:szCs w:val="22"/>
+        </w:rPr>
+      </w:pPr>
+    </w:p>
+    <w:p>
+      <w:pPr>
+        <w:tabs>
+          <w:tab w:val="left" w:pos="2304"/>
+        </w:tabs>
+        <w:spacing w:after="220"/>
+        <w:rPr>
+          <w:rFonts w:ascii="Cambria" w:hAnsi="Cambria"/>
+          <w:sz w:val="22"/>
+          <w:szCs w:val="22"/>
+        </w:rPr>
+      </w:pPr>
+    </w:p>
+    <w:p>
+      <w:pPr>
+        <w:tabs>
+          <w:tab w:val="left" w:pos="2304"/>
+        </w:tabs>
+        <w:spacing w:after="220"/>
+        <w:rPr>
+          <w:rFonts w:ascii="Cambria" w:hAnsi="Cambria"/>
+          <w:sz w:val="22"/>
+          <w:szCs w:val="22"/>
+        </w:rPr>
+      </w:pPr>
+    </w:p>
+    <w:p>
+      <w:pPr>
+        <w:tabs>
+          <w:tab w:val="left" w:pos="2304"/>
+        </w:tabs>
+        <w:spacing w:after="220"/>
+        <w:rPr>
+          <w:rFonts w:ascii="Cambria" w:hAnsi="Cambria"/>
+          <w:sz w:val="22"/>
+          <w:szCs w:val="22"/>
+        </w:rPr>
+      </w:pPr>
+    </w:p>
+    <w:p>
+      <w:pPr>
+        <w:tabs>
+          <w:tab w:val="left" w:pos="2304"/>
+        </w:tabs>
+        <w:spacing w:after="220"/>
+        <w:rPr>
+          <w:rFonts w:ascii="Cambria" w:hAnsi="Cambria"/>
+          <w:sz w:val="22"/>
+          <w:szCs w:val="22"/>
+        </w:rPr>
+      </w:pPr>
+      <w:r>
+        <w:rPr>
+          <w:rFonts w:ascii="Cambria" w:hAnsi="Cambria"/>
+          <w:noProof/>
+          <w:sz w:val="22"/>
+          <w:szCs w:val="22"/>
+        </w:rPr>
+        <w:drawing>
+          <wp:anchor distT="0" distB="0" distL="114300" distR="114300" simplePos="0" relativeHeight="251672576" behindDoc="0" locked="0" layoutInCell="1" allowOverlap="1" wp14:anchorId="595DC9E8" wp14:editId="1CA52B1A">
+            <wp:simplePos x="0" y="0"/>
+            <wp:positionH relativeFrom="column">
+              <wp:posOffset>0</wp:posOffset>
+            </wp:positionH>
+            <wp:positionV relativeFrom="paragraph">
+              <wp:posOffset>3810</wp:posOffset>
+            </wp:positionV>
+            <wp:extent cx="4092575" cy="1854200"/>
+            <wp:effectExtent l="0" t="0" r="3175" b="0"/>
+            <wp:wrapSquare wrapText="bothSides"/>
+            <wp:docPr id="53" name="Picture 53"/>
+            <wp:cNvGraphicFramePr>
+              <a:graphicFrameLocks xmlns:a="http://schemas.openxmlformats.org/drawingml/2006/main" noChangeAspect="1"/>
+            </wp:cNvGraphicFramePr>
+            <a:graphic xmlns:a="http://schemas.openxmlformats.org/drawingml/2006/main">
+              <a:graphicData uri="http://schemas.openxmlformats.org/drawingml/2006/picture">
+                <pic:pic xmlns:pic="http://schemas.openxmlformats.org/drawingml/2006/picture">
+                  <pic:nvPicPr>
+                    <pic:cNvPr id="0" name="Picture 19"/>
+                    <pic:cNvPicPr>
+                      <a:picLocks noChangeAspect="1" noChangeArrowheads="1"/>
+                    </pic:cNvPicPr>
+                  </pic:nvPicPr>
+                  <pic:blipFill>
+                    <a:blip r:embed="rId41">
+                      <a:extLst>
+                        <a:ext uri="{28A0092B-C50C-407E-A947-70E740481C1C}">
+                          <a14:useLocalDpi xmlns:a14="http://schemas.microsoft.com/office/drawing/2010/main" val="0"/>
+                        </a:ext>
+                      </a:extLst>
+                    </a:blip>
+                    <a:srcRect/>
+                    <a:stretch>
+                      <a:fillRect/>
+                    </a:stretch>
+                  </pic:blipFill>
+                  <pic:spPr bwMode="auto">
+                    <a:xfrm>
+                      <a:off x="0" y="0"/>
+                      <a:ext cx="4092575" cy="1854200"/>
+                    </a:xfrm>
+                    <a:prstGeom prst="rect">
+                      <a:avLst/>
+                    </a:prstGeom>
+                    <a:noFill/>
+                    <a:ln>
+                      <a:noFill/>
+                    </a:ln>
+                  </pic:spPr>
+                </pic:pic>
+              </a:graphicData>
+            </a:graphic>
+            <wp14:sizeRelH relativeFrom="page">
+              <wp14:pctWidth>0</wp14:pctWidth>
+            </wp14:sizeRelH>
+            <wp14:sizeRelV relativeFrom="page">
+              <wp14:pctHeight>0</wp14:pctHeight>
+            </wp14:sizeRelV>
+          </wp:anchor>
+        </w:drawing>
+      </w:r>
+    </w:p>
+    <w:p>
+      <w:pPr>
         <w:rPr>
           <w:rFonts w:ascii="Cambria" w:hAnsi="Cambria"/>
           <w:b/>
@@ -6951,12 +8546,365 @@
     </w:p>
     <w:p>
       <w:pPr>
-        <w:ind w:left="18"/>
         <w:rPr>
           <w:rFonts w:ascii="Cambria" w:hAnsi="Cambria"/>
           <w:b/>
         </w:rPr>
       </w:pPr>
+    </w:p>
+    <w:p>
+      <w:pPr>
+        <w:rPr>
+          <w:rFonts w:ascii="Cambria" w:hAnsi="Cambria"/>
+          <w:sz w:val="22"/>
+          <w:szCs w:val="22"/>
+        </w:rPr>
+      </w:pPr>
+    </w:p>
+    <w:p>
+      <w:pPr>
+        <w:rPr>
+          <w:rFonts w:ascii="Cambria" w:hAnsi="Cambria"/>
+          <w:sz w:val="22"/>
+          <w:szCs w:val="22"/>
+        </w:rPr>
+      </w:pPr>
+      <w:r>
+        <w:rPr>
+          <w:rFonts w:ascii="Cambria" w:hAnsi="Cambria"/>
+          <w:sz w:val="22"/>
+          <w:szCs w:val="22"/>
+        </w:rPr>
+        <w:lastRenderedPageBreak/>
+        <w:t xml:space="preserve">The final predicted wins for a team depend on many factors, one being the accuracy of player predictions, which is particularly hard the younger the roster is (like Boston). </w:t>
+      </w:r>
+      <w:r>
+        <w:rPr>
+          <w:rFonts w:ascii="Cambria" w:hAnsi="Cambria"/>
+          <w:sz w:val="22"/>
+          <w:szCs w:val="22"/>
+        </w:rPr>
+        <w:t xml:space="preserve">Sometimes it’s also a question of </w:t>
+      </w:r>
+      <w:r>
+        <w:rPr>
+          <w:rFonts w:ascii="Cambria" w:hAnsi="Cambria"/>
+          <w:sz w:val="22"/>
+          <w:szCs w:val="22"/>
+        </w:rPr>
+        <w:t xml:space="preserve">how to optimally distribute minutes of play. Let’s </w:t>
+      </w:r>
+      <w:r>
+        <w:rPr>
+          <w:rFonts w:ascii="Cambria" w:hAnsi="Cambria"/>
+          <w:sz w:val="22"/>
+          <w:szCs w:val="22"/>
+        </w:rPr>
+        <w:t xml:space="preserve">take a </w:t>
+      </w:r>
+      <w:r>
+        <w:rPr>
+          <w:rFonts w:ascii="Cambria" w:hAnsi="Cambria"/>
+          <w:sz w:val="22"/>
+          <w:szCs w:val="22"/>
+        </w:rPr>
+        <w:t>look at Boston:</w:t>
+      </w:r>
+    </w:p>
+    <w:p>
+      <w:pPr>
+        <w:rPr>
+          <w:rFonts w:ascii="Cambria" w:hAnsi="Cambria"/>
+          <w:sz w:val="22"/>
+          <w:szCs w:val="22"/>
+        </w:rPr>
+      </w:pPr>
+    </w:p>
+    <w:p>
+      <w:pPr>
+        <w:rPr>
+          <w:rFonts w:ascii="Cambria" w:hAnsi="Cambria"/>
+          <w:sz w:val="22"/>
+          <w:szCs w:val="22"/>
+        </w:rPr>
+      </w:pPr>
+      <w:r>
+        <w:rPr>
+          <w:rFonts w:ascii="Cambria" w:hAnsi="Cambria"/>
+          <w:b/>
+          <w:noProof/>
+        </w:rPr>
+        <w:drawing>
+          <wp:anchor distT="0" distB="0" distL="114300" distR="114300" simplePos="0" relativeHeight="251665408" behindDoc="0" locked="0" layoutInCell="1" allowOverlap="1" wp14:anchorId="68B3907A" wp14:editId="07734F14">
+            <wp:simplePos x="0" y="0"/>
+            <wp:positionH relativeFrom="column">
+              <wp:posOffset>0</wp:posOffset>
+            </wp:positionH>
+            <wp:positionV relativeFrom="paragraph">
+              <wp:posOffset>-1270</wp:posOffset>
+            </wp:positionV>
+            <wp:extent cx="5937250" cy="3714750"/>
+            <wp:effectExtent l="0" t="0" r="6350" b="0"/>
+            <wp:wrapSquare wrapText="bothSides"/>
+            <wp:docPr id="54" name="Picture 54"/>
+            <wp:cNvGraphicFramePr>
+              <a:graphicFrameLocks xmlns:a="http://schemas.openxmlformats.org/drawingml/2006/main" noChangeAspect="1"/>
+            </wp:cNvGraphicFramePr>
+            <a:graphic xmlns:a="http://schemas.openxmlformats.org/drawingml/2006/main">
+              <a:graphicData uri="http://schemas.openxmlformats.org/drawingml/2006/picture">
+                <pic:pic xmlns:pic="http://schemas.openxmlformats.org/drawingml/2006/picture">
+                  <pic:nvPicPr>
+                    <pic:cNvPr id="0" name="Picture 20"/>
+                    <pic:cNvPicPr>
+                      <a:picLocks noChangeAspect="1" noChangeArrowheads="1"/>
+                    </pic:cNvPicPr>
+                  </pic:nvPicPr>
+                  <pic:blipFill>
+                    <a:blip r:embed="rId42">
+                      <a:extLst>
+                        <a:ext uri="{28A0092B-C50C-407E-A947-70E740481C1C}">
+                          <a14:useLocalDpi xmlns:a14="http://schemas.microsoft.com/office/drawing/2010/main" val="0"/>
+                        </a:ext>
+                      </a:extLst>
+                    </a:blip>
+                    <a:srcRect/>
+                    <a:stretch>
+                      <a:fillRect/>
+                    </a:stretch>
+                  </pic:blipFill>
+                  <pic:spPr bwMode="auto">
+                    <a:xfrm>
+                      <a:off x="0" y="0"/>
+                      <a:ext cx="5937250" cy="3714750"/>
+                    </a:xfrm>
+                    <a:prstGeom prst="rect">
+                      <a:avLst/>
+                    </a:prstGeom>
+                    <a:noFill/>
+                    <a:ln>
+                      <a:noFill/>
+                    </a:ln>
+                  </pic:spPr>
+                </pic:pic>
+              </a:graphicData>
+            </a:graphic>
+            <wp14:sizeRelH relativeFrom="page">
+              <wp14:pctWidth>0</wp14:pctWidth>
+            </wp14:sizeRelH>
+            <wp14:sizeRelV relativeFrom="page">
+              <wp14:pctHeight>0</wp14:pctHeight>
+            </wp14:sizeRelV>
+          </wp:anchor>
+        </w:drawing>
+      </w:r>
+      <w:r>
+        <w:rPr>
+          <w:rFonts w:ascii="Cambria" w:hAnsi="Cambria"/>
+          <w:sz w:val="22"/>
+          <w:szCs w:val="22"/>
+        </w:rPr>
+        <w:t>On paper, Boston looks pretty good</w:t>
+      </w:r>
+      <w:r>
+        <w:rPr>
+          <w:rFonts w:ascii="Cambria" w:hAnsi="Cambria"/>
+          <w:sz w:val="22"/>
+          <w:szCs w:val="22"/>
+        </w:rPr>
+        <w:t xml:space="preserve"> across the board</w:t>
+      </w:r>
+      <w:r>
+        <w:rPr>
+          <w:rFonts w:ascii="Cambria" w:hAnsi="Cambria"/>
+          <w:sz w:val="22"/>
+          <w:szCs w:val="22"/>
+        </w:rPr>
+        <w:t xml:space="preserve">. Not many reds, very consistent overall. Looking at just the </w:t>
+      </w:r>
+      <w:r>
+        <w:rPr>
+          <w:rFonts w:ascii="Cambria" w:hAnsi="Cambria"/>
+          <w:sz w:val="22"/>
+          <w:szCs w:val="22"/>
+        </w:rPr>
+        <w:t>individual team stats one</w:t>
+      </w:r>
+      <w:r>
+        <w:rPr>
+          <w:rFonts w:ascii="Cambria" w:hAnsi="Cambria"/>
+          <w:sz w:val="22"/>
+          <w:szCs w:val="22"/>
+        </w:rPr>
+        <w:t xml:space="preserve"> would think they should be </w:t>
+      </w:r>
+      <w:r>
+        <w:rPr>
+          <w:rFonts w:ascii="Cambria" w:hAnsi="Cambria"/>
+          <w:sz w:val="22"/>
+          <w:szCs w:val="22"/>
+        </w:rPr>
+        <w:t>expected to win</w:t>
+      </w:r>
+      <w:r>
+        <w:rPr>
+          <w:rFonts w:ascii="Cambria" w:hAnsi="Cambria"/>
+          <w:sz w:val="22"/>
+          <w:szCs w:val="22"/>
+        </w:rPr>
+        <w:t xml:space="preserve"> more </w:t>
+      </w:r>
+      <w:r>
+        <w:rPr>
+          <w:rFonts w:ascii="Cambria" w:hAnsi="Cambria"/>
+          <w:sz w:val="22"/>
+          <w:szCs w:val="22"/>
+        </w:rPr>
+        <w:t xml:space="preserve">games </w:t>
+      </w:r>
+      <w:r>
+        <w:rPr>
+          <w:rFonts w:ascii="Cambria" w:hAnsi="Cambria"/>
+          <w:sz w:val="22"/>
+          <w:szCs w:val="22"/>
+        </w:rPr>
+        <w:t xml:space="preserve">than </w:t>
+      </w:r>
+      <w:r>
+        <w:rPr>
+          <w:rFonts w:ascii="Cambria" w:hAnsi="Cambria"/>
+          <w:sz w:val="22"/>
+          <w:szCs w:val="22"/>
+        </w:rPr>
+        <w:t xml:space="preserve">a 31.3. </w:t>
+      </w:r>
+      <w:r>
+        <w:rPr>
+          <w:rFonts w:ascii="Cambria" w:hAnsi="Cambria"/>
+          <w:sz w:val="22"/>
+          <w:szCs w:val="22"/>
+        </w:rPr>
+        <w:t xml:space="preserve">Before jumping to conclusions and declare Boston’s coach as the </w:t>
+      </w:r>
+      <w:r>
+        <w:rPr>
+          <w:rFonts w:ascii="Cambria" w:hAnsi="Cambria"/>
+          <w:sz w:val="22"/>
+          <w:szCs w:val="22"/>
+        </w:rPr>
+        <w:t xml:space="preserve">one of the </w:t>
+      </w:r>
+      <w:r>
+        <w:rPr>
+          <w:rFonts w:ascii="Cambria" w:hAnsi="Cambria"/>
+          <w:sz w:val="22"/>
+          <w:szCs w:val="22"/>
+        </w:rPr>
+        <w:t>best ever (he might actually be in the conversation), let’s look at the minute share in Boston’s roster:</w:t>
+      </w:r>
+    </w:p>
+    <w:p>
+      <w:pPr>
+        <w:rPr>
+          <w:rFonts w:ascii="Cambria" w:hAnsi="Cambria"/>
+          <w:sz w:val="22"/>
+          <w:szCs w:val="22"/>
+        </w:rPr>
+      </w:pPr>
+      <w:r>
+        <w:rPr>
+          <w:rFonts w:ascii="Cambria" w:hAnsi="Cambria"/>
+          <w:noProof/>
+          <w:sz w:val="22"/>
+          <w:szCs w:val="22"/>
+        </w:rPr>
+        <w:drawing>
+          <wp:anchor distT="0" distB="0" distL="114300" distR="114300" simplePos="0" relativeHeight="251666432" behindDoc="0" locked="0" layoutInCell="1" allowOverlap="1" wp14:anchorId="440341EE" wp14:editId="6DAD6271">
+            <wp:simplePos x="0" y="0"/>
+            <wp:positionH relativeFrom="column">
+              <wp:posOffset>0</wp:posOffset>
+            </wp:positionH>
+            <wp:positionV relativeFrom="paragraph">
+              <wp:posOffset>0</wp:posOffset>
+            </wp:positionV>
+            <wp:extent cx="5943600" cy="2514600"/>
+            <wp:effectExtent l="0" t="0" r="0" b="0"/>
+            <wp:wrapSquare wrapText="bothSides"/>
+            <wp:docPr id="56" name="Picture 56"/>
+            <wp:cNvGraphicFramePr>
+              <a:graphicFrameLocks xmlns:a="http://schemas.openxmlformats.org/drawingml/2006/main" noChangeAspect="1"/>
+            </wp:cNvGraphicFramePr>
+            <a:graphic xmlns:a="http://schemas.openxmlformats.org/drawingml/2006/main">
+              <a:graphicData uri="http://schemas.openxmlformats.org/drawingml/2006/picture">
+                <pic:pic xmlns:pic="http://schemas.openxmlformats.org/drawingml/2006/picture">
+                  <pic:nvPicPr>
+                    <pic:cNvPr id="0" name="Picture 22"/>
+                    <pic:cNvPicPr>
+                      <a:picLocks noChangeAspect="1" noChangeArrowheads="1"/>
+                    </pic:cNvPicPr>
+                  </pic:nvPicPr>
+                  <pic:blipFill>
+                    <a:blip r:embed="rId43">
+                      <a:extLst>
+                        <a:ext uri="{28A0092B-C50C-407E-A947-70E740481C1C}">
+                          <a14:useLocalDpi xmlns:a14="http://schemas.microsoft.com/office/drawing/2010/main" val="0"/>
+                        </a:ext>
+                      </a:extLst>
+                    </a:blip>
+                    <a:srcRect/>
+                    <a:stretch>
+                      <a:fillRect/>
+                    </a:stretch>
+                  </pic:blipFill>
+                  <pic:spPr bwMode="auto">
+                    <a:xfrm>
+                      <a:off x="0" y="0"/>
+                      <a:ext cx="5943600" cy="2514600"/>
+                    </a:xfrm>
+                    <a:prstGeom prst="rect">
+                      <a:avLst/>
+                    </a:prstGeom>
+                    <a:noFill/>
+                    <a:ln>
+                      <a:noFill/>
+                    </a:ln>
+                  </pic:spPr>
+                </pic:pic>
+              </a:graphicData>
+            </a:graphic>
+            <wp14:sizeRelH relativeFrom="page">
+              <wp14:pctWidth>0</wp14:pctWidth>
+            </wp14:sizeRelH>
+            <wp14:sizeRelV relativeFrom="page">
+              <wp14:pctHeight>0</wp14:pctHeight>
+            </wp14:sizeRelV>
+          </wp:anchor>
+        </w:drawing>
+      </w:r>
+    </w:p>
+    <w:p>
+      <w:pPr>
+        <w:rPr>
+          <w:rFonts w:ascii="Cambria" w:hAnsi="Cambria"/>
+          <w:b/>
+        </w:rPr>
+      </w:pPr>
+      <w:r>
+        <w:rPr>
+          <w:rFonts w:ascii="Cambria" w:hAnsi="Cambria"/>
+          <w:sz w:val="22"/>
+          <w:szCs w:val="22"/>
+        </w:rPr>
+        <w:lastRenderedPageBreak/>
+        <w:t xml:space="preserve">Boston’s offense ranks ok at #12 but their defense is the problem. According to the model, they are the third worst defense in the league. </w:t>
+      </w:r>
+      <w:r>
+        <w:rPr>
+          <w:rFonts w:ascii="Cambria" w:hAnsi="Cambria"/>
+          <w:sz w:val="22"/>
+          <w:szCs w:val="22"/>
+        </w:rPr>
+        <w:t xml:space="preserve">Looking at the roster, their best 3 defensive players: Allen, Baynes and Larkin are at or near the bottom in usage. This is a clear case in which a redistribution of minutes would possible benefit a team’s expected wins. I will actually test this hypothesis in the Trade section of the paper. </w:t>
+      </w:r>
     </w:p>
     <w:p>
       <w:pPr>
@@ -6999,17 +8947,137 @@
       <w:r>
         <w:rPr>
           <w:rFonts w:ascii="Cambria" w:hAnsi="Cambria"/>
-          <w:sz w:val="22"/>
-          <w:szCs w:val="22"/>
-        </w:rPr>
-        <w:t>This i</w:t>
-      </w:r>
-    </w:p>
-    <w:p>
-      <w:pPr>
-        <w:rPr>
-          <w:rFonts w:ascii="Cambria" w:hAnsi="Cambria"/>
-          <w:b/>
+          <w:noProof/>
+          <w:sz w:val="22"/>
+          <w:szCs w:val="22"/>
+        </w:rPr>
+        <w:drawing>
+          <wp:anchor distT="0" distB="0" distL="114300" distR="114300" simplePos="0" relativeHeight="251673600" behindDoc="0" locked="0" layoutInCell="1" allowOverlap="1" wp14:anchorId="3296B288" wp14:editId="2FA68163">
+            <wp:simplePos x="0" y="0"/>
+            <wp:positionH relativeFrom="column">
+              <wp:posOffset>0</wp:posOffset>
+            </wp:positionH>
+            <wp:positionV relativeFrom="paragraph">
+              <wp:posOffset>709930</wp:posOffset>
+            </wp:positionV>
+            <wp:extent cx="5937250" cy="2133600"/>
+            <wp:effectExtent l="0" t="0" r="6350" b="0"/>
+            <wp:wrapSquare wrapText="bothSides"/>
+            <wp:docPr id="58" name="Picture 58"/>
+            <wp:cNvGraphicFramePr>
+              <a:graphicFrameLocks xmlns:a="http://schemas.openxmlformats.org/drawingml/2006/main" noChangeAspect="1"/>
+            </wp:cNvGraphicFramePr>
+            <a:graphic xmlns:a="http://schemas.openxmlformats.org/drawingml/2006/main">
+              <a:graphicData uri="http://schemas.openxmlformats.org/drawingml/2006/picture">
+                <pic:pic xmlns:pic="http://schemas.openxmlformats.org/drawingml/2006/picture">
+                  <pic:nvPicPr>
+                    <pic:cNvPr id="0" name="Picture 24"/>
+                    <pic:cNvPicPr>
+                      <a:picLocks noChangeAspect="1" noChangeArrowheads="1"/>
+                    </pic:cNvPicPr>
+                  </pic:nvPicPr>
+                  <pic:blipFill>
+                    <a:blip r:embed="rId44">
+                      <a:extLst>
+                        <a:ext uri="{28A0092B-C50C-407E-A947-70E740481C1C}">
+                          <a14:useLocalDpi xmlns:a14="http://schemas.microsoft.com/office/drawing/2010/main" val="0"/>
+                        </a:ext>
+                      </a:extLst>
+                    </a:blip>
+                    <a:srcRect/>
+                    <a:stretch>
+                      <a:fillRect/>
+                    </a:stretch>
+                  </pic:blipFill>
+                  <pic:spPr bwMode="auto">
+                    <a:xfrm>
+                      <a:off x="0" y="0"/>
+                      <a:ext cx="5937250" cy="2133600"/>
+                    </a:xfrm>
+                    <a:prstGeom prst="rect">
+                      <a:avLst/>
+                    </a:prstGeom>
+                    <a:noFill/>
+                    <a:ln>
+                      <a:noFill/>
+                    </a:ln>
+                  </pic:spPr>
+                </pic:pic>
+              </a:graphicData>
+            </a:graphic>
+            <wp14:sizeRelH relativeFrom="page">
+              <wp14:pctWidth>0</wp14:pctWidth>
+            </wp14:sizeRelH>
+            <wp14:sizeRelV relativeFrom="page">
+              <wp14:pctHeight>0</wp14:pctHeight>
+            </wp14:sizeRelV>
+          </wp:anchor>
+        </w:drawing>
+      </w:r>
+      <w:r>
+        <w:rPr>
+          <w:rFonts w:ascii="Cambria" w:hAnsi="Cambria"/>
+          <w:sz w:val="22"/>
+          <w:szCs w:val="22"/>
+        </w:rPr>
+        <w:t xml:space="preserve">Similarly to the analysis we can do on teams, we can also perform on players. </w:t>
+      </w:r>
+      <w:r>
+        <w:rPr>
+          <w:rFonts w:ascii="Cambria" w:hAnsi="Cambria"/>
+          <w:sz w:val="22"/>
+          <w:szCs w:val="22"/>
+        </w:rPr>
+        <w:t xml:space="preserve">As discussed above, </w:t>
+      </w:r>
+      <w:r>
+        <w:rPr>
+          <w:rFonts w:ascii="Cambria" w:hAnsi="Cambria"/>
+          <w:sz w:val="22"/>
+          <w:szCs w:val="22"/>
+        </w:rPr>
+        <w:t>I can apply the Offense and Defense neural network models to players under the assumption that they are teams in which all players are exactly the same. Imagine a team with 5 Kyrie Irving a</w:t>
+      </w:r>
+      <w:r>
+        <w:rPr>
+          <w:rFonts w:ascii="Cambria" w:hAnsi="Cambria"/>
+          <w:sz w:val="22"/>
+          <w:szCs w:val="22"/>
+        </w:rPr>
+        <w:t>nd a bench full of Kyrie Irvings</w:t>
+      </w:r>
+      <w:r>
+        <w:rPr>
+          <w:rFonts w:ascii="Cambria" w:hAnsi="Cambria"/>
+          <w:sz w:val="22"/>
+          <w:szCs w:val="22"/>
+        </w:rPr>
+        <w:t>. Well, let’s look at what the model would say about it:</w:t>
+      </w:r>
+    </w:p>
+    <w:p>
+      <w:pPr>
+        <w:rPr>
+          <w:rFonts w:ascii="Cambria" w:hAnsi="Cambria"/>
+          <w:sz w:val="22"/>
+          <w:szCs w:val="22"/>
+        </w:rPr>
+      </w:pPr>
+      <w:r>
+        <w:rPr>
+          <w:rFonts w:ascii="Cambria" w:hAnsi="Cambria"/>
+          <w:sz w:val="22"/>
+          <w:szCs w:val="22"/>
+        </w:rPr>
+        <w:t xml:space="preserve">A team full of Kyrie Irvings competing against regular NBA teams would be pretty good offensively but will struggle defensively as nobody would be able to protect the rim, grab enough rebounds, etc. That’s my interpretation of what the model shows. </w:t>
+      </w:r>
+    </w:p>
+    <w:p>
+      <w:pPr>
+        <w:rPr>
+          <w:rFonts w:ascii="Cambria" w:hAnsi="Cambria"/>
+          <w:sz w:val="22"/>
+          <w:szCs w:val="22"/>
         </w:rPr>
       </w:pPr>
     </w:p>
@@ -7017,123 +9085,1372 @@
       <w:pPr>
         <w:pStyle w:val="ListParagraph"/>
         <w:numPr>
-          <w:ilvl w:val="1"/>
+          <w:ilvl w:val="2"/>
           <w:numId w:val="1"/>
         </w:numPr>
-        <w:ind w:left="450"/>
+        <w:ind w:left="540"/>
         <w:rPr>
           <w:rFonts w:ascii="Cambria" w:hAnsi="Cambria"/>
           <w:b/>
         </w:rPr>
       </w:pPr>
-    </w:p>
-    <w:p>
-      <w:pPr>
-        <w:tabs>
-          <w:tab w:val="left" w:pos="2304"/>
-        </w:tabs>
-        <w:spacing w:after="220"/>
-        <w:rPr>
-          <w:rFonts w:ascii="Cambria" w:hAnsi="Cambria"/>
-          <w:sz w:val="22"/>
-          <w:szCs w:val="22"/>
-        </w:rPr>
-      </w:pPr>
-      <w:r>
-        <w:rPr>
-          <w:rFonts w:ascii="Cambria" w:hAnsi="Cambria"/>
-          <w:sz w:val="22"/>
-          <w:szCs w:val="22"/>
-        </w:rPr>
-        <w:t>This is the first</w:t>
-      </w:r>
-    </w:p>
-    <w:p>
-      <w:pPr>
-        <w:tabs>
-          <w:tab w:val="left" w:pos="2304"/>
-        </w:tabs>
-        <w:spacing w:after="220"/>
+      <w:r>
+        <w:rPr>
+          <w:rFonts w:ascii="Cambria" w:hAnsi="Cambria"/>
+          <w:b/>
+        </w:rPr>
+        <w:t>Player plus minus</w:t>
+      </w:r>
+    </w:p>
+    <w:p>
+      <w:pPr>
+        <w:ind w:left="36"/>
+        <w:rPr>
+          <w:rFonts w:ascii="Cambria" w:hAnsi="Cambria"/>
+          <w:b/>
+        </w:rPr>
+      </w:pPr>
+    </w:p>
+    <w:p>
+      <w:pPr>
+        <w:rPr>
+          <w:rFonts w:ascii="Cambria" w:hAnsi="Cambria"/>
+          <w:sz w:val="22"/>
+          <w:szCs w:val="22"/>
+        </w:rPr>
+      </w:pPr>
+      <w:r>
+        <w:rPr>
+          <w:rFonts w:ascii="Cambria" w:hAnsi="Cambria"/>
+          <w:sz w:val="22"/>
+          <w:szCs w:val="22"/>
+        </w:rPr>
+        <w:t>This leads me to define what I call a player’s plus-minus, nothing to do with the Box plus minus used on regular stat sheets. I define plus-minus as the Offense minus the Defense, which allows me to rank the best 2-way players and identify where potential improvements in wins can come from for each team. In addition, I also compute the adjusted plus-minus which adjust for the usage or minute share of each player. Here are the top 15 ranked players using both plus-minus (left table) and adjusted plus-minus (right table):</w:t>
+      </w:r>
+    </w:p>
+    <w:p>
+      <w:pPr>
+        <w:rPr>
+          <w:rFonts w:ascii="Cambria" w:hAnsi="Cambria"/>
+          <w:sz w:val="22"/>
+          <w:szCs w:val="22"/>
+        </w:rPr>
+      </w:pPr>
+    </w:p>
+    <w:p>
+      <w:pPr>
+        <w:rPr>
+          <w:rFonts w:ascii="Cambria" w:hAnsi="Cambria"/>
+          <w:sz w:val="22"/>
+          <w:szCs w:val="22"/>
+        </w:rPr>
+      </w:pPr>
+    </w:p>
+    <w:p>
+      <w:pPr>
+        <w:rPr>
+          <w:rFonts w:ascii="Cambria" w:hAnsi="Cambria"/>
+          <w:sz w:val="22"/>
+          <w:szCs w:val="22"/>
+        </w:rPr>
+      </w:pPr>
+    </w:p>
+    <w:p>
+      <w:pPr>
+        <w:rPr>
+          <w:rFonts w:ascii="Cambria" w:hAnsi="Cambria"/>
+          <w:sz w:val="22"/>
+          <w:szCs w:val="22"/>
+        </w:rPr>
+      </w:pPr>
+    </w:p>
+    <w:p>
+      <w:pPr>
+        <w:rPr>
+          <w:rFonts w:ascii="Cambria" w:hAnsi="Cambria"/>
+          <w:sz w:val="22"/>
+          <w:szCs w:val="22"/>
+        </w:rPr>
+      </w:pPr>
+    </w:p>
+    <w:p>
+      <w:pPr>
+        <w:rPr>
+          <w:rFonts w:ascii="Cambria" w:hAnsi="Cambria"/>
+          <w:sz w:val="22"/>
+          <w:szCs w:val="22"/>
+        </w:rPr>
+      </w:pPr>
+    </w:p>
+    <w:p>
+      <w:pPr>
+        <w:rPr>
+          <w:rFonts w:ascii="Cambria" w:hAnsi="Cambria"/>
+          <w:sz w:val="22"/>
+          <w:szCs w:val="22"/>
+        </w:rPr>
+      </w:pPr>
+    </w:p>
+    <w:p>
+      <w:pPr>
+        <w:rPr>
+          <w:rFonts w:ascii="Cambria" w:hAnsi="Cambria"/>
+          <w:sz w:val="22"/>
+          <w:szCs w:val="22"/>
+        </w:rPr>
+      </w:pPr>
+    </w:p>
+    <w:p>
+      <w:pPr>
+        <w:rPr>
+          <w:rFonts w:ascii="Cambria" w:hAnsi="Cambria"/>
+          <w:sz w:val="22"/>
+          <w:szCs w:val="22"/>
+        </w:rPr>
+      </w:pPr>
+    </w:p>
+    <w:p>
+      <w:pPr>
+        <w:rPr>
+          <w:rFonts w:ascii="Cambria" w:hAnsi="Cambria"/>
+          <w:sz w:val="22"/>
+          <w:szCs w:val="22"/>
+        </w:rPr>
+      </w:pPr>
+    </w:p>
+    <w:p>
+      <w:pPr>
+        <w:rPr>
+          <w:rFonts w:ascii="Cambria" w:hAnsi="Cambria"/>
+          <w:sz w:val="22"/>
+          <w:szCs w:val="22"/>
+        </w:rPr>
+      </w:pPr>
+    </w:p>
+    <w:p>
+      <w:pPr>
+        <w:tabs>
+          <w:tab w:val="left" w:pos="2304"/>
+        </w:tabs>
+        <w:spacing w:after="220"/>
+        <w:rPr>
+          <w:rFonts w:ascii="Cambria" w:hAnsi="Cambria"/>
+          <w:sz w:val="22"/>
+          <w:szCs w:val="22"/>
+        </w:rPr>
+      </w:pPr>
+      <w:r>
+        <w:rPr>
+          <w:rFonts w:ascii="Cambria" w:hAnsi="Cambria"/>
+          <w:noProof/>
+          <w:sz w:val="22"/>
+          <w:szCs w:val="22"/>
+        </w:rPr>
+        <w:lastRenderedPageBreak/>
+        <w:drawing>
+          <wp:anchor distT="0" distB="0" distL="114300" distR="114300" simplePos="0" relativeHeight="251670528" behindDoc="0" locked="0" layoutInCell="1" allowOverlap="1" wp14:anchorId="3D9D47EC" wp14:editId="21BE8204">
+            <wp:simplePos x="0" y="0"/>
+            <wp:positionH relativeFrom="column">
+              <wp:posOffset>3060065</wp:posOffset>
+            </wp:positionH>
+            <wp:positionV relativeFrom="paragraph">
+              <wp:posOffset>306070</wp:posOffset>
+            </wp:positionV>
+            <wp:extent cx="2994025" cy="3187065"/>
+            <wp:effectExtent l="0" t="0" r="0" b="0"/>
+            <wp:wrapSquare wrapText="bothSides"/>
+            <wp:docPr id="60" name="Picture 60"/>
+            <wp:cNvGraphicFramePr>
+              <a:graphicFrameLocks xmlns:a="http://schemas.openxmlformats.org/drawingml/2006/main" noChangeAspect="1"/>
+            </wp:cNvGraphicFramePr>
+            <a:graphic xmlns:a="http://schemas.openxmlformats.org/drawingml/2006/main">
+              <a:graphicData uri="http://schemas.openxmlformats.org/drawingml/2006/picture">
+                <pic:pic xmlns:pic="http://schemas.openxmlformats.org/drawingml/2006/picture">
+                  <pic:nvPicPr>
+                    <pic:cNvPr id="0" name="Picture 26"/>
+                    <pic:cNvPicPr>
+                      <a:picLocks noChangeAspect="1" noChangeArrowheads="1"/>
+                    </pic:cNvPicPr>
+                  </pic:nvPicPr>
+                  <pic:blipFill>
+                    <a:blip r:embed="rId45">
+                      <a:extLst>
+                        <a:ext uri="{28A0092B-C50C-407E-A947-70E740481C1C}">
+                          <a14:useLocalDpi xmlns:a14="http://schemas.microsoft.com/office/drawing/2010/main" val="0"/>
+                        </a:ext>
+                      </a:extLst>
+                    </a:blip>
+                    <a:srcRect/>
+                    <a:stretch>
+                      <a:fillRect/>
+                    </a:stretch>
+                  </pic:blipFill>
+                  <pic:spPr bwMode="auto">
+                    <a:xfrm>
+                      <a:off x="0" y="0"/>
+                      <a:ext cx="2994025" cy="3187065"/>
+                    </a:xfrm>
+                    <a:prstGeom prst="rect">
+                      <a:avLst/>
+                    </a:prstGeom>
+                    <a:noFill/>
+                    <a:ln>
+                      <a:noFill/>
+                    </a:ln>
+                  </pic:spPr>
+                </pic:pic>
+              </a:graphicData>
+            </a:graphic>
+            <wp14:sizeRelH relativeFrom="page">
+              <wp14:pctWidth>0</wp14:pctWidth>
+            </wp14:sizeRelH>
+            <wp14:sizeRelV relativeFrom="page">
+              <wp14:pctHeight>0</wp14:pctHeight>
+            </wp14:sizeRelV>
+          </wp:anchor>
+        </w:drawing>
+      </w:r>
+      <w:r>
+        <w:rPr>
+          <w:rFonts w:ascii="Cambria" w:hAnsi="Cambria"/>
+          <w:noProof/>
+          <w:sz w:val="22"/>
+          <w:szCs w:val="22"/>
+        </w:rPr>
+        <w:drawing>
+          <wp:anchor distT="0" distB="0" distL="114300" distR="114300" simplePos="0" relativeHeight="251669504" behindDoc="0" locked="0" layoutInCell="1" allowOverlap="1" wp14:anchorId="1AC9D24D" wp14:editId="248E9F22">
+            <wp:simplePos x="0" y="0"/>
+            <wp:positionH relativeFrom="column">
+              <wp:posOffset>0</wp:posOffset>
+            </wp:positionH>
+            <wp:positionV relativeFrom="paragraph">
+              <wp:posOffset>285115</wp:posOffset>
+            </wp:positionV>
+            <wp:extent cx="2991485" cy="3192145"/>
+            <wp:effectExtent l="0" t="0" r="0" b="8255"/>
+            <wp:wrapSquare wrapText="bothSides"/>
+            <wp:docPr id="59" name="Picture 59"/>
+            <wp:cNvGraphicFramePr>
+              <a:graphicFrameLocks xmlns:a="http://schemas.openxmlformats.org/drawingml/2006/main" noChangeAspect="1"/>
+            </wp:cNvGraphicFramePr>
+            <a:graphic xmlns:a="http://schemas.openxmlformats.org/drawingml/2006/main">
+              <a:graphicData uri="http://schemas.openxmlformats.org/drawingml/2006/picture">
+                <pic:pic xmlns:pic="http://schemas.openxmlformats.org/drawingml/2006/picture">
+                  <pic:nvPicPr>
+                    <pic:cNvPr id="0" name="Picture 25"/>
+                    <pic:cNvPicPr>
+                      <a:picLocks noChangeAspect="1" noChangeArrowheads="1"/>
+                    </pic:cNvPicPr>
+                  </pic:nvPicPr>
+                  <pic:blipFill>
+                    <a:blip r:embed="rId46">
+                      <a:extLst>
+                        <a:ext uri="{28A0092B-C50C-407E-A947-70E740481C1C}">
+                          <a14:useLocalDpi xmlns:a14="http://schemas.microsoft.com/office/drawing/2010/main" val="0"/>
+                        </a:ext>
+                      </a:extLst>
+                    </a:blip>
+                    <a:srcRect/>
+                    <a:stretch>
+                      <a:fillRect/>
+                    </a:stretch>
+                  </pic:blipFill>
+                  <pic:spPr bwMode="auto">
+                    <a:xfrm>
+                      <a:off x="0" y="0"/>
+                      <a:ext cx="2991485" cy="3192145"/>
+                    </a:xfrm>
+                    <a:prstGeom prst="rect">
+                      <a:avLst/>
+                    </a:prstGeom>
+                    <a:noFill/>
+                    <a:ln>
+                      <a:noFill/>
+                    </a:ln>
+                  </pic:spPr>
+                </pic:pic>
+              </a:graphicData>
+            </a:graphic>
+            <wp14:sizeRelH relativeFrom="page">
+              <wp14:pctWidth>0</wp14:pctWidth>
+            </wp14:sizeRelH>
+            <wp14:sizeRelV relativeFrom="page">
+              <wp14:pctHeight>0</wp14:pctHeight>
+            </wp14:sizeRelV>
+          </wp:anchor>
+        </w:drawing>
+      </w:r>
+    </w:p>
+    <w:p>
+      <w:pPr>
+        <w:tabs>
+          <w:tab w:val="left" w:pos="2304"/>
+        </w:tabs>
+        <w:spacing w:after="220"/>
+        <w:rPr>
+          <w:rFonts w:ascii="Cambria" w:hAnsi="Cambria"/>
+          <w:sz w:val="22"/>
+          <w:szCs w:val="22"/>
+        </w:rPr>
+      </w:pPr>
+    </w:p>
+    <w:p>
+      <w:pPr>
+        <w:rPr>
+          <w:rFonts w:ascii="Cambria" w:hAnsi="Cambria"/>
+          <w:b/>
+        </w:rPr>
+      </w:pPr>
+      <w:r>
         <w:rPr>
           <w:rFonts w:ascii="Helvetica" w:hAnsi="Helvetica" w:cs="Helvetica"/>
           <w:noProof/>
         </w:rPr>
-      </w:pPr>
-    </w:p>
-    <w:p>
-      <w:pPr>
-        <w:tabs>
-          <w:tab w:val="left" w:pos="2304"/>
-        </w:tabs>
-        <w:spacing w:after="220"/>
-        <w:rPr>
-          <w:rFonts w:ascii="Helvetica" w:hAnsi="Helvetica" w:cs="Helvetica"/>
+        <w:drawing>
+          <wp:anchor distT="0" distB="0" distL="114300" distR="114300" simplePos="0" relativeHeight="251674624" behindDoc="0" locked="0" layoutInCell="1" allowOverlap="1" wp14:anchorId="447401B0" wp14:editId="0E7BA05D">
+            <wp:simplePos x="0" y="0"/>
+            <wp:positionH relativeFrom="column">
+              <wp:posOffset>39160</wp:posOffset>
+            </wp:positionH>
+            <wp:positionV relativeFrom="paragraph">
+              <wp:posOffset>629285</wp:posOffset>
+            </wp:positionV>
+            <wp:extent cx="2868930" cy="3208020"/>
+            <wp:effectExtent l="0" t="0" r="7620" b="0"/>
+            <wp:wrapSquare wrapText="bothSides"/>
+            <wp:docPr id="61" name="Picture 61"/>
+            <wp:cNvGraphicFramePr>
+              <a:graphicFrameLocks xmlns:a="http://schemas.openxmlformats.org/drawingml/2006/main" noChangeAspect="1"/>
+            </wp:cNvGraphicFramePr>
+            <a:graphic xmlns:a="http://schemas.openxmlformats.org/drawingml/2006/main">
+              <a:graphicData uri="http://schemas.openxmlformats.org/drawingml/2006/picture">
+                <pic:pic xmlns:pic="http://schemas.openxmlformats.org/drawingml/2006/picture">
+                  <pic:nvPicPr>
+                    <pic:cNvPr id="0" name="Picture 27"/>
+                    <pic:cNvPicPr>
+                      <a:picLocks noChangeAspect="1" noChangeArrowheads="1"/>
+                    </pic:cNvPicPr>
+                  </pic:nvPicPr>
+                  <pic:blipFill>
+                    <a:blip r:embed="rId47">
+                      <a:extLst>
+                        <a:ext uri="{28A0092B-C50C-407E-A947-70E740481C1C}">
+                          <a14:useLocalDpi xmlns:a14="http://schemas.microsoft.com/office/drawing/2010/main" val="0"/>
+                        </a:ext>
+                      </a:extLst>
+                    </a:blip>
+                    <a:srcRect/>
+                    <a:stretch>
+                      <a:fillRect/>
+                    </a:stretch>
+                  </pic:blipFill>
+                  <pic:spPr bwMode="auto">
+                    <a:xfrm>
+                      <a:off x="0" y="0"/>
+                      <a:ext cx="2868930" cy="3208020"/>
+                    </a:xfrm>
+                    <a:prstGeom prst="rect">
+                      <a:avLst/>
+                    </a:prstGeom>
+                    <a:noFill/>
+                    <a:ln>
+                      <a:noFill/>
+                    </a:ln>
+                  </pic:spPr>
+                </pic:pic>
+              </a:graphicData>
+            </a:graphic>
+            <wp14:sizeRelH relativeFrom="page">
+              <wp14:pctWidth>0</wp14:pctWidth>
+            </wp14:sizeRelH>
+            <wp14:sizeRelV relativeFrom="page">
+              <wp14:pctHeight>0</wp14:pctHeight>
+            </wp14:sizeRelV>
+          </wp:anchor>
+        </w:drawing>
+      </w:r>
+      <w:r>
+        <w:rPr>
+          <w:rFonts w:ascii="Cambria" w:hAnsi="Cambria"/>
+          <w:sz w:val="22"/>
+          <w:szCs w:val="22"/>
+        </w:rPr>
+        <w:t>Demetrius Jackson is the most valuable 2-way player according to the model, followed by Manu Ginobili and Josh Huestis. Both Jackson and Huestis have very low predicted usage in their teams so boosting their minutes of play would result in more wins for Houston and OKC, according to my model. When we look at adjusted plus-minus, it’s defensive giants Gobert and DeAndre Jordan on top along with Tristan Thompson, or Bismarck Biyombo. But also small players like Damian Lillard or Russell Westbrook. GSW however is missing from the top 15 except for Zaza Pachulia. Why is this? A closer inspection tells me that GSW are actually the team with the most positive plus-minus in the league (7). And those who are negative, happen to be extremely good offensively, a lethal combination.</w:t>
+      </w:r>
+    </w:p>
+    <w:p>
+      <w:pPr>
+        <w:pStyle w:val="ListParagraph"/>
+        <w:ind w:left="540"/>
+        <w:rPr>
+          <w:rFonts w:ascii="Cambria" w:hAnsi="Cambria"/>
+          <w:b/>
+        </w:rPr>
+      </w:pPr>
+    </w:p>
+    <w:p>
+      <w:pPr>
+        <w:pStyle w:val="ListParagraph"/>
+        <w:ind w:left="540"/>
+        <w:rPr>
+          <w:rFonts w:ascii="Cambria" w:hAnsi="Cambria"/>
+          <w:b/>
+        </w:rPr>
+      </w:pPr>
+    </w:p>
+    <w:p>
+      <w:pPr>
+        <w:pStyle w:val="ListParagraph"/>
+        <w:ind w:left="540"/>
+        <w:rPr>
+          <w:rFonts w:ascii="Cambria" w:hAnsi="Cambria"/>
+          <w:b/>
+        </w:rPr>
+      </w:pPr>
+    </w:p>
+    <w:p>
+      <w:pPr>
+        <w:pStyle w:val="ListParagraph"/>
+        <w:ind w:left="540"/>
+        <w:rPr>
+          <w:rFonts w:ascii="Cambria" w:hAnsi="Cambria"/>
+          <w:b/>
+        </w:rPr>
+      </w:pPr>
+    </w:p>
+    <w:p>
+      <w:pPr>
+        <w:pStyle w:val="ListParagraph"/>
+        <w:ind w:left="540"/>
+        <w:rPr>
+          <w:rFonts w:ascii="Cambria" w:hAnsi="Cambria"/>
+          <w:b/>
+        </w:rPr>
+      </w:pPr>
+    </w:p>
+    <w:p>
+      <w:pPr>
+        <w:pStyle w:val="ListParagraph"/>
+        <w:ind w:left="540"/>
+        <w:rPr>
+          <w:rFonts w:ascii="Cambria" w:hAnsi="Cambria"/>
+          <w:b/>
+        </w:rPr>
+      </w:pPr>
+    </w:p>
+    <w:p>
+      <w:pPr>
+        <w:pStyle w:val="ListParagraph"/>
+        <w:ind w:left="540"/>
+        <w:rPr>
+          <w:rFonts w:ascii="Cambria" w:hAnsi="Cambria"/>
+          <w:b/>
+        </w:rPr>
+      </w:pPr>
+    </w:p>
+    <w:p>
+      <w:pPr>
+        <w:pStyle w:val="ListParagraph"/>
+        <w:ind w:left="540"/>
+        <w:rPr>
+          <w:rFonts w:ascii="Cambria" w:hAnsi="Cambria"/>
+          <w:b/>
+        </w:rPr>
+      </w:pPr>
+    </w:p>
+    <w:p>
+      <w:pPr>
+        <w:pStyle w:val="ListParagraph"/>
+        <w:ind w:left="540"/>
+        <w:rPr>
+          <w:rFonts w:ascii="Cambria" w:hAnsi="Cambria"/>
+          <w:b/>
+        </w:rPr>
+      </w:pPr>
+    </w:p>
+    <w:p>
+      <w:pPr>
+        <w:pStyle w:val="ListParagraph"/>
+        <w:ind w:left="540"/>
+        <w:rPr>
+          <w:rFonts w:ascii="Cambria" w:hAnsi="Cambria"/>
+          <w:b/>
+        </w:rPr>
+      </w:pPr>
+    </w:p>
+    <w:p>
+      <w:pPr>
+        <w:pStyle w:val="ListParagraph"/>
+        <w:numPr>
+          <w:ilvl w:val="2"/>
+          <w:numId w:val="1"/>
+        </w:numPr>
+        <w:ind w:left="540"/>
+        <w:rPr>
+          <w:rFonts w:ascii="Cambria" w:hAnsi="Cambria"/>
+          <w:b/>
+        </w:rPr>
+      </w:pPr>
+      <w:r>
+        <w:rPr>
+          <w:rFonts w:ascii="Cambria" w:hAnsi="Cambria"/>
+          <w:b/>
+        </w:rPr>
+        <w:lastRenderedPageBreak/>
+        <w:t>Player evolution</w:t>
+      </w:r>
+    </w:p>
+    <w:p>
+      <w:pPr>
+        <w:tabs>
+          <w:tab w:val="left" w:pos="2304"/>
+        </w:tabs>
+        <w:spacing w:after="220"/>
+        <w:rPr>
+          <w:rFonts w:ascii="Cambria" w:hAnsi="Cambria"/>
+          <w:sz w:val="22"/>
+          <w:szCs w:val="22"/>
+        </w:rPr>
+      </w:pPr>
+      <w:r>
+        <w:rPr>
+          <w:rFonts w:ascii="Cambria" w:hAnsi="Cambria"/>
           <w:noProof/>
-        </w:rPr>
-      </w:pPr>
-    </w:p>
-    <w:p>
-      <w:pPr>
-        <w:tabs>
-          <w:tab w:val="left" w:pos="2304"/>
-        </w:tabs>
-        <w:spacing w:after="220"/>
-        <w:rPr>
-          <w:rFonts w:ascii="Helvetica" w:hAnsi="Helvetica" w:cs="Helvetica"/>
+          <w:sz w:val="22"/>
+          <w:szCs w:val="22"/>
+        </w:rPr>
+        <w:drawing>
+          <wp:anchor distT="0" distB="0" distL="114300" distR="114300" simplePos="0" relativeHeight="251675648" behindDoc="0" locked="0" layoutInCell="1" allowOverlap="1" wp14:anchorId="717F48AA" wp14:editId="37C3CE6D">
+            <wp:simplePos x="0" y="0"/>
+            <wp:positionH relativeFrom="column">
+              <wp:posOffset>0</wp:posOffset>
+            </wp:positionH>
+            <wp:positionV relativeFrom="paragraph">
+              <wp:posOffset>1158912</wp:posOffset>
+            </wp:positionV>
+            <wp:extent cx="5941060" cy="1358265"/>
+            <wp:effectExtent l="0" t="0" r="2540" b="0"/>
+            <wp:wrapSquare wrapText="bothSides"/>
+            <wp:docPr id="62" name="Picture 62"/>
+            <wp:cNvGraphicFramePr>
+              <a:graphicFrameLocks xmlns:a="http://schemas.openxmlformats.org/drawingml/2006/main" noChangeAspect="1"/>
+            </wp:cNvGraphicFramePr>
+            <a:graphic xmlns:a="http://schemas.openxmlformats.org/drawingml/2006/main">
+              <a:graphicData uri="http://schemas.openxmlformats.org/drawingml/2006/picture">
+                <pic:pic xmlns:pic="http://schemas.openxmlformats.org/drawingml/2006/picture">
+                  <pic:nvPicPr>
+                    <pic:cNvPr id="0" name="Picture 28"/>
+                    <pic:cNvPicPr>
+                      <a:picLocks noChangeAspect="1" noChangeArrowheads="1"/>
+                    </pic:cNvPicPr>
+                  </pic:nvPicPr>
+                  <pic:blipFill>
+                    <a:blip r:embed="rId48">
+                      <a:extLst>
+                        <a:ext uri="{28A0092B-C50C-407E-A947-70E740481C1C}">
+                          <a14:useLocalDpi xmlns:a14="http://schemas.microsoft.com/office/drawing/2010/main" val="0"/>
+                        </a:ext>
+                      </a:extLst>
+                    </a:blip>
+                    <a:srcRect/>
+                    <a:stretch>
+                      <a:fillRect/>
+                    </a:stretch>
+                  </pic:blipFill>
+                  <pic:spPr bwMode="auto">
+                    <a:xfrm>
+                      <a:off x="0" y="0"/>
+                      <a:ext cx="5941060" cy="1358265"/>
+                    </a:xfrm>
+                    <a:prstGeom prst="rect">
+                      <a:avLst/>
+                    </a:prstGeom>
+                    <a:noFill/>
+                    <a:ln>
+                      <a:noFill/>
+                    </a:ln>
+                  </pic:spPr>
+                </pic:pic>
+              </a:graphicData>
+            </a:graphic>
+            <wp14:sizeRelH relativeFrom="page">
+              <wp14:pctWidth>0</wp14:pctWidth>
+            </wp14:sizeRelH>
+            <wp14:sizeRelV relativeFrom="page">
+              <wp14:pctHeight>0</wp14:pctHeight>
+            </wp14:sizeRelV>
+          </wp:anchor>
+        </w:drawing>
+      </w:r>
+      <w:r>
+        <w:rPr>
+          <w:rFonts w:ascii="Cambria" w:hAnsi="Cambria"/>
+          <w:sz w:val="22"/>
+          <w:szCs w:val="22"/>
+        </w:rPr>
+        <w:t xml:space="preserve">But it would be premature to evaluate players </w:t>
+      </w:r>
+      <w:r>
+        <w:rPr>
+          <w:rFonts w:ascii="Cambria" w:hAnsi="Cambria"/>
+          <w:sz w:val="22"/>
+          <w:szCs w:val="22"/>
+        </w:rPr>
+        <w:t>by</w:t>
+      </w:r>
+      <w:r>
+        <w:rPr>
+          <w:rFonts w:ascii="Cambria" w:hAnsi="Cambria"/>
+          <w:sz w:val="22"/>
+          <w:szCs w:val="22"/>
+        </w:rPr>
+        <w:t xml:space="preserve"> their plus-minus, especially those with little experience as their numbers respond to a smaller sample size. However, for those with a little more experience, we can look at the consistency of their game for a more robust player evaluation.</w:t>
+      </w:r>
+      <w:r>
+        <w:rPr>
+          <w:rFonts w:ascii="Cambria" w:hAnsi="Cambria"/>
+          <w:sz w:val="22"/>
+          <w:szCs w:val="22"/>
+        </w:rPr>
+        <w:t xml:space="preserve"> I do that by computing a t-SNE model with all players for the last 20 seasons. The result is a 2-D cloud of points similar to the previous one with the advantage of seeing how players evolve over time. </w:t>
+      </w:r>
+      <w:r>
+        <w:rPr>
+          <w:rFonts w:ascii="Cambria" w:hAnsi="Cambria"/>
+          <w:sz w:val="22"/>
+          <w:szCs w:val="22"/>
+        </w:rPr>
+        <w:t>Let’s look at Kyrie Irving once again:</w:t>
+      </w:r>
+    </w:p>
+    <w:p>
+      <w:pPr>
+        <w:tabs>
+          <w:tab w:val="left" w:pos="2304"/>
+        </w:tabs>
+        <w:spacing w:after="220"/>
+        <w:rPr>
+          <w:rFonts w:ascii="Cambria" w:hAnsi="Cambria"/>
+          <w:sz w:val="22"/>
+          <w:szCs w:val="22"/>
+        </w:rPr>
+      </w:pPr>
+      <w:r>
+        <w:rPr>
+          <w:rFonts w:ascii="Cambria" w:hAnsi="Cambria"/>
           <w:noProof/>
-        </w:rPr>
-      </w:pPr>
-    </w:p>
-    <w:p>
-      <w:pPr>
-        <w:tabs>
-          <w:tab w:val="left" w:pos="2304"/>
-        </w:tabs>
-        <w:spacing w:after="220"/>
-        <w:rPr>
-          <w:rFonts w:ascii="Helvetica" w:hAnsi="Helvetica" w:cs="Helvetica"/>
+          <w:sz w:val="22"/>
+          <w:szCs w:val="22"/>
+        </w:rPr>
+        <w:drawing>
+          <wp:anchor distT="0" distB="0" distL="114300" distR="114300" simplePos="0" relativeHeight="251677696" behindDoc="0" locked="0" layoutInCell="1" allowOverlap="1" wp14:anchorId="680B2456" wp14:editId="6DD2FFBD">
+            <wp:simplePos x="0" y="0"/>
+            <wp:positionH relativeFrom="column">
+              <wp:posOffset>0</wp:posOffset>
+            </wp:positionH>
+            <wp:positionV relativeFrom="paragraph">
+              <wp:posOffset>2398975</wp:posOffset>
+            </wp:positionV>
+            <wp:extent cx="5941060" cy="1057275"/>
+            <wp:effectExtent l="0" t="0" r="2540" b="9525"/>
+            <wp:wrapSquare wrapText="bothSides"/>
+            <wp:docPr id="63" name="Picture 63"/>
+            <wp:cNvGraphicFramePr>
+              <a:graphicFrameLocks xmlns:a="http://schemas.openxmlformats.org/drawingml/2006/main" noChangeAspect="1"/>
+            </wp:cNvGraphicFramePr>
+            <a:graphic xmlns:a="http://schemas.openxmlformats.org/drawingml/2006/main">
+              <a:graphicData uri="http://schemas.openxmlformats.org/drawingml/2006/picture">
+                <pic:pic xmlns:pic="http://schemas.openxmlformats.org/drawingml/2006/picture">
+                  <pic:nvPicPr>
+                    <pic:cNvPr id="0" name="Picture 29"/>
+                    <pic:cNvPicPr>
+                      <a:picLocks noChangeAspect="1" noChangeArrowheads="1"/>
+                    </pic:cNvPicPr>
+                  </pic:nvPicPr>
+                  <pic:blipFill>
+                    <a:blip r:embed="rId49">
+                      <a:extLst>
+                        <a:ext uri="{28A0092B-C50C-407E-A947-70E740481C1C}">
+                          <a14:useLocalDpi xmlns:a14="http://schemas.microsoft.com/office/drawing/2010/main" val="0"/>
+                        </a:ext>
+                      </a:extLst>
+                    </a:blip>
+                    <a:srcRect/>
+                    <a:stretch>
+                      <a:fillRect/>
+                    </a:stretch>
+                  </pic:blipFill>
+                  <pic:spPr bwMode="auto">
+                    <a:xfrm>
+                      <a:off x="0" y="0"/>
+                      <a:ext cx="5941060" cy="1057275"/>
+                    </a:xfrm>
+                    <a:prstGeom prst="rect">
+                      <a:avLst/>
+                    </a:prstGeom>
+                    <a:noFill/>
+                    <a:ln>
+                      <a:noFill/>
+                    </a:ln>
+                  </pic:spPr>
+                </pic:pic>
+              </a:graphicData>
+            </a:graphic>
+            <wp14:sizeRelH relativeFrom="page">
+              <wp14:pctWidth>0</wp14:pctWidth>
+            </wp14:sizeRelH>
+            <wp14:sizeRelV relativeFrom="page">
+              <wp14:pctHeight>0</wp14:pctHeight>
+            </wp14:sizeRelV>
+          </wp:anchor>
+        </w:drawing>
+      </w:r>
+      <w:r>
+        <w:rPr>
+          <w:rFonts w:ascii="Cambria" w:hAnsi="Cambria"/>
+          <w:sz w:val="22"/>
+          <w:szCs w:val="22"/>
+        </w:rPr>
+        <w:t xml:space="preserve">His stats look pretty consistent throughout his career except for last season in which </w:t>
+      </w:r>
+      <w:r>
+        <w:rPr>
+          <w:rFonts w:ascii="Cambria" w:hAnsi="Cambria"/>
+          <w:sz w:val="22"/>
+          <w:szCs w:val="22"/>
+        </w:rPr>
+        <w:t xml:space="preserve">he clearly departs </w:t>
+      </w:r>
+      <w:r>
+        <w:rPr>
+          <w:rFonts w:ascii="Cambria" w:hAnsi="Cambria"/>
+          <w:sz w:val="22"/>
+          <w:szCs w:val="22"/>
+        </w:rPr>
+        <w:t xml:space="preserve">from the zone he used to dwell. </w:t>
+      </w:r>
+      <w:r>
+        <w:rPr>
+          <w:rFonts w:ascii="Cambria" w:hAnsi="Cambria"/>
+          <w:color w:val="FF6600"/>
+          <w:sz w:val="22"/>
+          <w:szCs w:val="22"/>
+        </w:rPr>
+        <w:t>I will look at the composition of clusters later on (not yet computed this bit)</w:t>
+      </w:r>
+      <w:r>
+        <w:rPr>
+          <w:rFonts w:ascii="Cambria" w:hAnsi="Cambria"/>
+          <w:sz w:val="22"/>
+          <w:szCs w:val="22"/>
+        </w:rPr>
+        <w:t>. We can think of different reasons why this sudden change which definitely would have been a lot harder to spot by simply looking at his stat sheet, but let’s try to see if from the perspective of who were Kyrie’s neighbors for the past 5 years:</w:t>
+      </w:r>
+    </w:p>
+    <w:p>
+      <w:pPr>
+        <w:tabs>
+          <w:tab w:val="left" w:pos="2304"/>
+        </w:tabs>
+        <w:spacing w:after="220"/>
+        <w:rPr>
+          <w:rFonts w:ascii="Cambria" w:hAnsi="Cambria"/>
+          <w:sz w:val="22"/>
+          <w:szCs w:val="22"/>
+        </w:rPr>
+      </w:pPr>
+    </w:p>
+    <w:p>
+      <w:pPr>
+        <w:tabs>
+          <w:tab w:val="left" w:pos="2304"/>
+        </w:tabs>
+        <w:spacing w:after="220"/>
+        <w:rPr>
+          <w:rFonts w:ascii="Cambria" w:hAnsi="Cambria"/>
+          <w:sz w:val="22"/>
+          <w:szCs w:val="22"/>
+        </w:rPr>
+      </w:pPr>
+      <w:r>
+        <w:rPr>
+          <w:rFonts w:ascii="Cambria" w:hAnsi="Cambria"/>
+          <w:sz w:val="22"/>
+          <w:szCs w:val="22"/>
+        </w:rPr>
+        <w:t xml:space="preserve">Seems like a drastic change in neighbors from Clyde Drexler, Darrel Armstrong or Hardaway to C.J. McCollum, Bradley Beal or Leandro Barbosa. </w:t>
+      </w:r>
+      <w:r>
+        <w:rPr>
+          <w:rFonts w:ascii="Cambria" w:hAnsi="Cambria"/>
+          <w:sz w:val="22"/>
+          <w:szCs w:val="22"/>
+        </w:rPr>
+        <w:t xml:space="preserve">This seems to reinforce the opinion of Kyrie becoming more like a sidekick type of player next to LeBron and wanting out to be back closer to the neighborhood of the greats. </w:t>
+      </w:r>
+    </w:p>
+    <w:p>
+      <w:pPr>
+        <w:tabs>
+          <w:tab w:val="left" w:pos="2304"/>
+        </w:tabs>
+        <w:spacing w:after="220"/>
+        <w:rPr>
+          <w:rFonts w:ascii="Cambria" w:hAnsi="Cambria"/>
+          <w:sz w:val="22"/>
+          <w:szCs w:val="22"/>
+        </w:rPr>
+      </w:pPr>
+      <w:r>
+        <w:rPr>
+          <w:rFonts w:ascii="Cambria" w:hAnsi="Cambria"/>
           <w:noProof/>
-        </w:rPr>
-      </w:pPr>
-    </w:p>
-    <w:p>
-      <w:pPr>
-        <w:tabs>
-          <w:tab w:val="left" w:pos="2304"/>
-        </w:tabs>
-        <w:spacing w:after="220"/>
-        <w:rPr>
-          <w:rFonts w:ascii="Cambria" w:hAnsi="Cambria"/>
-          <w:sz w:val="22"/>
-          <w:szCs w:val="22"/>
-        </w:rPr>
-      </w:pPr>
-    </w:p>
-    <w:p>
-      <w:pPr>
-        <w:tabs>
-          <w:tab w:val="left" w:pos="2304"/>
-        </w:tabs>
-        <w:spacing w:after="220"/>
-        <w:rPr>
-          <w:rFonts w:ascii="Cambria" w:hAnsi="Cambria"/>
-          <w:sz w:val="22"/>
-          <w:szCs w:val="22"/>
-        </w:rPr>
-      </w:pPr>
-    </w:p>
-    <w:p>
-      <w:pPr>
-        <w:tabs>
-          <w:tab w:val="left" w:pos="2304"/>
-        </w:tabs>
-        <w:spacing w:after="220"/>
-        <w:rPr>
-          <w:rFonts w:ascii="Cambria" w:hAnsi="Cambria"/>
-          <w:sz w:val="22"/>
-          <w:szCs w:val="22"/>
-        </w:rPr>
-      </w:pPr>
+          <w:sz w:val="22"/>
+          <w:szCs w:val="22"/>
+        </w:rPr>
+        <w:drawing>
+          <wp:anchor distT="0" distB="0" distL="114300" distR="114300" simplePos="0" relativeHeight="251676672" behindDoc="0" locked="0" layoutInCell="1" allowOverlap="1" wp14:anchorId="56042BD3" wp14:editId="52A9F530">
+            <wp:simplePos x="0" y="0"/>
+            <wp:positionH relativeFrom="column">
+              <wp:posOffset>-42284</wp:posOffset>
+            </wp:positionH>
+            <wp:positionV relativeFrom="paragraph">
+              <wp:posOffset>512892</wp:posOffset>
+            </wp:positionV>
+            <wp:extent cx="5951220" cy="1300480"/>
+            <wp:effectExtent l="0" t="0" r="0" b="0"/>
+            <wp:wrapSquare wrapText="bothSides"/>
+            <wp:docPr id="64" name="Picture 64"/>
+            <wp:cNvGraphicFramePr>
+              <a:graphicFrameLocks xmlns:a="http://schemas.openxmlformats.org/drawingml/2006/main" noChangeAspect="1"/>
+            </wp:cNvGraphicFramePr>
+            <a:graphic xmlns:a="http://schemas.openxmlformats.org/drawingml/2006/main">
+              <a:graphicData uri="http://schemas.openxmlformats.org/drawingml/2006/picture">
+                <pic:pic xmlns:pic="http://schemas.openxmlformats.org/drawingml/2006/picture">
+                  <pic:nvPicPr>
+                    <pic:cNvPr id="0" name="Picture 30"/>
+                    <pic:cNvPicPr>
+                      <a:picLocks noChangeAspect="1" noChangeArrowheads="1"/>
+                    </pic:cNvPicPr>
+                  </pic:nvPicPr>
+                  <pic:blipFill>
+                    <a:blip r:embed="rId50">
+                      <a:extLst>
+                        <a:ext uri="{28A0092B-C50C-407E-A947-70E740481C1C}">
+                          <a14:useLocalDpi xmlns:a14="http://schemas.microsoft.com/office/drawing/2010/main" val="0"/>
+                        </a:ext>
+                      </a:extLst>
+                    </a:blip>
+                    <a:srcRect/>
+                    <a:stretch>
+                      <a:fillRect/>
+                    </a:stretch>
+                  </pic:blipFill>
+                  <pic:spPr bwMode="auto">
+                    <a:xfrm>
+                      <a:off x="0" y="0"/>
+                      <a:ext cx="5951220" cy="1300480"/>
+                    </a:xfrm>
+                    <a:prstGeom prst="rect">
+                      <a:avLst/>
+                    </a:prstGeom>
+                    <a:noFill/>
+                    <a:ln>
+                      <a:noFill/>
+                    </a:ln>
+                  </pic:spPr>
+                </pic:pic>
+              </a:graphicData>
+            </a:graphic>
+            <wp14:sizeRelH relativeFrom="page">
+              <wp14:pctWidth>0</wp14:pctWidth>
+            </wp14:sizeRelH>
+            <wp14:sizeRelV relativeFrom="page">
+              <wp14:pctHeight>0</wp14:pctHeight>
+            </wp14:sizeRelV>
+          </wp:anchor>
+        </w:drawing>
+      </w:r>
+      <w:r>
+        <w:rPr>
+          <w:rFonts w:ascii="Cambria" w:hAnsi="Cambria"/>
+          <w:sz w:val="22"/>
+          <w:szCs w:val="22"/>
+        </w:rPr>
+        <w:t>Unsurprisingly, after app</w:t>
+      </w:r>
+      <w:r>
+        <w:rPr>
+          <w:rFonts w:ascii="Cambria" w:hAnsi="Cambria"/>
+          <w:sz w:val="22"/>
+          <w:szCs w:val="22"/>
+        </w:rPr>
+        <w:t xml:space="preserve">lying the model and taking the t-SNE map of current predicted season stats, these are </w:t>
+      </w:r>
+      <w:r>
+        <w:rPr>
+          <w:rFonts w:ascii="Cambria" w:hAnsi="Cambria"/>
+          <w:sz w:val="22"/>
+          <w:szCs w:val="22"/>
+        </w:rPr>
+        <w:t xml:space="preserve">the </w:t>
+      </w:r>
+      <w:r>
+        <w:rPr>
+          <w:rFonts w:ascii="Cambria" w:hAnsi="Cambria"/>
+          <w:sz w:val="22"/>
+          <w:szCs w:val="22"/>
+        </w:rPr>
+        <w:t xml:space="preserve">predicted </w:t>
+      </w:r>
+      <w:r>
+        <w:rPr>
+          <w:rFonts w:ascii="Cambria" w:hAnsi="Cambria"/>
+          <w:sz w:val="22"/>
+          <w:szCs w:val="22"/>
+        </w:rPr>
+        <w:t>most similar players</w:t>
+      </w:r>
+      <w:r>
+        <w:rPr>
+          <w:rFonts w:ascii="Cambria" w:hAnsi="Cambria"/>
+          <w:sz w:val="22"/>
+          <w:szCs w:val="22"/>
+        </w:rPr>
+        <w:t xml:space="preserve"> to Kyrie</w:t>
+      </w:r>
+      <w:r>
+        <w:rPr>
+          <w:rFonts w:ascii="Cambria" w:hAnsi="Cambria"/>
+          <w:sz w:val="22"/>
+          <w:szCs w:val="22"/>
+        </w:rPr>
+        <w:t>:</w:t>
+      </w:r>
+    </w:p>
+    <w:p>
+      <w:pPr>
+        <w:tabs>
+          <w:tab w:val="left" w:pos="2304"/>
+        </w:tabs>
+        <w:spacing w:after="220"/>
+        <w:rPr>
+          <w:rFonts w:ascii="Cambria" w:hAnsi="Cambria"/>
+          <w:sz w:val="22"/>
+          <w:szCs w:val="22"/>
+        </w:rPr>
+      </w:pPr>
+    </w:p>
+    <w:p>
+      <w:pPr>
+        <w:pStyle w:val="ListParagraph"/>
+        <w:numPr>
+          <w:ilvl w:val="0"/>
+          <w:numId w:val="1"/>
+        </w:numPr>
+        <w:tabs>
+          <w:tab w:val="left" w:pos="2304"/>
+        </w:tabs>
+        <w:rPr>
+          <w:rFonts w:ascii="Cambria" w:hAnsi="Cambria"/>
+          <w:b/>
+          <w:sz w:val="32"/>
+          <w:szCs w:val="32"/>
+        </w:rPr>
+      </w:pPr>
+      <w:r>
+        <w:rPr>
+          <w:rFonts w:ascii="Cambria" w:hAnsi="Cambria"/>
+          <w:b/>
+          <w:sz w:val="32"/>
+          <w:szCs w:val="32"/>
+        </w:rPr>
+        <w:t xml:space="preserve">The </w:t>
+      </w:r>
+      <w:r>
+        <w:rPr>
+          <w:rFonts w:ascii="Cambria" w:hAnsi="Cambria"/>
+          <w:b/>
+          <w:sz w:val="32"/>
+          <w:szCs w:val="32"/>
+        </w:rPr>
+        <w:t>Trades</w:t>
+      </w:r>
+    </w:p>
+    <w:p>
+      <w:pPr>
+        <w:tabs>
+          <w:tab w:val="left" w:pos="2304"/>
+        </w:tabs>
+        <w:rPr>
+          <w:rFonts w:ascii="Cambria" w:hAnsi="Cambria"/>
+          <w:b/>
+          <w:sz w:val="32"/>
+          <w:szCs w:val="32"/>
+        </w:rPr>
+      </w:pPr>
+    </w:p>
+    <w:p>
+      <w:pPr>
+        <w:tabs>
+          <w:tab w:val="left" w:pos="2304"/>
+        </w:tabs>
+        <w:spacing w:after="220"/>
+        <w:rPr>
+          <w:rFonts w:ascii="Cambria" w:hAnsi="Cambria"/>
+          <w:sz w:val="22"/>
+          <w:szCs w:val="22"/>
+        </w:rPr>
+      </w:pPr>
+      <w:r>
+        <w:rPr>
+          <w:rFonts w:ascii="Cambria" w:hAnsi="Cambria"/>
+          <w:sz w:val="22"/>
+          <w:szCs w:val="22"/>
+        </w:rPr>
+        <w:t xml:space="preserve">The results section set the tone of the type of analysis that can be made with the described model. The next step if to test some of the hypothesis presented and the robustness of the model. I will start by defining what is a trade. I consider a trade any change in a team’s roster that affects their Offense and Defense powers. In particular, a trade can be a traditional trade of 2 or more players between 2 or more teams. Can also be a player leaving a team and the NBA (due to injury, retirement or traded to another league). Finally, it can also be a player who increases his usage within his team. </w:t>
+      </w:r>
+    </w:p>
+    <w:p>
+      <w:pPr>
+        <w:tabs>
+          <w:tab w:val="left" w:pos="2304"/>
+        </w:tabs>
+        <w:spacing w:after="220"/>
+        <w:rPr>
+          <w:rFonts w:ascii="Cambria" w:hAnsi="Cambria"/>
+          <w:sz w:val="22"/>
+          <w:szCs w:val="22"/>
+        </w:rPr>
+      </w:pPr>
+      <w:r>
+        <w:rPr>
+          <w:rFonts w:ascii="Cambria" w:hAnsi="Cambria"/>
+          <w:sz w:val="22"/>
+          <w:szCs w:val="22"/>
+        </w:rPr>
+        <w:t>The key aspect of a trade is that when the trade happens, the whole league stats and team rosters are re</w:t>
+      </w:r>
+      <w:r>
+        <w:rPr>
+          <w:rFonts w:ascii="Cambria" w:hAnsi="Cambria"/>
+          <w:sz w:val="22"/>
+          <w:szCs w:val="22"/>
+        </w:rPr>
+        <w:t>-</w:t>
+      </w:r>
+      <w:r>
+        <w:rPr>
+          <w:rFonts w:ascii="Cambria" w:hAnsi="Cambria"/>
+          <w:sz w:val="22"/>
+          <w:szCs w:val="22"/>
+        </w:rPr>
+        <w:t xml:space="preserve">calculated as a change in </w:t>
+      </w:r>
+      <w:r>
+        <w:rPr>
+          <w:rFonts w:ascii="Cambria" w:hAnsi="Cambria"/>
+          <w:sz w:val="22"/>
+          <w:szCs w:val="22"/>
+        </w:rPr>
+        <w:t>a team’s</w:t>
+      </w:r>
+      <w:r>
+        <w:rPr>
+          <w:rFonts w:ascii="Cambria" w:hAnsi="Cambria"/>
+          <w:sz w:val="22"/>
+          <w:szCs w:val="22"/>
+        </w:rPr>
+        <w:t xml:space="preserve"> Offensive and Defensive power will affect not only their number of wins but also every other team’s wins.</w:t>
+      </w:r>
+      <w:r>
+        <w:rPr>
+          <w:rFonts w:ascii="Cambria" w:hAnsi="Cambria"/>
+          <w:sz w:val="22"/>
+          <w:szCs w:val="22"/>
+        </w:rPr>
+        <w:t xml:space="preserve"> </w:t>
+      </w:r>
+      <w:r>
+        <w:rPr>
+          <w:rFonts w:ascii="Cambria" w:hAnsi="Cambria"/>
+          <w:sz w:val="22"/>
+          <w:szCs w:val="22"/>
+        </w:rPr>
+        <w:t>Now let’s get to the examples:</w:t>
+      </w:r>
+    </w:p>
+    <w:p>
+      <w:pPr>
+        <w:tabs>
+          <w:tab w:val="left" w:pos="2304"/>
+        </w:tabs>
+        <w:spacing w:after="220"/>
+        <w:rPr>
+          <w:rFonts w:ascii="Cambria" w:hAnsi="Cambria"/>
+          <w:sz w:val="22"/>
+          <w:szCs w:val="22"/>
+        </w:rPr>
+      </w:pPr>
+      <w:r>
+        <w:rPr>
+          <w:rFonts w:ascii="Cambria" w:hAnsi="Cambria"/>
+          <w:noProof/>
+          <w:sz w:val="22"/>
+          <w:szCs w:val="22"/>
+        </w:rPr>
+        <w:drawing>
+          <wp:anchor distT="0" distB="0" distL="114300" distR="114300" simplePos="0" relativeHeight="251678720" behindDoc="0" locked="0" layoutInCell="1" allowOverlap="1" wp14:anchorId="79321C9E" wp14:editId="7A26BDB1">
+            <wp:simplePos x="0" y="0"/>
+            <wp:positionH relativeFrom="column">
+              <wp:posOffset>114300</wp:posOffset>
+            </wp:positionH>
+            <wp:positionV relativeFrom="paragraph">
+              <wp:posOffset>467995</wp:posOffset>
+            </wp:positionV>
+            <wp:extent cx="5829300" cy="3882390"/>
+            <wp:effectExtent l="0" t="0" r="12700" b="3810"/>
+            <wp:wrapSquare wrapText="bothSides"/>
+            <wp:docPr id="14" name="Picture 1"/>
+            <wp:cNvGraphicFramePr>
+              <a:graphicFrameLocks xmlns:a="http://schemas.openxmlformats.org/drawingml/2006/main" noChangeAspect="1"/>
+            </wp:cNvGraphicFramePr>
+            <a:graphic xmlns:a="http://schemas.openxmlformats.org/drawingml/2006/main">
+              <a:graphicData uri="http://schemas.openxmlformats.org/drawingml/2006/picture">
+                <pic:pic xmlns:pic="http://schemas.openxmlformats.org/drawingml/2006/picture">
+                  <pic:nvPicPr>
+                    <pic:cNvPr id="0" name="Picture 1"/>
+                    <pic:cNvPicPr>
+                      <a:picLocks noChangeAspect="1" noChangeArrowheads="1"/>
+                    </pic:cNvPicPr>
+                  </pic:nvPicPr>
+                  <pic:blipFill>
+                    <a:blip r:embed="rId51">
+                      <a:extLst>
+                        <a:ext uri="{28A0092B-C50C-407E-A947-70E740481C1C}">
+                          <a14:useLocalDpi xmlns:a14="http://schemas.microsoft.com/office/drawing/2010/main" val="0"/>
+                        </a:ext>
+                      </a:extLst>
+                    </a:blip>
+                    <a:srcRect/>
+                    <a:stretch>
+                      <a:fillRect/>
+                    </a:stretch>
+                  </pic:blipFill>
+                  <pic:spPr bwMode="auto">
+                    <a:xfrm>
+                      <a:off x="0" y="0"/>
+                      <a:ext cx="5829300" cy="3882390"/>
+                    </a:xfrm>
+                    <a:prstGeom prst="rect">
+                      <a:avLst/>
+                    </a:prstGeom>
+                    <a:noFill/>
+                    <a:ln>
+                      <a:noFill/>
+                    </a:ln>
+                  </pic:spPr>
+                </pic:pic>
+              </a:graphicData>
+            </a:graphic>
+            <wp14:sizeRelH relativeFrom="page">
+              <wp14:pctWidth>0</wp14:pctWidth>
+            </wp14:sizeRelH>
+            <wp14:sizeRelV relativeFrom="page">
+              <wp14:pctHeight>0</wp14:pctHeight>
+            </wp14:sizeRelV>
+          </wp:anchor>
+        </w:drawing>
+      </w:r>
+      <w:r>
+        <w:rPr>
+          <w:rFonts w:ascii="Cambria" w:hAnsi="Cambria"/>
+          <w:sz w:val="22"/>
+          <w:szCs w:val="22"/>
+        </w:rPr>
+        <w:t>Let’s focus on Boston again and let’s see how removing Gordon Hayward from the roster affects th</w:t>
+      </w:r>
+      <w:r>
+        <w:rPr>
+          <w:rFonts w:ascii="Cambria" w:hAnsi="Cambria"/>
+          <w:sz w:val="22"/>
+          <w:szCs w:val="22"/>
+        </w:rPr>
+        <w:t>e predicted stats for the team.</w:t>
+      </w:r>
+    </w:p>
+    <w:p>
+      <w:pPr>
+        <w:tabs>
+          <w:tab w:val="left" w:pos="2304"/>
+        </w:tabs>
+        <w:spacing w:after="220"/>
+        <w:rPr>
+          <w:rFonts w:ascii="Cambria" w:hAnsi="Cambria"/>
+          <w:sz w:val="22"/>
+          <w:szCs w:val="22"/>
+        </w:rPr>
+      </w:pPr>
+    </w:p>
+    <w:p>
+      <w:pPr>
+        <w:tabs>
+          <w:tab w:val="left" w:pos="2304"/>
+        </w:tabs>
+        <w:spacing w:after="220"/>
+        <w:rPr>
+          <w:rFonts w:ascii="Cambria" w:hAnsi="Cambria"/>
+          <w:sz w:val="22"/>
+          <w:szCs w:val="22"/>
+        </w:rPr>
+      </w:pPr>
+      <w:r>
+        <w:rPr>
+          <w:rFonts w:ascii="Cambria" w:hAnsi="Cambria"/>
+          <w:noProof/>
+          <w:sz w:val="22"/>
+          <w:szCs w:val="22"/>
+        </w:rPr>
+        <w:lastRenderedPageBreak/>
+        <w:drawing>
+          <wp:anchor distT="0" distB="0" distL="114300" distR="114300" simplePos="0" relativeHeight="251679744" behindDoc="0" locked="0" layoutInCell="1" allowOverlap="1" wp14:anchorId="3D7C3701" wp14:editId="6982709E">
+            <wp:simplePos x="0" y="0"/>
+            <wp:positionH relativeFrom="column">
+              <wp:posOffset>0</wp:posOffset>
+            </wp:positionH>
+            <wp:positionV relativeFrom="paragraph">
+              <wp:posOffset>878840</wp:posOffset>
+            </wp:positionV>
+            <wp:extent cx="5943600" cy="3390900"/>
+            <wp:effectExtent l="0" t="0" r="0" b="12700"/>
+            <wp:wrapSquare wrapText="bothSides"/>
+            <wp:docPr id="15" name="Picture 2"/>
+            <wp:cNvGraphicFramePr>
+              <a:graphicFrameLocks xmlns:a="http://schemas.openxmlformats.org/drawingml/2006/main" noChangeAspect="1"/>
+            </wp:cNvGraphicFramePr>
+            <a:graphic xmlns:a="http://schemas.openxmlformats.org/drawingml/2006/main">
+              <a:graphicData uri="http://schemas.openxmlformats.org/drawingml/2006/picture">
+                <pic:pic xmlns:pic="http://schemas.openxmlformats.org/drawingml/2006/picture">
+                  <pic:nvPicPr>
+                    <pic:cNvPr id="0" name="Picture 2"/>
+                    <pic:cNvPicPr>
+                      <a:picLocks noChangeAspect="1" noChangeArrowheads="1"/>
+                    </pic:cNvPicPr>
+                  </pic:nvPicPr>
+                  <pic:blipFill>
+                    <a:blip r:embed="rId52">
+                      <a:extLst>
+                        <a:ext uri="{28A0092B-C50C-407E-A947-70E740481C1C}">
+                          <a14:useLocalDpi xmlns:a14="http://schemas.microsoft.com/office/drawing/2010/main" val="0"/>
+                        </a:ext>
+                      </a:extLst>
+                    </a:blip>
+                    <a:srcRect/>
+                    <a:stretch>
+                      <a:fillRect/>
+                    </a:stretch>
+                  </pic:blipFill>
+                  <pic:spPr bwMode="auto">
+                    <a:xfrm>
+                      <a:off x="0" y="0"/>
+                      <a:ext cx="5943600" cy="3390900"/>
+                    </a:xfrm>
+                    <a:prstGeom prst="rect">
+                      <a:avLst/>
+                    </a:prstGeom>
+                    <a:noFill/>
+                    <a:ln>
+                      <a:noFill/>
+                    </a:ln>
+                  </pic:spPr>
+                </pic:pic>
+              </a:graphicData>
+            </a:graphic>
+            <wp14:sizeRelH relativeFrom="page">
+              <wp14:pctWidth>0</wp14:pctWidth>
+            </wp14:sizeRelH>
+            <wp14:sizeRelV relativeFrom="page">
+              <wp14:pctHeight>0</wp14:pctHeight>
+            </wp14:sizeRelV>
+          </wp:anchor>
+        </w:drawing>
+      </w:r>
+      <w:r>
+        <w:rPr>
+          <w:rFonts w:ascii="Cambria" w:hAnsi="Cambria"/>
+          <w:sz w:val="22"/>
+          <w:szCs w:val="22"/>
+        </w:rPr>
+        <w:t xml:space="preserve">Boston gets a little worse but not much, Gordon Hayward represents only half a win, which is surprising. </w:t>
+      </w:r>
+      <w:r>
+        <w:rPr>
+          <w:rFonts w:ascii="Cambria" w:hAnsi="Cambria"/>
+          <w:sz w:val="22"/>
+          <w:szCs w:val="22"/>
+        </w:rPr>
+        <w:t xml:space="preserve">The positive aspect is that the defense improves. Let’s now increase the usage of Aaron Baynes </w:t>
+      </w:r>
+      <w:r>
+        <w:rPr>
+          <w:rFonts w:ascii="Cambria" w:hAnsi="Cambria"/>
+          <w:sz w:val="22"/>
+          <w:szCs w:val="22"/>
+        </w:rPr>
+        <w:t xml:space="preserve">from his current 13.1 minutes per game (taken from effMin*3936) to 30 minutes per game </w:t>
+      </w:r>
+      <w:r>
+        <w:rPr>
+          <w:rFonts w:ascii="Cambria" w:hAnsi="Cambria"/>
+          <w:sz w:val="22"/>
+          <w:szCs w:val="22"/>
+        </w:rPr>
+        <w:t>and see how this further impacts the team:</w:t>
+      </w:r>
+    </w:p>
+    <w:p>
+      <w:pPr>
+        <w:tabs>
+          <w:tab w:val="left" w:pos="2304"/>
+        </w:tabs>
+        <w:spacing w:after="220"/>
+        <w:rPr>
+          <w:rFonts w:ascii="Cambria" w:hAnsi="Cambria"/>
+          <w:sz w:val="22"/>
+          <w:szCs w:val="22"/>
+        </w:rPr>
+      </w:pPr>
+    </w:p>
+    <w:p>
+      <w:pPr>
+        <w:tabs>
+          <w:tab w:val="left" w:pos="2304"/>
+        </w:tabs>
+        <w:spacing w:after="220"/>
+        <w:rPr>
+          <w:rFonts w:ascii="Cambria" w:hAnsi="Cambria"/>
+          <w:sz w:val="22"/>
+          <w:szCs w:val="22"/>
+        </w:rPr>
+      </w:pPr>
+      <w:r>
+        <w:rPr>
+          <w:rFonts w:ascii="Cambria" w:hAnsi="Cambria"/>
+          <w:sz w:val="22"/>
+          <w:szCs w:val="22"/>
+        </w:rPr>
+        <w:t xml:space="preserve">As expected </w:t>
+      </w:r>
+      <w:r>
+        <w:rPr>
+          <w:rFonts w:ascii="Cambria" w:hAnsi="Cambria"/>
+          <w:sz w:val="22"/>
+          <w:szCs w:val="22"/>
+        </w:rPr>
+        <w:t xml:space="preserve">increasing Baynes minutes improves Boston wins by 4. Being careful with how offensive players get their minutes too, following this pattern Boston could prepare a team to compete for playoff spots. </w:t>
+      </w:r>
+      <w:bookmarkStart w:id="0" w:name="_GoBack"/>
+      <w:bookmarkEnd w:id="0"/>
     </w:p>
     <w:p>
       <w:pPr>
@@ -8216,7 +11533,7 @@
         </w:rPr>
         <w:t xml:space="preserve"> table, and the equation numbers are inserted using fields. See </w:t>
       </w:r>
-      <w:hyperlink r:id="rId28" w:history="1">
+      <w:hyperlink r:id="rId53" w:history="1">
         <w:r>
           <w:rPr>
             <w:rStyle w:val="Hyperlink"/>
@@ -8275,7 +11592,7 @@
         <w:pStyle w:val="ListParagraph"/>
         <w:numPr>
           <w:ilvl w:val="0"/>
-          <w:numId w:val="1"/>
+          <w:numId w:val="14"/>
         </w:numPr>
         <w:tabs>
           <w:tab w:val="left" w:pos="2304"/>
@@ -8294,7 +11611,6 @@
           <w:sz w:val="32"/>
           <w:szCs w:val="32"/>
         </w:rPr>
-        <w:lastRenderedPageBreak/>
         <w:t>Section</w:t>
       </w:r>
     </w:p>
@@ -8334,7 +11650,7 @@
         <w:pStyle w:val="ListParagraph"/>
         <w:numPr>
           <w:ilvl w:val="0"/>
-          <w:numId w:val="1"/>
+          <w:numId w:val="14"/>
         </w:numPr>
         <w:tabs>
           <w:tab w:val="left" w:pos="2304"/>
@@ -8376,7 +11692,7 @@
         <w:pStyle w:val="ListParagraph"/>
         <w:numPr>
           <w:ilvl w:val="1"/>
-          <w:numId w:val="1"/>
+          <w:numId w:val="14"/>
         </w:numPr>
         <w:ind w:left="450"/>
         <w:rPr>
@@ -8443,7 +11759,7 @@
         <w:pStyle w:val="ListParagraph"/>
         <w:numPr>
           <w:ilvl w:val="2"/>
-          <w:numId w:val="1"/>
+          <w:numId w:val="14"/>
         </w:numPr>
         <w:ind w:left="540"/>
         <w:rPr>
@@ -8531,7 +11847,7 @@
         <w:pStyle w:val="ListParagraph"/>
         <w:numPr>
           <w:ilvl w:val="1"/>
-          <w:numId w:val="1"/>
+          <w:numId w:val="14"/>
         </w:numPr>
         <w:ind w:left="450"/>
         <w:rPr>
@@ -8883,9 +12199,9 @@
       </w:r>
     </w:p>
     <w:sectPr>
-      <w:headerReference w:type="default" r:id="rId29"/>
-      <w:footerReference w:type="even" r:id="rId30"/>
-      <w:footerReference w:type="default" r:id="rId31"/>
+      <w:headerReference w:type="default" r:id="rId54"/>
+      <w:footerReference w:type="even" r:id="rId55"/>
+      <w:footerReference w:type="default" r:id="rId56"/>
       <w:pgSz w:w="12240" w:h="15840"/>
       <w:pgMar w:top="1584" w:right="1440" w:bottom="1728" w:left="1440" w:header="720" w:footer="720" w:gutter="0"/>
       <w:cols w:space="720"/>
@@ -8989,7 +12305,7 @@
         <w:rFonts w:ascii="Cambria" w:hAnsi="Cambria"/>
         <w:noProof/>
       </w:rPr>
-      <w:t>12</w:t>
+      <w:t>21</w:t>
     </w:r>
     <w:r>
       <w:rPr>
@@ -9121,13 +12437,13 @@
             </wp:anchor>
           </w:drawing>
         </mc:Choice>
-        <mc:Fallback>
+        <mc:Fallback xmlns:w16se="http://schemas.microsoft.com/office/word/2015/wordml/symex" xmlns:w15="http://schemas.microsoft.com/office/word/2012/wordml" xmlns:cx5="http://schemas.microsoft.com/office/drawing/2016/5/11/chartex" xmlns:cx4="http://schemas.microsoft.com/office/drawing/2016/5/10/chartex" xmlns:cx3="http://schemas.microsoft.com/office/drawing/2016/5/9/chartex" xmlns:cx2="http://schemas.microsoft.com/office/drawing/2015/10/21/chartex" xmlns:cx1="http://schemas.microsoft.com/office/drawing/2015/9/8/chartex" xmlns:cx="http://schemas.microsoft.com/office/drawing/2014/chartex">
           <w:pict>
-            <v:shapetype id="_x0000_t202" coordsize="21600,21600" o:spt="202" path="m0,0l0,21600,21600,21600,21600,0xe">
+            <v:shapetype w14:anchorId="6A0473CC" id="_x0000_t202" coordsize="21600,21600" o:spt="202" path="m,l,21600r21600,l21600,xe">
               <v:stroke joinstyle="miter"/>
               <v:path gradientshapeok="t" o:connecttype="rect"/>
             </v:shapetype>
-            <v:shape id="Text Box 5" o:spid="_x0000_s1026" type="#_x0000_t202" style="position:absolute;margin-left:261.15pt;margin-top:-31.7pt;width:251.8pt;height:26.85pt;z-index:251662336;visibility:visible;mso-wrap-style:square;mso-width-percent:0;mso-height-percent:0;mso-wrap-distance-left:9pt;mso-wrap-distance-top:0;mso-wrap-distance-right:9pt;mso-wrap-distance-bottom:0;mso-position-horizontal:absolute;mso-position-horizontal-relative:text;mso-position-vertical:absolute;mso-position-vertical-relative:text;mso-width-percent:0;mso-height-percent:0;mso-width-relative:margin;mso-height-relative:margin;v-text-anchor:top" o:gfxdata="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" filled="f" stroked="f">
+            <v:shape id="Text Box 5" o:spid="_x0000_s1026" type="#_x0000_t202" style="position:absolute;margin-left:261.15pt;margin-top:-31.75pt;width:251.8pt;height:26.85pt;z-index:251662336;visibility:visible;mso-wrap-style:square;mso-width-percent:0;mso-height-percent:0;mso-wrap-distance-left:9pt;mso-wrap-distance-top:0;mso-wrap-distance-right:9pt;mso-wrap-distance-bottom:0;mso-position-horizontal:absolute;mso-position-horizontal-relative:text;mso-position-vertical:absolute;mso-position-vertical-relative:text;mso-width-percent:0;mso-height-percent:0;mso-width-relative:margin;mso-height-relative:margin;v-text-anchor:top" o:gfxdata="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" filled="f" stroked="f">
               <v:textbox>
                 <w:txbxContent>
                   <w:p>
@@ -10090,7 +13406,7 @@
     </w:lvl>
   </w:abstractNum>
   <w:abstractNum w:abstractNumId="8">
-    <w:nsid w:val="67D34F53"/>
+    <w:nsid w:val="64F7360A"/>
     <w:multiLevelType w:val="multilevel"/>
     <w:tmpl w:val="0409001F"/>
     <w:lvl w:ilvl="0">
@@ -10179,7 +13495,7 @@
     </w:lvl>
   </w:abstractNum>
   <w:abstractNum w:abstractNumId="9">
-    <w:nsid w:val="6B195EB7"/>
+    <w:nsid w:val="67D34F53"/>
     <w:multiLevelType w:val="multilevel"/>
     <w:tmpl w:val="0409001F"/>
     <w:lvl w:ilvl="0">
@@ -10200,7 +13516,7 @@
       <w:lvlText w:val="%1.%2."/>
       <w:lvlJc w:val="left"/>
       <w:pPr>
-        <w:ind w:left="792" w:hanging="432"/>
+        <w:ind w:left="432" w:hanging="432"/>
       </w:pPr>
     </w:lvl>
     <w:lvl w:ilvl="2">
@@ -10268,6 +13584,95 @@
     </w:lvl>
   </w:abstractNum>
   <w:abstractNum w:abstractNumId="10">
+    <w:nsid w:val="6B195EB7"/>
+    <w:multiLevelType w:val="multilevel"/>
+    <w:tmpl w:val="0409001F"/>
+    <w:lvl w:ilvl="0">
+      <w:start w:val="1"/>
+      <w:numFmt w:val="decimal"/>
+      <w:lvlText w:val="%1."/>
+      <w:lvlJc w:val="left"/>
+      <w:pPr>
+        <w:ind w:left="360" w:hanging="360"/>
+      </w:pPr>
+      <w:rPr>
+        <w:rFonts w:hint="default"/>
+      </w:rPr>
+    </w:lvl>
+    <w:lvl w:ilvl="1">
+      <w:start w:val="1"/>
+      <w:numFmt w:val="decimal"/>
+      <w:lvlText w:val="%1.%2."/>
+      <w:lvlJc w:val="left"/>
+      <w:pPr>
+        <w:ind w:left="792" w:hanging="432"/>
+      </w:pPr>
+    </w:lvl>
+    <w:lvl w:ilvl="2">
+      <w:start w:val="1"/>
+      <w:numFmt w:val="decimal"/>
+      <w:lvlText w:val="%1.%2.%3."/>
+      <w:lvlJc w:val="left"/>
+      <w:pPr>
+        <w:ind w:left="1224" w:hanging="504"/>
+      </w:pPr>
+    </w:lvl>
+    <w:lvl w:ilvl="3">
+      <w:start w:val="1"/>
+      <w:numFmt w:val="decimal"/>
+      <w:lvlText w:val="%1.%2.%3.%4."/>
+      <w:lvlJc w:val="left"/>
+      <w:pPr>
+        <w:ind w:left="1728" w:hanging="648"/>
+      </w:pPr>
+    </w:lvl>
+    <w:lvl w:ilvl="4">
+      <w:start w:val="1"/>
+      <w:numFmt w:val="decimal"/>
+      <w:lvlText w:val="%1.%2.%3.%4.%5."/>
+      <w:lvlJc w:val="left"/>
+      <w:pPr>
+        <w:ind w:left="2232" w:hanging="792"/>
+      </w:pPr>
+    </w:lvl>
+    <w:lvl w:ilvl="5">
+      <w:start w:val="1"/>
+      <w:numFmt w:val="decimal"/>
+      <w:lvlText w:val="%1.%2.%3.%4.%5.%6."/>
+      <w:lvlJc w:val="left"/>
+      <w:pPr>
+        <w:ind w:left="2736" w:hanging="936"/>
+      </w:pPr>
+    </w:lvl>
+    <w:lvl w:ilvl="6">
+      <w:start w:val="1"/>
+      <w:numFmt w:val="decimal"/>
+      <w:lvlText w:val="%1.%2.%3.%4.%5.%6.%7."/>
+      <w:lvlJc w:val="left"/>
+      <w:pPr>
+        <w:ind w:left="3240" w:hanging="1080"/>
+      </w:pPr>
+    </w:lvl>
+    <w:lvl w:ilvl="7">
+      <w:start w:val="1"/>
+      <w:numFmt w:val="decimal"/>
+      <w:lvlText w:val="%1.%2.%3.%4.%5.%6.%7.%8."/>
+      <w:lvlJc w:val="left"/>
+      <w:pPr>
+        <w:ind w:left="3744" w:hanging="1224"/>
+      </w:pPr>
+    </w:lvl>
+    <w:lvl w:ilvl="8">
+      <w:start w:val="1"/>
+      <w:numFmt w:val="decimal"/>
+      <w:lvlText w:val="%1.%2.%3.%4.%5.%6.%7.%8.%9."/>
+      <w:lvlJc w:val="left"/>
+      <w:pPr>
+        <w:ind w:left="4320" w:hanging="1440"/>
+      </w:pPr>
+    </w:lvl>
+  </w:abstractNum>
+  <w:abstractNum w:abstractNumId="11">
     <w:nsid w:val="6BCB11EE"/>
     <w:multiLevelType w:val="hybridMultilevel"/>
     <w:tmpl w:val="32F8E0B2"/>
@@ -10380,7 +13785,7 @@
       </w:rPr>
     </w:lvl>
   </w:abstractNum>
-  <w:abstractNum w:abstractNumId="11">
+  <w:abstractNum w:abstractNumId="12">
     <w:nsid w:val="6CAC5E33"/>
     <w:multiLevelType w:val="multilevel"/>
     <w:tmpl w:val="0409001F"/>
@@ -10469,7 +13874,7 @@
       </w:pPr>
     </w:lvl>
   </w:abstractNum>
-  <w:abstractNum w:abstractNumId="12">
+  <w:abstractNum w:abstractNumId="13">
     <w:nsid w:val="7B361D69"/>
     <w:multiLevelType w:val="hybridMultilevel"/>
     <w:tmpl w:val="4B0EB8C6"/>
@@ -10565,16 +13970,16 @@
     <w:abstractNumId w:val="3"/>
   </w:num>
   <w:num w:numId="3">
-    <w:abstractNumId w:val="9"/>
+    <w:abstractNumId w:val="10"/>
   </w:num>
   <w:num w:numId="4">
     <w:abstractNumId w:val="6"/>
   </w:num>
   <w:num w:numId="5">
-    <w:abstractNumId w:val="11"/>
+    <w:abstractNumId w:val="12"/>
   </w:num>
   <w:num w:numId="6">
-    <w:abstractNumId w:val="10"/>
+    <w:abstractNumId w:val="11"/>
   </w:num>
   <w:num w:numId="7">
     <w:abstractNumId w:val="5"/>
@@ -10586,16 +13991,19 @@
     <w:abstractNumId w:val="0"/>
   </w:num>
   <w:num w:numId="10">
-    <w:abstractNumId w:val="12"/>
+    <w:abstractNumId w:val="13"/>
   </w:num>
   <w:num w:numId="11">
     <w:abstractNumId w:val="4"/>
   </w:num>
   <w:num w:numId="12">
-    <w:abstractNumId w:val="8"/>
+    <w:abstractNumId w:val="9"/>
   </w:num>
   <w:num w:numId="13">
     <w:abstractNumId w:val="2"/>
+  </w:num>
+  <w:num w:numId="14">
+    <w:abstractNumId w:val="8"/>
   </w:num>
 </w:numbering>
 </file>
@@ -11594,7 +15002,7 @@
 </file>
 
 <file path=customXml/itemProps1.xml><?xml version="1.0" encoding="utf-8"?>
-<ds:datastoreItem xmlns:ds="http://schemas.openxmlformats.org/officeDocument/2006/customXml" ds:itemID="{0A53B1D0-8396-694A-8C2D-C5091133235C}">
+<ds:datastoreItem xmlns:ds="http://schemas.openxmlformats.org/officeDocument/2006/customXml" ds:itemID="{EC71739B-0419-A542-831C-E876AD564216}">
   <ds:schemaRefs>
     <ds:schemaRef ds:uri="http://schemas.openxmlformats.org/officeDocument/2006/bibliography"/>
   </ds:schemaRefs>

</xml_diff>

<commit_message>
Almost done with the first crack at the paper outline
</commit_message>
<xml_diff>
--- a/Sloan_MIT_Game_Of_Trades.docx
+++ b/Sloan_MIT_Game_Of_Trades.docx
@@ -10040,6 +10040,416 @@
           <w:szCs w:val="22"/>
         </w:rPr>
       </w:pPr>
+      <w:r>
+        <w:rPr>
+          <w:rFonts w:ascii="Cambria" w:hAnsi="Cambria"/>
+          <w:sz w:val="22"/>
+          <w:szCs w:val="22"/>
+        </w:rPr>
+        <w:lastRenderedPageBreak/>
+        <w:t>Let’s now confirm analytically the evolution of two players who we know have taken different paths: Giannis and Derrick Rose:</w:t>
+      </w:r>
+    </w:p>
+    <w:p>
+      <w:pPr>
+        <w:tabs>
+          <w:tab w:val="left" w:pos="2304"/>
+        </w:tabs>
+        <w:spacing w:after="220"/>
+        <w:rPr>
+          <w:rFonts w:ascii="Cambria" w:hAnsi="Cambria"/>
+          <w:sz w:val="22"/>
+          <w:szCs w:val="22"/>
+        </w:rPr>
+      </w:pPr>
+      <w:r>
+        <w:rPr>
+          <w:rFonts w:ascii="Cambria" w:hAnsi="Cambria"/>
+          <w:noProof/>
+          <w:sz w:val="22"/>
+          <w:szCs w:val="22"/>
+        </w:rPr>
+        <w:drawing>
+          <wp:anchor distT="0" distB="0" distL="114300" distR="114300" simplePos="0" relativeHeight="251683840" behindDoc="0" locked="0" layoutInCell="1" allowOverlap="1" wp14:anchorId="7366F50E" wp14:editId="69581091">
+            <wp:simplePos x="0" y="0"/>
+            <wp:positionH relativeFrom="column">
+              <wp:posOffset>0</wp:posOffset>
+            </wp:positionH>
+            <wp:positionV relativeFrom="paragraph">
+              <wp:posOffset>0</wp:posOffset>
+            </wp:positionV>
+            <wp:extent cx="5943600" cy="3987165"/>
+            <wp:effectExtent l="0" t="0" r="0" b="635"/>
+            <wp:wrapSquare wrapText="bothSides"/>
+            <wp:docPr id="27" name="Picture 9"/>
+            <wp:cNvGraphicFramePr>
+              <a:graphicFrameLocks xmlns:a="http://schemas.openxmlformats.org/drawingml/2006/main" noChangeAspect="1"/>
+            </wp:cNvGraphicFramePr>
+            <a:graphic xmlns:a="http://schemas.openxmlformats.org/drawingml/2006/main">
+              <a:graphicData uri="http://schemas.openxmlformats.org/drawingml/2006/picture">
+                <pic:pic xmlns:pic="http://schemas.openxmlformats.org/drawingml/2006/picture">
+                  <pic:nvPicPr>
+                    <pic:cNvPr id="0" name="Picture 9"/>
+                    <pic:cNvPicPr>
+                      <a:picLocks noChangeAspect="1" noChangeArrowheads="1"/>
+                    </pic:cNvPicPr>
+                  </pic:nvPicPr>
+                  <pic:blipFill>
+                    <a:blip r:embed="rId51">
+                      <a:extLst>
+                        <a:ext uri="{28A0092B-C50C-407E-A947-70E740481C1C}">
+                          <a14:useLocalDpi xmlns:a14="http://schemas.microsoft.com/office/drawing/2010/main" val="0"/>
+                        </a:ext>
+                      </a:extLst>
+                    </a:blip>
+                    <a:srcRect/>
+                    <a:stretch>
+                      <a:fillRect/>
+                    </a:stretch>
+                  </pic:blipFill>
+                  <pic:spPr bwMode="auto">
+                    <a:xfrm>
+                      <a:off x="0" y="0"/>
+                      <a:ext cx="5943600" cy="3987165"/>
+                    </a:xfrm>
+                    <a:prstGeom prst="rect">
+                      <a:avLst/>
+                    </a:prstGeom>
+                    <a:noFill/>
+                    <a:ln>
+                      <a:noFill/>
+                    </a:ln>
+                  </pic:spPr>
+                </pic:pic>
+              </a:graphicData>
+            </a:graphic>
+            <wp14:sizeRelH relativeFrom="page">
+              <wp14:pctWidth>0</wp14:pctWidth>
+            </wp14:sizeRelH>
+            <wp14:sizeRelV relativeFrom="page">
+              <wp14:pctHeight>0</wp14:pctHeight>
+            </wp14:sizeRelV>
+          </wp:anchor>
+        </w:drawing>
+      </w:r>
+      <w:r>
+        <w:rPr>
+          <w:rFonts w:ascii="Cambria" w:hAnsi="Cambria"/>
+          <w:sz w:val="22"/>
+          <w:szCs w:val="22"/>
+        </w:rPr>
+        <w:t xml:space="preserve">Giannis path has been spectacularly improving year by year. From Marc Gasol to Olajuwon, and last year to being the closest to LeBron James. </w:t>
+      </w:r>
+      <w:r>
+        <w:rPr>
+          <w:rFonts w:ascii="Cambria" w:hAnsi="Cambria"/>
+          <w:sz w:val="22"/>
+          <w:szCs w:val="22"/>
+        </w:rPr>
+        <w:t>Another interesting evolution happened to Jimmy Butler who basically moved from not stellar stats to being a mix between Allen Iverson and Kobe we see in today’s game</w:t>
+      </w:r>
+    </w:p>
+    <w:p>
+      <w:pPr>
+        <w:tabs>
+          <w:tab w:val="left" w:pos="2304"/>
+        </w:tabs>
+        <w:spacing w:after="220"/>
+        <w:rPr>
+          <w:rFonts w:ascii="Cambria" w:hAnsi="Cambria"/>
+          <w:sz w:val="22"/>
+          <w:szCs w:val="22"/>
+        </w:rPr>
+      </w:pPr>
+      <w:r>
+        <w:rPr>
+          <w:rFonts w:ascii="Cambria" w:hAnsi="Cambria"/>
+          <w:noProof/>
+          <w:sz w:val="22"/>
+          <w:szCs w:val="22"/>
+        </w:rPr>
+        <w:lastRenderedPageBreak/>
+        <w:drawing>
+          <wp:anchor distT="0" distB="0" distL="114300" distR="114300" simplePos="0" relativeHeight="251684864" behindDoc="0" locked="0" layoutInCell="1" allowOverlap="1" wp14:anchorId="53E538EE" wp14:editId="6354852C">
+            <wp:simplePos x="0" y="0"/>
+            <wp:positionH relativeFrom="column">
+              <wp:posOffset>0</wp:posOffset>
+            </wp:positionH>
+            <wp:positionV relativeFrom="paragraph">
+              <wp:posOffset>635</wp:posOffset>
+            </wp:positionV>
+            <wp:extent cx="5943600" cy="3980180"/>
+            <wp:effectExtent l="0" t="0" r="0" b="7620"/>
+            <wp:wrapSquare wrapText="bothSides"/>
+            <wp:docPr id="30" name="Picture 12"/>
+            <wp:cNvGraphicFramePr>
+              <a:graphicFrameLocks xmlns:a="http://schemas.openxmlformats.org/drawingml/2006/main" noChangeAspect="1"/>
+            </wp:cNvGraphicFramePr>
+            <a:graphic xmlns:a="http://schemas.openxmlformats.org/drawingml/2006/main">
+              <a:graphicData uri="http://schemas.openxmlformats.org/drawingml/2006/picture">
+                <pic:pic xmlns:pic="http://schemas.openxmlformats.org/drawingml/2006/picture">
+                  <pic:nvPicPr>
+                    <pic:cNvPr id="0" name="Picture 12"/>
+                    <pic:cNvPicPr>
+                      <a:picLocks noChangeAspect="1" noChangeArrowheads="1"/>
+                    </pic:cNvPicPr>
+                  </pic:nvPicPr>
+                  <pic:blipFill>
+                    <a:blip r:embed="rId52">
+                      <a:extLst>
+                        <a:ext uri="{28A0092B-C50C-407E-A947-70E740481C1C}">
+                          <a14:useLocalDpi xmlns:a14="http://schemas.microsoft.com/office/drawing/2010/main" val="0"/>
+                        </a:ext>
+                      </a:extLst>
+                    </a:blip>
+                    <a:srcRect/>
+                    <a:stretch>
+                      <a:fillRect/>
+                    </a:stretch>
+                  </pic:blipFill>
+                  <pic:spPr bwMode="auto">
+                    <a:xfrm>
+                      <a:off x="0" y="0"/>
+                      <a:ext cx="5943600" cy="3980180"/>
+                    </a:xfrm>
+                    <a:prstGeom prst="rect">
+                      <a:avLst/>
+                    </a:prstGeom>
+                    <a:noFill/>
+                    <a:ln>
+                      <a:noFill/>
+                    </a:ln>
+                  </pic:spPr>
+                </pic:pic>
+              </a:graphicData>
+            </a:graphic>
+            <wp14:sizeRelH relativeFrom="page">
+              <wp14:pctWidth>0</wp14:pctWidth>
+            </wp14:sizeRelH>
+            <wp14:sizeRelV relativeFrom="page">
+              <wp14:pctHeight>0</wp14:pctHeight>
+            </wp14:sizeRelV>
+          </wp:anchor>
+        </w:drawing>
+      </w:r>
+      <w:r>
+        <w:rPr>
+          <w:rFonts w:ascii="Cambria" w:hAnsi="Cambria"/>
+          <w:sz w:val="22"/>
+          <w:szCs w:val="22"/>
+        </w:rPr>
+        <w:t>I will finalize this section with a real case scenario</w:t>
+      </w:r>
+      <w:r>
+        <w:rPr>
+          <w:rFonts w:ascii="Cambria" w:hAnsi="Cambria"/>
+          <w:sz w:val="22"/>
+          <w:szCs w:val="22"/>
+        </w:rPr>
+        <w:t xml:space="preserve">. When the San Antonio Spurs had to </w:t>
+      </w:r>
+      <w:r>
+        <w:rPr>
+          <w:rFonts w:ascii="Cambria" w:hAnsi="Cambria"/>
+          <w:sz w:val="22"/>
+          <w:szCs w:val="22"/>
+        </w:rPr>
+        <w:t>explore</w:t>
+      </w:r>
+      <w:r>
+        <w:rPr>
+          <w:rFonts w:ascii="Cambria" w:hAnsi="Cambria"/>
+          <w:sz w:val="22"/>
+          <w:szCs w:val="22"/>
+        </w:rPr>
+        <w:t xml:space="preserve"> the market for a replacement for Tim Duncan they didn’t use my model because it didn’t exist yet but probably used a similar one. Just check out similar players to Pau Gasol:</w:t>
+      </w:r>
+    </w:p>
+    <w:p>
+      <w:pPr>
+        <w:tabs>
+          <w:tab w:val="left" w:pos="2304"/>
+        </w:tabs>
+        <w:spacing w:after="220"/>
+        <w:rPr>
+          <w:rFonts w:ascii="Cambria" w:hAnsi="Cambria"/>
+          <w:sz w:val="22"/>
+          <w:szCs w:val="22"/>
+        </w:rPr>
+      </w:pPr>
+      <w:r>
+        <w:rPr>
+          <w:rFonts w:ascii="Cambria" w:hAnsi="Cambria"/>
+          <w:noProof/>
+          <w:sz w:val="22"/>
+          <w:szCs w:val="22"/>
+        </w:rPr>
+        <w:drawing>
+          <wp:inline distT="0" distB="0" distL="0" distR="0" wp14:anchorId="203C9091" wp14:editId="32C59F19">
+            <wp:extent cx="5943600" cy="2124419"/>
+            <wp:effectExtent l="0" t="0" r="0" b="9525"/>
+            <wp:docPr id="46" name="Picture 13"/>
+            <wp:cNvGraphicFramePr>
+              <a:graphicFrameLocks xmlns:a="http://schemas.openxmlformats.org/drawingml/2006/main" noChangeAspect="1"/>
+            </wp:cNvGraphicFramePr>
+            <a:graphic xmlns:a="http://schemas.openxmlformats.org/drawingml/2006/main">
+              <a:graphicData uri="http://schemas.openxmlformats.org/drawingml/2006/picture">
+                <pic:pic xmlns:pic="http://schemas.openxmlformats.org/drawingml/2006/picture">
+                  <pic:nvPicPr>
+                    <pic:cNvPr id="0" name="Picture 13"/>
+                    <pic:cNvPicPr>
+                      <a:picLocks noChangeAspect="1" noChangeArrowheads="1"/>
+                    </pic:cNvPicPr>
+                  </pic:nvPicPr>
+                  <pic:blipFill>
+                    <a:blip r:embed="rId53">
+                      <a:extLst>
+                        <a:ext uri="{28A0092B-C50C-407E-A947-70E740481C1C}">
+                          <a14:useLocalDpi xmlns:a14="http://schemas.microsoft.com/office/drawing/2010/main" val="0"/>
+                        </a:ext>
+                      </a:extLst>
+                    </a:blip>
+                    <a:srcRect/>
+                    <a:stretch>
+                      <a:fillRect/>
+                    </a:stretch>
+                  </pic:blipFill>
+                  <pic:spPr bwMode="auto">
+                    <a:xfrm>
+                      <a:off x="0" y="0"/>
+                      <a:ext cx="5943600" cy="2124419"/>
+                    </a:xfrm>
+                    <a:prstGeom prst="rect">
+                      <a:avLst/>
+                    </a:prstGeom>
+                    <a:noFill/>
+                    <a:ln>
+                      <a:noFill/>
+                    </a:ln>
+                  </pic:spPr>
+                </pic:pic>
+              </a:graphicData>
+            </a:graphic>
+          </wp:inline>
+        </w:drawing>
+      </w:r>
+    </w:p>
+    <w:p>
+      <w:pPr>
+        <w:tabs>
+          <w:tab w:val="left" w:pos="2304"/>
+        </w:tabs>
+        <w:spacing w:after="220"/>
+        <w:rPr>
+          <w:rFonts w:ascii="Cambria" w:hAnsi="Cambria"/>
+          <w:sz w:val="22"/>
+          <w:szCs w:val="22"/>
+        </w:rPr>
+      </w:pPr>
+    </w:p>
+    <w:p>
+      <w:pPr>
+        <w:tabs>
+          <w:tab w:val="left" w:pos="2304"/>
+        </w:tabs>
+        <w:spacing w:after="220"/>
+        <w:rPr>
+          <w:rFonts w:ascii="Cambria" w:hAnsi="Cambria"/>
+          <w:sz w:val="22"/>
+          <w:szCs w:val="22"/>
+        </w:rPr>
+      </w:pPr>
+    </w:p>
+    <w:p>
+      <w:pPr>
+        <w:tabs>
+          <w:tab w:val="left" w:pos="2304"/>
+        </w:tabs>
+        <w:spacing w:after="220"/>
+        <w:rPr>
+          <w:rFonts w:ascii="Cambria" w:hAnsi="Cambria"/>
+          <w:sz w:val="22"/>
+          <w:szCs w:val="22"/>
+        </w:rPr>
+      </w:pPr>
+    </w:p>
+    <w:p>
+      <w:pPr>
+        <w:tabs>
+          <w:tab w:val="left" w:pos="2304"/>
+        </w:tabs>
+        <w:spacing w:after="220"/>
+        <w:rPr>
+          <w:rFonts w:ascii="Cambria" w:hAnsi="Cambria"/>
+          <w:sz w:val="22"/>
+          <w:szCs w:val="22"/>
+        </w:rPr>
+      </w:pPr>
+    </w:p>
+    <w:p>
+      <w:pPr>
+        <w:tabs>
+          <w:tab w:val="left" w:pos="2304"/>
+        </w:tabs>
+        <w:spacing w:after="220"/>
+        <w:rPr>
+          <w:rFonts w:ascii="Cambria" w:hAnsi="Cambria"/>
+          <w:sz w:val="22"/>
+          <w:szCs w:val="22"/>
+        </w:rPr>
+      </w:pPr>
+    </w:p>
+    <w:p>
+      <w:pPr>
+        <w:tabs>
+          <w:tab w:val="left" w:pos="2304"/>
+        </w:tabs>
+        <w:spacing w:after="220"/>
+        <w:rPr>
+          <w:rFonts w:ascii="Cambria" w:hAnsi="Cambria"/>
+          <w:sz w:val="22"/>
+          <w:szCs w:val="22"/>
+        </w:rPr>
+      </w:pPr>
+    </w:p>
+    <w:p>
+      <w:pPr>
+        <w:tabs>
+          <w:tab w:val="left" w:pos="2304"/>
+        </w:tabs>
+        <w:spacing w:after="220"/>
+        <w:rPr>
+          <w:rFonts w:ascii="Cambria" w:hAnsi="Cambria"/>
+          <w:sz w:val="22"/>
+          <w:szCs w:val="22"/>
+        </w:rPr>
+      </w:pPr>
+    </w:p>
+    <w:p>
+      <w:pPr>
+        <w:tabs>
+          <w:tab w:val="left" w:pos="2304"/>
+        </w:tabs>
+        <w:spacing w:after="220"/>
+        <w:rPr>
+          <w:rFonts w:ascii="Cambria" w:hAnsi="Cambria"/>
+          <w:sz w:val="22"/>
+          <w:szCs w:val="22"/>
+        </w:rPr>
+      </w:pPr>
+    </w:p>
+    <w:p>
+      <w:pPr>
+        <w:tabs>
+          <w:tab w:val="left" w:pos="2304"/>
+        </w:tabs>
+        <w:spacing w:after="220"/>
+        <w:rPr>
+          <w:rFonts w:ascii="Cambria" w:hAnsi="Cambria"/>
+          <w:sz w:val="22"/>
+          <w:szCs w:val="22"/>
+        </w:rPr>
+      </w:pPr>
     </w:p>
     <w:p>
       <w:pPr>
@@ -10161,15 +10571,7 @@
           <w:sz w:val="22"/>
           <w:szCs w:val="22"/>
         </w:rPr>
-        <w:t xml:space="preserve"> Offensive and Defensive power will affect not only their number of wins but also every other team’s wins.</w:t>
-      </w:r>
-      <w:r>
-        <w:rPr>
-          <w:rFonts w:ascii="Cambria" w:hAnsi="Cambria"/>
-          <w:sz w:val="22"/>
-          <w:szCs w:val="22"/>
-        </w:rPr>
-        <w:t xml:space="preserve"> </w:t>
+        <w:t xml:space="preserve"> Offensive and Defensive power will affect not only their number of wins but also every other team’s wins. </w:t>
       </w:r>
       <w:r>
         <w:rPr>
@@ -10225,7 +10627,7 @@
                     </pic:cNvPicPr>
                   </pic:nvPicPr>
                   <pic:blipFill>
-                    <a:blip r:embed="rId51">
+                    <a:blip r:embed="rId54">
                       <a:extLst>
                         <a:ext uri="{28A0092B-C50C-407E-A947-70E740481C1C}">
                           <a14:useLocalDpi xmlns:a14="http://schemas.microsoft.com/office/drawing/2010/main" val="0"/>
@@ -10311,7 +10713,6 @@
           <w:sz w:val="22"/>
           <w:szCs w:val="22"/>
         </w:rPr>
-        <w:lastRenderedPageBreak/>
         <w:drawing>
           <wp:anchor distT="0" distB="0" distL="114300" distR="114300" simplePos="0" relativeHeight="251679744" behindDoc="0" locked="0" layoutInCell="1" allowOverlap="1" wp14:anchorId="3D7C3701" wp14:editId="6982709E">
             <wp:simplePos x="0" y="0"/>
@@ -10338,7 +10739,7 @@
                     </pic:cNvPicPr>
                   </pic:nvPicPr>
                   <pic:blipFill>
-                    <a:blip r:embed="rId52">
+                    <a:blip r:embed="rId55">
                       <a:extLst>
                         <a:ext uri="{28A0092B-C50C-407E-A947-70E740481C1C}">
                           <a14:useLocalDpi xmlns:a14="http://schemas.microsoft.com/office/drawing/2010/main" val="0"/>
@@ -10381,7 +10782,23 @@
           <w:sz w:val="22"/>
           <w:szCs w:val="22"/>
         </w:rPr>
-        <w:t xml:space="preserve">Boston gets a little worse but not much, Gordon Hayward represents only half a win, which is surprising. </w:t>
+        <w:t xml:space="preserve">Boston gets a little worse but not much, Gordon Hayward represents only half a win, which </w:t>
+      </w:r>
+      <w:r>
+        <w:rPr>
+          <w:rFonts w:ascii="Cambria" w:hAnsi="Cambria"/>
+          <w:sz w:val="22"/>
+          <w:szCs w:val="22"/>
+        </w:rPr>
+        <w:t>may be surprising</w:t>
+      </w:r>
+      <w:r>
+        <w:rPr>
+          <w:rFonts w:ascii="Cambria" w:hAnsi="Cambria"/>
+          <w:sz w:val="22"/>
+          <w:szCs w:val="22"/>
+        </w:rPr>
+        <w:t xml:space="preserve">. </w:t>
       </w:r>
       <w:r>
         <w:rPr>
@@ -10447,62 +10864,689 @@
           <w:sz w:val="22"/>
           <w:szCs w:val="22"/>
         </w:rPr>
-        <w:t xml:space="preserve">increasing Baynes minutes improves Boston wins by 4. Being careful with how offensive players get their minutes too, following this pattern Boston could prepare a team to compete for playoff spots. </w:t>
+        <w:t>increasing Baynes minutes improves Boston wins by 4. B</w:t>
+      </w:r>
+      <w:r>
+        <w:rPr>
+          <w:rFonts w:ascii="Cambria" w:hAnsi="Cambria"/>
+          <w:sz w:val="22"/>
+          <w:szCs w:val="22"/>
+        </w:rPr>
+        <w:t>eing careful with tweaking</w:t>
+      </w:r>
+      <w:r>
+        <w:rPr>
+          <w:rFonts w:ascii="Cambria" w:hAnsi="Cambria"/>
+          <w:sz w:val="22"/>
+          <w:szCs w:val="22"/>
+        </w:rPr>
+        <w:t xml:space="preserve"> </w:t>
+      </w:r>
+      <w:r>
+        <w:rPr>
+          <w:rFonts w:ascii="Cambria" w:hAnsi="Cambria"/>
+          <w:sz w:val="22"/>
+          <w:szCs w:val="22"/>
+        </w:rPr>
+        <w:t>offensive players’ minutes I could follow</w:t>
+      </w:r>
+      <w:r>
+        <w:rPr>
+          <w:rFonts w:ascii="Cambria" w:hAnsi="Cambria"/>
+          <w:sz w:val="22"/>
+          <w:szCs w:val="22"/>
+        </w:rPr>
+        <w:t xml:space="preserve"> this pattern </w:t>
+      </w:r>
+      <w:r>
+        <w:rPr>
+          <w:rFonts w:ascii="Cambria" w:hAnsi="Cambria"/>
+          <w:sz w:val="22"/>
+          <w:szCs w:val="22"/>
+        </w:rPr>
+        <w:t>to improve Boston</w:t>
+      </w:r>
+      <w:r>
+        <w:rPr>
+          <w:rFonts w:ascii="Cambria" w:hAnsi="Cambria"/>
+          <w:sz w:val="22"/>
+          <w:szCs w:val="22"/>
+        </w:rPr>
+        <w:t xml:space="preserve"> </w:t>
+      </w:r>
+      <w:r>
+        <w:rPr>
+          <w:rFonts w:ascii="Cambria" w:hAnsi="Cambria"/>
+          <w:sz w:val="22"/>
+          <w:szCs w:val="22"/>
+        </w:rPr>
+        <w:t xml:space="preserve">enough to be </w:t>
+      </w:r>
+      <w:r>
+        <w:rPr>
+          <w:rFonts w:ascii="Cambria" w:hAnsi="Cambria"/>
+          <w:sz w:val="22"/>
+          <w:szCs w:val="22"/>
+        </w:rPr>
+        <w:t>a te</w:t>
+      </w:r>
+      <w:r>
+        <w:rPr>
+          <w:rFonts w:ascii="Cambria" w:hAnsi="Cambria"/>
+          <w:sz w:val="22"/>
+          <w:szCs w:val="22"/>
+        </w:rPr>
+        <w:t>am to compete for the playoffs</w:t>
+      </w:r>
+      <w:r>
+        <w:rPr>
+          <w:rFonts w:ascii="Cambria" w:hAnsi="Cambria"/>
+          <w:sz w:val="22"/>
+          <w:szCs w:val="22"/>
+        </w:rPr>
+        <w:t>.</w:t>
+      </w:r>
+      <w:r>
+        <w:rPr>
+          <w:rFonts w:ascii="Cambria" w:hAnsi="Cambria"/>
+          <w:sz w:val="22"/>
+          <w:szCs w:val="22"/>
+        </w:rPr>
+        <w:t xml:space="preserve"> Similarly, I can measure the impact of I</w:t>
+      </w:r>
+      <w:r>
+        <w:rPr>
+          <w:rFonts w:ascii="Cambria" w:hAnsi="Cambria"/>
+          <w:sz w:val="22"/>
+          <w:szCs w:val="22"/>
+        </w:rPr>
+        <w:t>saiah Thomas i</w:t>
+      </w:r>
+      <w:r>
+        <w:rPr>
+          <w:rFonts w:ascii="Cambria" w:hAnsi="Cambria"/>
+          <w:sz w:val="22"/>
+          <w:szCs w:val="22"/>
+        </w:rPr>
+        <w:t>njury on the Cavs:</w:t>
+      </w:r>
+    </w:p>
+    <w:p>
+      <w:pPr>
+        <w:tabs>
+          <w:tab w:val="left" w:pos="2304"/>
+        </w:tabs>
+        <w:spacing w:after="220"/>
+        <w:rPr>
+          <w:rFonts w:ascii="Cambria" w:hAnsi="Cambria"/>
+          <w:sz w:val="22"/>
+          <w:szCs w:val="22"/>
+        </w:rPr>
+      </w:pPr>
+      <w:r>
+        <w:rPr>
+          <w:rFonts w:ascii="Cambria" w:hAnsi="Cambria"/>
+          <w:noProof/>
+          <w:sz w:val="22"/>
+          <w:szCs w:val="22"/>
+        </w:rPr>
+        <w:drawing>
+          <wp:inline distT="0" distB="0" distL="0" distR="0" wp14:anchorId="5D3845EF" wp14:editId="6F5F5E57">
+            <wp:extent cx="5943600" cy="754013"/>
+            <wp:effectExtent l="0" t="0" r="0" b="8255"/>
+            <wp:docPr id="18" name="Picture 3"/>
+            <wp:cNvGraphicFramePr>
+              <a:graphicFrameLocks xmlns:a="http://schemas.openxmlformats.org/drawingml/2006/main" noChangeAspect="1"/>
+            </wp:cNvGraphicFramePr>
+            <a:graphic xmlns:a="http://schemas.openxmlformats.org/drawingml/2006/main">
+              <a:graphicData uri="http://schemas.openxmlformats.org/drawingml/2006/picture">
+                <pic:pic xmlns:pic="http://schemas.openxmlformats.org/drawingml/2006/picture">
+                  <pic:nvPicPr>
+                    <pic:cNvPr id="0" name="Picture 3"/>
+                    <pic:cNvPicPr>
+                      <a:picLocks noChangeAspect="1" noChangeArrowheads="1"/>
+                    </pic:cNvPicPr>
+                  </pic:nvPicPr>
+                  <pic:blipFill>
+                    <a:blip r:embed="rId56">
+                      <a:extLst>
+                        <a:ext uri="{28A0092B-C50C-407E-A947-70E740481C1C}">
+                          <a14:useLocalDpi xmlns:a14="http://schemas.microsoft.com/office/drawing/2010/main" val="0"/>
+                        </a:ext>
+                      </a:extLst>
+                    </a:blip>
+                    <a:srcRect/>
+                    <a:stretch>
+                      <a:fillRect/>
+                    </a:stretch>
+                  </pic:blipFill>
+                  <pic:spPr bwMode="auto">
+                    <a:xfrm>
+                      <a:off x="0" y="0"/>
+                      <a:ext cx="5943600" cy="754013"/>
+                    </a:xfrm>
+                    <a:prstGeom prst="rect">
+                      <a:avLst/>
+                    </a:prstGeom>
+                    <a:noFill/>
+                    <a:ln>
+                      <a:noFill/>
+                    </a:ln>
+                  </pic:spPr>
+                </pic:pic>
+              </a:graphicData>
+            </a:graphic>
+          </wp:inline>
+        </w:drawing>
+      </w:r>
+    </w:p>
+    <w:p>
+      <w:pPr>
+        <w:tabs>
+          <w:tab w:val="left" w:pos="2304"/>
+        </w:tabs>
+        <w:spacing w:after="220"/>
+        <w:rPr>
+          <w:rFonts w:ascii="Cambria" w:hAnsi="Cambria"/>
+          <w:sz w:val="22"/>
+          <w:szCs w:val="22"/>
+        </w:rPr>
+      </w:pPr>
+      <w:r>
+        <w:rPr>
+          <w:rFonts w:ascii="Cambria" w:hAnsi="Cambria"/>
+          <w:noProof/>
+          <w:sz w:val="22"/>
+          <w:szCs w:val="22"/>
+        </w:rPr>
+        <w:drawing>
+          <wp:anchor distT="0" distB="0" distL="114300" distR="114300" simplePos="0" relativeHeight="251680768" behindDoc="0" locked="0" layoutInCell="1" allowOverlap="1" wp14:anchorId="6D86AEFA" wp14:editId="6293FF92">
+            <wp:simplePos x="0" y="0"/>
+            <wp:positionH relativeFrom="column">
+              <wp:posOffset>0</wp:posOffset>
+            </wp:positionH>
+            <wp:positionV relativeFrom="paragraph">
+              <wp:posOffset>817880</wp:posOffset>
+            </wp:positionV>
+            <wp:extent cx="5943600" cy="732790"/>
+            <wp:effectExtent l="0" t="0" r="0" b="3810"/>
+            <wp:wrapSquare wrapText="bothSides"/>
+            <wp:docPr id="21" name="Picture 4"/>
+            <wp:cNvGraphicFramePr>
+              <a:graphicFrameLocks xmlns:a="http://schemas.openxmlformats.org/drawingml/2006/main" noChangeAspect="1"/>
+            </wp:cNvGraphicFramePr>
+            <a:graphic xmlns:a="http://schemas.openxmlformats.org/drawingml/2006/main">
+              <a:graphicData uri="http://schemas.openxmlformats.org/drawingml/2006/picture">
+                <pic:pic xmlns:pic="http://schemas.openxmlformats.org/drawingml/2006/picture">
+                  <pic:nvPicPr>
+                    <pic:cNvPr id="0" name="Picture 4"/>
+                    <pic:cNvPicPr>
+                      <a:picLocks noChangeAspect="1" noChangeArrowheads="1"/>
+                    </pic:cNvPicPr>
+                  </pic:nvPicPr>
+                  <pic:blipFill>
+                    <a:blip r:embed="rId57">
+                      <a:extLst>
+                        <a:ext uri="{28A0092B-C50C-407E-A947-70E740481C1C}">
+                          <a14:useLocalDpi xmlns:a14="http://schemas.microsoft.com/office/drawing/2010/main" val="0"/>
+                        </a:ext>
+                      </a:extLst>
+                    </a:blip>
+                    <a:srcRect/>
+                    <a:stretch>
+                      <a:fillRect/>
+                    </a:stretch>
+                  </pic:blipFill>
+                  <pic:spPr bwMode="auto">
+                    <a:xfrm>
+                      <a:off x="0" y="0"/>
+                      <a:ext cx="5943600" cy="732790"/>
+                    </a:xfrm>
+                    <a:prstGeom prst="rect">
+                      <a:avLst/>
+                    </a:prstGeom>
+                    <a:noFill/>
+                    <a:ln>
+                      <a:noFill/>
+                    </a:ln>
+                  </pic:spPr>
+                </pic:pic>
+              </a:graphicData>
+            </a:graphic>
+            <wp14:sizeRelH relativeFrom="page">
+              <wp14:pctWidth>0</wp14:pctWidth>
+            </wp14:sizeRelH>
+            <wp14:sizeRelV relativeFrom="page">
+              <wp14:pctHeight>0</wp14:pctHeight>
+            </wp14:sizeRelV>
+          </wp:anchor>
+        </w:drawing>
+      </w:r>
+      <w:r>
+        <w:rPr>
+          <w:rFonts w:ascii="Cambria" w:hAnsi="Cambria"/>
+          <w:sz w:val="22"/>
+          <w:szCs w:val="22"/>
+        </w:rPr>
+        <w:t>Although there is a drop in offense, the defense gets better as players like Tristan Thompson will play more minutes. Consequently, the number of wins increases as well by 1.5 total wins.</w:t>
+      </w:r>
+      <w:r>
+        <w:rPr>
+          <w:rFonts w:ascii="Cambria" w:hAnsi="Cambria"/>
+          <w:sz w:val="22"/>
+          <w:szCs w:val="22"/>
+        </w:rPr>
+        <w:t xml:space="preserve"> To see the ripple effects any trade have for the rest of the teams, below we see how Boston also improves </w:t>
+      </w:r>
+      <w:r>
+        <w:rPr>
+          <w:rFonts w:ascii="Cambria" w:hAnsi="Cambria"/>
+          <w:sz w:val="22"/>
+          <w:szCs w:val="22"/>
+        </w:rPr>
+        <w:t>its</w:t>
+      </w:r>
+      <w:r>
+        <w:rPr>
+          <w:rFonts w:ascii="Cambria" w:hAnsi="Cambria"/>
+          <w:sz w:val="22"/>
+          <w:szCs w:val="22"/>
+        </w:rPr>
+        <w:t xml:space="preserve"> predicted wins</w:t>
+      </w:r>
+      <w:r>
+        <w:rPr>
+          <w:rFonts w:ascii="Cambria" w:hAnsi="Cambria"/>
+          <w:sz w:val="22"/>
+          <w:szCs w:val="22"/>
+        </w:rPr>
+        <w:t xml:space="preserve"> by 1.5:</w:t>
+      </w:r>
+    </w:p>
+    <w:p>
+      <w:pPr>
+        <w:tabs>
+          <w:tab w:val="left" w:pos="2304"/>
+        </w:tabs>
+        <w:spacing w:after="220"/>
+        <w:rPr>
+          <w:rFonts w:ascii="Cambria" w:hAnsi="Cambria"/>
+          <w:sz w:val="22"/>
+          <w:szCs w:val="22"/>
+        </w:rPr>
+      </w:pPr>
+      <w:r>
+        <w:rPr>
+          <w:rFonts w:ascii="Cambria" w:hAnsi="Cambria"/>
+          <w:noProof/>
+          <w:sz w:val="22"/>
+          <w:szCs w:val="22"/>
+        </w:rPr>
+        <w:lastRenderedPageBreak/>
+        <w:drawing>
+          <wp:anchor distT="0" distB="0" distL="114300" distR="114300" simplePos="0" relativeHeight="251681792" behindDoc="0" locked="0" layoutInCell="1" allowOverlap="1" wp14:anchorId="1D04E2DA" wp14:editId="42C52DAA">
+            <wp:simplePos x="0" y="0"/>
+            <wp:positionH relativeFrom="column">
+              <wp:posOffset>0</wp:posOffset>
+            </wp:positionH>
+            <wp:positionV relativeFrom="paragraph">
+              <wp:posOffset>307340</wp:posOffset>
+            </wp:positionV>
+            <wp:extent cx="5943600" cy="3540125"/>
+            <wp:effectExtent l="0" t="0" r="0" b="0"/>
+            <wp:wrapSquare wrapText="bothSides"/>
+            <wp:docPr id="23" name="Picture 5"/>
+            <wp:cNvGraphicFramePr>
+              <a:graphicFrameLocks xmlns:a="http://schemas.openxmlformats.org/drawingml/2006/main" noChangeAspect="1"/>
+            </wp:cNvGraphicFramePr>
+            <a:graphic xmlns:a="http://schemas.openxmlformats.org/drawingml/2006/main">
+              <a:graphicData uri="http://schemas.openxmlformats.org/drawingml/2006/picture">
+                <pic:pic xmlns:pic="http://schemas.openxmlformats.org/drawingml/2006/picture">
+                  <pic:nvPicPr>
+                    <pic:cNvPr id="0" name="Picture 5"/>
+                    <pic:cNvPicPr>
+                      <a:picLocks noChangeAspect="1" noChangeArrowheads="1"/>
+                    </pic:cNvPicPr>
+                  </pic:nvPicPr>
+                  <pic:blipFill>
+                    <a:blip r:embed="rId58">
+                      <a:extLst>
+                        <a:ext uri="{28A0092B-C50C-407E-A947-70E740481C1C}">
+                          <a14:useLocalDpi xmlns:a14="http://schemas.microsoft.com/office/drawing/2010/main" val="0"/>
+                        </a:ext>
+                      </a:extLst>
+                    </a:blip>
+                    <a:srcRect/>
+                    <a:stretch>
+                      <a:fillRect/>
+                    </a:stretch>
+                  </pic:blipFill>
+                  <pic:spPr bwMode="auto">
+                    <a:xfrm>
+                      <a:off x="0" y="0"/>
+                      <a:ext cx="5943600" cy="3540125"/>
+                    </a:xfrm>
+                    <a:prstGeom prst="rect">
+                      <a:avLst/>
+                    </a:prstGeom>
+                    <a:noFill/>
+                    <a:ln>
+                      <a:noFill/>
+                    </a:ln>
+                  </pic:spPr>
+                </pic:pic>
+              </a:graphicData>
+            </a:graphic>
+            <wp14:sizeRelH relativeFrom="page">
+              <wp14:pctWidth>0</wp14:pctWidth>
+            </wp14:sizeRelH>
+            <wp14:sizeRelV relativeFrom="page">
+              <wp14:pctHeight>0</wp14:pctHeight>
+            </wp14:sizeRelV>
+          </wp:anchor>
+        </w:drawing>
+      </w:r>
+      <w:r>
+        <w:rPr>
+          <w:rFonts w:ascii="Cambria" w:hAnsi="Cambria"/>
+          <w:sz w:val="22"/>
+          <w:szCs w:val="22"/>
+        </w:rPr>
+        <w:t>And, why not, let’s tra</w:t>
+      </w:r>
+      <w:r>
+        <w:rPr>
+          <w:rFonts w:ascii="Cambria" w:hAnsi="Cambria"/>
+          <w:sz w:val="22"/>
+          <w:szCs w:val="22"/>
+        </w:rPr>
+        <w:t>de LeBron to the current Lakers. This is the Lakers before LeBron:</w:t>
+      </w:r>
+    </w:p>
+    <w:p>
+      <w:pPr>
+        <w:tabs>
+          <w:tab w:val="left" w:pos="2304"/>
+        </w:tabs>
+        <w:spacing w:after="220"/>
+        <w:rPr>
+          <w:rFonts w:ascii="Cambria" w:hAnsi="Cambria"/>
+          <w:sz w:val="22"/>
+          <w:szCs w:val="22"/>
+        </w:rPr>
+      </w:pPr>
+    </w:p>
+    <w:p>
+      <w:pPr>
+        <w:tabs>
+          <w:tab w:val="left" w:pos="2304"/>
+        </w:tabs>
+        <w:spacing w:after="220"/>
+        <w:rPr>
+          <w:rFonts w:ascii="Cambria" w:hAnsi="Cambria"/>
+          <w:sz w:val="22"/>
+          <w:szCs w:val="22"/>
+        </w:rPr>
+      </w:pPr>
+      <w:r>
+        <w:rPr>
+          <w:rFonts w:ascii="Cambria" w:hAnsi="Cambria"/>
+          <w:sz w:val="22"/>
+          <w:szCs w:val="22"/>
+        </w:rPr>
+        <w:t>After acquiring</w:t>
+      </w:r>
+      <w:r>
+        <w:rPr>
+          <w:rFonts w:ascii="Cambria" w:hAnsi="Cambria"/>
+          <w:sz w:val="22"/>
+          <w:szCs w:val="22"/>
+        </w:rPr>
+        <w:t xml:space="preserve"> LeBron James</w:t>
+      </w:r>
+      <w:r>
+        <w:rPr>
+          <w:rFonts w:ascii="Cambria" w:hAnsi="Cambria"/>
+          <w:sz w:val="22"/>
+          <w:szCs w:val="22"/>
+        </w:rPr>
+        <w:t xml:space="preserve"> </w:t>
+      </w:r>
+      <w:r>
+        <w:rPr>
+          <w:rFonts w:ascii="Cambria" w:hAnsi="Cambria"/>
+          <w:sz w:val="22"/>
+          <w:szCs w:val="22"/>
+        </w:rPr>
+        <w:t>t</w:t>
+      </w:r>
+      <w:r>
+        <w:rPr>
+          <w:rFonts w:ascii="Cambria" w:hAnsi="Cambria"/>
+          <w:sz w:val="22"/>
+          <w:szCs w:val="22"/>
+        </w:rPr>
+        <w:t xml:space="preserve">he offense improves but the defense needs tweaking just as with Boston. By default, a star player will get you more baskets but someone has to defend. </w:t>
+      </w:r>
+    </w:p>
+    <w:p>
+      <w:pPr>
+        <w:tabs>
+          <w:tab w:val="left" w:pos="2304"/>
+        </w:tabs>
+        <w:spacing w:after="220"/>
+        <w:rPr>
+          <w:rFonts w:ascii="Cambria" w:hAnsi="Cambria"/>
+          <w:sz w:val="22"/>
+          <w:szCs w:val="22"/>
+        </w:rPr>
+      </w:pPr>
+      <w:r>
+        <w:rPr>
+          <w:rFonts w:ascii="Cambria" w:hAnsi="Cambria"/>
+          <w:noProof/>
+          <w:sz w:val="22"/>
+          <w:szCs w:val="22"/>
+        </w:rPr>
+        <w:drawing>
+          <wp:anchor distT="0" distB="0" distL="114300" distR="114300" simplePos="0" relativeHeight="251682816" behindDoc="0" locked="0" layoutInCell="1" allowOverlap="1" wp14:anchorId="4B08115A" wp14:editId="1E4A5D22">
+            <wp:simplePos x="0" y="0"/>
+            <wp:positionH relativeFrom="column">
+              <wp:posOffset>0</wp:posOffset>
+            </wp:positionH>
+            <wp:positionV relativeFrom="paragraph">
+              <wp:posOffset>0</wp:posOffset>
+            </wp:positionV>
+            <wp:extent cx="5943600" cy="731520"/>
+            <wp:effectExtent l="0" t="0" r="0" b="5080"/>
+            <wp:wrapSquare wrapText="bothSides"/>
+            <wp:docPr id="25" name="Picture 7"/>
+            <wp:cNvGraphicFramePr>
+              <a:graphicFrameLocks xmlns:a="http://schemas.openxmlformats.org/drawingml/2006/main" noChangeAspect="1"/>
+            </wp:cNvGraphicFramePr>
+            <a:graphic xmlns:a="http://schemas.openxmlformats.org/drawingml/2006/main">
+              <a:graphicData uri="http://schemas.openxmlformats.org/drawingml/2006/picture">
+                <pic:pic xmlns:pic="http://schemas.openxmlformats.org/drawingml/2006/picture">
+                  <pic:nvPicPr>
+                    <pic:cNvPr id="0" name="Picture 7"/>
+                    <pic:cNvPicPr>
+                      <a:picLocks noChangeAspect="1" noChangeArrowheads="1"/>
+                    </pic:cNvPicPr>
+                  </pic:nvPicPr>
+                  <pic:blipFill>
+                    <a:blip r:embed="rId59">
+                      <a:extLst>
+                        <a:ext uri="{28A0092B-C50C-407E-A947-70E740481C1C}">
+                          <a14:useLocalDpi xmlns:a14="http://schemas.microsoft.com/office/drawing/2010/main" val="0"/>
+                        </a:ext>
+                      </a:extLst>
+                    </a:blip>
+                    <a:srcRect/>
+                    <a:stretch>
+                      <a:fillRect/>
+                    </a:stretch>
+                  </pic:blipFill>
+                  <pic:spPr bwMode="auto">
+                    <a:xfrm>
+                      <a:off x="0" y="0"/>
+                      <a:ext cx="5943600" cy="731520"/>
+                    </a:xfrm>
+                    <a:prstGeom prst="rect">
+                      <a:avLst/>
+                    </a:prstGeom>
+                    <a:noFill/>
+                    <a:ln>
+                      <a:noFill/>
+                    </a:ln>
+                  </pic:spPr>
+                </pic:pic>
+              </a:graphicData>
+            </a:graphic>
+            <wp14:sizeRelH relativeFrom="page">
+              <wp14:pctWidth>0</wp14:pctWidth>
+            </wp14:sizeRelH>
+            <wp14:sizeRelV relativeFrom="page">
+              <wp14:pctHeight>0</wp14:pctHeight>
+            </wp14:sizeRelV>
+          </wp:anchor>
+        </w:drawing>
+      </w:r>
+      <w:r>
+        <w:rPr>
+          <w:rFonts w:ascii="Cambria" w:hAnsi="Cambria"/>
+          <w:sz w:val="22"/>
+          <w:szCs w:val="22"/>
+        </w:rPr>
+        <w:t>Finally, what happens with Cleveland after LeBron? It declines significantly, losing 4.5 wins</w:t>
+      </w:r>
+      <w:r>
+        <w:rPr>
+          <w:rFonts w:ascii="Cambria" w:hAnsi="Cambria"/>
+          <w:sz w:val="22"/>
+          <w:szCs w:val="22"/>
+        </w:rPr>
+        <w:t xml:space="preserve"> and </w:t>
+      </w:r>
+      <w:r>
+        <w:rPr>
+          <w:rFonts w:ascii="Cambria" w:hAnsi="Cambria"/>
+          <w:sz w:val="22"/>
+          <w:szCs w:val="22"/>
+        </w:rPr>
+        <w:t>7 points of offensive power:</w:t>
+      </w:r>
+    </w:p>
+    <w:p>
+      <w:pPr>
+        <w:tabs>
+          <w:tab w:val="left" w:pos="2304"/>
+        </w:tabs>
+        <w:spacing w:after="220"/>
+        <w:rPr>
+          <w:rFonts w:ascii="Cambria" w:hAnsi="Cambria"/>
+          <w:sz w:val="22"/>
+          <w:szCs w:val="22"/>
+        </w:rPr>
+      </w:pPr>
+      <w:r>
+        <w:rPr>
+          <w:rFonts w:ascii="Cambria" w:hAnsi="Cambria"/>
+          <w:noProof/>
+          <w:sz w:val="22"/>
+          <w:szCs w:val="22"/>
+        </w:rPr>
+        <w:drawing>
+          <wp:inline distT="0" distB="0" distL="0" distR="0" wp14:anchorId="46A503BB" wp14:editId="7AC66FF0">
+            <wp:extent cx="5943600" cy="715166"/>
+            <wp:effectExtent l="0" t="0" r="0" b="0"/>
+            <wp:docPr id="26" name="Picture 8"/>
+            <wp:cNvGraphicFramePr>
+              <a:graphicFrameLocks xmlns:a="http://schemas.openxmlformats.org/drawingml/2006/main" noChangeAspect="1"/>
+            </wp:cNvGraphicFramePr>
+            <a:graphic xmlns:a="http://schemas.openxmlformats.org/drawingml/2006/main">
+              <a:graphicData uri="http://schemas.openxmlformats.org/drawingml/2006/picture">
+                <pic:pic xmlns:pic="http://schemas.openxmlformats.org/drawingml/2006/picture">
+                  <pic:nvPicPr>
+                    <pic:cNvPr id="0" name="Picture 8"/>
+                    <pic:cNvPicPr>
+                      <a:picLocks noChangeAspect="1" noChangeArrowheads="1"/>
+                    </pic:cNvPicPr>
+                  </pic:nvPicPr>
+                  <pic:blipFill>
+                    <a:blip r:embed="rId60">
+                      <a:extLst>
+                        <a:ext uri="{28A0092B-C50C-407E-A947-70E740481C1C}">
+                          <a14:useLocalDpi xmlns:a14="http://schemas.microsoft.com/office/drawing/2010/main" val="0"/>
+                        </a:ext>
+                      </a:extLst>
+                    </a:blip>
+                    <a:srcRect/>
+                    <a:stretch>
+                      <a:fillRect/>
+                    </a:stretch>
+                  </pic:blipFill>
+                  <pic:spPr bwMode="auto">
+                    <a:xfrm>
+                      <a:off x="0" y="0"/>
+                      <a:ext cx="5943600" cy="715166"/>
+                    </a:xfrm>
+                    <a:prstGeom prst="rect">
+                      <a:avLst/>
+                    </a:prstGeom>
+                    <a:noFill/>
+                    <a:ln>
+                      <a:noFill/>
+                    </a:ln>
+                  </pic:spPr>
+                </pic:pic>
+              </a:graphicData>
+            </a:graphic>
+          </wp:inline>
+        </w:drawing>
+      </w:r>
+    </w:p>
+    <w:p>
+      <w:pPr>
+        <w:pStyle w:val="ListParagraph"/>
+        <w:numPr>
+          <w:ilvl w:val="1"/>
+          <w:numId w:val="1"/>
+        </w:numPr>
+        <w:rPr>
+          <w:rFonts w:ascii="Cambria" w:hAnsi="Cambria"/>
+          <w:b/>
+        </w:rPr>
+      </w:pPr>
+      <w:r>
+        <w:rPr>
+          <w:rFonts w:ascii="Cambria" w:hAnsi="Cambria"/>
+          <w:b/>
+        </w:rPr>
+        <w:t>Create your own player</w:t>
+      </w:r>
+    </w:p>
+    <w:p>
+      <w:pPr>
+        <w:tabs>
+          <w:tab w:val="left" w:pos="2304"/>
+        </w:tabs>
+        <w:spacing w:after="220"/>
+        <w:rPr>
+          <w:rFonts w:ascii="Cambria" w:hAnsi="Cambria"/>
+          <w:sz w:val="22"/>
+          <w:szCs w:val="22"/>
+        </w:rPr>
+      </w:pPr>
+      <w:r>
+        <w:rPr>
+          <w:rFonts w:ascii="Cambria" w:hAnsi="Cambria"/>
+          <w:sz w:val="22"/>
+          <w:szCs w:val="22"/>
+        </w:rPr>
+        <w:t>Why stop there? I can create my own player and plug it into any team. This will also allow me to understand how the neural networks pick up the stats and return offense and defense outputs.</w:t>
       </w:r>
       <w:bookmarkStart w:id="0" w:name="_GoBack"/>
       <w:bookmarkEnd w:id="0"/>
-    </w:p>
-    <w:p>
-      <w:pPr>
-        <w:tabs>
-          <w:tab w:val="left" w:pos="2304"/>
-        </w:tabs>
-        <w:spacing w:after="220"/>
-        <w:rPr>
-          <w:rFonts w:ascii="Cambria" w:hAnsi="Cambria"/>
-          <w:sz w:val="22"/>
-          <w:szCs w:val="22"/>
-        </w:rPr>
-      </w:pPr>
-    </w:p>
-    <w:p>
-      <w:pPr>
-        <w:tabs>
-          <w:tab w:val="left" w:pos="2304"/>
-        </w:tabs>
-        <w:spacing w:after="220"/>
-        <w:rPr>
-          <w:rFonts w:ascii="Cambria" w:hAnsi="Cambria"/>
-          <w:sz w:val="22"/>
-          <w:szCs w:val="22"/>
-        </w:rPr>
-      </w:pPr>
-    </w:p>
-    <w:p>
-      <w:pPr>
-        <w:tabs>
-          <w:tab w:val="left" w:pos="2304"/>
-        </w:tabs>
-        <w:spacing w:after="220"/>
-        <w:rPr>
-          <w:rFonts w:ascii="Cambria" w:hAnsi="Cambria"/>
-          <w:sz w:val="22"/>
-          <w:szCs w:val="22"/>
-        </w:rPr>
-      </w:pPr>
-    </w:p>
-    <w:p>
-      <w:pPr>
-        <w:tabs>
-          <w:tab w:val="left" w:pos="2304"/>
-        </w:tabs>
-        <w:spacing w:after="220"/>
-        <w:rPr>
-          <w:rFonts w:ascii="Cambria" w:hAnsi="Cambria"/>
-          <w:sz w:val="22"/>
-          <w:szCs w:val="22"/>
-        </w:rPr>
-      </w:pPr>
     </w:p>
     <w:p>
       <w:pPr>
@@ -11533,7 +12577,7 @@
         </w:rPr>
         <w:t xml:space="preserve"> table, and the equation numbers are inserted using fields. See </w:t>
       </w:r>
-      <w:hyperlink r:id="rId53" w:history="1">
+      <w:hyperlink r:id="rId61" w:history="1">
         <w:r>
           <w:rPr>
             <w:rStyle w:val="Hyperlink"/>
@@ -11592,7 +12636,7 @@
         <w:pStyle w:val="ListParagraph"/>
         <w:numPr>
           <w:ilvl w:val="0"/>
-          <w:numId w:val="14"/>
+          <w:numId w:val="1"/>
         </w:numPr>
         <w:tabs>
           <w:tab w:val="left" w:pos="2304"/>
@@ -11650,7 +12694,7 @@
         <w:pStyle w:val="ListParagraph"/>
         <w:numPr>
           <w:ilvl w:val="0"/>
-          <w:numId w:val="14"/>
+          <w:numId w:val="1"/>
         </w:numPr>
         <w:tabs>
           <w:tab w:val="left" w:pos="2304"/>
@@ -11692,7 +12736,7 @@
         <w:pStyle w:val="ListParagraph"/>
         <w:numPr>
           <w:ilvl w:val="1"/>
-          <w:numId w:val="14"/>
+          <w:numId w:val="1"/>
         </w:numPr>
         <w:ind w:left="450"/>
         <w:rPr>
@@ -11759,7 +12803,7 @@
         <w:pStyle w:val="ListParagraph"/>
         <w:numPr>
           <w:ilvl w:val="2"/>
-          <w:numId w:val="14"/>
+          <w:numId w:val="1"/>
         </w:numPr>
         <w:ind w:left="540"/>
         <w:rPr>
@@ -11847,7 +12891,7 @@
         <w:pStyle w:val="ListParagraph"/>
         <w:numPr>
           <w:ilvl w:val="1"/>
-          <w:numId w:val="14"/>
+          <w:numId w:val="1"/>
         </w:numPr>
         <w:ind w:left="450"/>
         <w:rPr>
@@ -12199,9 +13243,9 @@
       </w:r>
     </w:p>
     <w:sectPr>
-      <w:headerReference w:type="default" r:id="rId54"/>
-      <w:footerReference w:type="even" r:id="rId55"/>
-      <w:footerReference w:type="default" r:id="rId56"/>
+      <w:headerReference w:type="default" r:id="rId62"/>
+      <w:footerReference w:type="even" r:id="rId63"/>
+      <w:footerReference w:type="default" r:id="rId64"/>
       <w:pgSz w:w="12240" w:h="15840"/>
       <w:pgMar w:top="1584" w:right="1440" w:bottom="1728" w:left="1440" w:header="720" w:footer="720" w:gutter="0"/>
       <w:cols w:space="720"/>
@@ -12305,7 +13349,7 @@
         <w:rFonts w:ascii="Cambria" w:hAnsi="Cambria"/>
         <w:noProof/>
       </w:rPr>
-      <w:t>21</w:t>
+      <w:t>25</w:t>
     </w:r>
     <w:r>
       <w:rPr>
@@ -15002,7 +16046,7 @@
 </file>
 
 <file path=customXml/itemProps1.xml><?xml version="1.0" encoding="utf-8"?>
-<ds:datastoreItem xmlns:ds="http://schemas.openxmlformats.org/officeDocument/2006/customXml" ds:itemID="{EC71739B-0419-A542-831C-E876AD564216}">
+<ds:datastoreItem xmlns:ds="http://schemas.openxmlformats.org/officeDocument/2006/customXml" ds:itemID="{BDF5E0B1-3A6B-654F-859A-B89DD41A47A9}">
   <ds:schemaRefs>
     <ds:schemaRef ds:uri="http://schemas.openxmlformats.org/officeDocument/2006/bibliography"/>
   </ds:schemaRefs>

</xml_diff>